<commit_message>
spellcheck first page bussines case
</commit_message>
<xml_diff>
--- a/documentatie/Business Case.docx
+++ b/documentatie/Business Case.docx
@@ -362,6 +362,9 @@
             <w:r>
               <w:t>Layout aanpassen</w:t>
             </w:r>
+            <w:r>
+              <w:t xml:space="preserve"> + spellcheck</w:t>
+            </w:r>
           </w:p>
         </w:tc>
       </w:tr>
@@ -414,20 +417,29 @@
         <w:t>Onze opdracht is om tetris in een nieuw jasje te steken, d.m.v heroes, een clan systeem en allerlei andere toevoegingen toe te voegen. Ons idee is “Go back in time”, doordat tetris is uitgebracht in 1984. Zullen wij ons baseren op re</w:t>
       </w:r>
       <w:r>
-        <w:t>tro, synthwave en de jaren 80. Deze dingen zul u wij in ons design verwerken. De heroes zullen characters zijn die vroeger heel bekend waren zoals donkey kong, pac-man, enzovoort.</w:t>
-      </w:r>
-    </w:p>
-    <w:p>
-      <w:pPr>
-        <w:contextualSpacing w:val="0"/>
-      </w:pPr>
-    </w:p>
-    <w:p>
-      <w:pPr>
-        <w:contextualSpacing w:val="0"/>
-      </w:pPr>
-      <w:r>
-        <w:t>Ons speciale kenmerk in de games is dat wij zullen werken met verschillende</w:t>
+        <w:t>tro, synthwave e</w:t>
+      </w:r>
+      <w:r>
+        <w:t>n de jaren 80. Deze dingen zullen</w:t>
+      </w:r>
+      <w:r>
+        <w:t xml:space="preserve"> wij in ons design verwerken. De heroes zullen characters zijn die vroeger heel bekend waren zoals donkey kong, pac-man, enzovoort.</w:t>
+      </w:r>
+    </w:p>
+    <w:p>
+      <w:pPr>
+        <w:contextualSpacing w:val="0"/>
+      </w:pPr>
+    </w:p>
+    <w:p>
+      <w:pPr>
+        <w:contextualSpacing w:val="0"/>
+      </w:pPr>
+      <w:r>
+        <w:t>Ons</w:t>
+      </w:r>
+      <w:r>
+        <w:t xml:space="preserve"> speciale kenmerk in de games is dat wij zullen werken met verschillende</w:t>
       </w:r>
       <w:r>
         <w:t xml:space="preserve"> gamemodes. De speler kan genieten om deze game modes tegen random spelers (ranked) te spelen of om tegen vrienden (friendly battle) te spelen.</w:t>
@@ -459,36 +471,80 @@
         <w:contextualSpacing w:val="0"/>
       </w:pPr>
       <w:r>
-        <w:t>Wij zullen ook een clans systeem toevoegen. Hiervoor zullen de spelers elke maand cubes (in-game currency) voor moeten betalen. Eenmaal je bij e</w:t>
-      </w:r>
-      <w:r>
-        <w:t>en clan hoort/joined kunnen deze spelers van extra futures genieten, ten eerste zullen deze speler extra game modes hebben zoals friendly clan battle of clan battle. Ten tweede krijgen hun clanpoints om aan hoe goed ze zijn in battles, deze clanpoints word</w:t>
-      </w:r>
-      <w:r>
-        <w:t>en gebruikt om een ranking te bepalen in een clan. Deze kunnen later van pas komen als de leader een team moet samenstellen voor digitaal of fysieke toernooien.</w:t>
-      </w:r>
-    </w:p>
-    <w:p>
-      <w:pPr>
-        <w:contextualSpacing w:val="0"/>
-      </w:pPr>
-    </w:p>
-    <w:p>
-      <w:pPr>
-        <w:contextualSpacing w:val="0"/>
-      </w:pPr>
-    </w:p>
-    <w:p>
-      <w:pPr>
-        <w:contextualSpacing w:val="0"/>
-      </w:pPr>
-      <w:commentRangeStart w:id="12"/>
+        <w:t>Wij zullen ook een clan</w:t>
+      </w:r>
+      <w:r>
+        <w:t>systeem toevoegen. Hiervoor zullen de spelers elke maand cubes (in-game currency) voor moeten betalen. Eenmaal je bij e</w:t>
+      </w:r>
+      <w:r>
+        <w:t xml:space="preserve">en clan </w:t>
+      </w:r>
+      <w:r>
+        <w:t>zit</w:t>
+      </w:r>
+      <w:r>
+        <w:t xml:space="preserve"> kunnen deze spelers van extra f</w:t>
+      </w:r>
+      <w:r>
+        <w:t>ea</w:t>
+      </w:r>
+      <w:r>
+        <w:t>tures genieten, ten eerste zullen deze speler</w:t>
+      </w:r>
+      <w:r>
+        <w:t>s</w:t>
+      </w:r>
+      <w:r>
+        <w:t xml:space="preserve"> extra game modes </w:t>
+      </w:r>
+      <w:r>
+        <w:t>ter beschikking</w:t>
+      </w:r>
+      <w:r>
+        <w:t xml:space="preserve"> hebben</w:t>
+      </w:r>
+      <w:r>
+        <w:t xml:space="preserve"> zoals friendly clan battle of clan battle. Ten tweede kunnen ze</w:t>
+      </w:r>
+      <w:r>
+        <w:t xml:space="preserve"> clanpoints winnen die </w:t>
+      </w:r>
+      <w:r>
+        <w:t>aantonen</w:t>
+      </w:r>
+      <w:r>
+        <w:t xml:space="preserve"> hoe goed ze zijn in battles, deze clanpoints word</w:t>
+      </w:r>
+      <w:r>
+        <w:t>en gebruikt om een ranking te bepalen in een clan. Deze kunnen later van pas komen als de leader een team moet samenstellen voor digitale</w:t>
+      </w:r>
+      <w:bookmarkStart w:id="12" w:name="_GoBack"/>
+      <w:bookmarkEnd w:id="12"/>
+      <w:r>
+        <w:t xml:space="preserve"> of fysieke toernooien.</w:t>
+      </w:r>
+    </w:p>
+    <w:p>
+      <w:pPr>
+        <w:contextualSpacing w:val="0"/>
+      </w:pPr>
+    </w:p>
+    <w:p>
+      <w:pPr>
+        <w:contextualSpacing w:val="0"/>
+      </w:pPr>
+    </w:p>
+    <w:p>
+      <w:pPr>
+        <w:contextualSpacing w:val="0"/>
+      </w:pPr>
+      <w:commentRangeStart w:id="13"/>
       <w:r>
         <w:t xml:space="preserve">...  </w:t>
       </w:r>
-      <w:commentRangeEnd w:id="12"/>
-      <w:r>
-        <w:commentReference w:id="12"/>
+      <w:commentRangeEnd w:id="13"/>
+      <w:r>
+        <w:commentReference w:id="13"/>
       </w:r>
     </w:p>
     <w:p>
@@ -524,8 +580,8 @@
           <w:szCs w:val="46"/>
         </w:rPr>
       </w:pPr>
-      <w:bookmarkStart w:id="13" w:name="_340z1kwhq4a0" w:colFirst="0" w:colLast="0"/>
-      <w:bookmarkEnd w:id="13"/>
+      <w:bookmarkStart w:id="14" w:name="_340z1kwhq4a0" w:colFirst="0" w:colLast="0"/>
+      <w:bookmarkEnd w:id="14"/>
       <w:r>
         <w:rPr>
           <w:b/>
@@ -1246,8 +1302,8 @@
         <w:spacing w:before="480"/>
         <w:contextualSpacing w:val="0"/>
       </w:pPr>
-      <w:bookmarkStart w:id="14" w:name="_j1okfc242anw" w:colFirst="0" w:colLast="0"/>
-      <w:bookmarkEnd w:id="14"/>
+      <w:bookmarkStart w:id="15" w:name="_j1okfc242anw" w:colFirst="0" w:colLast="0"/>
+      <w:bookmarkEnd w:id="15"/>
       <w:r>
         <w:rPr>
           <w:b/>
@@ -1305,13 +1361,13 @@
       <w:pPr>
         <w:contextualSpacing w:val="0"/>
       </w:pPr>
-      <w:commentRangeStart w:id="15"/>
+      <w:commentRangeStart w:id="16"/>
       <w:r>
         <w:t>...</w:t>
       </w:r>
-      <w:commentRangeEnd w:id="15"/>
-      <w:r>
-        <w:commentReference w:id="15"/>
+      <w:commentRangeEnd w:id="16"/>
+      <w:r>
+        <w:commentReference w:id="16"/>
       </w:r>
     </w:p>
     <w:p>
@@ -1327,8 +1383,8 @@
           <w:szCs w:val="46"/>
         </w:rPr>
       </w:pPr>
-      <w:bookmarkStart w:id="16" w:name="_z81pr3qgpo3j" w:colFirst="0" w:colLast="0"/>
-      <w:bookmarkEnd w:id="16"/>
+      <w:bookmarkStart w:id="17" w:name="_z81pr3qgpo3j" w:colFirst="0" w:colLast="0"/>
+      <w:bookmarkEnd w:id="17"/>
       <w:r>
         <w:rPr>
           <w:b/>
@@ -1351,8 +1407,8 @@
           <w:szCs w:val="34"/>
         </w:rPr>
       </w:pPr>
-      <w:bookmarkStart w:id="17" w:name="_cz5zrurjqxjk" w:colFirst="0" w:colLast="0"/>
-      <w:bookmarkEnd w:id="17"/>
+      <w:bookmarkStart w:id="18" w:name="_cz5zrurjqxjk" w:colFirst="0" w:colLast="0"/>
+      <w:bookmarkEnd w:id="18"/>
       <w:r>
         <w:rPr>
           <w:b/>
@@ -1408,8 +1464,8 @@
           <w:szCs w:val="34"/>
         </w:rPr>
       </w:pPr>
-      <w:bookmarkStart w:id="18" w:name="_9k7l3vsgny51" w:colFirst="0" w:colLast="0"/>
-      <w:bookmarkEnd w:id="18"/>
+      <w:bookmarkStart w:id="19" w:name="_9k7l3vsgny51" w:colFirst="0" w:colLast="0"/>
+      <w:bookmarkEnd w:id="19"/>
       <w:r>
         <w:rPr>
           <w:b/>
@@ -1471,8 +1527,8 @@
         <w:spacing w:after="80"/>
         <w:contextualSpacing w:val="0"/>
       </w:pPr>
-      <w:bookmarkStart w:id="19" w:name="_gkcdxv1u93ny" w:colFirst="0" w:colLast="0"/>
-      <w:bookmarkEnd w:id="19"/>
+      <w:bookmarkStart w:id="20" w:name="_gkcdxv1u93ny" w:colFirst="0" w:colLast="0"/>
+      <w:bookmarkEnd w:id="20"/>
       <w:r>
         <w:rPr>
           <w:b/>
@@ -2101,8 +2157,6 @@
           <w:szCs w:val="46"/>
         </w:rPr>
       </w:pPr>
-      <w:bookmarkStart w:id="20" w:name="_GoBack"/>
-      <w:bookmarkEnd w:id="20"/>
       <w:r>
         <w:rPr>
           <w:b/>
@@ -5197,7 +5251,7 @@
 
 <file path=word/comments.xml><?xml version="1.0" encoding="utf-8"?>
 <w:comments xmlns:wpc="http://schemas.microsoft.com/office/word/2010/wordprocessingCanvas" xmlns:cx="http://schemas.microsoft.com/office/drawing/2014/chartex" xmlns:cx1="http://schemas.microsoft.com/office/drawing/2015/9/8/chartex" xmlns:cx2="http://schemas.microsoft.com/office/drawing/2015/10/21/chartex" xmlns:cx3="http://schemas.microsoft.com/office/drawing/2016/5/9/chartex" xmlns:cx4="http://schemas.microsoft.com/office/drawing/2016/5/10/chartex" xmlns:cx5="http://schemas.microsoft.com/office/drawing/2016/5/11/chartex" xmlns:cx6="http://schemas.microsoft.com/office/drawing/2016/5/12/chartex" xmlns:cx7="http://schemas.microsoft.com/office/drawing/2016/5/13/chartex" xmlns:cx8="http://schemas.microsoft.com/office/drawing/2016/5/14/chartex" xmlns:mc="http://schemas.openxmlformats.org/markup-compatibility/2006" xmlns:aink="http://schemas.microsoft.com/office/drawing/2016/ink" xmlns:am3d="http://schemas.microsoft.com/office/drawing/2017/model3d" xmlns:o="urn:schemas-microsoft-com:office:office" xmlns:r="http://schemas.openxmlformats.org/officeDocument/2006/relationships" xmlns:m="http://schemas.openxmlformats.org/officeDocument/2006/math" xmlns:v="urn:schemas-microsoft-com:vml" xmlns:wp14="http://schemas.microsoft.com/office/word/2010/wordprocessingDrawing" xmlns:wp="http://schemas.openxmlformats.org/drawingml/2006/wordprocessingDrawing" xmlns:w10="urn:schemas-microsoft-com:office:word" xmlns:w="http://schemas.openxmlformats.org/wordprocessingml/2006/main" xmlns:w14="http://schemas.microsoft.com/office/word/2010/wordml" xmlns:w15="http://schemas.microsoft.com/office/word/2012/wordml" xmlns:w16cid="http://schemas.microsoft.com/office/word/2016/wordml/cid" xmlns:w16se="http://schemas.microsoft.com/office/word/2015/wordml/symex" xmlns:wpg="http://schemas.microsoft.com/office/word/2010/wordprocessingGroup" xmlns:wpi="http://schemas.microsoft.com/office/word/2010/wordprocessingInk" xmlns:wne="http://schemas.microsoft.com/office/word/2006/wordml" xmlns:wps="http://schemas.microsoft.com/office/word/2010/wordprocessingShape" mc:Ignorable="w14 w15 w16se w16cid wp14">
-  <w:comment w:id="12" w:author="bryan helsens" w:date="2018-11-06T09:36:00Z" w:initials="">
+  <w:comment w:id="13" w:author="bryan helsens" w:date="2018-11-06T09:36:00Z" w:initials="">
     <w:p>
       <w:pPr>
         <w:widowControl w:val="0"/>
@@ -5222,7 +5276,7 @@
       </w:r>
     </w:p>
   </w:comment>
-  <w:comment w:id="15" w:author="bryan helsens" w:date="2018-10-17T14:58:00Z" w:initials="">
+  <w:comment w:id="16" w:author="bryan helsens" w:date="2018-10-17T14:58:00Z" w:initials="">
     <w:p>
       <w:pPr>
         <w:widowControl w:val="0"/>

</xml_diff>

<commit_message>
working on bussiness case
</commit_message>
<xml_diff>
--- a/documentatie/Business Case.docx
+++ b/documentatie/Business Case.docx
@@ -4,41 +4,29 @@
   <w:body>
     <w:p>
       <w:pPr>
-        <w:contextualSpacing w:val="0"/>
+        <w:pStyle w:val="Kop1"/>
         <w:jc w:val="center"/>
         <w:rPr>
-          <w:b/>
-          <w:sz w:val="48"/>
-          <w:szCs w:val="48"/>
           <w:lang w:val="en-GB"/>
         </w:rPr>
       </w:pPr>
       <w:r>
         <w:rPr>
-          <w:b/>
-          <w:sz w:val="48"/>
-          <w:szCs w:val="48"/>
           <w:lang w:val="en-GB"/>
         </w:rPr>
-        <w:t xml:space="preserve">Business Case Project </w:t>
-      </w:r>
-    </w:p>
-    <w:p>
-      <w:pPr>
-        <w:contextualSpacing w:val="0"/>
+        <w:t>Business Case Project</w:t>
+      </w:r>
+    </w:p>
+    <w:p>
+      <w:pPr>
+        <w:pStyle w:val="Kop1"/>
         <w:jc w:val="center"/>
         <w:rPr>
-          <w:b/>
-          <w:sz w:val="48"/>
-          <w:szCs w:val="48"/>
           <w:lang w:val="en-GB"/>
         </w:rPr>
       </w:pPr>
       <w:r>
         <w:rPr>
-          <w:b/>
-          <w:sz w:val="48"/>
-          <w:szCs w:val="48"/>
           <w:lang w:val="en-GB"/>
         </w:rPr>
         <w:t>&lt;&lt;Project II: Tetris&gt;&gt;</w:t>
@@ -65,62 +53,13 @@
     </w:p>
     <w:p>
       <w:pPr>
-        <w:contextualSpacing w:val="0"/>
+        <w:pStyle w:val="Kop2"/>
         <w:rPr>
           <w:lang w:val="en-GB"/>
         </w:rPr>
       </w:pPr>
       <w:r>
-        <w:rPr>
-          <w:lang w:val="en-GB"/>
-        </w:rPr>
         <w:lastRenderedPageBreak/>
-        <w:t xml:space="preserve"> </w:t>
-      </w:r>
-    </w:p>
-    <w:p>
-      <w:pPr>
-        <w:contextualSpacing w:val="0"/>
-        <w:rPr>
-          <w:b/>
-          <w:sz w:val="46"/>
-          <w:szCs w:val="46"/>
-        </w:rPr>
-      </w:pPr>
-      <w:r>
-        <w:rPr>
-          <w:lang w:val="en-GB"/>
-        </w:rPr>
-        <w:t xml:space="preserve"> </w:t>
-      </w:r>
-      <w:bookmarkStart w:id="0" w:name="_yuhkj6z5ggd4" w:colFirst="0" w:colLast="0"/>
-      <w:bookmarkStart w:id="1" w:name="_t2tvrl8loyyk" w:colFirst="0" w:colLast="0"/>
-      <w:bookmarkStart w:id="2" w:name="_58vod9krm6ve" w:colFirst="0" w:colLast="0"/>
-      <w:bookmarkStart w:id="3" w:name="_lqn8yzwb6yod" w:colFirst="0" w:colLast="0"/>
-      <w:bookmarkStart w:id="4" w:name="_vrat3t5sfy20" w:colFirst="0" w:colLast="0"/>
-      <w:bookmarkStart w:id="5" w:name="_8ze165ewvuop" w:colFirst="0" w:colLast="0"/>
-      <w:bookmarkStart w:id="6" w:name="_ln1x6hhqk5nu" w:colFirst="0" w:colLast="0"/>
-      <w:bookmarkStart w:id="7" w:name="_a1xrfrpo6y2q" w:colFirst="0" w:colLast="0"/>
-      <w:bookmarkStart w:id="8" w:name="_oxqt2plx69m4" w:colFirst="0" w:colLast="0"/>
-      <w:bookmarkStart w:id="9" w:name="_rd8qcf5o4vpo" w:colFirst="0" w:colLast="0"/>
-      <w:bookmarkStart w:id="10" w:name="_q4dcj1nrhz9d" w:colFirst="0" w:colLast="0"/>
-      <w:bookmarkEnd w:id="0"/>
-      <w:bookmarkEnd w:id="1"/>
-      <w:bookmarkEnd w:id="2"/>
-      <w:bookmarkEnd w:id="3"/>
-      <w:bookmarkEnd w:id="4"/>
-      <w:bookmarkEnd w:id="5"/>
-      <w:bookmarkEnd w:id="6"/>
-      <w:bookmarkEnd w:id="7"/>
-      <w:bookmarkEnd w:id="8"/>
-      <w:bookmarkEnd w:id="9"/>
-      <w:bookmarkEnd w:id="10"/>
-      <w:r>
-        <w:rPr>
-          <w:b/>
-          <w:sz w:val="46"/>
-          <w:szCs w:val="46"/>
-        </w:rPr>
         <w:t>Versiegeschiedenis</w:t>
       </w:r>
     </w:p>
@@ -150,6 +89,35 @@
               <w:contextualSpacing w:val="0"/>
             </w:pPr>
             <w:r>
+              <w:rPr>
+                <w:sz w:val="48"/>
+                <w:szCs w:val="48"/>
+              </w:rPr>
+              <w:br w:type="page"/>
+            </w:r>
+            <w:bookmarkStart w:id="0" w:name="_yuhkj6z5ggd4" w:colFirst="0" w:colLast="0"/>
+            <w:bookmarkStart w:id="1" w:name="_t2tvrl8loyyk" w:colFirst="0" w:colLast="0"/>
+            <w:bookmarkStart w:id="2" w:name="_58vod9krm6ve" w:colFirst="0" w:colLast="0"/>
+            <w:bookmarkStart w:id="3" w:name="_lqn8yzwb6yod" w:colFirst="0" w:colLast="0"/>
+            <w:bookmarkStart w:id="4" w:name="_vrat3t5sfy20" w:colFirst="0" w:colLast="0"/>
+            <w:bookmarkStart w:id="5" w:name="_8ze165ewvuop" w:colFirst="0" w:colLast="0"/>
+            <w:bookmarkStart w:id="6" w:name="_ln1x6hhqk5nu" w:colFirst="0" w:colLast="0"/>
+            <w:bookmarkStart w:id="7" w:name="_a1xrfrpo6y2q" w:colFirst="0" w:colLast="0"/>
+            <w:bookmarkStart w:id="8" w:name="_oxqt2plx69m4" w:colFirst="0" w:colLast="0"/>
+            <w:bookmarkStart w:id="9" w:name="_rd8qcf5o4vpo" w:colFirst="0" w:colLast="0"/>
+            <w:bookmarkStart w:id="10" w:name="_q4dcj1nrhz9d" w:colFirst="0" w:colLast="0"/>
+            <w:bookmarkEnd w:id="0"/>
+            <w:bookmarkEnd w:id="1"/>
+            <w:bookmarkEnd w:id="2"/>
+            <w:bookmarkEnd w:id="3"/>
+            <w:bookmarkEnd w:id="4"/>
+            <w:bookmarkEnd w:id="5"/>
+            <w:bookmarkEnd w:id="6"/>
+            <w:bookmarkEnd w:id="7"/>
+            <w:bookmarkEnd w:id="8"/>
+            <w:bookmarkEnd w:id="9"/>
+            <w:bookmarkEnd w:id="10"/>
+            <w:r>
               <w:t>Versie</w:t>
             </w:r>
           </w:p>
@@ -334,7 +302,10 @@
               <w:contextualSpacing w:val="0"/>
             </w:pPr>
             <w:r>
-              <w:t>7/11/18</w:t>
+              <w:t>8</w:t>
+            </w:r>
+            <w:r>
+              <w:t>/11/18</w:t>
             </w:r>
           </w:p>
         </w:tc>
@@ -364,6 +335,9 @@
             </w:r>
             <w:r>
               <w:t xml:space="preserve"> + spellcheck</w:t>
+            </w:r>
+            <w:r>
+              <w:t xml:space="preserve"> + clans uitbereiden</w:t>
             </w:r>
           </w:p>
         </w:tc>
@@ -371,445 +345,398 @@
     </w:tbl>
     <w:p>
       <w:pPr>
-        <w:contextualSpacing w:val="0"/>
-      </w:pPr>
-      <w:r>
-        <w:t xml:space="preserve"> </w:t>
-      </w:r>
-    </w:p>
-    <w:p>
-      <w:pPr>
-        <w:contextualSpacing w:val="0"/>
-      </w:pPr>
-      <w:r>
-        <w:t xml:space="preserve"> </w:t>
-      </w:r>
-    </w:p>
-    <w:p>
-      <w:pPr>
-        <w:pStyle w:val="Kop1"/>
-        <w:keepNext w:val="0"/>
-        <w:keepLines w:val="0"/>
-        <w:spacing w:before="480"/>
-        <w:contextualSpacing w:val="0"/>
-        <w:rPr>
-          <w:b/>
-          <w:sz w:val="46"/>
-          <w:szCs w:val="46"/>
-        </w:rPr>
-      </w:pPr>
+        <w:pStyle w:val="Kop2"/>
+      </w:pPr>
+      <w:r>
+        <w:t xml:space="preserve">  </w:t>
+      </w:r>
       <w:bookmarkStart w:id="11" w:name="_iknzb2o1b9gz" w:colFirst="0" w:colLast="0"/>
       <w:bookmarkEnd w:id="11"/>
       <w:r>
+        <w:t>Executive summary</w:t>
+      </w:r>
+    </w:p>
+    <w:p>
+      <w:pPr>
+        <w:contextualSpacing w:val="0"/>
+      </w:pPr>
+      <w:r>
+        <w:t xml:space="preserve">Onze opdracht is om tetris in een nieuw jasje te steken, </w:t>
+      </w:r>
+      <w:r>
+        <w:t>d.m.v.</w:t>
+      </w:r>
+      <w:r>
+        <w:t xml:space="preserve"> heroes, een clan systeem en allerlei andere </w:t>
+      </w:r>
+      <w:r>
+        <w:t>uitbereidingen</w:t>
+      </w:r>
+      <w:r>
+        <w:t xml:space="preserve"> toe te voegen. </w:t>
+      </w:r>
+      <w:r>
+        <w:t>D</w:t>
+      </w:r>
+      <w:r>
+        <w:t>oordat te</w:t>
+      </w:r>
+      <w:r>
+        <w:t xml:space="preserve">tris is uitgebracht in 1984, </w:t>
+      </w:r>
+      <w:r>
+        <w:t>z</w:t>
+      </w:r>
+      <w:r>
+        <w:t>ullen</w:t>
+      </w:r>
+      <w:r>
+        <w:t xml:space="preserve"> wij ons baseren op retro, synthwave e</w:t>
+      </w:r>
+      <w:r>
+        <w:t>n de jaren 80. Deze dingen zullen</w:t>
+      </w:r>
+      <w:r>
+        <w:t xml:space="preserve"> wij in ons design verwerken. De heroes zullen characters zijn die vroeger heel bekend waren zoals </w:t>
+      </w:r>
+      <w:r>
+        <w:t>Donkey-Kong</w:t>
+      </w:r>
+      <w:r>
+        <w:t xml:space="preserve">, </w:t>
+      </w:r>
+      <w:r>
+        <w:t>pacman</w:t>
+      </w:r>
+      <w:r>
+        <w:t>, enzovoort.</w:t>
+      </w:r>
+    </w:p>
+    <w:p>
+      <w:pPr>
+        <w:contextualSpacing w:val="0"/>
+      </w:pPr>
+    </w:p>
+    <w:p>
+      <w:pPr>
+        <w:contextualSpacing w:val="0"/>
+      </w:pPr>
+      <w:r>
+        <w:t>Ons unique selling point is het clansysteem. Hiervoor zullen de spelers elke maand cubes (in-game currency) voor moeten betalen. Eenmaal je bij een clan zit kunnen deze spelers van extra features genieten, ten eerste zullen deze spelers extra game modes ter beschikking hebben zoals friendly clan battle of clan battle. Ten tweede kunnen ze clanpoints winnen die aantonen hoe goed ze zijn in battles, deze clanpoints worden gebruikt om een ranking te bepalen in een clan. Deze kunnen later van pas komen als de leader een team moet samenstellen voor digitale of fysieke toernooien.</w:t>
+      </w:r>
+    </w:p>
+    <w:p>
+      <w:pPr>
+        <w:contextualSpacing w:val="0"/>
+      </w:pPr>
+    </w:p>
+    <w:p>
+      <w:pPr>
+        <w:contextualSpacing w:val="0"/>
+      </w:pPr>
+      <w:r>
+        <w:t>Een ander</w:t>
+      </w:r>
+      <w:r>
+        <w:t xml:space="preserve"> kenm</w:t>
+      </w:r>
+      <w:r>
+        <w:t>erk in de game</w:t>
+      </w:r>
+      <w:r>
+        <w:t xml:space="preserve"> is dat wij zullen werken met verschillende gamemodes. De speler kan </w:t>
+      </w:r>
+      <w:r>
+        <w:t>kiezen</w:t>
+      </w:r>
+      <w:r>
+        <w:t xml:space="preserve"> om deze game modes tegen random spelers (ranked) te spelen of om tegen vrienden (friendly battle) te spelen.</w:t>
+      </w:r>
+    </w:p>
+    <w:p>
+      <w:pPr>
+        <w:contextualSpacing w:val="0"/>
+      </w:pPr>
+    </w:p>
+    <w:p>
+      <w:pPr>
+        <w:contextualSpacing w:val="0"/>
+      </w:pPr>
+      <w:r>
+        <w:t xml:space="preserve">Om onze spelers te belonen dat zij dit spel spelen, gaan wij met een daily streak werken. Als de spelers hun elke dag inloggen zullen ze </w:t>
+      </w:r>
+      <w:r>
+        <w:t>een kleine reward krijgen</w:t>
+      </w:r>
+      <w:r>
+        <w:t>. Deze</w:t>
+      </w:r>
+      <w:r>
+        <w:t xml:space="preserve"> reward kan xp, cubes of</w:t>
+      </w:r>
+      <w:r>
+        <w:t xml:space="preserve"> allerlei andere dingen bevatten.</w:t>
+      </w:r>
+    </w:p>
+    <w:p>
+      <w:r>
+        <w:br w:type="page"/>
+      </w:r>
+    </w:p>
+    <w:p>
+      <w:pPr>
+        <w:pStyle w:val="Kop2"/>
+      </w:pPr>
+      <w:r>
+        <w:lastRenderedPageBreak/>
+        <w:commentReference w:id="12"/>
+      </w:r>
+      <w:bookmarkStart w:id="13" w:name="_340z1kwhq4a0" w:colFirst="0" w:colLast="0"/>
+      <w:bookmarkEnd w:id="13"/>
+      <w:r>
+        <w:t>Projectomschrijving</w:t>
+      </w:r>
+    </w:p>
+    <w:p>
+      <w:pPr>
+        <w:pStyle w:val="Kop3"/>
+      </w:pPr>
+      <w:r>
+        <w:t>Game + hero</w:t>
+      </w:r>
+    </w:p>
+    <w:p>
+      <w:pPr>
+        <w:contextualSpacing w:val="0"/>
+      </w:pPr>
+      <w:r>
+        <w:t>Doordat tetris een spel is die uitgebracht werd in 1984, deed dit ons denken aan de tijd waar pac-man, donkey kong en allerlei andere characters heel beke</w:t>
+      </w:r>
+      <w:r>
+        <w:t xml:space="preserve">nd waren. Daarom willen wij onze gebruikers een kans geven om deze heroes te leren kennen of herontdekken, </w:t>
+      </w:r>
+      <w:r>
+        <w:t>door een nieuwe tetris te ontwikkelen waarbij we die (oude) character</w:t>
+      </w:r>
+      <w:r>
+        <w:t>s</w:t>
+      </w:r>
+      <w:r>
+        <w:t xml:space="preserve"> terug tot leven wekken en ze terug een kans geven om te schitteren.</w:t>
+      </w:r>
+    </w:p>
+    <w:p>
+      <w:pPr>
+        <w:contextualSpacing w:val="0"/>
+      </w:pPr>
+      <w:r>
+        <w:t>Doordat deze game ontstaan is in de jaren 80 willen we onze game oo</w:t>
+      </w:r>
+      <w:r>
+        <w:t>k baseren op dingen van die jaren</w:t>
+      </w:r>
+      <w:r>
+        <w:t xml:space="preserve">. De </w:t>
+      </w:r>
+      <w:r>
+        <w:t>design elementen</w:t>
+      </w:r>
+      <w:r>
+        <w:t xml:space="preserve"> waarmee we </w:t>
+      </w:r>
+      <w:r>
+        <w:t>zullen werken zijn</w:t>
+      </w:r>
+      <w:r>
+        <w:t xml:space="preserve"> retro, synthwave, enzovoort. Deze dingen zullen in ons design te zien zijn.</w:t>
+      </w:r>
+    </w:p>
+    <w:p>
+      <w:pPr>
+        <w:contextualSpacing w:val="0"/>
+      </w:pPr>
+    </w:p>
+    <w:p>
+      <w:pPr>
+        <w:contextualSpacing w:val="0"/>
+      </w:pPr>
+      <w:r>
+        <w:t>De gekozen hero bepaalt ook de heropower, elke hero heeft nammelijk een power die bij hem past.</w:t>
+      </w:r>
+    </w:p>
+    <w:p>
+      <w:pPr>
+        <w:contextualSpacing w:val="0"/>
+      </w:pPr>
+    </w:p>
+    <w:p>
+      <w:pPr>
+        <w:pStyle w:val="Kop3"/>
+      </w:pPr>
+      <w:r>
+        <w:t>Gamemodes</w:t>
+      </w:r>
+    </w:p>
+    <w:p>
+      <w:pPr>
+        <w:contextualSpacing w:val="0"/>
+      </w:pPr>
+      <w:r>
+        <w:t>Door middel van Multiplayer, Time Attack en Last Man Standing zullen deze character</w:t>
+      </w:r>
+      <w:r>
+        <w:t>s</w:t>
+      </w:r>
+      <w:r>
+        <w:t xml:space="preserve"> en hun speler</w:t>
+      </w:r>
+      <w:r>
+        <w:t>s</w:t>
+      </w:r>
+      <w:r>
+        <w:t xml:space="preserve"> het gevecht moeten aangaan met andere online spelers, om de heerser te worden van RetroBlocks.</w:t>
+      </w:r>
+    </w:p>
+    <w:p>
+      <w:pPr>
+        <w:contextualSpacing w:val="0"/>
+      </w:pPr>
+    </w:p>
+    <w:p>
+      <w:pPr>
+        <w:pStyle w:val="Kop3"/>
+      </w:pPr>
+      <w:r>
+        <w:t>Meer info over onze gamemodes</w:t>
+      </w:r>
+    </w:p>
+    <w:p>
+      <w:pPr>
+        <w:contextualSpacing w:val="0"/>
+      </w:pPr>
+      <w:r>
+        <w:t>Onze game bestaat momenteel uit 4 game modes:</w:t>
+      </w:r>
+    </w:p>
+    <w:p>
+      <w:pPr>
+        <w:contextualSpacing w:val="0"/>
+      </w:pPr>
+      <w:r>
+        <w:t xml:space="preserve">-&gt; Als eerste hebben we de “standaard singleplayer”: </w:t>
+      </w:r>
+    </w:p>
+    <w:p>
+      <w:pPr>
+        <w:contextualSpacing w:val="0"/>
+      </w:pPr>
+      <w:r>
+        <w:t>Waarbij het de bedoeling is om zoveel mogelijk rijen te maken zonder dat de speler de bovengrens raakt.</w:t>
+      </w:r>
+    </w:p>
+    <w:p>
+      <w:pPr>
+        <w:contextualSpacing w:val="0"/>
+      </w:pPr>
+    </w:p>
+    <w:p>
+      <w:pPr>
+        <w:contextualSpacing w:val="0"/>
+      </w:pPr>
+      <w:r>
+        <w:t>-&gt; Ten tweede hebben we “multiplayer”:</w:t>
+      </w:r>
+    </w:p>
+    <w:p>
+      <w:pPr>
+        <w:contextualSpacing w:val="0"/>
+      </w:pPr>
+      <w:r>
+        <w:t>Hierbij speel je in e</w:t>
+      </w:r>
+      <w:r>
+        <w:t>en online match, waar je tegen 1</w:t>
+      </w:r>
+      <w:r>
+        <w:t>-5 andere online spelers strijd om zoveel mogelijk punten te halen, met die pun</w:t>
+      </w:r>
+      <w:r>
+        <w:t>ten kunnen de spelers hun heropower</w:t>
+      </w:r>
+      <w:r>
+        <w:t xml:space="preserve"> (die op voorhand is gekozen) activeren om het spel van de tegenstanders moeilijker te maken.</w:t>
+      </w:r>
+    </w:p>
+    <w:p>
+      <w:pPr>
+        <w:contextualSpacing w:val="0"/>
+      </w:pPr>
+    </w:p>
+    <w:p>
+      <w:pPr>
+        <w:contextualSpacing w:val="0"/>
+      </w:pPr>
+      <w:r>
+        <w:t>-&gt; Ten derde hebben we “Time Attack”:</w:t>
+      </w:r>
+    </w:p>
+    <w:p>
+      <w:pPr>
+        <w:contextualSpacing w:val="0"/>
+      </w:pPr>
+      <w:r>
+        <w:t>Dit is een race tegen de klok, hierbij is het de bedoeling dat elke speler zoveel mogelijk punten verzameld binnen een bepaald tijd.</w:t>
+      </w:r>
+    </w:p>
+    <w:p>
+      <w:pPr>
+        <w:contextualSpacing w:val="0"/>
+      </w:pPr>
+      <w:r>
+        <w:t>Ook bij deze gamemode wordt er gebruik gemaakt van heroes om het spel van je tegenstanders moeilijker te maken.</w:t>
+      </w:r>
+    </w:p>
+    <w:p>
+      <w:pPr>
+        <w:contextualSpacing w:val="0"/>
+      </w:pPr>
+    </w:p>
+    <w:p>
+      <w:pPr>
+        <w:contextualSpacing w:val="0"/>
+      </w:pPr>
+      <w:r>
+        <w:t>-&gt; Als laatste hebben we Last Man Standing:</w:t>
+      </w:r>
+    </w:p>
+    <w:p>
+      <w:pPr>
+        <w:contextualSpacing w:val="0"/>
+      </w:pPr>
+      <w:r>
+        <w:t>Hierbij speel je in e</w:t>
+      </w:r>
+      <w:r>
+        <w:t>en online match, waar je tegen 1</w:t>
+      </w:r>
+      <w:r>
+        <w:t>-5 andere online spelers speelt en ga je de strijd met elkaar aan om zo lang mogelijk te overleven. Door middel van rijen te maken verdien je punten, met die punten kunnen de spelers hun heroes gebruiken om het spel van de tegenstanders moeilijker te maken.</w:t>
+      </w:r>
+    </w:p>
+    <w:p>
+      <w:r>
+        <w:br w:type="page"/>
+      </w:r>
+    </w:p>
+    <w:p>
+      <w:pPr>
+        <w:pStyle w:val="Kop3"/>
         <w:rPr>
-          <w:b/>
-          <w:sz w:val="46"/>
-          <w:szCs w:val="46"/>
-        </w:rPr>
-        <w:t>Executive summary</w:t>
-      </w:r>
-    </w:p>
-    <w:p>
-      <w:pPr>
-        <w:contextualSpacing w:val="0"/>
-      </w:pPr>
-      <w:r>
-        <w:t>Onze opdracht is om tetris in een nieuw jasje te steken, d.m.v heroes, een clan systeem en allerlei andere toevoegingen toe te voegen. Ons idee is “Go back in time”, doordat tetris is uitgebracht in 1984. Zullen wij ons baseren op re</w:t>
-      </w:r>
-      <w:r>
-        <w:t>tro, synthwave e</w:t>
-      </w:r>
-      <w:r>
-        <w:t>n de jaren 80. Deze dingen zullen</w:t>
-      </w:r>
-      <w:r>
-        <w:t xml:space="preserve"> wij in ons design verwerken. De heroes zullen characters zijn die vroeger heel bekend waren zoals donkey kong, pac-man, enzovoort.</w:t>
-      </w:r>
-    </w:p>
-    <w:p>
-      <w:pPr>
-        <w:contextualSpacing w:val="0"/>
-      </w:pPr>
-    </w:p>
-    <w:p>
-      <w:pPr>
-        <w:contextualSpacing w:val="0"/>
-      </w:pPr>
-      <w:r>
-        <w:t>Ons</w:t>
-      </w:r>
-      <w:r>
-        <w:t xml:space="preserve"> speciale kenmerk in de games is dat wij zullen werken met verschillende</w:t>
-      </w:r>
-      <w:r>
-        <w:t xml:space="preserve"> gamemodes. De speler kan genieten om deze game modes tegen random spelers (ranked) te spelen of om tegen vrienden (friendly battle) te spelen.</w:t>
-      </w:r>
-    </w:p>
-    <w:p>
-      <w:pPr>
-        <w:contextualSpacing w:val="0"/>
-      </w:pPr>
-    </w:p>
-    <w:p>
-      <w:pPr>
-        <w:contextualSpacing w:val="0"/>
-      </w:pPr>
-      <w:r>
-        <w:t>Om onze spelers te belonen dat zij dit spel spelen, gaan wij met een daily streak werken. Als de spelers hun el</w:t>
-      </w:r>
-      <w:r>
-        <w:t>ke dag inloggen zullen ze genieten van klein cadeautje. Deze kan xp, cubes en allerlei andere dingen bevatten.</w:t>
-      </w:r>
-    </w:p>
-    <w:p>
-      <w:pPr>
-        <w:contextualSpacing w:val="0"/>
-      </w:pPr>
-    </w:p>
-    <w:p>
-      <w:pPr>
-        <w:contextualSpacing w:val="0"/>
-      </w:pPr>
-      <w:r>
-        <w:t>Wij zullen ook een clan</w:t>
-      </w:r>
-      <w:r>
-        <w:t>systeem toevoegen. Hiervoor zullen de spelers elke maand cubes (in-game currency) voor moeten betalen. Eenmaal je bij e</w:t>
-      </w:r>
-      <w:r>
-        <w:t xml:space="preserve">en clan </w:t>
-      </w:r>
-      <w:r>
-        <w:t>zit</w:t>
-      </w:r>
-      <w:r>
-        <w:t xml:space="preserve"> kunnen deze spelers van extra f</w:t>
-      </w:r>
-      <w:r>
-        <w:t>ea</w:t>
-      </w:r>
-      <w:r>
-        <w:t>tures genieten, ten eerste zullen deze speler</w:t>
-      </w:r>
-      <w:r>
-        <w:t>s</w:t>
-      </w:r>
-      <w:r>
-        <w:t xml:space="preserve"> extra game modes </w:t>
-      </w:r>
-      <w:r>
-        <w:t>ter beschikking</w:t>
-      </w:r>
-      <w:r>
-        <w:t xml:space="preserve"> hebben</w:t>
-      </w:r>
-      <w:r>
-        <w:t xml:space="preserve"> zoals friendly clan battle of clan battle. Ten tweede kunnen ze</w:t>
-      </w:r>
-      <w:r>
-        <w:t xml:space="preserve"> clanpoints winnen die </w:t>
-      </w:r>
-      <w:r>
-        <w:t>aantonen</w:t>
-      </w:r>
-      <w:r>
-        <w:t xml:space="preserve"> hoe goed ze zijn in battles, deze clanpoints word</w:t>
-      </w:r>
-      <w:r>
-        <w:t>en gebruikt om een ranking te bepalen in een clan. Deze kunnen later van pas komen als de leader een team moet samenstellen voor digitale</w:t>
-      </w:r>
-      <w:bookmarkStart w:id="12" w:name="_GoBack"/>
-      <w:bookmarkEnd w:id="12"/>
-      <w:r>
-        <w:t xml:space="preserve"> of fysieke toernooien.</w:t>
-      </w:r>
-    </w:p>
-    <w:p>
-      <w:pPr>
-        <w:contextualSpacing w:val="0"/>
-      </w:pPr>
-    </w:p>
-    <w:p>
-      <w:pPr>
-        <w:contextualSpacing w:val="0"/>
-      </w:pPr>
-    </w:p>
-    <w:p>
-      <w:pPr>
-        <w:contextualSpacing w:val="0"/>
-      </w:pPr>
-      <w:commentRangeStart w:id="13"/>
-      <w:r>
-        <w:t xml:space="preserve">...  </w:t>
-      </w:r>
-      <w:commentRangeEnd w:id="13"/>
-      <w:r>
-        <w:commentReference w:id="13"/>
-      </w:r>
-    </w:p>
-    <w:p>
-      <w:pPr>
-        <w:contextualSpacing w:val="0"/>
-      </w:pPr>
-    </w:p>
-    <w:p>
-      <w:pPr>
-        <w:contextualSpacing w:val="0"/>
-      </w:pPr>
-    </w:p>
-    <w:p>
-      <w:pPr>
-        <w:contextualSpacing w:val="0"/>
-      </w:pPr>
-    </w:p>
-    <w:p>
-      <w:pPr>
-        <w:contextualSpacing w:val="0"/>
-      </w:pPr>
-    </w:p>
-    <w:p>
-      <w:pPr>
-        <w:pStyle w:val="Kop1"/>
-        <w:keepNext w:val="0"/>
-        <w:keepLines w:val="0"/>
-        <w:spacing w:before="480"/>
-        <w:contextualSpacing w:val="0"/>
-        <w:rPr>
-          <w:b/>
-          <w:sz w:val="46"/>
-          <w:szCs w:val="46"/>
-        </w:rPr>
-      </w:pPr>
-      <w:bookmarkStart w:id="14" w:name="_340z1kwhq4a0" w:colFirst="0" w:colLast="0"/>
-      <w:bookmarkEnd w:id="14"/>
-      <w:r>
-        <w:rPr>
-          <w:b/>
-          <w:sz w:val="46"/>
-          <w:szCs w:val="46"/>
-        </w:rPr>
-        <w:lastRenderedPageBreak/>
-        <w:t>Projectomschrijving</w:t>
-      </w:r>
-    </w:p>
-    <w:p>
-      <w:pPr>
-        <w:contextualSpacing w:val="0"/>
-      </w:pPr>
-    </w:p>
-    <w:p>
-      <w:pPr>
-        <w:contextualSpacing w:val="0"/>
-        <w:rPr>
-          <w:b/>
-          <w:u w:val="single"/>
-        </w:rPr>
-      </w:pPr>
-      <w:r>
-        <w:rPr>
-          <w:b/>
-          <w:u w:val="single"/>
-        </w:rPr>
-        <w:t>Game + hero</w:t>
-      </w:r>
-    </w:p>
-    <w:p>
-      <w:pPr>
-        <w:contextualSpacing w:val="0"/>
-      </w:pPr>
-      <w:r>
-        <w:t xml:space="preserve">Doordat tetris een spel is die uitgebracht werd in 1984, deed dit ons denken aan de tijd waar pac-man, donkey kong en allerlei andere characters heel bekend waren. Daarom willen wij hen terug in een nieuw jasje steken door een nieuwe tetris te ontwikkelen </w:t>
-      </w:r>
-      <w:r>
-        <w:t>waarbij we die (oude) character terug tot leven wekken en ze terug een kans geven om te schitteren.</w:t>
-      </w:r>
-    </w:p>
-    <w:p>
-      <w:pPr>
-        <w:contextualSpacing w:val="0"/>
-      </w:pPr>
-      <w:r>
-        <w:t>Doordat deze game ontstaan is in de jaren 80 willen we onze game ook baseren op dingen van dat jaar. De dingen waarmee we zullen werken is retro, synthwave,</w:t>
-      </w:r>
-      <w:r>
-        <w:t xml:space="preserve"> enzovoort. Deze dingen zullen in ons design te zien zijn.</w:t>
-      </w:r>
-    </w:p>
-    <w:p>
-      <w:pPr>
-        <w:contextualSpacing w:val="0"/>
-      </w:pPr>
-    </w:p>
-    <w:p>
-      <w:pPr>
-        <w:contextualSpacing w:val="0"/>
-        <w:rPr>
-          <w:b/>
-          <w:u w:val="single"/>
-        </w:rPr>
-      </w:pPr>
-      <w:r>
-        <w:rPr>
-          <w:b/>
-          <w:u w:val="single"/>
-        </w:rPr>
-        <w:t>Gamemodes</w:t>
-      </w:r>
-    </w:p>
-    <w:p>
-      <w:pPr>
-        <w:contextualSpacing w:val="0"/>
-      </w:pPr>
-      <w:r>
-        <w:t>Door middel van Multiplayer, Time Attack en Last Man Standing zullen deze character en hun speler het gevecht moeten aangaan met andere online spelers, om de heerser te worden van RetroB</w:t>
-      </w:r>
-      <w:r>
-        <w:t>locks.</w:t>
-      </w:r>
-    </w:p>
-    <w:p>
-      <w:pPr>
-        <w:contextualSpacing w:val="0"/>
-      </w:pPr>
-    </w:p>
-    <w:p>
-      <w:pPr>
-        <w:contextualSpacing w:val="0"/>
-        <w:rPr>
-          <w:b/>
-          <w:u w:val="single"/>
-        </w:rPr>
-      </w:pPr>
-      <w:r>
-        <w:rPr>
-          <w:b/>
-          <w:u w:val="single"/>
-        </w:rPr>
-        <w:t>Meer info over onze gamemodes</w:t>
-      </w:r>
-    </w:p>
-    <w:p>
-      <w:pPr>
-        <w:contextualSpacing w:val="0"/>
-      </w:pPr>
-      <w:r>
-        <w:t>Onze game bestaat momenteel uit 4 game modes:</w:t>
-      </w:r>
-    </w:p>
-    <w:p>
-      <w:pPr>
-        <w:contextualSpacing w:val="0"/>
-      </w:pPr>
-      <w:r>
-        <w:t xml:space="preserve">-&gt; Als eerste hebben we de “standaard singleplayer”: </w:t>
-      </w:r>
-    </w:p>
-    <w:p>
-      <w:pPr>
-        <w:contextualSpacing w:val="0"/>
-      </w:pPr>
-      <w:r>
-        <w:t>Waarbij het de bedoeling is om zoveel mogelijk rijen te maken zonder dat de speler de bovengrens raakt.</w:t>
-      </w:r>
-    </w:p>
-    <w:p>
-      <w:pPr>
-        <w:contextualSpacing w:val="0"/>
-      </w:pPr>
-    </w:p>
-    <w:p>
-      <w:pPr>
-        <w:contextualSpacing w:val="0"/>
-      </w:pPr>
-      <w:r>
-        <w:t>-&gt; Ten tweede hebben we “multiplayer”:</w:t>
-      </w:r>
-    </w:p>
-    <w:p>
-      <w:pPr>
-        <w:contextualSpacing w:val="0"/>
-      </w:pPr>
-      <w:r>
-        <w:t>Hierbij speel je in een online match, waar je tegen 2-5 andere online spelers strijd om zoveel mogelijk punten te halen, met die punten kunnen de spelers hun heroes (die op voorhand is gekozen) activeren om het spel v</w:t>
-      </w:r>
-      <w:r>
-        <w:t>an de tegenstanders moeilijker te maken.</w:t>
-      </w:r>
-    </w:p>
-    <w:p>
-      <w:pPr>
-        <w:contextualSpacing w:val="0"/>
-      </w:pPr>
-    </w:p>
-    <w:p>
-      <w:pPr>
-        <w:contextualSpacing w:val="0"/>
-      </w:pPr>
-      <w:r>
-        <w:t>-&gt; Ten derde hebben we “Time Attack”:</w:t>
-      </w:r>
-    </w:p>
-    <w:p>
-      <w:pPr>
-        <w:contextualSpacing w:val="0"/>
-      </w:pPr>
-      <w:r>
-        <w:t>Dit is een race tegen de klok, hierbij is het de bedoeling dat elke speler zoveel mogelijk punten verzameld binnen een bepaald tijd.</w:t>
-      </w:r>
-    </w:p>
-    <w:p>
-      <w:pPr>
-        <w:contextualSpacing w:val="0"/>
-      </w:pPr>
-      <w:r>
-        <w:t>Ook bij deze gamemode wordt er gebruik gema</w:t>
-      </w:r>
-      <w:r>
-        <w:t>akt van heroes om het spel van je tegenstanders moeilijker te maken.</w:t>
-      </w:r>
-    </w:p>
-    <w:p>
-      <w:pPr>
-        <w:contextualSpacing w:val="0"/>
-      </w:pPr>
-    </w:p>
-    <w:p>
-      <w:pPr>
-        <w:contextualSpacing w:val="0"/>
-      </w:pPr>
-      <w:r>
-        <w:t>-&gt; Als laatste hebben we Last Man Standing:</w:t>
-      </w:r>
-    </w:p>
-    <w:p>
-      <w:pPr>
-        <w:contextualSpacing w:val="0"/>
-      </w:pPr>
-      <w:r>
-        <w:t>Hierbij speel je in een online match, waar je tegen 2-5 andere online spelers speelt en ga je de strijd met elkaar aan om zo lang mogelijk te overleven. Door middel van rijen te maken verdien je punten, met die punten kunnen de spelers hun heroes gebruiken</w:t>
-      </w:r>
-      <w:r>
-        <w:t xml:space="preserve"> om het spel van de tegenstanders moeilijker te maken.</w:t>
-      </w:r>
-    </w:p>
-    <w:p>
-      <w:r>
-        <w:br w:type="page"/>
-      </w:r>
-    </w:p>
-    <w:p>
-      <w:pPr>
-        <w:contextualSpacing w:val="0"/>
-        <w:rPr>
-          <w:b/>
-          <w:u w:val="single"/>
           <w:lang w:val="en-GB"/>
         </w:rPr>
       </w:pPr>
       <w:r>
         <w:rPr>
-          <w:b/>
-          <w:u w:val="single"/>
           <w:lang w:val="en-GB"/>
         </w:rPr>
         <w:lastRenderedPageBreak/>
@@ -821,38 +748,48 @@
         <w:contextualSpacing w:val="0"/>
       </w:pPr>
       <w:r>
-        <w:t>Wanneer je een gamemode hebt geselecteerd, heeft de speler de keuze om met zijn vrienden te spelen (Friendly battle) of tegen random speler te spelen (ran</w:t>
-      </w:r>
-      <w:r>
-        <w:t>ked).</w:t>
-      </w:r>
-    </w:p>
-    <w:p>
-      <w:pPr>
-        <w:contextualSpacing w:val="0"/>
-      </w:pPr>
-      <w:r>
-        <w:t>Een Friendly Battle bestaat uit 2-5 online spelers en een Random Battle bestaat uit 2 online spelers. De ranked van de speler wordt bepaald door het aantal wins en loses.</w:t>
-      </w:r>
-    </w:p>
-    <w:p>
-      <w:pPr>
-        <w:contextualSpacing w:val="0"/>
-      </w:pPr>
-    </w:p>
-    <w:p>
-      <w:pPr>
-        <w:contextualSpacing w:val="0"/>
-        <w:rPr>
-          <w:b/>
-          <w:u w:val="single"/>
-        </w:rPr>
-      </w:pPr>
-      <w:r>
-        <w:rPr>
-          <w:b/>
-          <w:u w:val="single"/>
-        </w:rPr>
+        <w:t>Wanneer de speler</w:t>
+      </w:r>
+      <w:r>
+        <w:t xml:space="preserve"> een gamemode he</w:t>
+      </w:r>
+      <w:r>
+        <w:t>bt geselecteerd, heeft hij</w:t>
+      </w:r>
+      <w:r>
+        <w:t xml:space="preserve"> de keuze om met zijn vrienden te spelen (Friendly battle) of tegen</w:t>
+      </w:r>
+      <w:r>
+        <w:t xml:space="preserve"> een</w:t>
+      </w:r>
+      <w:r>
+        <w:t xml:space="preserve"> random speler te spelen (ranked).</w:t>
+      </w:r>
+    </w:p>
+    <w:p>
+      <w:pPr>
+        <w:contextualSpacing w:val="0"/>
+      </w:pPr>
+      <w:r>
+        <w:t>Een Friendly Battle bestaat uit 2-5 online spelers en een Random Battle bestaat</w:t>
+      </w:r>
+      <w:r>
+        <w:t xml:space="preserve"> uit 2 online spelers. De rank</w:t>
+      </w:r>
+      <w:r>
+        <w:t xml:space="preserve"> van de speler wordt bepaald door het aantal wins en loses.</w:t>
+      </w:r>
+    </w:p>
+    <w:p>
+      <w:pPr>
+        <w:contextualSpacing w:val="0"/>
+      </w:pPr>
+    </w:p>
+    <w:p>
+      <w:pPr>
+        <w:pStyle w:val="Kop3"/>
+      </w:pPr>
+      <w:r>
         <w:t>Cubes</w:t>
       </w:r>
     </w:p>
@@ -861,10 +798,7 @@
         <w:contextualSpacing w:val="0"/>
       </w:pPr>
       <w:r>
-        <w:t>Bij het winnen of verliezen van een match krijgt elke speler een bepaald</w:t>
-      </w:r>
-      <w:r>
-        <w:t xml:space="preserve"> aantal cubes. Het aantal cubes hangt af van het aantal spelers die meedoen aan de match. Cubes zijn voor elke speler beschikbaar, voor deze in-game currency hoef je niet in een clan te zitten.</w:t>
+        <w:t>Bij het winnen of verliezen van een match krijgt elke speler een bepaald aantal cubes. Het aantal cubes hangt af van het aantal spelers die meedoen aan de match. Cubes zijn voor elke speler beschikbaar, voor deze in-game currency hoef je niet in een clan te zitten.</w:t>
       </w:r>
     </w:p>
     <w:p>
@@ -880,10 +814,19 @@
         <w:contextualSpacing w:val="0"/>
       </w:pPr>
       <w:r>
-        <w:t>Het kopen van in-game currency is 1 van de grootste factore</w:t>
-      </w:r>
-      <w:r>
-        <w:t>n i.v.m hoe wij geld zullen verdien met ons project. Met de cubes (in-game currency) kunnen spelers de “huur” van de clan, heroes en skins kopen, enzovoort.</w:t>
+        <w:t xml:space="preserve">Het kopen van in-game currency is 1 van de grootste factoren </w:t>
+      </w:r>
+      <w:r>
+        <w:t>i.v.m.</w:t>
+      </w:r>
+      <w:r>
+        <w:t xml:space="preserve"> hoe wij geld zullen verdien met ons project. Met de cubes (in-game currency) kunnen spelers de “huur” van de clan</w:t>
+      </w:r>
+      <w:r>
+        <w:t xml:space="preserve"> betalen</w:t>
+      </w:r>
+      <w:r>
+        <w:t>, heroes en skins kopen, enzovoort.</w:t>
       </w:r>
     </w:p>
     <w:p>
@@ -902,6 +845,14 @@
     </w:p>
     <w:p>
       <w:pPr>
+        <w:contextualSpacing w:val="0"/>
+        <w:rPr>
+          <w:lang w:val="fr-FR"/>
+        </w:rPr>
+      </w:pPr>
+    </w:p>
+    <w:p>
+      <w:pPr>
         <w:ind w:left="720"/>
         <w:contextualSpacing w:val="0"/>
         <w:rPr>
@@ -970,57 +921,54 @@
     </w:p>
     <w:p>
       <w:pPr>
-        <w:contextualSpacing w:val="0"/>
-        <w:rPr>
-          <w:b/>
-          <w:u w:val="single"/>
-        </w:rPr>
-      </w:pPr>
-      <w:r>
-        <w:rPr>
-          <w:b/>
-          <w:u w:val="single"/>
-        </w:rPr>
-        <w:t>Da</w:t>
-      </w:r>
-      <w:r>
-        <w:rPr>
-          <w:b/>
-          <w:u w:val="single"/>
-        </w:rPr>
-        <w:t>ily Streaks</w:t>
-      </w:r>
-    </w:p>
-    <w:p>
-      <w:pPr>
-        <w:contextualSpacing w:val="0"/>
-      </w:pPr>
-      <w:r>
-        <w:t>Om onze spelers te bedanken dat ze ons spel spelen zullen zij elke dag een gift ontvangen omdat ze zich hebben ingelogd. Hoe meer dagen na elkaar elke speler zich inlogt des te specialer de gift is. Deze gifts bestaan uit:</w:t>
-      </w:r>
-    </w:p>
-    <w:p>
-      <w:pPr>
-        <w:contextualSpacing w:val="0"/>
-      </w:pPr>
-      <w:r>
-        <w:t>-&gt; beperkt aantal xp,</w:t>
-      </w:r>
-      <w:r>
-        <w:t xml:space="preserve"> mystery box, beperkt aantal cubes en kraslotjes.</w:t>
-      </w:r>
-    </w:p>
-    <w:p>
-      <w:pPr>
-        <w:contextualSpacing w:val="0"/>
-      </w:pPr>
-    </w:p>
-    <w:p>
-      <w:pPr>
-        <w:contextualSpacing w:val="0"/>
-      </w:pPr>
-      <w:r>
-        <w:t xml:space="preserve">De spelers hoeven niets te betalen voor de mystery boxen en kraslotjes! Wij geven de mystery boxen en kraslotjes gratis aan onze speler, zodat wij niet in aanmerking kunnen komen met de Kansspelcommissie. </w:t>
+        <w:pStyle w:val="Kop3"/>
+      </w:pPr>
+      <w:r>
+        <w:t>Daily Streaks</w:t>
+      </w:r>
+    </w:p>
+    <w:p>
+      <w:pPr>
+        <w:contextualSpacing w:val="0"/>
+      </w:pPr>
+      <w:r>
+        <w:t>Om onze spelers te bedanken dat ze ons spel spelen zullen zij elke dag een gift ontvangen omdat ze zich hebben ingelogd. Hoe meer dagen n</w:t>
+      </w:r>
+      <w:r>
+        <w:t xml:space="preserve">a elkaar elke speler zich inlogt </w:t>
+      </w:r>
+      <w:r>
+        <w:t>des te specialer de gift is. Deze gifts bestaan uit:</w:t>
+      </w:r>
+    </w:p>
+    <w:p>
+      <w:pPr>
+        <w:contextualSpacing w:val="0"/>
+      </w:pPr>
+      <w:r>
+        <w:t>-&gt; beperkt aantal xp, mystery box, beperkt aantal cubes en kraslotjes.</w:t>
+      </w:r>
+    </w:p>
+    <w:p>
+      <w:pPr>
+        <w:contextualSpacing w:val="0"/>
+      </w:pPr>
+    </w:p>
+    <w:p>
+      <w:pPr>
+        <w:contextualSpacing w:val="0"/>
+      </w:pPr>
+      <w:r>
+        <w:t xml:space="preserve">De spelers hoeven niets </w:t>
+      </w:r>
+      <w:r>
+        <w:t>te betalen voor de mystery boxes</w:t>
+      </w:r>
+      <w:r>
+        <w:t xml:space="preserve"> en kraslotjes! Wij geven de mystery boxen en kra</w:t>
+      </w:r>
+      <w:r>
+        <w:t>slotjes gratis aan onze speler, doordat er geen inzet is, is het technisch gezien geen kansspel.</w:t>
       </w:r>
     </w:p>
     <w:p>
@@ -1067,17 +1015,9 @@
     </w:p>
     <w:p>
       <w:pPr>
-        <w:contextualSpacing w:val="0"/>
-        <w:rPr>
-          <w:b/>
-          <w:u w:val="single"/>
-        </w:rPr>
-      </w:pPr>
-      <w:r>
-        <w:rPr>
-          <w:b/>
-          <w:u w:val="single"/>
-        </w:rPr>
+        <w:pStyle w:val="Kop3"/>
+      </w:pPr>
+      <w:r>
         <w:lastRenderedPageBreak/>
         <w:t>Clan</w:t>
       </w:r>
@@ -1087,30 +1027,72 @@
         <w:contextualSpacing w:val="0"/>
       </w:pPr>
       <w:r>
-        <w:t>Voor de speler die meer de community/interactie kant willen uitgaan. Voor hen hebben wij de optie clans voorzien. Hierbij kunnen spelers me</w:t>
-      </w:r>
-      <w:r>
-        <w:t>t elkaar communiceren en eventueel duelleren om zo de beste clan te creëren.</w:t>
-      </w:r>
-    </w:p>
-    <w:p>
-      <w:pPr>
-        <w:contextualSpacing w:val="0"/>
-      </w:pPr>
-    </w:p>
-    <w:p>
-      <w:pPr>
-        <w:contextualSpacing w:val="0"/>
-        <w:rPr>
-          <w:b/>
-          <w:u w:val="single"/>
-        </w:rPr>
-      </w:pPr>
-      <w:r>
-        <w:rPr>
-          <w:b/>
-          <w:u w:val="single"/>
-        </w:rPr>
+        <w:t>er zijn</w:t>
+      </w:r>
+      <w:r>
+        <w:t xml:space="preserve"> speler</w:t>
+      </w:r>
+      <w:r>
+        <w:t>s</w:t>
+      </w:r>
+      <w:r>
+        <w:t xml:space="preserve"> di</w:t>
+      </w:r>
+      <w:r>
+        <w:t xml:space="preserve">e meer de community/interactie willen voelen in onze game. </w:t>
+      </w:r>
+      <w:r>
+        <w:t xml:space="preserve">Voor hen hebben wij de optie </w:t>
+      </w:r>
+      <w:r>
+        <w:t>om een clan te joinen of maken</w:t>
+      </w:r>
+      <w:r>
+        <w:t xml:space="preserve"> voorzien. Hierbij kunnen </w:t>
+      </w:r>
+      <w:r>
+        <w:t>spelers met elkaar communiceren, maar dit is nog maar het begin.</w:t>
+      </w:r>
+    </w:p>
+    <w:p>
+      <w:pPr>
+        <w:contextualSpacing w:val="0"/>
+      </w:pPr>
+    </w:p>
+    <w:p>
+      <w:pPr>
+        <w:contextualSpacing w:val="0"/>
+      </w:pPr>
+      <w:r>
+        <w:t xml:space="preserve">Er zijn veel voordelen aan het in een clan zitten, </w:t>
+      </w:r>
+      <w:r>
+        <w:t>er gaat een hele wereld aan gamefeatures open vanaf het moment je een clan joined. Een van de eerste dingen die je zal merken is de clancompetitie, iedereen wil natuurlijk de beste clan zijn, en deze competitie kan lucratief zijn voor de clan. Op de toernooien tussen clans zal er namelijk ingame currency te winnen zijn.</w:t>
+      </w:r>
+    </w:p>
+    <w:p>
+      <w:pPr>
+        <w:contextualSpacing w:val="0"/>
+      </w:pPr>
+    </w:p>
+    <w:p>
+      <w:pPr>
+        <w:contextualSpacing w:val="0"/>
+      </w:pPr>
+      <w:r>
+        <w:t>Ook krijgen de spelers die in een clan zitten access tot andere dingen, denk aan speciale clanbadges, avatars en meer. Misschien wil de clanleader een eigen toernooitje maken binnen de clan? dit is allemaal mogelijk!</w:t>
+      </w:r>
+    </w:p>
+    <w:p>
+      <w:pPr>
+        <w:contextualSpacing w:val="0"/>
+      </w:pPr>
+    </w:p>
+    <w:p>
+      <w:pPr>
+        <w:pStyle w:val="Kop3"/>
+      </w:pPr>
+      <w:r>
         <w:t>Hoe join je een clan + huur</w:t>
       </w:r>
     </w:p>
@@ -1119,33 +1101,43 @@
         <w:contextualSpacing w:val="0"/>
       </w:pPr>
       <w:r>
-        <w:t>Om bij een clan te horen moet je uitgenodigd zijn door de leader, een aanvraag indienen bij de clan of in een clan gaan die open is voor iedereen. Wan</w:t>
-      </w:r>
-      <w:r>
-        <w:t>neer je tot een clan behoort, moet je elke maand een “huur” betalen van 200 cubes (in-game currency). Zodanig dat je in de clan kan blijven. Als u een betaling mist, krijgt u een waarschuwing. Als de speler binnen 3 dagen na de waarschuwing de “huur” nog n</w:t>
-      </w:r>
-      <w:r>
-        <w:t>iet heeft betaald, wordt deze speler automatisch uit de clan gezet. Dit doen we om inactieve spelers te verwijderen in de clans.</w:t>
-      </w:r>
-    </w:p>
-    <w:p>
-      <w:pPr>
-        <w:contextualSpacing w:val="0"/>
-      </w:pPr>
-    </w:p>
-    <w:p>
-      <w:pPr>
-        <w:contextualSpacing w:val="0"/>
-        <w:rPr>
-          <w:b/>
-          <w:u w:val="single"/>
-        </w:rPr>
-      </w:pPr>
-      <w:r>
-        <w:rPr>
-          <w:b/>
-          <w:u w:val="single"/>
-        </w:rPr>
+        <w:t xml:space="preserve">Om bij een clan te horen moet je uitgenodigd zijn door de leader, een aanvraag indienen bij de clan of in een clan gaan die open is voor iedereen. Wanneer je tot een clan behoort, moet je elke </w:t>
+      </w:r>
+      <w:r>
+        <w:t>maand een “huur” betalen van 20</w:t>
+      </w:r>
+      <w:r>
+        <w:t xml:space="preserve"> cubes (in-game currency). Zodanig dat </w:t>
+      </w:r>
+      <w:r>
+        <w:t>je in de clan kan blijven. Als de speler</w:t>
+      </w:r>
+      <w:r>
+        <w:t xml:space="preserve"> een betaling mist, krij</w:t>
+      </w:r>
+      <w:r>
+        <w:t>gt hij</w:t>
+      </w:r>
+      <w:r>
+        <w:t xml:space="preserve"> een waarschuwing. Als de speler binnen 3 dagen na de waarschuwing de “huur” nog niet heeft betaald,</w:t>
+      </w:r>
+      <w:r>
+        <w:t xml:space="preserve"> zal de clanleader de optie krijgen om de huur voor te schieten, wil de leader dit niet doen,</w:t>
+      </w:r>
+      <w:r>
+        <w:t xml:space="preserve"> wordt deze speler automatisch uit de clan gezet. Dit doen we om inactieve spelers te verwijderen in de clans.</w:t>
+      </w:r>
+    </w:p>
+    <w:p>
+      <w:pPr>
+        <w:contextualSpacing w:val="0"/>
+      </w:pPr>
+    </w:p>
+    <w:p>
+      <w:pPr>
+        <w:pStyle w:val="Kop3"/>
+      </w:pPr>
+      <w:r>
         <w:t>Soorten leden in een clan + machtsverhoudingen</w:t>
       </w:r>
     </w:p>
@@ -1154,18 +1146,18 @@
         <w:contextualSpacing w:val="0"/>
       </w:pPr>
       <w:r>
-        <w:t xml:space="preserve">Een clan is opgedeeld in 3 soorten leden: </w:t>
-      </w:r>
-    </w:p>
-    <w:p>
-      <w:pPr>
-        <w:contextualSpacing w:val="0"/>
-      </w:pPr>
-      <w:r>
-        <w:t>-&gt; Ten eerste hebben we een “Leader”</w:t>
-      </w:r>
-      <w:r>
-        <w:t xml:space="preserve"> deze persoon is de leider (in sommige gevallen ook de creator) van de clan. Een leader kan aanpassing doen aan de clan zoals de naam veranderen, logo veranderen, leden uitnodigen, leden weigeren, enzovoort.</w:t>
+        <w:t xml:space="preserve">Een clan heeft </w:t>
+      </w:r>
+      <w:r>
+        <w:t xml:space="preserve">3 soorten leden: </w:t>
+      </w:r>
+    </w:p>
+    <w:p>
+      <w:pPr>
+        <w:contextualSpacing w:val="0"/>
+      </w:pPr>
+      <w:r>
+        <w:t>-&gt; Ten eerste hebben we een “Leader” deze persoon is de leider (in sommige gevallen ook de creator) van de clan. Een leader kan aanpassing doen aan de clan zoals de naam veranderen, logo veranderen, leden uitnodigen, leden weigeren, enzovoort.</w:t>
       </w:r>
     </w:p>
     <w:p>
@@ -1181,21 +1173,21 @@
         <w:contextualSpacing w:val="0"/>
       </w:pPr>
       <w:r>
-        <w:t>-&gt;</w:t>
-      </w:r>
-      <w:r>
-        <w:t xml:space="preserve"> Ten tweede hebben we een “Co-Leader” deze persoon kan iets minder dan een leader. Een co-leader kan geen aanpassingen doen aan een clan, maar kan wel voorstellen doen om mensen uit te nodigen voor de clan.</w:t>
-      </w:r>
-    </w:p>
-    <w:p>
-      <w:pPr>
-        <w:contextualSpacing w:val="0"/>
-      </w:pPr>
-      <w:r>
-        <w:t>De co-leader kan alleen “member” promoveren tot c</w:t>
-      </w:r>
-      <w:r>
-        <w:t>o-leader of degraderen tot member.</w:t>
+        <w:t xml:space="preserve">-&gt; Ten tweede hebben we een “Co-Leader” deze persoon kan iets minder dan een leader. Een co-leader kan geen aanpassingen doen aan een clan, </w:t>
+      </w:r>
+      <w:r>
+        <w:t>maar kan wel mensen toevoegen aan de clan</w:t>
+      </w:r>
+      <w:r>
+        <w:t>.</w:t>
+      </w:r>
+    </w:p>
+    <w:p>
+      <w:pPr>
+        <w:contextualSpacing w:val="0"/>
+      </w:pPr>
+      <w:r>
+        <w:t>De co-leader kan alleen “member” promoveren tot co-leader of degraderen tot member.</w:t>
       </w:r>
     </w:p>
     <w:p>
@@ -1213,17 +1205,9 @@
     </w:p>
     <w:p>
       <w:pPr>
-        <w:contextualSpacing w:val="0"/>
-        <w:rPr>
-          <w:b/>
-          <w:u w:val="single"/>
-        </w:rPr>
-      </w:pPr>
-      <w:r>
-        <w:rPr>
-          <w:b/>
-          <w:u w:val="single"/>
-        </w:rPr>
+        <w:pStyle w:val="Kop3"/>
+      </w:pPr>
+      <w:r>
         <w:t>Battles + friendly Battles</w:t>
       </w:r>
     </w:p>
@@ -1248,30 +1232,20 @@
         <w:contextualSpacing w:val="0"/>
       </w:pPr>
       <w:r>
-        <w:t>De 2de game mode voor leden van een clan is “Battle”, hierbij wordt er een verzoek in de chat gezet om tegen andere leden van die clan te s</w:t>
-      </w:r>
-      <w:r>
-        <w:t>trijden. Iedereen van de clan kan joinen in dit gevecht en het aantal spelers die kunnen join is tussen de 2-5 clanleden.</w:t>
-      </w:r>
-    </w:p>
-    <w:p>
-      <w:pPr>
-        <w:contextualSpacing w:val="0"/>
-      </w:pPr>
-    </w:p>
-    <w:p>
-      <w:pPr>
-        <w:contextualSpacing w:val="0"/>
-        <w:rPr>
-          <w:b/>
-          <w:u w:val="single"/>
-        </w:rPr>
-      </w:pPr>
-      <w:r>
-        <w:rPr>
-          <w:b/>
-          <w:u w:val="single"/>
-        </w:rPr>
+        <w:t>De 2de game mode voor leden van een clan is “Battle”, hierbij wordt er een verzoek in de chat gezet om tegen andere leden van die clan te strijden. Iedereen van de clan kan joinen in dit gevecht en het aantal spelers die kunnen join</w:t>
+      </w:r>
+      <w:r>
+        <w:t>en</w:t>
+      </w:r>
+      <w:r>
+        <w:t xml:space="preserve"> is tussen de 2-5 clanleden.</w:t>
+      </w:r>
+    </w:p>
+    <w:p>
+      <w:pPr>
+        <w:pStyle w:val="Kop3"/>
+      </w:pPr>
+      <w:r>
         <w:t>Clanpoints</w:t>
       </w:r>
     </w:p>
@@ -1280,13 +1254,24 @@
         <w:contextualSpacing w:val="0"/>
       </w:pPr>
       <w:r>
-        <w:t>Clanpoints zijn punten die worden gebruikt om jouw ranking te bepalen in de clan. Deze punten kan je alleen maar verdienen als je in een clan een ranked match speelt. Bij het winnen van een ranked match krijgt de speler een bepaald aantal clanpoints, die h</w:t>
-      </w:r>
-      <w:r>
-        <w:t>em helpt om hoger in de ranking van de clan te komen. Waarbij de andere leden kunnen zien wie er het meest speelt en de beste is van de clan. Deze ranking kan door iedereen geraadpleegd worden, de leader kan de ranking gebruiken om zo zijn beste team samen</w:t>
-      </w:r>
-      <w:r>
-        <w:t xml:space="preserve"> te stellen voor de toernooien in de toekomst. </w:t>
+        <w:t>Clanpoints zijn punten die worden gebruikt om jouw ranking te bepalen in de clan</w:t>
+      </w:r>
+      <w:r>
+        <w:t>, en de totale som van alle clanpoints wordt gebruikt om de rank van de clan te bepalen</w:t>
+      </w:r>
+      <w:r>
+        <w:t>. Deze punten kan je alleen maar verdienen als je in een clan</w:t>
+      </w:r>
+      <w:r>
+        <w:t xml:space="preserve"> zit en</w:t>
+      </w:r>
+      <w:r>
+        <w:t xml:space="preserve"> een ranked match speelt. Bij het winnen van een ranked match krijgt de speler een bepaald aantal clanpoints, die hem helpt om hoger in de ranking van de clan te komen. Waarbij de andere leden kunnen zien wie er het meest speelt en de beste is van de clan. Deze ranking kan d</w:t>
+      </w:r>
+      <w:bookmarkStart w:id="14" w:name="_GoBack"/>
+      <w:bookmarkEnd w:id="14"/>
+      <w:r>
+        <w:t xml:space="preserve">oor iedereen geraadpleegd worden, de leader kan de ranking gebruiken om zo zijn beste team samen te stellen voor de toernooien in de toekomst. </w:t>
       </w:r>
     </w:p>
     <w:p>
@@ -1296,30 +1281,13 @@
     </w:p>
     <w:p>
       <w:pPr>
-        <w:pStyle w:val="Kop1"/>
-        <w:keepNext w:val="0"/>
-        <w:keepLines w:val="0"/>
-        <w:spacing w:before="480"/>
-        <w:contextualSpacing w:val="0"/>
+        <w:pStyle w:val="Kop2"/>
       </w:pPr>
       <w:bookmarkStart w:id="15" w:name="_j1okfc242anw" w:colFirst="0" w:colLast="0"/>
       <w:bookmarkEnd w:id="15"/>
       <w:r>
-        <w:rPr>
-          <w:b/>
-          <w:sz w:val="46"/>
-          <w:szCs w:val="46"/>
-        </w:rPr>
         <w:lastRenderedPageBreak/>
-        <w:t>A</w:t>
-      </w:r>
-      <w:r>
-        <w:rPr>
-          <w:b/>
-          <w:sz w:val="46"/>
-          <w:szCs w:val="46"/>
-        </w:rPr>
-        <w:t>nalyse van de huidige situatie (=AS-IS situatie)</w:t>
+        <w:t>Analyse van de huidige situatie (=AS-IS situatie)</w:t>
       </w:r>
     </w:p>
     <w:p>
@@ -1340,21 +1308,15 @@
         <w:contextualSpacing w:val="0"/>
       </w:pPr>
       <w:r>
-        <w:t>Sommige games heb</w:t>
-      </w:r>
-      <w:r>
-        <w:t>ben een tekort aan communicatie met andere spelers, hiervoor zullen wij clans implementeren in onze game.</w:t>
-      </w:r>
-    </w:p>
-    <w:p>
-      <w:pPr>
-        <w:contextualSpacing w:val="0"/>
-      </w:pPr>
-      <w:r>
-        <w:t>De mensen van tegenwoordig willen geen normale games meer, ze willen games met speciale dingen in verwerkt, daarom zullen wij heroes implementeren die</w:t>
-      </w:r>
-      <w:r>
-        <w:t xml:space="preserve"> de ofwel jou kunnen helpen of de tegenstanders het spel moeilijk maken. Daarom zijn er ook verschillende gamemodes verwerkt in onze game zodat de mensen veel meer afwisseling hebben, dan maar 1 game mode die ze na een bepaalde tijd saai zullen vinden.</w:t>
+        <w:t>Sommige games hebben een tekort aan communicatie met andere spelers, hiervoor zullen wij clans implementeren in onze game.</w:t>
+      </w:r>
+    </w:p>
+    <w:p>
+      <w:pPr>
+        <w:contextualSpacing w:val="0"/>
+      </w:pPr>
+      <w:r>
+        <w:t>De mensen van tegenwoordig willen geen normale games meer, ze willen games met speciale dingen in verwerkt, daarom zullen wij heroes implementeren die de ofwel jou kunnen helpen of de tegenstanders het spel moeilijk maken. Daarom zijn er ook verschillende gamemodes verwerkt in onze game zodat de mensen veel meer afwisseling hebben, dan maar 1 game mode die ze na een bepaalde tijd saai zullen vinden.</w:t>
       </w:r>
     </w:p>
     <w:p>
@@ -1372,49 +1334,21 @@
     </w:p>
     <w:p>
       <w:pPr>
-        <w:pStyle w:val="Kop1"/>
-        <w:keepNext w:val="0"/>
-        <w:keepLines w:val="0"/>
-        <w:spacing w:before="480"/>
-        <w:contextualSpacing w:val="0"/>
-        <w:rPr>
-          <w:b/>
-          <w:sz w:val="46"/>
-          <w:szCs w:val="46"/>
-        </w:rPr>
+        <w:pStyle w:val="Kop2"/>
       </w:pPr>
       <w:bookmarkStart w:id="17" w:name="_z81pr3qgpo3j" w:colFirst="0" w:colLast="0"/>
       <w:bookmarkEnd w:id="17"/>
       <w:r>
-        <w:rPr>
-          <w:b/>
-          <w:sz w:val="46"/>
-          <w:szCs w:val="46"/>
-        </w:rPr>
         <w:t>Stakeholders</w:t>
       </w:r>
     </w:p>
     <w:p>
       <w:pPr>
-        <w:pStyle w:val="Kop2"/>
-        <w:keepNext w:val="0"/>
-        <w:keepLines w:val="0"/>
-        <w:spacing w:after="80"/>
-        <w:contextualSpacing w:val="0"/>
-        <w:rPr>
-          <w:b/>
-          <w:sz w:val="34"/>
-          <w:szCs w:val="34"/>
-        </w:rPr>
+        <w:pStyle w:val="Kop3"/>
       </w:pPr>
       <w:bookmarkStart w:id="18" w:name="_cz5zrurjqxjk" w:colFirst="0" w:colLast="0"/>
       <w:bookmarkEnd w:id="18"/>
       <w:r>
-        <w:rPr>
-          <w:b/>
-          <w:sz w:val="34"/>
-          <w:szCs w:val="34"/>
-        </w:rPr>
         <w:t>Executive stakeholders:</w:t>
       </w:r>
     </w:p>
@@ -1453,25 +1387,11 @@
     </w:p>
     <w:p>
       <w:pPr>
-        <w:pStyle w:val="Kop2"/>
-        <w:keepNext w:val="0"/>
-        <w:keepLines w:val="0"/>
-        <w:spacing w:after="80"/>
-        <w:contextualSpacing w:val="0"/>
-        <w:rPr>
-          <w:b/>
-          <w:sz w:val="34"/>
-          <w:szCs w:val="34"/>
-        </w:rPr>
+        <w:pStyle w:val="Kop3"/>
       </w:pPr>
       <w:bookmarkStart w:id="19" w:name="_9k7l3vsgny51" w:colFirst="0" w:colLast="0"/>
       <w:bookmarkEnd w:id="19"/>
       <w:r>
-        <w:rPr>
-          <w:b/>
-          <w:sz w:val="34"/>
-          <w:szCs w:val="34"/>
-        </w:rPr>
         <w:t>End users</w:t>
       </w:r>
     </w:p>
@@ -1521,20 +1441,11 @@
     </w:p>
     <w:p>
       <w:pPr>
-        <w:pStyle w:val="Kop2"/>
-        <w:keepNext w:val="0"/>
-        <w:keepLines w:val="0"/>
-        <w:spacing w:after="80"/>
-        <w:contextualSpacing w:val="0"/>
+        <w:pStyle w:val="Kop3"/>
       </w:pPr>
       <w:bookmarkStart w:id="20" w:name="_gkcdxv1u93ny" w:colFirst="0" w:colLast="0"/>
       <w:bookmarkEnd w:id="20"/>
       <w:r>
-        <w:rPr>
-          <w:b/>
-          <w:sz w:val="34"/>
-          <w:szCs w:val="34"/>
-        </w:rPr>
         <w:t>Experts</w:t>
       </w:r>
     </w:p>
@@ -1586,49 +1497,18 @@
       <w:pPr>
         <w:contextualSpacing w:val="0"/>
       </w:pPr>
-    </w:p>
-    <w:p>
-      <w:pPr>
-        <w:contextualSpacing w:val="0"/>
-      </w:pPr>
       <w:r>
         <w:t xml:space="preserve"> </w:t>
       </w:r>
-    </w:p>
-    <w:p>
-      <w:pPr>
-        <w:contextualSpacing w:val="0"/>
-      </w:pPr>
-      <w:r>
-        <w:t xml:space="preserve"> </w:t>
-      </w:r>
-    </w:p>
-    <w:p>
-      <w:pPr>
-        <w:contextualSpacing w:val="0"/>
-      </w:pPr>
-      <w:r>
-        <w:t xml:space="preserve"> </w:t>
-      </w:r>
       <w:r>
         <w:br w:type="page"/>
       </w:r>
     </w:p>
     <w:p>
       <w:pPr>
-        <w:contextualSpacing w:val="0"/>
-        <w:rPr>
-          <w:b/>
-          <w:sz w:val="46"/>
-          <w:szCs w:val="46"/>
-        </w:rPr>
-      </w:pPr>
-      <w:r>
-        <w:rPr>
-          <w:b/>
-          <w:sz w:val="46"/>
-          <w:szCs w:val="46"/>
-        </w:rPr>
+        <w:pStyle w:val="Kop2"/>
+      </w:pPr>
+      <w:r>
         <w:lastRenderedPageBreak/>
         <w:t>ROI</w:t>
       </w:r>
@@ -1679,31 +1559,11 @@
     </w:p>
     <w:p>
       <w:pPr>
-        <w:contextualSpacing w:val="0"/>
-        <w:rPr>
-          <w:b/>
-          <w:sz w:val="46"/>
-          <w:szCs w:val="46"/>
-        </w:rPr>
-      </w:pPr>
-      <w:r>
-        <w:rPr>
-          <w:b/>
-          <w:sz w:val="46"/>
-          <w:szCs w:val="46"/>
-        </w:rPr>
+        <w:pStyle w:val="Kop2"/>
+      </w:pPr>
+      <w:r>
         <w:t>Goals</w:t>
       </w:r>
-    </w:p>
-    <w:p>
-      <w:pPr>
-        <w:contextualSpacing w:val="0"/>
-        <w:rPr>
-          <w:b/>
-          <w:sz w:val="46"/>
-          <w:szCs w:val="46"/>
-        </w:rPr>
-      </w:pPr>
     </w:p>
     <w:tbl>
       <w:tblPr>
@@ -2150,53 +2010,23 @@
     </w:p>
     <w:p>
       <w:pPr>
-        <w:contextualSpacing w:val="0"/>
-        <w:rPr>
-          <w:b/>
-          <w:sz w:val="46"/>
-          <w:szCs w:val="46"/>
-        </w:rPr>
-      </w:pPr>
-      <w:r>
-        <w:rPr>
-          <w:b/>
-          <w:sz w:val="46"/>
-          <w:szCs w:val="46"/>
-        </w:rPr>
+        <w:pStyle w:val="Kop2"/>
+      </w:pPr>
+      <w:r>
         <w:lastRenderedPageBreak/>
         <w:t>Requirements</w:t>
       </w:r>
     </w:p>
     <w:p>
       <w:pPr>
-        <w:pStyle w:val="Kop2"/>
-        <w:keepNext w:val="0"/>
-        <w:keepLines w:val="0"/>
-        <w:spacing w:after="80"/>
-        <w:ind w:left="1080" w:hanging="360"/>
-        <w:contextualSpacing w:val="0"/>
-        <w:rPr>
-          <w:b/>
-          <w:sz w:val="34"/>
-          <w:szCs w:val="34"/>
-        </w:rPr>
+        <w:pStyle w:val="Kop3"/>
       </w:pPr>
       <w:bookmarkStart w:id="21" w:name="_tot6rrdmxkbs" w:colFirst="0" w:colLast="0"/>
       <w:bookmarkEnd w:id="21"/>
       <w:r>
-        <w:rPr>
-          <w:b/>
-          <w:sz w:val="34"/>
-          <w:szCs w:val="34"/>
-        </w:rPr>
         <w:t xml:space="preserve">1.  </w:t>
       </w:r>
       <w:r>
-        <w:rPr>
-          <w:b/>
-          <w:sz w:val="34"/>
-          <w:szCs w:val="34"/>
-        </w:rPr>
         <w:tab/>
         <w:t>Functionele vereisten</w:t>
       </w:r>
@@ -2905,58 +2735,20 @@
     </w:tbl>
     <w:p>
       <w:pPr>
-        <w:contextualSpacing w:val="0"/>
-      </w:pPr>
-      <w:r>
-        <w:t xml:space="preserve"> </w:t>
-      </w:r>
-    </w:p>
-    <w:p>
-      <w:pPr>
-        <w:pStyle w:val="Kop2"/>
-        <w:keepNext w:val="0"/>
-        <w:keepLines w:val="0"/>
-        <w:spacing w:after="80"/>
-        <w:ind w:left="1080" w:hanging="360"/>
-        <w:contextualSpacing w:val="0"/>
+        <w:pStyle w:val="Kop3"/>
       </w:pPr>
       <w:bookmarkStart w:id="22" w:name="_8x216x8j76e8" w:colFirst="0" w:colLast="0"/>
       <w:bookmarkEnd w:id="22"/>
       <w:r>
         <w:br w:type="page"/>
       </w:r>
-    </w:p>
-    <w:p>
-      <w:pPr>
-        <w:pStyle w:val="Kop2"/>
-        <w:keepNext w:val="0"/>
-        <w:keepLines w:val="0"/>
-        <w:spacing w:after="80"/>
-        <w:ind w:left="1080" w:hanging="360"/>
-        <w:contextualSpacing w:val="0"/>
-        <w:rPr>
-          <w:b/>
-          <w:sz w:val="34"/>
-          <w:szCs w:val="34"/>
-        </w:rPr>
-      </w:pPr>
       <w:bookmarkStart w:id="23" w:name="_w37bm0ff0sx8" w:colFirst="0" w:colLast="0"/>
       <w:bookmarkEnd w:id="23"/>
       <w:r>
-        <w:rPr>
-          <w:b/>
-          <w:sz w:val="34"/>
-          <w:szCs w:val="34"/>
-        </w:rPr>
         <w:lastRenderedPageBreak/>
         <w:t xml:space="preserve">2.  </w:t>
       </w:r>
       <w:r>
-        <w:rPr>
-          <w:b/>
-          <w:sz w:val="34"/>
-          <w:szCs w:val="34"/>
-        </w:rPr>
         <w:tab/>
         <w:t>Niet functionele vereisten</w:t>
       </w:r>
@@ -3351,15 +3143,7 @@
         <w:contextualSpacing w:val="0"/>
       </w:pPr>
       <w:r>
-        <w:t xml:space="preserve"> </w:t>
-      </w:r>
-    </w:p>
-    <w:p>
-      <w:pPr>
-        <w:contextualSpacing w:val="0"/>
-      </w:pPr>
-      <w:r>
-        <w:t xml:space="preserve"> </w:t>
+        <w:t xml:space="preserve">  </w:t>
       </w:r>
       <w:r>
         <w:br w:type="page"/>
@@ -3367,44 +3151,12 @@
     </w:p>
     <w:p>
       <w:pPr>
-        <w:contextualSpacing w:val="0"/>
-      </w:pPr>
-      <w:r>
-        <w:rPr>
-          <w:b/>
-          <w:sz w:val="46"/>
-          <w:szCs w:val="46"/>
-        </w:rPr>
+        <w:pStyle w:val="Kop2"/>
+      </w:pPr>
+      <w:r>
         <w:lastRenderedPageBreak/>
-        <w:t>Risico’s</w:t>
-      </w:r>
-    </w:p>
-    <w:p>
-      <w:pPr>
-        <w:contextualSpacing w:val="0"/>
-        <w:rPr>
-          <w:b/>
-          <w:sz w:val="46"/>
-          <w:szCs w:val="46"/>
-        </w:rPr>
-      </w:pPr>
-      <w:r>
-        <w:rPr>
-          <w:b/>
-          <w:sz w:val="46"/>
-          <w:szCs w:val="46"/>
-        </w:rPr>
         <w:t>Risk Management</w:t>
       </w:r>
-    </w:p>
-    <w:p>
-      <w:pPr>
-        <w:contextualSpacing w:val="0"/>
-        <w:rPr>
-          <w:sz w:val="46"/>
-          <w:szCs w:val="46"/>
-        </w:rPr>
-      </w:pPr>
     </w:p>
     <w:tbl>
       <w:tblPr>
@@ -5237,8 +4989,8 @@
       </w:pPr>
     </w:p>
     <w:sectPr>
-      <w:footerReference w:type="default" r:id="rId10"/>
-      <w:footerReference w:type="first" r:id="rId11"/>
+      <w:footerReference w:type="default" r:id="rId11"/>
+      <w:footerReference w:type="first" r:id="rId12"/>
       <w:pgSz w:w="11909" w:h="16834"/>
       <w:pgMar w:top="1440" w:right="1440" w:bottom="1440" w:left="1440" w:header="0" w:footer="720" w:gutter="0"/>
       <w:pgNumType w:start="0"/>
@@ -5251,7 +5003,7 @@
 
 <file path=word/comments.xml><?xml version="1.0" encoding="utf-8"?>
 <w:comments xmlns:wpc="http://schemas.microsoft.com/office/word/2010/wordprocessingCanvas" xmlns:cx="http://schemas.microsoft.com/office/drawing/2014/chartex" xmlns:cx1="http://schemas.microsoft.com/office/drawing/2015/9/8/chartex" xmlns:cx2="http://schemas.microsoft.com/office/drawing/2015/10/21/chartex" xmlns:cx3="http://schemas.microsoft.com/office/drawing/2016/5/9/chartex" xmlns:cx4="http://schemas.microsoft.com/office/drawing/2016/5/10/chartex" xmlns:cx5="http://schemas.microsoft.com/office/drawing/2016/5/11/chartex" xmlns:cx6="http://schemas.microsoft.com/office/drawing/2016/5/12/chartex" xmlns:cx7="http://schemas.microsoft.com/office/drawing/2016/5/13/chartex" xmlns:cx8="http://schemas.microsoft.com/office/drawing/2016/5/14/chartex" xmlns:mc="http://schemas.openxmlformats.org/markup-compatibility/2006" xmlns:aink="http://schemas.microsoft.com/office/drawing/2016/ink" xmlns:am3d="http://schemas.microsoft.com/office/drawing/2017/model3d" xmlns:o="urn:schemas-microsoft-com:office:office" xmlns:r="http://schemas.openxmlformats.org/officeDocument/2006/relationships" xmlns:m="http://schemas.openxmlformats.org/officeDocument/2006/math" xmlns:v="urn:schemas-microsoft-com:vml" xmlns:wp14="http://schemas.microsoft.com/office/word/2010/wordprocessingDrawing" xmlns:wp="http://schemas.openxmlformats.org/drawingml/2006/wordprocessingDrawing" xmlns:w10="urn:schemas-microsoft-com:office:word" xmlns:w="http://schemas.openxmlformats.org/wordprocessingml/2006/main" xmlns:w14="http://schemas.microsoft.com/office/word/2010/wordml" xmlns:w15="http://schemas.microsoft.com/office/word/2012/wordml" xmlns:w16cid="http://schemas.microsoft.com/office/word/2016/wordml/cid" xmlns:w16se="http://schemas.microsoft.com/office/word/2015/wordml/symex" xmlns:wpg="http://schemas.microsoft.com/office/word/2010/wordprocessingGroup" xmlns:wpi="http://schemas.microsoft.com/office/word/2010/wordprocessingInk" xmlns:wne="http://schemas.microsoft.com/office/word/2006/wordml" xmlns:wps="http://schemas.microsoft.com/office/word/2010/wordprocessingShape" mc:Ignorable="w14 w15 w16se w16cid wp14">
-  <w:comment w:id="13" w:author="bryan helsens" w:date="2018-11-06T09:36:00Z" w:initials="">
+  <w:comment w:id="12" w:author="bryan helsens" w:date="2018-11-06T09:36:00Z" w:initials="">
     <w:p>
       <w:pPr>
         <w:widowControl w:val="0"/>
@@ -5313,7 +5065,6 @@
 
 <file path=word/commentsIds.xml><?xml version="1.0" encoding="utf-8"?>
 <w16cid:commentsIds xmlns:wpc="http://schemas.microsoft.com/office/word/2010/wordprocessingCanvas" xmlns:cx="http://schemas.microsoft.com/office/drawing/2014/chartex" xmlns:cx1="http://schemas.microsoft.com/office/drawing/2015/9/8/chartex" xmlns:cx2="http://schemas.microsoft.com/office/drawing/2015/10/21/chartex" xmlns:cx3="http://schemas.microsoft.com/office/drawing/2016/5/9/chartex" xmlns:cx4="http://schemas.microsoft.com/office/drawing/2016/5/10/chartex" xmlns:cx5="http://schemas.microsoft.com/office/drawing/2016/5/11/chartex" xmlns:cx6="http://schemas.microsoft.com/office/drawing/2016/5/12/chartex" xmlns:cx7="http://schemas.microsoft.com/office/drawing/2016/5/13/chartex" xmlns:cx8="http://schemas.microsoft.com/office/drawing/2016/5/14/chartex" xmlns:mc="http://schemas.openxmlformats.org/markup-compatibility/2006" xmlns:aink="http://schemas.microsoft.com/office/drawing/2016/ink" xmlns:am3d="http://schemas.microsoft.com/office/drawing/2017/model3d" xmlns:o="urn:schemas-microsoft-com:office:office" xmlns:r="http://schemas.openxmlformats.org/officeDocument/2006/relationships" xmlns:m="http://schemas.openxmlformats.org/officeDocument/2006/math" xmlns:v="urn:schemas-microsoft-com:vml" xmlns:wp14="http://schemas.microsoft.com/office/word/2010/wordprocessingDrawing" xmlns:wp="http://schemas.openxmlformats.org/drawingml/2006/wordprocessingDrawing" xmlns:w10="urn:schemas-microsoft-com:office:word" xmlns:w="http://schemas.openxmlformats.org/wordprocessingml/2006/main" xmlns:w14="http://schemas.microsoft.com/office/word/2010/wordml" xmlns:w15="http://schemas.microsoft.com/office/word/2012/wordml" xmlns:w16cid="http://schemas.microsoft.com/office/word/2016/wordml/cid" xmlns:w16se="http://schemas.microsoft.com/office/word/2015/wordml/symex" xmlns:wpg="http://schemas.microsoft.com/office/word/2010/wordprocessingGroup" xmlns:wpi="http://schemas.microsoft.com/office/word/2010/wordprocessingInk" xmlns:wne="http://schemas.microsoft.com/office/word/2006/wordml" xmlns:wps="http://schemas.microsoft.com/office/word/2010/wordprocessingShape" mc:Ignorable="w14 w15 w16se w16cid wp14">
-  <w16cid:commentId w16cid:paraId="6C71C93D" w16cid:durableId="1F8D8B2B"/>
   <w16cid:commentId w16cid:paraId="6C71C93E" w16cid:durableId="1F8D8B2C"/>
 </w16cid:commentsIds>
 </file>
@@ -6273,6 +6024,9 @@
   </w:latentStyles>
   <w:style w:type="paragraph" w:default="1" w:styleId="Standaard">
     <w:name w:val="Normal"/>
+    <w:rPr>
+      <w:lang w:val="nl-BE"/>
+    </w:rPr>
   </w:style>
   <w:style w:type="paragraph" w:styleId="Kop1">
     <w:name w:val="heading 1"/>
@@ -6552,6 +6306,86 @@
         <w:insideV w:val="single" w:sz="4" w:space="0" w:color="auto"/>
       </w:tblBorders>
     </w:tblPr>
+  </w:style>
+  <w:style w:type="paragraph" w:styleId="Ballontekst">
+    <w:name w:val="Balloon Text"/>
+    <w:basedOn w:val="Standaard"/>
+    <w:link w:val="BallontekstChar"/>
+    <w:uiPriority w:val="99"/>
+    <w:semiHidden/>
+    <w:unhideWhenUsed/>
+    <w:rsid w:val="001E293C"/>
+    <w:pPr>
+      <w:spacing w:line="240" w:lineRule="auto"/>
+    </w:pPr>
+    <w:rPr>
+      <w:rFonts w:ascii="Segoe UI" w:hAnsi="Segoe UI" w:cs="Segoe UI"/>
+      <w:sz w:val="18"/>
+      <w:szCs w:val="18"/>
+    </w:rPr>
+  </w:style>
+  <w:style w:type="character" w:customStyle="1" w:styleId="BallontekstChar">
+    <w:name w:val="Ballontekst Char"/>
+    <w:basedOn w:val="Standaardalinea-lettertype"/>
+    <w:link w:val="Ballontekst"/>
+    <w:uiPriority w:val="99"/>
+    <w:semiHidden/>
+    <w:rsid w:val="001E293C"/>
+    <w:rPr>
+      <w:rFonts w:ascii="Segoe UI" w:hAnsi="Segoe UI" w:cs="Segoe UI"/>
+      <w:sz w:val="18"/>
+      <w:szCs w:val="18"/>
+    </w:rPr>
+  </w:style>
+  <w:style w:type="paragraph" w:styleId="Koptekst">
+    <w:name w:val="header"/>
+    <w:basedOn w:val="Standaard"/>
+    <w:link w:val="KoptekstChar"/>
+    <w:uiPriority w:val="99"/>
+    <w:unhideWhenUsed/>
+    <w:rsid w:val="006C2BC4"/>
+    <w:pPr>
+      <w:tabs>
+        <w:tab w:val="center" w:pos="4536"/>
+        <w:tab w:val="right" w:pos="9072"/>
+      </w:tabs>
+      <w:spacing w:line="240" w:lineRule="auto"/>
+    </w:pPr>
+  </w:style>
+  <w:style w:type="character" w:customStyle="1" w:styleId="KoptekstChar">
+    <w:name w:val="Koptekst Char"/>
+    <w:basedOn w:val="Standaardalinea-lettertype"/>
+    <w:link w:val="Koptekst"/>
+    <w:uiPriority w:val="99"/>
+    <w:rsid w:val="006C2BC4"/>
+    <w:rPr>
+      <w:lang w:val="nl-BE"/>
+    </w:rPr>
+  </w:style>
+  <w:style w:type="paragraph" w:styleId="Voettekst">
+    <w:name w:val="footer"/>
+    <w:basedOn w:val="Standaard"/>
+    <w:link w:val="VoettekstChar"/>
+    <w:uiPriority w:val="99"/>
+    <w:unhideWhenUsed/>
+    <w:rsid w:val="006C2BC4"/>
+    <w:pPr>
+      <w:tabs>
+        <w:tab w:val="center" w:pos="4536"/>
+        <w:tab w:val="right" w:pos="9072"/>
+      </w:tabs>
+      <w:spacing w:line="240" w:lineRule="auto"/>
+    </w:pPr>
+  </w:style>
+  <w:style w:type="character" w:customStyle="1" w:styleId="VoettekstChar">
+    <w:name w:val="Voettekst Char"/>
+    <w:basedOn w:val="Standaardalinea-lettertype"/>
+    <w:link w:val="Voettekst"/>
+    <w:uiPriority w:val="99"/>
+    <w:rsid w:val="006C2BC4"/>
+    <w:rPr>
+      <w:lang w:val="nl-BE"/>
+    </w:rPr>
   </w:style>
 </w:styles>
 </file>
@@ -6874,4 +6708,16 @@
   </a:objectDefaults>
   <a:extraClrSchemeLst/>
 </a:theme>
+</file>
+
+<file path=customXml/item1.xml><?xml version="1.0" encoding="utf-8"?>
+<b:Sources xmlns:b="http://schemas.openxmlformats.org/officeDocument/2006/bibliography" xmlns="http://schemas.openxmlformats.org/officeDocument/2006/bibliography" SelectedStyle="\APASixthEditionOfficeOnline.xsl" StyleName="APA" Version="6"/>
+</file>
+
+<file path=customXml/itemProps1.xml><?xml version="1.0" encoding="utf-8"?>
+<ds:datastoreItem xmlns:ds="http://schemas.openxmlformats.org/officeDocument/2006/customXml" ds:itemID="{356C96AF-72D9-4944-B7E0-B983DA42B784}">
+  <ds:schemaRefs>
+    <ds:schemaRef ds:uri="http://schemas.openxmlformats.org/officeDocument/2006/bibliography"/>
+  </ds:schemaRefs>
+</ds:datastoreItem>
 </file>
</xml_diff>

<commit_message>
moved bedrijfseconomische berekeningen to project management file, calculated ROI
</commit_message>
<xml_diff>
--- a/documentatie/Business Case.docx
+++ b/documentatie/Business Case.docx
@@ -302,7 +302,7 @@
               <w:contextualSpacing w:val="0"/>
             </w:pPr>
             <w:r>
-              <w:t>8</w:t>
+              <w:t>7</w:t>
             </w:r>
             <w:r>
               <w:t>/11/18</w:t>
@@ -338,6 +338,63 @@
             </w:r>
             <w:r>
               <w:t xml:space="preserve"> + clans uitbereiden</w:t>
+            </w:r>
+          </w:p>
+        </w:tc>
+      </w:tr>
+      <w:tr>
+        <w:trPr>
+          <w:trHeight w:val="740"/>
+        </w:trPr>
+        <w:tc>
+          <w:tcPr>
+            <w:tcW w:w="1455" w:type="dxa"/>
+          </w:tcPr>
+          <w:p>
+            <w:pPr>
+              <w:contextualSpacing w:val="0"/>
+            </w:pPr>
+            <w:r>
+              <w:t>4</w:t>
+            </w:r>
+          </w:p>
+        </w:tc>
+        <w:tc>
+          <w:tcPr>
+            <w:tcW w:w="1920" w:type="dxa"/>
+          </w:tcPr>
+          <w:p>
+            <w:pPr>
+              <w:contextualSpacing w:val="0"/>
+            </w:pPr>
+            <w:r>
+              <w:t>8/11/18</w:t>
+            </w:r>
+          </w:p>
+        </w:tc>
+        <w:tc>
+          <w:tcPr>
+            <w:tcW w:w="2745" w:type="dxa"/>
+          </w:tcPr>
+          <w:p>
+            <w:pPr>
+              <w:contextualSpacing w:val="0"/>
+            </w:pPr>
+            <w:r>
+              <w:t>Dennis van Hoorick</w:t>
+            </w:r>
+          </w:p>
+        </w:tc>
+        <w:tc>
+          <w:tcPr>
+            <w:tcW w:w="2745" w:type="dxa"/>
+          </w:tcPr>
+          <w:p>
+            <w:pPr>
+              <w:contextualSpacing w:val="0"/>
+            </w:pPr>
+            <w:r>
+              <w:t>Toevoegen bedrijfseconomische berekeningen</w:t>
             </w:r>
           </w:p>
         </w:tc>
@@ -1246,6 +1303,7 @@
         <w:pStyle w:val="Kop3"/>
       </w:pPr>
       <w:r>
+        <w:lastRenderedPageBreak/>
         <w:t>Clanpoints</w:t>
       </w:r>
     </w:p>
@@ -1266,25 +1324,20 @@
         <w:t xml:space="preserve"> zit en</w:t>
       </w:r>
       <w:r>
-        <w:t xml:space="preserve"> een ranked match speelt. Bij het winnen van een ranked match krijgt de speler een bepaald aantal clanpoints, die hem helpt om hoger in de ranking van de clan te komen. Waarbij de andere leden kunnen zien wie er het meest speelt en de beste is van de clan. Deze ranking kan d</w:t>
-      </w:r>
-      <w:bookmarkStart w:id="14" w:name="_GoBack"/>
+        <w:t xml:space="preserve"> een ranked match speelt. Bij het winnen van een ranked match krijgt de speler een bepaald aantal clanpoints, die hem helpt om hoger in de ranking van de clan te komen. Waarbij de andere leden kunnen zien wie er het meest speelt en de beste is van de clan. Deze ranking kan door iedereen geraadpleegd worden, de leader kan de ranking gebruiken om zo zijn beste team samen te stellen voor de toernooien in de toekomst. </w:t>
+      </w:r>
+    </w:p>
+    <w:p>
+      <w:r>
+        <w:br w:type="page"/>
+      </w:r>
+    </w:p>
+    <w:p>
+      <w:pPr>
+        <w:pStyle w:val="Kop2"/>
+      </w:pPr>
+      <w:bookmarkStart w:id="14" w:name="_j1okfc242anw" w:colFirst="0" w:colLast="0"/>
       <w:bookmarkEnd w:id="14"/>
-      <w:r>
-        <w:t xml:space="preserve">oor iedereen geraadpleegd worden, de leader kan de ranking gebruiken om zo zijn beste team samen te stellen voor de toernooien in de toekomst. </w:t>
-      </w:r>
-    </w:p>
-    <w:p>
-      <w:r>
-        <w:br w:type="page"/>
-      </w:r>
-    </w:p>
-    <w:p>
-      <w:pPr>
-        <w:pStyle w:val="Kop2"/>
-      </w:pPr>
-      <w:bookmarkStart w:id="15" w:name="_j1okfc242anw" w:colFirst="0" w:colLast="0"/>
-      <w:bookmarkEnd w:id="15"/>
       <w:r>
         <w:lastRenderedPageBreak/>
         <w:t>Analyse van de huidige situatie (=AS-IS situatie)</w:t>
@@ -1323,31 +1376,31 @@
       <w:pPr>
         <w:contextualSpacing w:val="0"/>
       </w:pPr>
-      <w:commentRangeStart w:id="16"/>
+      <w:commentRangeStart w:id="15"/>
       <w:r>
         <w:t>...</w:t>
       </w:r>
-      <w:commentRangeEnd w:id="16"/>
-      <w:r>
-        <w:commentReference w:id="16"/>
+      <w:commentRangeEnd w:id="15"/>
+      <w:r>
+        <w:commentReference w:id="15"/>
       </w:r>
     </w:p>
     <w:p>
       <w:pPr>
         <w:pStyle w:val="Kop2"/>
       </w:pPr>
-      <w:bookmarkStart w:id="17" w:name="_z81pr3qgpo3j" w:colFirst="0" w:colLast="0"/>
+      <w:bookmarkStart w:id="16" w:name="_z81pr3qgpo3j" w:colFirst="0" w:colLast="0"/>
+      <w:bookmarkEnd w:id="16"/>
+      <w:r>
+        <w:t>Stakeholders</w:t>
+      </w:r>
+    </w:p>
+    <w:p>
+      <w:pPr>
+        <w:pStyle w:val="Kop3"/>
+      </w:pPr>
+      <w:bookmarkStart w:id="17" w:name="_cz5zrurjqxjk" w:colFirst="0" w:colLast="0"/>
       <w:bookmarkEnd w:id="17"/>
-      <w:r>
-        <w:t>Stakeholders</w:t>
-      </w:r>
-    </w:p>
-    <w:p>
-      <w:pPr>
-        <w:pStyle w:val="Kop3"/>
-      </w:pPr>
-      <w:bookmarkStart w:id="18" w:name="_cz5zrurjqxjk" w:colFirst="0" w:colLast="0"/>
-      <w:bookmarkEnd w:id="18"/>
       <w:r>
         <w:t>Executive stakeholders:</w:t>
       </w:r>
@@ -1389,8 +1442,8 @@
       <w:pPr>
         <w:pStyle w:val="Kop3"/>
       </w:pPr>
-      <w:bookmarkStart w:id="19" w:name="_9k7l3vsgny51" w:colFirst="0" w:colLast="0"/>
-      <w:bookmarkEnd w:id="19"/>
+      <w:bookmarkStart w:id="18" w:name="_9k7l3vsgny51" w:colFirst="0" w:colLast="0"/>
+      <w:bookmarkEnd w:id="18"/>
       <w:r>
         <w:t>End users</w:t>
       </w:r>
@@ -1443,8 +1496,8 @@
       <w:pPr>
         <w:pStyle w:val="Kop3"/>
       </w:pPr>
-      <w:bookmarkStart w:id="20" w:name="_gkcdxv1u93ny" w:colFirst="0" w:colLast="0"/>
-      <w:bookmarkEnd w:id="20"/>
+      <w:bookmarkStart w:id="19" w:name="_gkcdxv1u93ny" w:colFirst="0" w:colLast="0"/>
+      <w:bookmarkEnd w:id="19"/>
       <w:r>
         <w:t>Experts</w:t>
       </w:r>
@@ -1510,51 +1563,1532 @@
       </w:pPr>
       <w:r>
         <w:lastRenderedPageBreak/>
-        <w:t>ROI</w:t>
-      </w:r>
-    </w:p>
-    <w:p>
-      <w:pPr>
-        <w:contextualSpacing w:val="0"/>
-      </w:pPr>
-      <w:r>
-        <w:t xml:space="preserve"> </w:t>
-      </w:r>
-    </w:p>
-    <w:p>
-      <w:pPr>
-        <w:contextualSpacing w:val="0"/>
-        <w:rPr>
-          <w:b/>
-          <w:color w:val="FF0000"/>
-          <w:sz w:val="15"/>
-          <w:szCs w:val="15"/>
-          <w:shd w:val="clear" w:color="auto" w:fill="F2F2F2"/>
-        </w:rPr>
-      </w:pPr>
-      <w:r>
-        <w:rPr>
-          <w:b/>
-          <w:color w:val="FF0000"/>
-          <w:sz w:val="15"/>
-          <w:szCs w:val="15"/>
-          <w:shd w:val="clear" w:color="auto" w:fill="F2F2F2"/>
-        </w:rPr>
-        <w:t>Beschrijf hier de berekening van de return on investment.</w:t>
-      </w:r>
-    </w:p>
-    <w:p>
-      <w:pPr>
-        <w:contextualSpacing w:val="0"/>
-        <w:rPr>
-          <w:color w:val="FF0000"/>
-        </w:rPr>
-      </w:pPr>
-      <w:r>
-        <w:rPr>
-          <w:color w:val="FF0000"/>
-        </w:rPr>
-        <w:t xml:space="preserve">(alle berekeningen staan in Project Management Dossier, zie leho) </w:t>
+        <w:t>Bedrijfseconomische berekeningen</w:t>
+      </w:r>
+    </w:p>
+    <w:p>
+      <w:pPr>
+        <w:pStyle w:val="Kop3"/>
+        <w:rPr>
+          <w:lang w:val="nl-NL"/>
+        </w:rPr>
+      </w:pPr>
+      <w:r>
+        <w:rPr>
+          <w:lang w:val="nl-NL"/>
+        </w:rPr>
+        <w:t>Kosten (geschatte kostprijs)</w:t>
+      </w:r>
+    </w:p>
+    <w:p>
+      <w:pPr>
+        <w:pStyle w:val="Kop4"/>
+        <w:rPr>
+          <w:lang w:val="nl-NL"/>
+        </w:rPr>
+      </w:pPr>
+      <w:bookmarkStart w:id="20" w:name="_px36fn21wrcv"/>
+      <w:bookmarkEnd w:id="20"/>
+      <w:r>
+        <w:rPr>
+          <w:lang w:val="nl-NL"/>
+        </w:rPr>
+        <w:t>Loon</w:t>
+      </w:r>
+    </w:p>
+    <w:p>
+      <w:pPr>
+        <w:rPr>
+          <w:lang w:val="nl-NL"/>
+        </w:rPr>
+      </w:pPr>
+      <w:r>
+        <w:rPr>
+          <w:lang w:val="nl-NL"/>
+        </w:rPr>
+        <w:t>2 Juniors: 2 x 50 EUR/h</w:t>
+      </w:r>
+    </w:p>
+    <w:p>
+      <w:pPr>
+        <w:rPr>
+          <w:lang w:val="nl-NL"/>
+        </w:rPr>
+      </w:pPr>
+      <w:r>
+        <w:rPr>
+          <w:lang w:val="nl-NL"/>
+        </w:rPr>
+        <w:t>2 Seniors: 2 x 80 EUR/h</w:t>
+      </w:r>
+    </w:p>
+    <w:p>
+      <w:pPr>
+        <w:rPr>
+          <w:lang w:val="nl-NL"/>
+        </w:rPr>
+      </w:pPr>
+    </w:p>
+    <w:p>
+      <w:pPr>
+        <w:rPr>
+          <w:lang w:val="nl-NL"/>
+        </w:rPr>
+      </w:pPr>
+      <w:r>
+        <w:rPr>
+          <w:lang w:val="nl-NL"/>
+        </w:rPr>
+        <w:t xml:space="preserve">Geschatte uren: </w:t>
+      </w:r>
+    </w:p>
+    <w:p>
+      <w:pPr>
+        <w:ind w:firstLine="720"/>
+        <w:rPr>
+          <w:lang w:val="nl-NL"/>
+        </w:rPr>
+      </w:pPr>
+      <w:r>
+        <w:rPr>
+          <w:lang w:val="nl-NL"/>
+        </w:rPr>
+        <w:t xml:space="preserve">7 h/dag </w:t>
+      </w:r>
+    </w:p>
+    <w:p>
+      <w:pPr>
+        <w:ind w:firstLine="720"/>
+        <w:rPr>
+          <w:lang w:val="nl-NL"/>
+        </w:rPr>
+      </w:pPr>
+      <w:r>
+        <w:rPr>
+          <w:rFonts w:ascii="Arial Unicode MS" w:eastAsia="Arial Unicode MS" w:hAnsi="Arial Unicode MS" w:cs="Arial Unicode MS"/>
+          <w:lang w:val="nl-NL"/>
+        </w:rPr>
+        <w:t>→ 5 d/week</w:t>
+      </w:r>
+    </w:p>
+    <w:p>
+      <w:pPr>
+        <w:ind w:firstLine="720"/>
+        <w:rPr>
+          <w:lang w:val="nl-NL"/>
+        </w:rPr>
+      </w:pPr>
+      <w:r>
+        <w:rPr>
+          <w:rFonts w:ascii="Arial Unicode MS" w:eastAsia="Arial Unicode MS" w:hAnsi="Arial Unicode MS" w:cs="Arial Unicode MS"/>
+          <w:lang w:val="nl-NL"/>
+        </w:rPr>
+        <w:t>→ 12 weken (3 maand)</w:t>
+      </w:r>
+    </w:p>
+    <w:p>
+      <w:pPr>
+        <w:ind w:firstLine="720"/>
+        <w:rPr>
+          <w:lang w:val="en-GB"/>
+        </w:rPr>
+      </w:pPr>
+      <w:r>
+        <w:rPr>
+          <w:rFonts w:ascii="Arial Unicode MS" w:eastAsia="Arial Unicode MS" w:hAnsi="Arial Unicode MS" w:cs="Arial Unicode MS"/>
+          <w:lang w:val="en-GB"/>
+        </w:rPr>
+        <w:t>→ 4 developers</w:t>
+      </w:r>
+    </w:p>
+    <w:p>
+      <w:pPr>
+        <w:ind w:firstLine="720"/>
+        <w:rPr>
+          <w:lang w:val="en-GB"/>
+        </w:rPr>
+      </w:pPr>
+      <w:r>
+        <w:rPr>
+          <w:rFonts w:ascii="Arial Unicode MS" w:eastAsia="Arial Unicode MS" w:hAnsi="Arial Unicode MS" w:cs="Arial Unicode MS"/>
+          <w:lang w:val="en-GB"/>
+        </w:rPr>
+        <w:t>→ 7 x 5 x 12 = 420 h/pers.</w:t>
+      </w:r>
+    </w:p>
+    <w:p>
+      <w:pPr>
+        <w:ind w:firstLine="720"/>
+        <w:rPr>
+          <w:lang w:val="nl-NL"/>
+        </w:rPr>
+      </w:pPr>
+      <w:r>
+        <w:rPr>
+          <w:rFonts w:ascii="Arial Unicode MS" w:eastAsia="Arial Unicode MS" w:hAnsi="Arial Unicode MS" w:cs="Arial Unicode MS"/>
+          <w:lang w:val="nl-NL"/>
+        </w:rPr>
+        <w:t>→ 420 x 4 = 1680 h</w:t>
+      </w:r>
+      <w:r>
+        <w:rPr>
+          <w:rFonts w:ascii="Arial Unicode MS" w:eastAsia="Arial Unicode MS" w:hAnsi="Arial Unicode MS" w:cs="Arial Unicode MS"/>
+          <w:lang w:val="nl-NL"/>
+        </w:rPr>
+        <w:tab/>
+        <w:t>(totale werkuren)</w:t>
+      </w:r>
+    </w:p>
+    <w:p>
+      <w:pPr>
+        <w:rPr>
+          <w:lang w:val="nl-NL"/>
+        </w:rPr>
+      </w:pPr>
+      <w:r>
+        <w:rPr>
+          <w:lang w:val="nl-NL"/>
+        </w:rPr>
+        <w:t xml:space="preserve">Geschatte kost: </w:t>
+      </w:r>
+    </w:p>
+    <w:p>
+      <w:pPr>
+        <w:ind w:firstLine="720"/>
+        <w:rPr>
+          <w:lang w:val="nl-NL"/>
+        </w:rPr>
+      </w:pPr>
+      <w:r>
+        <w:rPr>
+          <w:lang w:val="nl-NL"/>
+        </w:rPr>
+        <w:t>( 420 h x 50 EUR/h ) x 2 = 42000 EUR</w:t>
+      </w:r>
+    </w:p>
+    <w:p>
+      <w:pPr>
+        <w:ind w:firstLine="720"/>
+        <w:rPr>
+          <w:lang w:val="nl-NL"/>
+        </w:rPr>
+      </w:pPr>
+      <w:r>
+        <w:rPr>
+          <w:lang w:val="nl-NL"/>
+        </w:rPr>
+        <w:t>( 420 h x 80 EUR/h ) x 2 = 67200 EUR</w:t>
+      </w:r>
+    </w:p>
+    <w:p>
+      <w:pPr>
+        <w:rPr>
+          <w:lang w:val="nl-NL"/>
+        </w:rPr>
+      </w:pPr>
+    </w:p>
+    <w:p>
+      <w:pPr>
+        <w:rPr>
+          <w:lang w:val="nl-NL"/>
+        </w:rPr>
+      </w:pPr>
+      <w:r>
+        <w:rPr>
+          <w:lang w:val="nl-NL"/>
+        </w:rPr>
+        <w:t>TOTAAL:</w:t>
+      </w:r>
+    </w:p>
+    <w:p>
+      <w:pPr>
+        <w:rPr>
+          <w:lang w:val="nl-NL"/>
+        </w:rPr>
+      </w:pPr>
+      <w:r>
+        <w:rPr>
+          <w:lang w:val="nl-NL"/>
+        </w:rPr>
+        <w:tab/>
+        <w:t>42000 + 67200 EUR = 109200 EUR</w:t>
+      </w:r>
+      <w:bookmarkStart w:id="21" w:name="_6xwjzv7t4l6t"/>
+      <w:bookmarkEnd w:id="21"/>
+    </w:p>
+    <w:p>
+      <w:pPr>
+        <w:pStyle w:val="Kop4"/>
+        <w:rPr>
+          <w:lang w:val="nl-NL"/>
+        </w:rPr>
+      </w:pPr>
+      <w:bookmarkStart w:id="22" w:name="_qg4wloe0m0s3"/>
+      <w:bookmarkEnd w:id="22"/>
+      <w:r>
+        <w:rPr>
+          <w:lang w:val="nl-NL"/>
+        </w:rPr>
+        <w:t>Andere kosten</w:t>
+      </w:r>
+    </w:p>
+    <w:p>
+      <w:pPr>
+        <w:rPr>
+          <w:lang w:val="nl-NL"/>
+        </w:rPr>
+      </w:pPr>
+      <w:r>
+        <w:rPr>
+          <w:lang w:val="nl-NL"/>
+        </w:rPr>
+        <w:t xml:space="preserve">Laptop: </w:t>
+      </w:r>
+    </w:p>
+    <w:p>
+      <w:pPr>
+        <w:rPr>
+          <w:lang w:val="nl-NL"/>
+        </w:rPr>
+      </w:pPr>
+      <w:r>
+        <w:rPr>
+          <w:lang w:val="nl-NL"/>
+        </w:rPr>
+        <w:tab/>
+        <w:t>Voorgesteld merk:</w:t>
+      </w:r>
+      <w:r>
+        <w:rPr>
+          <w:lang w:val="nl-NL"/>
+        </w:rPr>
+        <w:tab/>
+        <w:t>Lenovo Legion Y520</w:t>
+      </w:r>
+    </w:p>
+    <w:p>
+      <w:pPr>
+        <w:rPr>
+          <w:lang w:val="nl-NL"/>
+        </w:rPr>
+      </w:pPr>
+      <w:r>
+        <w:rPr>
+          <w:lang w:val="nl-NL"/>
+        </w:rPr>
+        <w:tab/>
+        <w:t>prijs/toestel:</w:t>
+      </w:r>
+      <w:r>
+        <w:rPr>
+          <w:lang w:val="nl-NL"/>
+        </w:rPr>
+        <w:tab/>
+      </w:r>
+      <w:r>
+        <w:rPr>
+          <w:lang w:val="nl-NL"/>
+        </w:rPr>
+        <w:tab/>
+        <w:t>1250 EUR</w:t>
+      </w:r>
+    </w:p>
+    <w:p>
+      <w:pPr>
+        <w:ind w:firstLine="720"/>
+        <w:rPr>
+          <w:lang w:val="nl-NL"/>
+        </w:rPr>
+      </w:pPr>
+      <w:r>
+        <w:rPr>
+          <w:lang w:val="nl-NL"/>
+        </w:rPr>
+        <w:t xml:space="preserve">TOTAAL: </w:t>
+      </w:r>
+      <w:r>
+        <w:rPr>
+          <w:lang w:val="nl-NL"/>
+        </w:rPr>
+        <w:tab/>
+      </w:r>
+      <w:r>
+        <w:rPr>
+          <w:lang w:val="nl-NL"/>
+        </w:rPr>
+        <w:tab/>
+        <w:t>5000 EUR</w:t>
+      </w:r>
+    </w:p>
+    <w:p>
+      <w:pPr>
+        <w:rPr>
+          <w:lang w:val="nl-NL"/>
+        </w:rPr>
+      </w:pPr>
+    </w:p>
+    <w:p>
+      <w:pPr>
+        <w:rPr>
+          <w:lang w:val="nl-NL"/>
+        </w:rPr>
+      </w:pPr>
+      <w:r>
+        <w:rPr>
+          <w:lang w:val="nl-NL"/>
+        </w:rPr>
+        <w:t>Computermuis:</w:t>
+      </w:r>
+    </w:p>
+    <w:p>
+      <w:pPr>
+        <w:rPr>
+          <w:lang w:val="nl-NL"/>
+        </w:rPr>
+      </w:pPr>
+      <w:r>
+        <w:rPr>
+          <w:lang w:val="nl-NL"/>
+        </w:rPr>
+        <w:tab/>
+        <w:t>4 x 20 EUR = 80 EUR</w:t>
+      </w:r>
+    </w:p>
+    <w:p>
+      <w:pPr>
+        <w:ind w:firstLine="720"/>
+        <w:rPr>
+          <w:lang w:val="nl-NL"/>
+        </w:rPr>
+      </w:pPr>
+    </w:p>
+    <w:p>
+      <w:pPr>
+        <w:rPr>
+          <w:lang w:val="nl-NL"/>
+        </w:rPr>
+      </w:pPr>
+      <w:r>
+        <w:rPr>
+          <w:lang w:val="nl-NL"/>
+        </w:rPr>
+        <w:t xml:space="preserve">Servers: </w:t>
+      </w:r>
+    </w:p>
+    <w:p>
+      <w:pPr>
+        <w:ind w:firstLine="720"/>
+        <w:rPr>
+          <w:lang w:val="nl-NL"/>
+        </w:rPr>
+      </w:pPr>
+      <w:r>
+        <w:rPr>
+          <w:lang w:val="nl-NL"/>
+        </w:rPr>
+        <w:t xml:space="preserve">Voorgesteld merk: </w:t>
+      </w:r>
+      <w:r>
+        <w:rPr>
+          <w:lang w:val="nl-NL"/>
+        </w:rPr>
+        <w:tab/>
+        <w:t>CyberServe XE5-108E v4</w:t>
+      </w:r>
+    </w:p>
+    <w:p>
+      <w:pPr>
+        <w:ind w:firstLine="720"/>
+        <w:rPr>
+          <w:lang w:val="nl-NL"/>
+        </w:rPr>
+      </w:pPr>
+      <w:r>
+        <w:rPr>
+          <w:lang w:val="nl-NL"/>
+        </w:rPr>
+        <w:t>prijs/toestel:</w:t>
+      </w:r>
+      <w:r>
+        <w:rPr>
+          <w:lang w:val="nl-NL"/>
+        </w:rPr>
+        <w:tab/>
+      </w:r>
+      <w:r>
+        <w:rPr>
+          <w:lang w:val="nl-NL"/>
+        </w:rPr>
+        <w:tab/>
+        <w:t>2500 EUR</w:t>
+      </w:r>
+    </w:p>
+    <w:p>
+      <w:pPr>
+        <w:rPr>
+          <w:lang w:val="nl-NL"/>
+        </w:rPr>
+      </w:pPr>
+    </w:p>
+    <w:p>
+      <w:pPr>
+        <w:ind w:firstLine="720"/>
+        <w:rPr>
+          <w:lang w:val="nl-NL"/>
+        </w:rPr>
+      </w:pPr>
+      <w:r>
+        <w:rPr>
+          <w:lang w:val="nl-NL"/>
+        </w:rPr>
+        <w:t>Gemiddeld aantal users per dag:</w:t>
+      </w:r>
+      <w:r>
+        <w:rPr>
+          <w:lang w:val="nl-NL"/>
+        </w:rPr>
+        <w:tab/>
+        <w:t>1000</w:t>
+      </w:r>
+    </w:p>
+    <w:p>
+      <w:pPr>
+        <w:ind w:firstLine="720"/>
+        <w:rPr>
+          <w:lang w:val="nl-NL"/>
+        </w:rPr>
+      </w:pPr>
+      <w:r>
+        <w:rPr>
+          <w:lang w:val="nl-NL"/>
+        </w:rPr>
+        <w:t xml:space="preserve">Gemiddeld aantal speeltijd: </w:t>
+      </w:r>
+      <w:r>
+        <w:rPr>
+          <w:lang w:val="nl-NL"/>
+        </w:rPr>
+        <w:tab/>
+      </w:r>
+      <w:r>
+        <w:rPr>
+          <w:lang w:val="nl-NL"/>
+        </w:rPr>
+        <w:tab/>
+        <w:t>1 h/dag</w:t>
+      </w:r>
+    </w:p>
+    <w:p>
+      <w:pPr>
+        <w:ind w:firstLine="720"/>
+        <w:rPr>
+          <w:lang w:val="nl-NL"/>
+        </w:rPr>
+      </w:pPr>
+    </w:p>
+    <w:p>
+      <w:pPr>
+        <w:rPr>
+          <w:lang w:val="nl-NL"/>
+        </w:rPr>
+      </w:pPr>
+      <w:r>
+        <w:rPr>
+          <w:lang w:val="nl-NL"/>
+        </w:rPr>
+        <w:tab/>
+        <w:t>Gemiddeld aantal servers/millioen users:</w:t>
+      </w:r>
+      <w:r>
+        <w:rPr>
+          <w:lang w:val="nl-NL"/>
+        </w:rPr>
+        <w:tab/>
+        <w:t>100</w:t>
+      </w:r>
+    </w:p>
+    <w:p>
+      <w:pPr>
+        <w:rPr>
+          <w:lang w:val="nl-NL"/>
+        </w:rPr>
+      </w:pPr>
+      <w:r>
+        <w:rPr>
+          <w:lang w:val="nl-NL"/>
+        </w:rPr>
+        <w:tab/>
+        <w:t>Benodigde servers:</w:t>
+      </w:r>
+      <w:r>
+        <w:rPr>
+          <w:lang w:val="nl-NL"/>
+        </w:rPr>
+        <w:tab/>
+        <w:t>1</w:t>
+      </w:r>
+    </w:p>
+    <w:p>
+      <w:pPr>
+        <w:rPr>
+          <w:lang w:val="nl-NL"/>
+        </w:rPr>
+      </w:pPr>
+      <w:r>
+        <w:rPr>
+          <w:lang w:val="nl-NL"/>
+        </w:rPr>
+        <w:tab/>
+      </w:r>
+    </w:p>
+    <w:p>
+      <w:pPr>
+        <w:rPr>
+          <w:lang w:val="nl-NL"/>
+        </w:rPr>
+      </w:pPr>
+      <w:r>
+        <w:rPr>
+          <w:lang w:val="nl-NL"/>
+        </w:rPr>
+        <w:tab/>
+        <w:t>TOTAAL:</w:t>
+      </w:r>
+      <w:r>
+        <w:rPr>
+          <w:lang w:val="nl-NL"/>
+        </w:rPr>
+        <w:tab/>
+        <w:t>1 x 2500 EUR = 2500 EUR</w:t>
+      </w:r>
+    </w:p>
+    <w:p>
+      <w:pPr>
+        <w:rPr>
+          <w:lang w:val="nl-NL"/>
+        </w:rPr>
+      </w:pPr>
+    </w:p>
+    <w:p>
+      <w:pPr>
+        <w:rPr>
+          <w:lang w:val="nl-NL"/>
+        </w:rPr>
+      </w:pPr>
+      <w:r>
+        <w:rPr>
+          <w:lang w:val="nl-NL"/>
+        </w:rPr>
+        <w:t>Network Switch:</w:t>
+      </w:r>
+    </w:p>
+    <w:p>
+      <w:pPr>
+        <w:rPr>
+          <w:lang w:val="nl-NL"/>
+        </w:rPr>
+      </w:pPr>
+      <w:r>
+        <w:rPr>
+          <w:lang w:val="nl-NL"/>
+        </w:rPr>
+        <w:tab/>
+        <w:t>300 EUR</w:t>
+      </w:r>
+    </w:p>
+    <w:p>
+      <w:pPr>
+        <w:rPr>
+          <w:lang w:val="nl-NL"/>
+        </w:rPr>
+      </w:pPr>
+    </w:p>
+    <w:p>
+      <w:pPr>
+        <w:rPr>
+          <w:lang w:val="nl-NL"/>
+        </w:rPr>
+      </w:pPr>
+      <w:r>
+        <w:rPr>
+          <w:lang w:val="nl-NL"/>
+        </w:rPr>
+        <w:lastRenderedPageBreak/>
+        <w:t>Netwerk Bekabeling:</w:t>
+      </w:r>
+    </w:p>
+    <w:p>
+      <w:pPr>
+        <w:rPr>
+          <w:lang w:val="nl-NL"/>
+        </w:rPr>
+      </w:pPr>
+      <w:r>
+        <w:rPr>
+          <w:lang w:val="nl-NL"/>
+        </w:rPr>
+        <w:tab/>
+        <w:t>ong. 1 EUR/m</w:t>
+      </w:r>
+    </w:p>
+    <w:p>
+      <w:pPr>
+        <w:rPr>
+          <w:lang w:val="nl-NL"/>
+        </w:rPr>
+      </w:pPr>
+      <w:r>
+        <w:rPr>
+          <w:lang w:val="nl-NL"/>
+        </w:rPr>
+        <w:tab/>
+        <w:t>ong. 300 m</w:t>
+      </w:r>
+    </w:p>
+    <w:p>
+      <w:pPr>
+        <w:rPr>
+          <w:lang w:val="nl-NL"/>
+        </w:rPr>
+      </w:pPr>
+      <w:r>
+        <w:rPr>
+          <w:lang w:val="nl-NL"/>
+        </w:rPr>
+        <w:tab/>
+        <w:t>TOTAAL: 300 EUR</w:t>
+      </w:r>
+    </w:p>
+    <w:p>
+      <w:pPr>
+        <w:ind w:firstLine="720"/>
+        <w:rPr>
+          <w:lang w:val="nl-NL"/>
+        </w:rPr>
+      </w:pPr>
+    </w:p>
+    <w:p>
+      <w:pPr>
+        <w:rPr>
+          <w:lang w:val="nl-NL"/>
+        </w:rPr>
+      </w:pPr>
+      <w:r>
+        <w:rPr>
+          <w:lang w:val="nl-NL"/>
+        </w:rPr>
+        <w:t xml:space="preserve">Onderhoud: </w:t>
+      </w:r>
+    </w:p>
+    <w:p>
+      <w:pPr>
+        <w:ind w:firstLine="720"/>
+        <w:rPr>
+          <w:lang w:val="nl-NL"/>
+        </w:rPr>
+      </w:pPr>
+      <w:r>
+        <w:rPr>
+          <w:lang w:val="nl-NL"/>
+        </w:rPr>
+        <w:t>200 EUR/maand</w:t>
+      </w:r>
+    </w:p>
+    <w:p>
+      <w:pPr>
+        <w:rPr>
+          <w:lang w:val="nl-NL"/>
+        </w:rPr>
+      </w:pPr>
+    </w:p>
+    <w:p>
+      <w:pPr>
+        <w:rPr>
+          <w:lang w:val="nl-NL"/>
+        </w:rPr>
+      </w:pPr>
+      <w:r>
+        <w:rPr>
+          <w:lang w:val="nl-NL"/>
+        </w:rPr>
+        <w:t>Kantoor:</w:t>
+      </w:r>
+    </w:p>
+    <w:p>
+      <w:pPr>
+        <w:ind w:firstLine="720"/>
+        <w:rPr>
+          <w:lang w:val="nl-NL"/>
+        </w:rPr>
+      </w:pPr>
+      <w:r>
+        <w:rPr>
+          <w:lang w:val="nl-NL"/>
+        </w:rPr>
+        <w:t>400 EUR/maand</w:t>
+      </w:r>
+    </w:p>
+    <w:p>
+      <w:pPr>
+        <w:rPr>
+          <w:lang w:val="nl-NL"/>
+        </w:rPr>
+      </w:pPr>
+    </w:p>
+    <w:p>
+      <w:pPr>
+        <w:rPr>
+          <w:lang w:val="nl-NL"/>
+        </w:rPr>
+      </w:pPr>
+      <w:r>
+        <w:rPr>
+          <w:lang w:val="nl-NL"/>
+        </w:rPr>
+        <w:t>Meubels:</w:t>
+      </w:r>
+    </w:p>
+    <w:p>
+      <w:pPr>
+        <w:rPr>
+          <w:lang w:val="nl-NL"/>
+        </w:rPr>
+      </w:pPr>
+      <w:r>
+        <w:rPr>
+          <w:lang w:val="nl-NL"/>
+        </w:rPr>
+        <w:tab/>
+        <w:t xml:space="preserve">Bureau: </w:t>
+      </w:r>
+      <w:r>
+        <w:rPr>
+          <w:lang w:val="nl-NL"/>
+        </w:rPr>
+        <w:tab/>
+      </w:r>
+      <w:r>
+        <w:rPr>
+          <w:lang w:val="nl-NL"/>
+        </w:rPr>
+        <w:tab/>
+        <w:t>1500 EUR</w:t>
+      </w:r>
+    </w:p>
+    <w:p>
+      <w:pPr>
+        <w:rPr>
+          <w:lang w:val="nl-NL"/>
+        </w:rPr>
+      </w:pPr>
+      <w:r>
+        <w:rPr>
+          <w:lang w:val="nl-NL"/>
+        </w:rPr>
+        <w:tab/>
+        <w:t>4 bureaustoelen:</w:t>
+      </w:r>
+      <w:r>
+        <w:rPr>
+          <w:lang w:val="nl-NL"/>
+        </w:rPr>
+        <w:tab/>
+        <w:t>400 EUR</w:t>
+      </w:r>
+    </w:p>
+    <w:p>
+      <w:pPr>
+        <w:rPr>
+          <w:lang w:val="nl-NL"/>
+        </w:rPr>
+      </w:pPr>
+      <w:r>
+        <w:rPr>
+          <w:lang w:val="nl-NL"/>
+        </w:rPr>
+        <w:tab/>
+        <w:t>10 stoelen:</w:t>
+      </w:r>
+      <w:r>
+        <w:rPr>
+          <w:lang w:val="nl-NL"/>
+        </w:rPr>
+        <w:tab/>
+      </w:r>
+      <w:r>
+        <w:rPr>
+          <w:lang w:val="nl-NL"/>
+        </w:rPr>
+        <w:tab/>
+        <w:t>500 EUR</w:t>
+      </w:r>
+    </w:p>
+    <w:p>
+      <w:pPr>
+        <w:rPr>
+          <w:lang w:val="nl-NL"/>
+        </w:rPr>
+      </w:pPr>
+      <w:r>
+        <w:rPr>
+          <w:lang w:val="nl-NL"/>
+        </w:rPr>
+        <w:tab/>
+        <w:t>TOTAAL:</w:t>
+      </w:r>
+      <w:r>
+        <w:rPr>
+          <w:lang w:val="nl-NL"/>
+        </w:rPr>
+        <w:tab/>
+      </w:r>
+      <w:r>
+        <w:rPr>
+          <w:lang w:val="nl-NL"/>
+        </w:rPr>
+        <w:tab/>
+        <w:t>2400 EUR</w:t>
+      </w:r>
+    </w:p>
+    <w:p>
+      <w:pPr>
+        <w:rPr>
+          <w:lang w:val="nl-NL"/>
+        </w:rPr>
+      </w:pPr>
+    </w:p>
+    <w:p>
+      <w:pPr>
+        <w:rPr>
+          <w:lang w:val="nl-NL"/>
+        </w:rPr>
+      </w:pPr>
+      <w:r>
+        <w:rPr>
+          <w:lang w:val="nl-NL"/>
+        </w:rPr>
+        <w:t>Energie kosten:</w:t>
+      </w:r>
+    </w:p>
+    <w:p>
+      <w:pPr>
+        <w:rPr>
+          <w:lang w:val="nl-NL"/>
+        </w:rPr>
+      </w:pPr>
+      <w:r>
+        <w:rPr>
+          <w:lang w:val="nl-NL"/>
+        </w:rPr>
+        <w:tab/>
+        <w:t>Gemiddeld 1800 EUR/jaar</w:t>
+      </w:r>
+    </w:p>
+    <w:p>
+      <w:pPr>
+        <w:rPr>
+          <w:lang w:val="nl-NL"/>
+        </w:rPr>
+      </w:pPr>
+    </w:p>
+    <w:p>
+      <w:pPr>
+        <w:rPr>
+          <w:lang w:val="nl-NL"/>
+        </w:rPr>
+      </w:pPr>
+      <w:r>
+        <w:rPr>
+          <w:lang w:val="nl-NL"/>
+        </w:rPr>
+        <w:t>Internet kosten:</w:t>
+      </w:r>
+    </w:p>
+    <w:p>
+      <w:pPr>
+        <w:ind w:firstLine="720"/>
+        <w:rPr>
+          <w:lang w:val="nl-NL"/>
+        </w:rPr>
+      </w:pPr>
+      <w:r>
+        <w:rPr>
+          <w:lang w:val="nl-NL"/>
+        </w:rPr>
+        <w:t>average 2500 EUR/maand</w:t>
+      </w:r>
+    </w:p>
+    <w:p>
+      <w:pPr>
+        <w:rPr>
+          <w:lang w:val="nl-NL"/>
+        </w:rPr>
+      </w:pPr>
+    </w:p>
+    <w:p>
+      <w:pPr>
+        <w:rPr>
+          <w:lang w:val="nl-NL"/>
+        </w:rPr>
+      </w:pPr>
+      <w:r>
+        <w:rPr>
+          <w:lang w:val="nl-NL"/>
+        </w:rPr>
+        <w:t>Eenmalige kosten:</w:t>
+      </w:r>
+    </w:p>
+    <w:p>
+      <w:pPr>
+        <w:rPr>
+          <w:lang w:val="nl-NL"/>
+        </w:rPr>
+      </w:pPr>
+    </w:p>
+    <w:tbl>
+      <w:tblPr>
+        <w:tblW w:w="9030" w:type="dxa"/>
+        <w:tblInd w:w="100" w:type="dxa"/>
+        <w:tblBorders>
+          <w:top w:val="single" w:sz="8" w:space="0" w:color="000000"/>
+          <w:left w:val="single" w:sz="8" w:space="0" w:color="000000"/>
+          <w:bottom w:val="single" w:sz="8" w:space="0" w:color="000000"/>
+          <w:right w:val="single" w:sz="8" w:space="0" w:color="000000"/>
+          <w:insideH w:val="single" w:sz="8" w:space="0" w:color="000000"/>
+          <w:insideV w:val="single" w:sz="8" w:space="0" w:color="000000"/>
+        </w:tblBorders>
+        <w:tblLayout w:type="fixed"/>
+        <w:tblLook w:val="0600" w:firstRow="0" w:lastRow="0" w:firstColumn="0" w:lastColumn="0" w:noHBand="1" w:noVBand="1"/>
+      </w:tblPr>
+      <w:tblGrid>
+        <w:gridCol w:w="4515"/>
+        <w:gridCol w:w="4515"/>
+      </w:tblGrid>
+      <w:tr>
+        <w:tc>
+          <w:tcPr>
+            <w:tcW w:w="4514" w:type="dxa"/>
+            <w:tcBorders>
+              <w:top w:val="single" w:sz="8" w:space="0" w:color="000000"/>
+              <w:left w:val="single" w:sz="8" w:space="0" w:color="000000"/>
+              <w:bottom w:val="single" w:sz="8" w:space="0" w:color="000000"/>
+              <w:right w:val="single" w:sz="8" w:space="0" w:color="000000"/>
+            </w:tcBorders>
+            <w:tcMar>
+              <w:top w:w="100" w:type="dxa"/>
+              <w:left w:w="100" w:type="dxa"/>
+              <w:bottom w:w="100" w:type="dxa"/>
+              <w:right w:w="100" w:type="dxa"/>
+            </w:tcMar>
+            <w:hideMark/>
+          </w:tcPr>
+          <w:p>
+            <w:pPr>
+              <w:widowControl w:val="0"/>
+              <w:spacing w:line="240" w:lineRule="auto"/>
+              <w:rPr>
+                <w:lang w:val="nl-NL"/>
+              </w:rPr>
+            </w:pPr>
+            <w:r>
+              <w:rPr>
+                <w:lang w:val="nl-NL"/>
+              </w:rPr>
+              <w:t>Totale kost werknemers</w:t>
+            </w:r>
+          </w:p>
+        </w:tc>
+        <w:tc>
+          <w:tcPr>
+            <w:tcW w:w="4514" w:type="dxa"/>
+            <w:tcBorders>
+              <w:top w:val="single" w:sz="8" w:space="0" w:color="000000"/>
+              <w:left w:val="single" w:sz="8" w:space="0" w:color="000000"/>
+              <w:bottom w:val="single" w:sz="8" w:space="0" w:color="000000"/>
+              <w:right w:val="single" w:sz="8" w:space="0" w:color="000000"/>
+            </w:tcBorders>
+            <w:tcMar>
+              <w:top w:w="100" w:type="dxa"/>
+              <w:left w:w="100" w:type="dxa"/>
+              <w:bottom w:w="100" w:type="dxa"/>
+              <w:right w:w="100" w:type="dxa"/>
+            </w:tcMar>
+            <w:hideMark/>
+          </w:tcPr>
+          <w:p>
+            <w:pPr>
+              <w:rPr>
+                <w:lang w:val="nl-NL"/>
+              </w:rPr>
+            </w:pPr>
+            <w:r>
+              <w:rPr>
+                <w:lang w:val="nl-NL"/>
+              </w:rPr>
+              <w:t>109.200,00 EUR</w:t>
+            </w:r>
+          </w:p>
+        </w:tc>
+      </w:tr>
+      <w:tr>
+        <w:tc>
+          <w:tcPr>
+            <w:tcW w:w="4514" w:type="dxa"/>
+            <w:tcBorders>
+              <w:top w:val="single" w:sz="8" w:space="0" w:color="000000"/>
+              <w:left w:val="single" w:sz="8" w:space="0" w:color="000000"/>
+              <w:bottom w:val="single" w:sz="8" w:space="0" w:color="000000"/>
+              <w:right w:val="single" w:sz="8" w:space="0" w:color="000000"/>
+            </w:tcBorders>
+            <w:tcMar>
+              <w:top w:w="100" w:type="dxa"/>
+              <w:left w:w="100" w:type="dxa"/>
+              <w:bottom w:w="100" w:type="dxa"/>
+              <w:right w:w="100" w:type="dxa"/>
+            </w:tcMar>
+            <w:hideMark/>
+          </w:tcPr>
+          <w:p>
+            <w:pPr>
+              <w:widowControl w:val="0"/>
+              <w:spacing w:line="240" w:lineRule="auto"/>
+              <w:rPr>
+                <w:lang w:val="nl-NL"/>
+              </w:rPr>
+            </w:pPr>
+            <w:r>
+              <w:rPr>
+                <w:lang w:val="nl-NL"/>
+              </w:rPr>
+              <w:t>Totaal andere kosten</w:t>
+            </w:r>
+          </w:p>
+        </w:tc>
+        <w:tc>
+          <w:tcPr>
+            <w:tcW w:w="4514" w:type="dxa"/>
+            <w:tcBorders>
+              <w:top w:val="single" w:sz="8" w:space="0" w:color="000000"/>
+              <w:left w:val="single" w:sz="8" w:space="0" w:color="000000"/>
+              <w:bottom w:val="single" w:sz="8" w:space="0" w:color="000000"/>
+              <w:right w:val="single" w:sz="8" w:space="0" w:color="000000"/>
+            </w:tcBorders>
+            <w:tcMar>
+              <w:top w:w="100" w:type="dxa"/>
+              <w:left w:w="100" w:type="dxa"/>
+              <w:bottom w:w="100" w:type="dxa"/>
+              <w:right w:w="100" w:type="dxa"/>
+            </w:tcMar>
+            <w:hideMark/>
+          </w:tcPr>
+          <w:p>
+            <w:pPr>
+              <w:widowControl w:val="0"/>
+              <w:spacing w:line="240" w:lineRule="auto"/>
+              <w:rPr>
+                <w:lang w:val="nl-NL"/>
+              </w:rPr>
+            </w:pPr>
+            <w:r>
+              <w:rPr>
+                <w:lang w:val="nl-NL"/>
+              </w:rPr>
+              <w:t>10.580,00 EUR</w:t>
+            </w:r>
+          </w:p>
+        </w:tc>
+      </w:tr>
+      <w:tr>
+        <w:tc>
+          <w:tcPr>
+            <w:tcW w:w="4514" w:type="dxa"/>
+            <w:tcBorders>
+              <w:top w:val="single" w:sz="8" w:space="0" w:color="000000"/>
+              <w:left w:val="single" w:sz="8" w:space="0" w:color="000000"/>
+              <w:bottom w:val="single" w:sz="8" w:space="0" w:color="000000"/>
+              <w:right w:val="single" w:sz="8" w:space="0" w:color="000000"/>
+            </w:tcBorders>
+            <w:tcMar>
+              <w:top w:w="100" w:type="dxa"/>
+              <w:left w:w="100" w:type="dxa"/>
+              <w:bottom w:w="100" w:type="dxa"/>
+              <w:right w:w="100" w:type="dxa"/>
+            </w:tcMar>
+            <w:hideMark/>
+          </w:tcPr>
+          <w:p>
+            <w:pPr>
+              <w:widowControl w:val="0"/>
+              <w:spacing w:line="240" w:lineRule="auto"/>
+              <w:rPr>
+                <w:b/>
+                <w:lang w:val="nl-NL"/>
+              </w:rPr>
+            </w:pPr>
+            <w:r>
+              <w:rPr>
+                <w:b/>
+                <w:lang w:val="nl-NL"/>
+              </w:rPr>
+              <w:t>Totaal eenmalige kosten</w:t>
+            </w:r>
+          </w:p>
+        </w:tc>
+        <w:tc>
+          <w:tcPr>
+            <w:tcW w:w="4514" w:type="dxa"/>
+            <w:tcBorders>
+              <w:top w:val="single" w:sz="8" w:space="0" w:color="000000"/>
+              <w:left w:val="single" w:sz="8" w:space="0" w:color="000000"/>
+              <w:bottom w:val="single" w:sz="8" w:space="0" w:color="000000"/>
+              <w:right w:val="single" w:sz="8" w:space="0" w:color="000000"/>
+            </w:tcBorders>
+            <w:tcMar>
+              <w:top w:w="100" w:type="dxa"/>
+              <w:left w:w="100" w:type="dxa"/>
+              <w:bottom w:w="100" w:type="dxa"/>
+              <w:right w:w="100" w:type="dxa"/>
+            </w:tcMar>
+            <w:hideMark/>
+          </w:tcPr>
+          <w:p>
+            <w:pPr>
+              <w:widowControl w:val="0"/>
+              <w:spacing w:line="240" w:lineRule="auto"/>
+              <w:rPr>
+                <w:lang w:val="nl-NL"/>
+              </w:rPr>
+            </w:pPr>
+            <w:r>
+              <w:rPr>
+                <w:lang w:val="nl-NL"/>
+              </w:rPr>
+              <w:t>119.780,00 EUR</w:t>
+            </w:r>
+          </w:p>
+        </w:tc>
+      </w:tr>
+    </w:tbl>
+    <w:p>
+      <w:pPr>
+        <w:rPr>
+          <w:lang w:val="nl-NL"/>
+        </w:rPr>
+      </w:pPr>
+    </w:p>
+    <w:p>
+      <w:pPr>
+        <w:rPr>
+          <w:lang w:val="nl-NL"/>
+        </w:rPr>
+      </w:pPr>
+    </w:p>
+    <w:p>
+      <w:pPr>
+        <w:rPr>
+          <w:lang w:val="nl-NL"/>
+        </w:rPr>
+      </w:pPr>
+      <w:r>
+        <w:rPr>
+          <w:lang w:val="nl-NL"/>
+        </w:rPr>
+        <w:t>Jaarlijkse kosten:</w:t>
+      </w:r>
+    </w:p>
+    <w:p>
+      <w:pPr>
+        <w:rPr>
+          <w:lang w:val="nl-NL"/>
+        </w:rPr>
+      </w:pPr>
+    </w:p>
+    <w:tbl>
+      <w:tblPr>
+        <w:tblW w:w="9030" w:type="dxa"/>
+        <w:tblInd w:w="100" w:type="dxa"/>
+        <w:tblBorders>
+          <w:top w:val="single" w:sz="8" w:space="0" w:color="000000"/>
+          <w:left w:val="single" w:sz="8" w:space="0" w:color="000000"/>
+          <w:bottom w:val="single" w:sz="8" w:space="0" w:color="000000"/>
+          <w:right w:val="single" w:sz="8" w:space="0" w:color="000000"/>
+          <w:insideH w:val="single" w:sz="8" w:space="0" w:color="000000"/>
+          <w:insideV w:val="single" w:sz="8" w:space="0" w:color="000000"/>
+        </w:tblBorders>
+        <w:tblLayout w:type="fixed"/>
+        <w:tblLook w:val="0600" w:firstRow="0" w:lastRow="0" w:firstColumn="0" w:lastColumn="0" w:noHBand="1" w:noVBand="1"/>
+      </w:tblPr>
+      <w:tblGrid>
+        <w:gridCol w:w="4515"/>
+        <w:gridCol w:w="4515"/>
+      </w:tblGrid>
+      <w:tr>
+        <w:tc>
+          <w:tcPr>
+            <w:tcW w:w="4514" w:type="dxa"/>
+            <w:tcBorders>
+              <w:top w:val="single" w:sz="8" w:space="0" w:color="000000"/>
+              <w:left w:val="single" w:sz="8" w:space="0" w:color="000000"/>
+              <w:bottom w:val="single" w:sz="8" w:space="0" w:color="000000"/>
+              <w:right w:val="single" w:sz="8" w:space="0" w:color="000000"/>
+            </w:tcBorders>
+            <w:tcMar>
+              <w:top w:w="100" w:type="dxa"/>
+              <w:left w:w="100" w:type="dxa"/>
+              <w:bottom w:w="100" w:type="dxa"/>
+              <w:right w:w="100" w:type="dxa"/>
+            </w:tcMar>
+            <w:hideMark/>
+          </w:tcPr>
+          <w:p>
+            <w:pPr>
+              <w:widowControl w:val="0"/>
+              <w:spacing w:line="240" w:lineRule="auto"/>
+              <w:rPr>
+                <w:b/>
+                <w:lang w:val="nl-NL"/>
+              </w:rPr>
+            </w:pPr>
+            <w:r>
+              <w:rPr>
+                <w:b/>
+                <w:lang w:val="nl-NL"/>
+              </w:rPr>
+              <w:t>Totaal jaarlijkse kosten</w:t>
+            </w:r>
+          </w:p>
+        </w:tc>
+        <w:tc>
+          <w:tcPr>
+            <w:tcW w:w="4514" w:type="dxa"/>
+            <w:tcBorders>
+              <w:top w:val="single" w:sz="8" w:space="0" w:color="000000"/>
+              <w:left w:val="single" w:sz="8" w:space="0" w:color="000000"/>
+              <w:bottom w:val="single" w:sz="8" w:space="0" w:color="000000"/>
+              <w:right w:val="single" w:sz="8" w:space="0" w:color="000000"/>
+            </w:tcBorders>
+            <w:tcMar>
+              <w:top w:w="100" w:type="dxa"/>
+              <w:left w:w="100" w:type="dxa"/>
+              <w:bottom w:w="100" w:type="dxa"/>
+              <w:right w:w="100" w:type="dxa"/>
+            </w:tcMar>
+            <w:hideMark/>
+          </w:tcPr>
+          <w:p>
+            <w:pPr>
+              <w:widowControl w:val="0"/>
+              <w:spacing w:line="240" w:lineRule="auto"/>
+              <w:rPr>
+                <w:lang w:val="nl-NL"/>
+              </w:rPr>
+            </w:pPr>
+            <w:r>
+              <w:rPr>
+                <w:lang w:val="nl-NL"/>
+              </w:rPr>
+              <w:t>39.000,00 EUR</w:t>
+            </w:r>
+          </w:p>
+        </w:tc>
+      </w:tr>
+    </w:tbl>
+    <w:p/>
+    <w:p>
+      <w:r>
+        <w:br w:type="page"/>
+      </w:r>
+    </w:p>
+    <w:p>
+      <w:pPr>
+        <w:pStyle w:val="Kop3"/>
+      </w:pPr>
+      <w:r>
+        <w:lastRenderedPageBreak/>
+        <w:t>Opbrengsten</w:t>
+      </w:r>
+    </w:p>
+    <w:p>
+      <w:r>
+        <w:t>We gaan uit van 50000 users, waarvan 64% een in-app purchase van gemiddeld 7$</w:t>
+      </w:r>
+    </w:p>
+    <w:p>
+      <w:r>
+        <w:t>(= €6,11) maakt per jaar, en 3,4% die elke maand een in-app purchase maken.</w:t>
+      </w:r>
+    </w:p>
+    <w:p>
+      <w:r>
+        <w:t xml:space="preserve">Deze cijfers halen we uit verschillende studies. link: </w:t>
+      </w:r>
+      <w:hyperlink r:id="rId11" w:history="1">
+        <w:r>
+          <w:rPr>
+            <w:rStyle w:val="Hyperlink"/>
+          </w:rPr>
+          <w:t>https://www.statista.com/topics/3436/gaming-monetization/</w:t>
+        </w:r>
+      </w:hyperlink>
+    </w:p>
+    <w:p/>
+    <w:p>
+      <w:r>
+        <w:t>Als elke dag 20000 spelers inloggen en de CPM rate 2€ bedraagt zal</w:t>
+      </w:r>
+      <w:r>
+        <w:t xml:space="preserve"> advertentie revenue </w:t>
+      </w:r>
+      <w:r>
+        <w:t>ongeveer €40 per dag zijn.</w:t>
+      </w:r>
+    </w:p>
+    <w:p>
+      <w:r>
+        <w:t xml:space="preserve">link: </w:t>
+      </w:r>
+      <w:hyperlink r:id="rId12" w:history="1">
+        <w:r>
+          <w:rPr>
+            <w:rStyle w:val="Hyperlink"/>
+          </w:rPr>
+          <w:t>https://monetizepros.com/display-advertising/average-cpm-rates/</w:t>
+        </w:r>
+      </w:hyperlink>
+    </w:p>
+    <w:p/>
+    <w:p>
+      <w:r>
+        <w:t>als we al deze cijfers samenbrengen zullen we ongeveer aan een inkomen van</w:t>
+      </w:r>
+      <w:r>
+        <w:t>:</w:t>
+      </w:r>
+    </w:p>
+    <w:p>
+      <w:r>
+        <w:t>64% van users die aankoop doen van €6,11= €195 520 per jaar</w:t>
+      </w:r>
+      <w:r>
+        <w:t xml:space="preserve"> (32000 users)</w:t>
+      </w:r>
+    </w:p>
+    <w:p>
+      <w:r>
+        <w:t>3,4% van users elke maand aankoop van €6,11 = €124 644 per jaar</w:t>
+      </w:r>
+      <w:r>
+        <w:t xml:space="preserve"> (1700 users)</w:t>
+      </w:r>
+    </w:p>
+    <w:p>
+      <w:r>
+        <w:t>ad revenu = 40 * 365 = €14 600 per jaar</w:t>
+      </w:r>
+    </w:p>
+    <w:p>
+      <w:r>
+        <w:t>Het totaal per jaar komt uit op €334</w:t>
+      </w:r>
+      <w:r>
+        <w:t> </w:t>
+      </w:r>
+      <w:r>
+        <w:t>764</w:t>
+      </w:r>
+    </w:p>
+    <w:p>
+      <w:r>
+        <w:t>per maand is dit €27 897</w:t>
+      </w:r>
+    </w:p>
+    <w:p/>
+    <w:p>
+      <w:pPr>
+        <w:pStyle w:val="Kop4"/>
+      </w:pPr>
+      <w:r>
+        <w:t>Break even analyse</w:t>
+      </w:r>
+    </w:p>
+    <w:p>
+      <w:r>
+        <w:t>Bij welke verkochte hoeveelheid zijn we break-even?</w:t>
+      </w:r>
+    </w:p>
+    <w:p>
+      <w:r>
+        <w:t>Kostprijs 1 Cube (ingame currency) = € 0,013</w:t>
+      </w:r>
+    </w:p>
+    <w:p/>
+    <w:p>
+      <w:r>
+        <w:t>TK = €</w:t>
+      </w:r>
+      <w:r>
+        <w:t>158</w:t>
+      </w:r>
+      <w:r>
+        <w:t> </w:t>
+      </w:r>
+      <w:r>
+        <w:t>780</w:t>
+      </w:r>
+      <w:r>
+        <w:t xml:space="preserve"> (totale eenmalige kosten + 1 * totaal jaarlijkse kosten)</w:t>
+      </w:r>
+    </w:p>
+    <w:p/>
+    <w:p>
+      <w:r>
+        <w:t xml:space="preserve">break-even point = </w:t>
+      </w:r>
+      <w:r>
+        <w:t>158780</w:t>
+      </w:r>
+      <w:r>
+        <w:t xml:space="preserve">/0,013 = </w:t>
+      </w:r>
+      <w:r>
+        <w:t>1</w:t>
+      </w:r>
+      <w:r>
+        <w:t>2 213 846</w:t>
+      </w:r>
+    </w:p>
+    <w:p/>
+    <w:p>
+      <w:r>
+        <w:t xml:space="preserve">vanaf </w:t>
+      </w:r>
+      <w:r>
+        <w:t>1</w:t>
+      </w:r>
+      <w:r>
+        <w:t>2 213</w:t>
+      </w:r>
+      <w:r>
+        <w:t> </w:t>
+      </w:r>
+      <w:r>
+        <w:t>846</w:t>
+      </w:r>
+      <w:r>
+        <w:t xml:space="preserve"> Cubes zijn we break-even</w:t>
+      </w:r>
+      <w:bookmarkStart w:id="23" w:name="_GoBack"/>
+      <w:bookmarkEnd w:id="23"/>
+    </w:p>
+    <w:p/>
+    <w:p>
+      <w:r>
+        <w:t>Na welke tijdsperiode zijn we break-even?</w:t>
+      </w:r>
+    </w:p>
+    <w:p>
+      <w:r>
+        <w:br w:type="page"/>
       </w:r>
     </w:p>
     <w:p>
@@ -1562,6 +3096,7 @@
         <w:pStyle w:val="Kop2"/>
       </w:pPr>
       <w:r>
+        <w:lastRenderedPageBreak/>
         <w:t>Goals</w:t>
       </w:r>
     </w:p>
@@ -2021,8 +3556,8 @@
       <w:pPr>
         <w:pStyle w:val="Kop3"/>
       </w:pPr>
-      <w:bookmarkStart w:id="21" w:name="_tot6rrdmxkbs" w:colFirst="0" w:colLast="0"/>
-      <w:bookmarkEnd w:id="21"/>
+      <w:bookmarkStart w:id="24" w:name="_tot6rrdmxkbs" w:colFirst="0" w:colLast="0"/>
+      <w:bookmarkEnd w:id="24"/>
       <w:r>
         <w:t xml:space="preserve">1.  </w:t>
       </w:r>
@@ -2737,13 +4272,13 @@
       <w:pPr>
         <w:pStyle w:val="Kop3"/>
       </w:pPr>
-      <w:bookmarkStart w:id="22" w:name="_8x216x8j76e8" w:colFirst="0" w:colLast="0"/>
-      <w:bookmarkEnd w:id="22"/>
+      <w:bookmarkStart w:id="25" w:name="_8x216x8j76e8" w:colFirst="0" w:colLast="0"/>
+      <w:bookmarkEnd w:id="25"/>
       <w:r>
         <w:br w:type="page"/>
       </w:r>
-      <w:bookmarkStart w:id="23" w:name="_w37bm0ff0sx8" w:colFirst="0" w:colLast="0"/>
-      <w:bookmarkEnd w:id="23"/>
+      <w:bookmarkStart w:id="26" w:name="_w37bm0ff0sx8" w:colFirst="0" w:colLast="0"/>
+      <w:bookmarkEnd w:id="26"/>
       <w:r>
         <w:lastRenderedPageBreak/>
         <w:t xml:space="preserve">2.  </w:t>
@@ -4989,8 +6524,8 @@
       </w:pPr>
     </w:p>
     <w:sectPr>
-      <w:footerReference w:type="default" r:id="rId11"/>
-      <w:footerReference w:type="first" r:id="rId12"/>
+      <w:footerReference w:type="default" r:id="rId13"/>
+      <w:footerReference w:type="first" r:id="rId14"/>
       <w:pgSz w:w="11909" w:h="16834"/>
       <w:pgMar w:top="1440" w:right="1440" w:bottom="1440" w:left="1440" w:header="0" w:footer="720" w:gutter="0"/>
       <w:pgNumType w:start="0"/>
@@ -5028,7 +6563,7 @@
       </w:r>
     </w:p>
   </w:comment>
-  <w:comment w:id="16" w:author="bryan helsens" w:date="2018-10-17T14:58:00Z" w:initials="">
+  <w:comment w:id="15" w:author="bryan helsens" w:date="2018-10-17T14:58:00Z" w:initials="">
     <w:p>
       <w:pPr>
         <w:widowControl w:val="0"/>
@@ -6387,6 +7922,41 @@
       <w:lang w:val="nl-BE"/>
     </w:rPr>
   </w:style>
+  <w:style w:type="paragraph" w:styleId="Geenafstand">
+    <w:name w:val="No Spacing"/>
+    <w:uiPriority w:val="1"/>
+    <w:qFormat/>
+    <w:rsid w:val="00A07DD1"/>
+    <w:pPr>
+      <w:spacing w:line="240" w:lineRule="auto"/>
+    </w:pPr>
+    <w:rPr>
+      <w:lang w:val="nl-BE"/>
+    </w:rPr>
+  </w:style>
+  <w:style w:type="character" w:styleId="Hyperlink">
+    <w:name w:val="Hyperlink"/>
+    <w:basedOn w:val="Standaardalinea-lettertype"/>
+    <w:uiPriority w:val="99"/>
+    <w:unhideWhenUsed/>
+    <w:rsid w:val="00A671D4"/>
+    <w:rPr>
+      <w:color w:val="0000FF" w:themeColor="hyperlink"/>
+      <w:u w:val="single"/>
+    </w:rPr>
+  </w:style>
+  <w:style w:type="character" w:styleId="Onopgelostemelding">
+    <w:name w:val="Unresolved Mention"/>
+    <w:basedOn w:val="Standaardalinea-lettertype"/>
+    <w:uiPriority w:val="99"/>
+    <w:semiHidden/>
+    <w:unhideWhenUsed/>
+    <w:rsid w:val="00A671D4"/>
+    <w:rPr>
+      <w:color w:val="808080"/>
+      <w:shd w:val="clear" w:color="auto" w:fill="E6E6E6"/>
+    </w:rPr>
+  </w:style>
 </w:styles>
 </file>
 
@@ -6715,7 +8285,7 @@
 </file>
 
 <file path=customXml/itemProps1.xml><?xml version="1.0" encoding="utf-8"?>
-<ds:datastoreItem xmlns:ds="http://schemas.openxmlformats.org/officeDocument/2006/customXml" ds:itemID="{356C96AF-72D9-4944-B7E0-B983DA42B784}">
+<ds:datastoreItem xmlns:ds="http://schemas.openxmlformats.org/officeDocument/2006/customXml" ds:itemID="{846ABD35-91B3-446A-AD3D-54F4E6E84A4F}">
   <ds:schemaRefs>
     <ds:schemaRef ds:uri="http://schemas.openxmlformats.org/officeDocument/2006/bibliography"/>
   </ds:schemaRefs>

</xml_diff>

<commit_message>
had businesscase niet opgeslagen, nu wel
</commit_message>
<xml_diff>
--- a/documentatie/Business Case.docx
+++ b/documentatie/Business Case.docx
@@ -4,41 +4,29 @@
   <w:body>
     <w:p>
       <w:pPr>
-        <w:contextualSpacing w:val="0"/>
+        <w:pStyle w:val="Kop1"/>
         <w:jc w:val="center"/>
         <w:rPr>
-          <w:b/>
-          <w:sz w:val="48"/>
-          <w:szCs w:val="48"/>
           <w:lang w:val="en-GB"/>
         </w:rPr>
       </w:pPr>
       <w:r>
         <w:rPr>
-          <w:b/>
-          <w:sz w:val="48"/>
-          <w:szCs w:val="48"/>
           <w:lang w:val="en-GB"/>
         </w:rPr>
-        <w:t xml:space="preserve">Business Case Project </w:t>
-      </w:r>
-    </w:p>
-    <w:p>
-      <w:pPr>
-        <w:contextualSpacing w:val="0"/>
+        <w:t>Business Case Project</w:t>
+      </w:r>
+    </w:p>
+    <w:p>
+      <w:pPr>
+        <w:pStyle w:val="Kop1"/>
         <w:jc w:val="center"/>
         <w:rPr>
-          <w:b/>
-          <w:sz w:val="48"/>
-          <w:szCs w:val="48"/>
           <w:lang w:val="en-GB"/>
         </w:rPr>
       </w:pPr>
       <w:r>
         <w:rPr>
-          <w:b/>
-          <w:sz w:val="48"/>
-          <w:szCs w:val="48"/>
           <w:lang w:val="en-GB"/>
         </w:rPr>
         <w:t>&lt;&lt;Project II: Tetris&gt;&gt;</w:t>
@@ -65,62 +53,13 @@
     </w:p>
     <w:p>
       <w:pPr>
-        <w:contextualSpacing w:val="0"/>
+        <w:pStyle w:val="Kop2"/>
         <w:rPr>
           <w:lang w:val="en-GB"/>
         </w:rPr>
       </w:pPr>
       <w:r>
-        <w:rPr>
-          <w:lang w:val="en-GB"/>
-        </w:rPr>
         <w:lastRenderedPageBreak/>
-        <w:t xml:space="preserve"> </w:t>
-      </w:r>
-    </w:p>
-    <w:p>
-      <w:pPr>
-        <w:contextualSpacing w:val="0"/>
-        <w:rPr>
-          <w:b/>
-          <w:sz w:val="46"/>
-          <w:szCs w:val="46"/>
-        </w:rPr>
-      </w:pPr>
-      <w:r>
-        <w:rPr>
-          <w:lang w:val="en-GB"/>
-        </w:rPr>
-        <w:t xml:space="preserve"> </w:t>
-      </w:r>
-      <w:bookmarkStart w:id="0" w:name="_yuhkj6z5ggd4" w:colFirst="0" w:colLast="0"/>
-      <w:bookmarkStart w:id="1" w:name="_t2tvrl8loyyk" w:colFirst="0" w:colLast="0"/>
-      <w:bookmarkStart w:id="2" w:name="_58vod9krm6ve" w:colFirst="0" w:colLast="0"/>
-      <w:bookmarkStart w:id="3" w:name="_lqn8yzwb6yod" w:colFirst="0" w:colLast="0"/>
-      <w:bookmarkStart w:id="4" w:name="_vrat3t5sfy20" w:colFirst="0" w:colLast="0"/>
-      <w:bookmarkStart w:id="5" w:name="_8ze165ewvuop" w:colFirst="0" w:colLast="0"/>
-      <w:bookmarkStart w:id="6" w:name="_ln1x6hhqk5nu" w:colFirst="0" w:colLast="0"/>
-      <w:bookmarkStart w:id="7" w:name="_a1xrfrpo6y2q" w:colFirst="0" w:colLast="0"/>
-      <w:bookmarkStart w:id="8" w:name="_oxqt2plx69m4" w:colFirst="0" w:colLast="0"/>
-      <w:bookmarkStart w:id="9" w:name="_rd8qcf5o4vpo" w:colFirst="0" w:colLast="0"/>
-      <w:bookmarkStart w:id="10" w:name="_q4dcj1nrhz9d" w:colFirst="0" w:colLast="0"/>
-      <w:bookmarkEnd w:id="0"/>
-      <w:bookmarkEnd w:id="1"/>
-      <w:bookmarkEnd w:id="2"/>
-      <w:bookmarkEnd w:id="3"/>
-      <w:bookmarkEnd w:id="4"/>
-      <w:bookmarkEnd w:id="5"/>
-      <w:bookmarkEnd w:id="6"/>
-      <w:bookmarkEnd w:id="7"/>
-      <w:bookmarkEnd w:id="8"/>
-      <w:bookmarkEnd w:id="9"/>
-      <w:bookmarkEnd w:id="10"/>
-      <w:r>
-        <w:rPr>
-          <w:b/>
-          <w:sz w:val="46"/>
-          <w:szCs w:val="46"/>
-        </w:rPr>
         <w:t>Versiegeschiedenis</w:t>
       </w:r>
     </w:p>
@@ -150,6 +89,35 @@
               <w:contextualSpacing w:val="0"/>
             </w:pPr>
             <w:r>
+              <w:rPr>
+                <w:sz w:val="48"/>
+                <w:szCs w:val="48"/>
+              </w:rPr>
+              <w:br w:type="page"/>
+            </w:r>
+            <w:bookmarkStart w:id="0" w:name="_yuhkj6z5ggd4" w:colFirst="0" w:colLast="0"/>
+            <w:bookmarkStart w:id="1" w:name="_t2tvrl8loyyk" w:colFirst="0" w:colLast="0"/>
+            <w:bookmarkStart w:id="2" w:name="_58vod9krm6ve" w:colFirst="0" w:colLast="0"/>
+            <w:bookmarkStart w:id="3" w:name="_lqn8yzwb6yod" w:colFirst="0" w:colLast="0"/>
+            <w:bookmarkStart w:id="4" w:name="_vrat3t5sfy20" w:colFirst="0" w:colLast="0"/>
+            <w:bookmarkStart w:id="5" w:name="_8ze165ewvuop" w:colFirst="0" w:colLast="0"/>
+            <w:bookmarkStart w:id="6" w:name="_ln1x6hhqk5nu" w:colFirst="0" w:colLast="0"/>
+            <w:bookmarkStart w:id="7" w:name="_a1xrfrpo6y2q" w:colFirst="0" w:colLast="0"/>
+            <w:bookmarkStart w:id="8" w:name="_oxqt2plx69m4" w:colFirst="0" w:colLast="0"/>
+            <w:bookmarkStart w:id="9" w:name="_rd8qcf5o4vpo" w:colFirst="0" w:colLast="0"/>
+            <w:bookmarkStart w:id="10" w:name="_q4dcj1nrhz9d" w:colFirst="0" w:colLast="0"/>
+            <w:bookmarkEnd w:id="0"/>
+            <w:bookmarkEnd w:id="1"/>
+            <w:bookmarkEnd w:id="2"/>
+            <w:bookmarkEnd w:id="3"/>
+            <w:bookmarkEnd w:id="4"/>
+            <w:bookmarkEnd w:id="5"/>
+            <w:bookmarkEnd w:id="6"/>
+            <w:bookmarkEnd w:id="7"/>
+            <w:bookmarkEnd w:id="8"/>
+            <w:bookmarkEnd w:id="9"/>
+            <w:bookmarkEnd w:id="10"/>
+            <w:r>
               <w:t>Versie</w:t>
             </w:r>
           </w:p>
@@ -334,7 +302,10 @@
               <w:contextualSpacing w:val="0"/>
             </w:pPr>
             <w:r>
-              <w:t>7/11/18</w:t>
+              <w:t>7</w:t>
+            </w:r>
+            <w:r>
+              <w:t>/11/18</w:t>
             </w:r>
           </w:p>
         </w:tc>
@@ -364,6 +335,66 @@
             </w:r>
             <w:r>
               <w:t xml:space="preserve"> + spellcheck</w:t>
+            </w:r>
+            <w:r>
+              <w:t xml:space="preserve"> + clans uitbereiden</w:t>
+            </w:r>
+          </w:p>
+        </w:tc>
+      </w:tr>
+      <w:tr>
+        <w:trPr>
+          <w:trHeight w:val="740"/>
+        </w:trPr>
+        <w:tc>
+          <w:tcPr>
+            <w:tcW w:w="1455" w:type="dxa"/>
+          </w:tcPr>
+          <w:p>
+            <w:pPr>
+              <w:contextualSpacing w:val="0"/>
+            </w:pPr>
+            <w:r>
+              <w:t>4</w:t>
+            </w:r>
+          </w:p>
+        </w:tc>
+        <w:tc>
+          <w:tcPr>
+            <w:tcW w:w="1920" w:type="dxa"/>
+          </w:tcPr>
+          <w:p>
+            <w:pPr>
+              <w:contextualSpacing w:val="0"/>
+            </w:pPr>
+            <w:r>
+              <w:t>8/11/18</w:t>
+            </w:r>
+          </w:p>
+        </w:tc>
+        <w:tc>
+          <w:tcPr>
+            <w:tcW w:w="2745" w:type="dxa"/>
+          </w:tcPr>
+          <w:p>
+            <w:pPr>
+              <w:contextualSpacing w:val="0"/>
+            </w:pPr>
+            <w:r>
+              <w:t>Dennis van Hoorick</w:t>
+            </w:r>
+          </w:p>
+        </w:tc>
+        <w:tc>
+          <w:tcPr>
+            <w:tcW w:w="2745" w:type="dxa"/>
+          </w:tcPr>
+          <w:p>
+            <w:pPr>
+              <w:contextualSpacing w:val="0"/>
+            </w:pPr>
+            <w:r>
+              <w:t>Toevoegen bedrijfseconomische berekeningen</w:t>
             </w:r>
           </w:p>
         </w:tc>
@@ -371,445 +402,398 @@
     </w:tbl>
     <w:p>
       <w:pPr>
-        <w:contextualSpacing w:val="0"/>
-      </w:pPr>
-      <w:r>
-        <w:t xml:space="preserve"> </w:t>
-      </w:r>
-    </w:p>
-    <w:p>
-      <w:pPr>
-        <w:contextualSpacing w:val="0"/>
-      </w:pPr>
-      <w:r>
-        <w:t xml:space="preserve"> </w:t>
-      </w:r>
-    </w:p>
-    <w:p>
-      <w:pPr>
-        <w:pStyle w:val="Kop1"/>
-        <w:keepNext w:val="0"/>
-        <w:keepLines w:val="0"/>
-        <w:spacing w:before="480"/>
-        <w:contextualSpacing w:val="0"/>
-        <w:rPr>
-          <w:b/>
-          <w:sz w:val="46"/>
-          <w:szCs w:val="46"/>
-        </w:rPr>
-      </w:pPr>
+        <w:pStyle w:val="Kop2"/>
+      </w:pPr>
+      <w:r>
+        <w:t xml:space="preserve">  </w:t>
+      </w:r>
       <w:bookmarkStart w:id="11" w:name="_iknzb2o1b9gz" w:colFirst="0" w:colLast="0"/>
       <w:bookmarkEnd w:id="11"/>
       <w:r>
+        <w:t>Executive summary</w:t>
+      </w:r>
+    </w:p>
+    <w:p>
+      <w:pPr>
+        <w:contextualSpacing w:val="0"/>
+      </w:pPr>
+      <w:r>
+        <w:t xml:space="preserve">Onze opdracht is om tetris in een nieuw jasje te steken, </w:t>
+      </w:r>
+      <w:r>
+        <w:t>d.m.v.</w:t>
+      </w:r>
+      <w:r>
+        <w:t xml:space="preserve"> heroes, een clan systeem en allerlei andere </w:t>
+      </w:r>
+      <w:r>
+        <w:t>uitbereidingen</w:t>
+      </w:r>
+      <w:r>
+        <w:t xml:space="preserve"> toe te voegen. </w:t>
+      </w:r>
+      <w:r>
+        <w:t>D</w:t>
+      </w:r>
+      <w:r>
+        <w:t>oordat te</w:t>
+      </w:r>
+      <w:r>
+        <w:t xml:space="preserve">tris is uitgebracht in 1984, </w:t>
+      </w:r>
+      <w:r>
+        <w:t>z</w:t>
+      </w:r>
+      <w:r>
+        <w:t>ullen</w:t>
+      </w:r>
+      <w:r>
+        <w:t xml:space="preserve"> wij ons baseren op retro, synthwave e</w:t>
+      </w:r>
+      <w:r>
+        <w:t>n de jaren 80. Deze dingen zullen</w:t>
+      </w:r>
+      <w:r>
+        <w:t xml:space="preserve"> wij in ons design verwerken. De heroes zullen characters zijn die vroeger heel bekend waren zoals </w:t>
+      </w:r>
+      <w:r>
+        <w:t>Donkey-Kong</w:t>
+      </w:r>
+      <w:r>
+        <w:t xml:space="preserve">, </w:t>
+      </w:r>
+      <w:r>
+        <w:t>pacman</w:t>
+      </w:r>
+      <w:r>
+        <w:t>, enzovoort.</w:t>
+      </w:r>
+    </w:p>
+    <w:p>
+      <w:pPr>
+        <w:contextualSpacing w:val="0"/>
+      </w:pPr>
+    </w:p>
+    <w:p>
+      <w:pPr>
+        <w:contextualSpacing w:val="0"/>
+      </w:pPr>
+      <w:r>
+        <w:t>Ons unique selling point is het clansysteem. Hiervoor zullen de spelers elke maand cubes (in-game currency) voor moeten betalen. Eenmaal je bij een clan zit kunnen deze spelers van extra features genieten, ten eerste zullen deze spelers extra game modes ter beschikking hebben zoals friendly clan battle of clan battle. Ten tweede kunnen ze clanpoints winnen die aantonen hoe goed ze zijn in battles, deze clanpoints worden gebruikt om een ranking te bepalen in een clan. Deze kunnen later van pas komen als de leader een team moet samenstellen voor digitale of fysieke toernooien.</w:t>
+      </w:r>
+    </w:p>
+    <w:p>
+      <w:pPr>
+        <w:contextualSpacing w:val="0"/>
+      </w:pPr>
+    </w:p>
+    <w:p>
+      <w:pPr>
+        <w:contextualSpacing w:val="0"/>
+      </w:pPr>
+      <w:r>
+        <w:t>Een ander</w:t>
+      </w:r>
+      <w:r>
+        <w:t xml:space="preserve"> kenm</w:t>
+      </w:r>
+      <w:r>
+        <w:t>erk in de game</w:t>
+      </w:r>
+      <w:r>
+        <w:t xml:space="preserve"> is dat wij zullen werken met verschillende gamemodes. De speler kan </w:t>
+      </w:r>
+      <w:r>
+        <w:t>kiezen</w:t>
+      </w:r>
+      <w:r>
+        <w:t xml:space="preserve"> om deze game modes tegen random spelers (ranked) te spelen of om tegen vrienden (friendly battle) te spelen.</w:t>
+      </w:r>
+    </w:p>
+    <w:p>
+      <w:pPr>
+        <w:contextualSpacing w:val="0"/>
+      </w:pPr>
+    </w:p>
+    <w:p>
+      <w:pPr>
+        <w:contextualSpacing w:val="0"/>
+      </w:pPr>
+      <w:r>
+        <w:t xml:space="preserve">Om onze spelers te belonen dat zij dit spel spelen, gaan wij met een daily streak werken. Als de spelers hun elke dag inloggen zullen ze </w:t>
+      </w:r>
+      <w:r>
+        <w:t>een kleine reward krijgen</w:t>
+      </w:r>
+      <w:r>
+        <w:t>. Deze</w:t>
+      </w:r>
+      <w:r>
+        <w:t xml:space="preserve"> reward kan xp, cubes of</w:t>
+      </w:r>
+      <w:r>
+        <w:t xml:space="preserve"> allerlei andere dingen bevatten.</w:t>
+      </w:r>
+    </w:p>
+    <w:p>
+      <w:r>
+        <w:br w:type="page"/>
+      </w:r>
+    </w:p>
+    <w:p>
+      <w:pPr>
+        <w:pStyle w:val="Kop2"/>
+      </w:pPr>
+      <w:r>
+        <w:lastRenderedPageBreak/>
+        <w:commentReference w:id="12"/>
+      </w:r>
+      <w:bookmarkStart w:id="13" w:name="_340z1kwhq4a0" w:colFirst="0" w:colLast="0"/>
+      <w:bookmarkEnd w:id="13"/>
+      <w:r>
+        <w:t>Projectomschrijving</w:t>
+      </w:r>
+    </w:p>
+    <w:p>
+      <w:pPr>
+        <w:pStyle w:val="Kop3"/>
+      </w:pPr>
+      <w:r>
+        <w:t>Game + hero</w:t>
+      </w:r>
+    </w:p>
+    <w:p>
+      <w:pPr>
+        <w:contextualSpacing w:val="0"/>
+      </w:pPr>
+      <w:r>
+        <w:t>Doordat tetris een spel is die uitgebracht werd in 1984, deed dit ons denken aan de tijd waar pac-man, donkey kong en allerlei andere characters heel beke</w:t>
+      </w:r>
+      <w:r>
+        <w:t xml:space="preserve">nd waren. Daarom willen wij onze gebruikers een kans geven om deze heroes te leren kennen of herontdekken, </w:t>
+      </w:r>
+      <w:r>
+        <w:t>door een nieuwe tetris te ontwikkelen waarbij we die (oude) character</w:t>
+      </w:r>
+      <w:r>
+        <w:t>s</w:t>
+      </w:r>
+      <w:r>
+        <w:t xml:space="preserve"> terug tot leven wekken en ze terug een kans geven om te schitteren.</w:t>
+      </w:r>
+    </w:p>
+    <w:p>
+      <w:pPr>
+        <w:contextualSpacing w:val="0"/>
+      </w:pPr>
+      <w:r>
+        <w:t>Doordat deze game ontstaan is in de jaren 80 willen we onze game oo</w:t>
+      </w:r>
+      <w:r>
+        <w:t>k baseren op dingen van die jaren</w:t>
+      </w:r>
+      <w:r>
+        <w:t xml:space="preserve">. De </w:t>
+      </w:r>
+      <w:r>
+        <w:t>design elementen</w:t>
+      </w:r>
+      <w:r>
+        <w:t xml:space="preserve"> waarmee we </w:t>
+      </w:r>
+      <w:r>
+        <w:t>zullen werken zijn</w:t>
+      </w:r>
+      <w:r>
+        <w:t xml:space="preserve"> retro, synthwave, enzovoort. Deze dingen zullen in ons design te zien zijn.</w:t>
+      </w:r>
+    </w:p>
+    <w:p>
+      <w:pPr>
+        <w:contextualSpacing w:val="0"/>
+      </w:pPr>
+    </w:p>
+    <w:p>
+      <w:pPr>
+        <w:contextualSpacing w:val="0"/>
+      </w:pPr>
+      <w:r>
+        <w:t>De gekozen hero bepaalt ook de heropower, elke hero heeft nammelijk een power die bij hem past.</w:t>
+      </w:r>
+    </w:p>
+    <w:p>
+      <w:pPr>
+        <w:contextualSpacing w:val="0"/>
+      </w:pPr>
+    </w:p>
+    <w:p>
+      <w:pPr>
+        <w:pStyle w:val="Kop3"/>
+      </w:pPr>
+      <w:r>
+        <w:t>Gamemodes</w:t>
+      </w:r>
+    </w:p>
+    <w:p>
+      <w:pPr>
+        <w:contextualSpacing w:val="0"/>
+      </w:pPr>
+      <w:r>
+        <w:t>Door middel van Multiplayer, Time Attack en Last Man Standing zullen deze character</w:t>
+      </w:r>
+      <w:r>
+        <w:t>s</w:t>
+      </w:r>
+      <w:r>
+        <w:t xml:space="preserve"> en hun speler</w:t>
+      </w:r>
+      <w:r>
+        <w:t>s</w:t>
+      </w:r>
+      <w:r>
+        <w:t xml:space="preserve"> het gevecht moeten aangaan met andere online spelers, om de heerser te worden van RetroBlocks.</w:t>
+      </w:r>
+    </w:p>
+    <w:p>
+      <w:pPr>
+        <w:contextualSpacing w:val="0"/>
+      </w:pPr>
+    </w:p>
+    <w:p>
+      <w:pPr>
+        <w:pStyle w:val="Kop3"/>
+      </w:pPr>
+      <w:r>
+        <w:t>Meer info over onze gamemodes</w:t>
+      </w:r>
+    </w:p>
+    <w:p>
+      <w:pPr>
+        <w:contextualSpacing w:val="0"/>
+      </w:pPr>
+      <w:r>
+        <w:t>Onze game bestaat momenteel uit 4 game modes:</w:t>
+      </w:r>
+    </w:p>
+    <w:p>
+      <w:pPr>
+        <w:contextualSpacing w:val="0"/>
+      </w:pPr>
+      <w:r>
+        <w:t xml:space="preserve">-&gt; Als eerste hebben we de “standaard singleplayer”: </w:t>
+      </w:r>
+    </w:p>
+    <w:p>
+      <w:pPr>
+        <w:contextualSpacing w:val="0"/>
+      </w:pPr>
+      <w:r>
+        <w:t>Waarbij het de bedoeling is om zoveel mogelijk rijen te maken zonder dat de speler de bovengrens raakt.</w:t>
+      </w:r>
+    </w:p>
+    <w:p>
+      <w:pPr>
+        <w:contextualSpacing w:val="0"/>
+      </w:pPr>
+    </w:p>
+    <w:p>
+      <w:pPr>
+        <w:contextualSpacing w:val="0"/>
+      </w:pPr>
+      <w:r>
+        <w:t>-&gt; Ten tweede hebben we “multiplayer”:</w:t>
+      </w:r>
+    </w:p>
+    <w:p>
+      <w:pPr>
+        <w:contextualSpacing w:val="0"/>
+      </w:pPr>
+      <w:r>
+        <w:t>Hierbij speel je in e</w:t>
+      </w:r>
+      <w:r>
+        <w:t>en online match, waar je tegen 1</w:t>
+      </w:r>
+      <w:r>
+        <w:t>-5 andere online spelers strijd om zoveel mogelijk punten te halen, met die pun</w:t>
+      </w:r>
+      <w:r>
+        <w:t>ten kunnen de spelers hun heropower</w:t>
+      </w:r>
+      <w:r>
+        <w:t xml:space="preserve"> (die op voorhand is gekozen) activeren om het spel van de tegenstanders moeilijker te maken.</w:t>
+      </w:r>
+    </w:p>
+    <w:p>
+      <w:pPr>
+        <w:contextualSpacing w:val="0"/>
+      </w:pPr>
+    </w:p>
+    <w:p>
+      <w:pPr>
+        <w:contextualSpacing w:val="0"/>
+      </w:pPr>
+      <w:r>
+        <w:t>-&gt; Ten derde hebben we “Time Attack”:</w:t>
+      </w:r>
+    </w:p>
+    <w:p>
+      <w:pPr>
+        <w:contextualSpacing w:val="0"/>
+      </w:pPr>
+      <w:r>
+        <w:t>Dit is een race tegen de klok, hierbij is het de bedoeling dat elke speler zoveel mogelijk punten verzameld binnen een bepaald tijd.</w:t>
+      </w:r>
+    </w:p>
+    <w:p>
+      <w:pPr>
+        <w:contextualSpacing w:val="0"/>
+      </w:pPr>
+      <w:r>
+        <w:t>Ook bij deze gamemode wordt er gebruik gemaakt van heroes om het spel van je tegenstanders moeilijker te maken.</w:t>
+      </w:r>
+    </w:p>
+    <w:p>
+      <w:pPr>
+        <w:contextualSpacing w:val="0"/>
+      </w:pPr>
+    </w:p>
+    <w:p>
+      <w:pPr>
+        <w:contextualSpacing w:val="0"/>
+      </w:pPr>
+      <w:r>
+        <w:t>-&gt; Als laatste hebben we Last Man Standing:</w:t>
+      </w:r>
+    </w:p>
+    <w:p>
+      <w:pPr>
+        <w:contextualSpacing w:val="0"/>
+      </w:pPr>
+      <w:r>
+        <w:t>Hierbij speel je in e</w:t>
+      </w:r>
+      <w:r>
+        <w:t>en online match, waar je tegen 1</w:t>
+      </w:r>
+      <w:r>
+        <w:t>-5 andere online spelers speelt en ga je de strijd met elkaar aan om zo lang mogelijk te overleven. Door middel van rijen te maken verdien je punten, met die punten kunnen de spelers hun heroes gebruiken om het spel van de tegenstanders moeilijker te maken.</w:t>
+      </w:r>
+    </w:p>
+    <w:p>
+      <w:r>
+        <w:br w:type="page"/>
+      </w:r>
+    </w:p>
+    <w:p>
+      <w:pPr>
+        <w:pStyle w:val="Kop3"/>
         <w:rPr>
-          <w:b/>
-          <w:sz w:val="46"/>
-          <w:szCs w:val="46"/>
-        </w:rPr>
-        <w:t>Executive summary</w:t>
-      </w:r>
-    </w:p>
-    <w:p>
-      <w:pPr>
-        <w:contextualSpacing w:val="0"/>
-      </w:pPr>
-      <w:r>
-        <w:t>Onze opdracht is om tetris in een nieuw jasje te steken, d.m.v heroes, een clan systeem en allerlei andere toevoegingen toe te voegen. Ons idee is “Go back in time”, doordat tetris is uitgebracht in 1984. Zullen wij ons baseren op re</w:t>
-      </w:r>
-      <w:r>
-        <w:t>tro, synthwave e</w:t>
-      </w:r>
-      <w:r>
-        <w:t>n de jaren 80. Deze dingen zullen</w:t>
-      </w:r>
-      <w:r>
-        <w:t xml:space="preserve"> wij in ons design verwerken. De heroes zullen characters zijn die vroeger heel bekend waren zoals donkey kong, pac-man, enzovoort.</w:t>
-      </w:r>
-    </w:p>
-    <w:p>
-      <w:pPr>
-        <w:contextualSpacing w:val="0"/>
-      </w:pPr>
-    </w:p>
-    <w:p>
-      <w:pPr>
-        <w:contextualSpacing w:val="0"/>
-      </w:pPr>
-      <w:r>
-        <w:t>Ons</w:t>
-      </w:r>
-      <w:r>
-        <w:t xml:space="preserve"> speciale kenmerk in de games is dat wij zullen werken met verschillende</w:t>
-      </w:r>
-      <w:r>
-        <w:t xml:space="preserve"> gamemodes. De speler kan genieten om deze game modes tegen random spelers (ranked) te spelen of om tegen vrienden (friendly battle) te spelen.</w:t>
-      </w:r>
-    </w:p>
-    <w:p>
-      <w:pPr>
-        <w:contextualSpacing w:val="0"/>
-      </w:pPr>
-    </w:p>
-    <w:p>
-      <w:pPr>
-        <w:contextualSpacing w:val="0"/>
-      </w:pPr>
-      <w:r>
-        <w:t>Om onze spelers te belonen dat zij dit spel spelen, gaan wij met een daily streak werken. Als de spelers hun el</w:t>
-      </w:r>
-      <w:r>
-        <w:t>ke dag inloggen zullen ze genieten van klein cadeautje. Deze kan xp, cubes en allerlei andere dingen bevatten.</w:t>
-      </w:r>
-    </w:p>
-    <w:p>
-      <w:pPr>
-        <w:contextualSpacing w:val="0"/>
-      </w:pPr>
-    </w:p>
-    <w:p>
-      <w:pPr>
-        <w:contextualSpacing w:val="0"/>
-      </w:pPr>
-      <w:r>
-        <w:t>Wij zullen ook een clan</w:t>
-      </w:r>
-      <w:r>
-        <w:t>systeem toevoegen. Hiervoor zullen de spelers elke maand cubes (in-game currency) voor moeten betalen. Eenmaal je bij e</w:t>
-      </w:r>
-      <w:r>
-        <w:t xml:space="preserve">en clan </w:t>
-      </w:r>
-      <w:r>
-        <w:t>zit</w:t>
-      </w:r>
-      <w:r>
-        <w:t xml:space="preserve"> kunnen deze spelers van extra f</w:t>
-      </w:r>
-      <w:r>
-        <w:t>ea</w:t>
-      </w:r>
-      <w:r>
-        <w:t>tures genieten, ten eerste zullen deze speler</w:t>
-      </w:r>
-      <w:r>
-        <w:t>s</w:t>
-      </w:r>
-      <w:r>
-        <w:t xml:space="preserve"> extra game modes </w:t>
-      </w:r>
-      <w:r>
-        <w:t>ter beschikking</w:t>
-      </w:r>
-      <w:r>
-        <w:t xml:space="preserve"> hebben</w:t>
-      </w:r>
-      <w:r>
-        <w:t xml:space="preserve"> zoals friendly clan battle of clan battle. Ten tweede kunnen ze</w:t>
-      </w:r>
-      <w:r>
-        <w:t xml:space="preserve"> clanpoints winnen die </w:t>
-      </w:r>
-      <w:r>
-        <w:t>aantonen</w:t>
-      </w:r>
-      <w:r>
-        <w:t xml:space="preserve"> hoe goed ze zijn in battles, deze clanpoints word</w:t>
-      </w:r>
-      <w:r>
-        <w:t>en gebruikt om een ranking te bepalen in een clan. Deze kunnen later van pas komen als de leader een team moet samenstellen voor digitale</w:t>
-      </w:r>
-      <w:bookmarkStart w:id="12" w:name="_GoBack"/>
-      <w:bookmarkEnd w:id="12"/>
-      <w:r>
-        <w:t xml:space="preserve"> of fysieke toernooien.</w:t>
-      </w:r>
-    </w:p>
-    <w:p>
-      <w:pPr>
-        <w:contextualSpacing w:val="0"/>
-      </w:pPr>
-    </w:p>
-    <w:p>
-      <w:pPr>
-        <w:contextualSpacing w:val="0"/>
-      </w:pPr>
-    </w:p>
-    <w:p>
-      <w:pPr>
-        <w:contextualSpacing w:val="0"/>
-      </w:pPr>
-      <w:commentRangeStart w:id="13"/>
-      <w:r>
-        <w:t xml:space="preserve">...  </w:t>
-      </w:r>
-      <w:commentRangeEnd w:id="13"/>
-      <w:r>
-        <w:commentReference w:id="13"/>
-      </w:r>
-    </w:p>
-    <w:p>
-      <w:pPr>
-        <w:contextualSpacing w:val="0"/>
-      </w:pPr>
-    </w:p>
-    <w:p>
-      <w:pPr>
-        <w:contextualSpacing w:val="0"/>
-      </w:pPr>
-    </w:p>
-    <w:p>
-      <w:pPr>
-        <w:contextualSpacing w:val="0"/>
-      </w:pPr>
-    </w:p>
-    <w:p>
-      <w:pPr>
-        <w:contextualSpacing w:val="0"/>
-      </w:pPr>
-    </w:p>
-    <w:p>
-      <w:pPr>
-        <w:pStyle w:val="Kop1"/>
-        <w:keepNext w:val="0"/>
-        <w:keepLines w:val="0"/>
-        <w:spacing w:before="480"/>
-        <w:contextualSpacing w:val="0"/>
-        <w:rPr>
-          <w:b/>
-          <w:sz w:val="46"/>
-          <w:szCs w:val="46"/>
-        </w:rPr>
-      </w:pPr>
-      <w:bookmarkStart w:id="14" w:name="_340z1kwhq4a0" w:colFirst="0" w:colLast="0"/>
-      <w:bookmarkEnd w:id="14"/>
-      <w:r>
-        <w:rPr>
-          <w:b/>
-          <w:sz w:val="46"/>
-          <w:szCs w:val="46"/>
-        </w:rPr>
-        <w:lastRenderedPageBreak/>
-        <w:t>Projectomschrijving</w:t>
-      </w:r>
-    </w:p>
-    <w:p>
-      <w:pPr>
-        <w:contextualSpacing w:val="0"/>
-      </w:pPr>
-    </w:p>
-    <w:p>
-      <w:pPr>
-        <w:contextualSpacing w:val="0"/>
-        <w:rPr>
-          <w:b/>
-          <w:u w:val="single"/>
-        </w:rPr>
-      </w:pPr>
-      <w:r>
-        <w:rPr>
-          <w:b/>
-          <w:u w:val="single"/>
-        </w:rPr>
-        <w:t>Game + hero</w:t>
-      </w:r>
-    </w:p>
-    <w:p>
-      <w:pPr>
-        <w:contextualSpacing w:val="0"/>
-      </w:pPr>
-      <w:r>
-        <w:t xml:space="preserve">Doordat tetris een spel is die uitgebracht werd in 1984, deed dit ons denken aan de tijd waar pac-man, donkey kong en allerlei andere characters heel bekend waren. Daarom willen wij hen terug in een nieuw jasje steken door een nieuwe tetris te ontwikkelen </w:t>
-      </w:r>
-      <w:r>
-        <w:t>waarbij we die (oude) character terug tot leven wekken en ze terug een kans geven om te schitteren.</w:t>
-      </w:r>
-    </w:p>
-    <w:p>
-      <w:pPr>
-        <w:contextualSpacing w:val="0"/>
-      </w:pPr>
-      <w:r>
-        <w:t>Doordat deze game ontstaan is in de jaren 80 willen we onze game ook baseren op dingen van dat jaar. De dingen waarmee we zullen werken is retro, synthwave,</w:t>
-      </w:r>
-      <w:r>
-        <w:t xml:space="preserve"> enzovoort. Deze dingen zullen in ons design te zien zijn.</w:t>
-      </w:r>
-    </w:p>
-    <w:p>
-      <w:pPr>
-        <w:contextualSpacing w:val="0"/>
-      </w:pPr>
-    </w:p>
-    <w:p>
-      <w:pPr>
-        <w:contextualSpacing w:val="0"/>
-        <w:rPr>
-          <w:b/>
-          <w:u w:val="single"/>
-        </w:rPr>
-      </w:pPr>
-      <w:r>
-        <w:rPr>
-          <w:b/>
-          <w:u w:val="single"/>
-        </w:rPr>
-        <w:t>Gamemodes</w:t>
-      </w:r>
-    </w:p>
-    <w:p>
-      <w:pPr>
-        <w:contextualSpacing w:val="0"/>
-      </w:pPr>
-      <w:r>
-        <w:t>Door middel van Multiplayer, Time Attack en Last Man Standing zullen deze character en hun speler het gevecht moeten aangaan met andere online spelers, om de heerser te worden van RetroB</w:t>
-      </w:r>
-      <w:r>
-        <w:t>locks.</w:t>
-      </w:r>
-    </w:p>
-    <w:p>
-      <w:pPr>
-        <w:contextualSpacing w:val="0"/>
-      </w:pPr>
-    </w:p>
-    <w:p>
-      <w:pPr>
-        <w:contextualSpacing w:val="0"/>
-        <w:rPr>
-          <w:b/>
-          <w:u w:val="single"/>
-        </w:rPr>
-      </w:pPr>
-      <w:r>
-        <w:rPr>
-          <w:b/>
-          <w:u w:val="single"/>
-        </w:rPr>
-        <w:t>Meer info over onze gamemodes</w:t>
-      </w:r>
-    </w:p>
-    <w:p>
-      <w:pPr>
-        <w:contextualSpacing w:val="0"/>
-      </w:pPr>
-      <w:r>
-        <w:t>Onze game bestaat momenteel uit 4 game modes:</w:t>
-      </w:r>
-    </w:p>
-    <w:p>
-      <w:pPr>
-        <w:contextualSpacing w:val="0"/>
-      </w:pPr>
-      <w:r>
-        <w:t xml:space="preserve">-&gt; Als eerste hebben we de “standaard singleplayer”: </w:t>
-      </w:r>
-    </w:p>
-    <w:p>
-      <w:pPr>
-        <w:contextualSpacing w:val="0"/>
-      </w:pPr>
-      <w:r>
-        <w:t>Waarbij het de bedoeling is om zoveel mogelijk rijen te maken zonder dat de speler de bovengrens raakt.</w:t>
-      </w:r>
-    </w:p>
-    <w:p>
-      <w:pPr>
-        <w:contextualSpacing w:val="0"/>
-      </w:pPr>
-    </w:p>
-    <w:p>
-      <w:pPr>
-        <w:contextualSpacing w:val="0"/>
-      </w:pPr>
-      <w:r>
-        <w:t>-&gt; Ten tweede hebben we “multiplayer”:</w:t>
-      </w:r>
-    </w:p>
-    <w:p>
-      <w:pPr>
-        <w:contextualSpacing w:val="0"/>
-      </w:pPr>
-      <w:r>
-        <w:t>Hierbij speel je in een online match, waar je tegen 2-5 andere online spelers strijd om zoveel mogelijk punten te halen, met die punten kunnen de spelers hun heroes (die op voorhand is gekozen) activeren om het spel v</w:t>
-      </w:r>
-      <w:r>
-        <w:t>an de tegenstanders moeilijker te maken.</w:t>
-      </w:r>
-    </w:p>
-    <w:p>
-      <w:pPr>
-        <w:contextualSpacing w:val="0"/>
-      </w:pPr>
-    </w:p>
-    <w:p>
-      <w:pPr>
-        <w:contextualSpacing w:val="0"/>
-      </w:pPr>
-      <w:r>
-        <w:t>-&gt; Ten derde hebben we “Time Attack”:</w:t>
-      </w:r>
-    </w:p>
-    <w:p>
-      <w:pPr>
-        <w:contextualSpacing w:val="0"/>
-      </w:pPr>
-      <w:r>
-        <w:t>Dit is een race tegen de klok, hierbij is het de bedoeling dat elke speler zoveel mogelijk punten verzameld binnen een bepaald tijd.</w:t>
-      </w:r>
-    </w:p>
-    <w:p>
-      <w:pPr>
-        <w:contextualSpacing w:val="0"/>
-      </w:pPr>
-      <w:r>
-        <w:t>Ook bij deze gamemode wordt er gebruik gema</w:t>
-      </w:r>
-      <w:r>
-        <w:t>akt van heroes om het spel van je tegenstanders moeilijker te maken.</w:t>
-      </w:r>
-    </w:p>
-    <w:p>
-      <w:pPr>
-        <w:contextualSpacing w:val="0"/>
-      </w:pPr>
-    </w:p>
-    <w:p>
-      <w:pPr>
-        <w:contextualSpacing w:val="0"/>
-      </w:pPr>
-      <w:r>
-        <w:t>-&gt; Als laatste hebben we Last Man Standing:</w:t>
-      </w:r>
-    </w:p>
-    <w:p>
-      <w:pPr>
-        <w:contextualSpacing w:val="0"/>
-      </w:pPr>
-      <w:r>
-        <w:t>Hierbij speel je in een online match, waar je tegen 2-5 andere online spelers speelt en ga je de strijd met elkaar aan om zo lang mogelijk te overleven. Door middel van rijen te maken verdien je punten, met die punten kunnen de spelers hun heroes gebruiken</w:t>
-      </w:r>
-      <w:r>
-        <w:t xml:space="preserve"> om het spel van de tegenstanders moeilijker te maken.</w:t>
-      </w:r>
-    </w:p>
-    <w:p>
-      <w:r>
-        <w:br w:type="page"/>
-      </w:r>
-    </w:p>
-    <w:p>
-      <w:pPr>
-        <w:contextualSpacing w:val="0"/>
-        <w:rPr>
-          <w:b/>
-          <w:u w:val="single"/>
           <w:lang w:val="en-GB"/>
         </w:rPr>
       </w:pPr>
       <w:r>
         <w:rPr>
-          <w:b/>
-          <w:u w:val="single"/>
           <w:lang w:val="en-GB"/>
         </w:rPr>
         <w:lastRenderedPageBreak/>
@@ -821,38 +805,48 @@
         <w:contextualSpacing w:val="0"/>
       </w:pPr>
       <w:r>
-        <w:t>Wanneer je een gamemode hebt geselecteerd, heeft de speler de keuze om met zijn vrienden te spelen (Friendly battle) of tegen random speler te spelen (ran</w:t>
-      </w:r>
-      <w:r>
-        <w:t>ked).</w:t>
-      </w:r>
-    </w:p>
-    <w:p>
-      <w:pPr>
-        <w:contextualSpacing w:val="0"/>
-      </w:pPr>
-      <w:r>
-        <w:t>Een Friendly Battle bestaat uit 2-5 online spelers en een Random Battle bestaat uit 2 online spelers. De ranked van de speler wordt bepaald door het aantal wins en loses.</w:t>
-      </w:r>
-    </w:p>
-    <w:p>
-      <w:pPr>
-        <w:contextualSpacing w:val="0"/>
-      </w:pPr>
-    </w:p>
-    <w:p>
-      <w:pPr>
-        <w:contextualSpacing w:val="0"/>
-        <w:rPr>
-          <w:b/>
-          <w:u w:val="single"/>
-        </w:rPr>
-      </w:pPr>
-      <w:r>
-        <w:rPr>
-          <w:b/>
-          <w:u w:val="single"/>
-        </w:rPr>
+        <w:t>Wanneer de speler</w:t>
+      </w:r>
+      <w:r>
+        <w:t xml:space="preserve"> een gamemode he</w:t>
+      </w:r>
+      <w:r>
+        <w:t>bt geselecteerd, heeft hij</w:t>
+      </w:r>
+      <w:r>
+        <w:t xml:space="preserve"> de keuze om met zijn vrienden te spelen (Friendly battle) of tegen</w:t>
+      </w:r>
+      <w:r>
+        <w:t xml:space="preserve"> een</w:t>
+      </w:r>
+      <w:r>
+        <w:t xml:space="preserve"> random speler te spelen (ranked).</w:t>
+      </w:r>
+    </w:p>
+    <w:p>
+      <w:pPr>
+        <w:contextualSpacing w:val="0"/>
+      </w:pPr>
+      <w:r>
+        <w:t>Een Friendly Battle bestaat uit 2-5 online spelers en een Random Battle bestaat</w:t>
+      </w:r>
+      <w:r>
+        <w:t xml:space="preserve"> uit 2 online spelers. De rank</w:t>
+      </w:r>
+      <w:r>
+        <w:t xml:space="preserve"> van de speler wordt bepaald door het aantal wins en loses.</w:t>
+      </w:r>
+    </w:p>
+    <w:p>
+      <w:pPr>
+        <w:contextualSpacing w:val="0"/>
+      </w:pPr>
+    </w:p>
+    <w:p>
+      <w:pPr>
+        <w:pStyle w:val="Kop3"/>
+      </w:pPr>
+      <w:r>
         <w:t>Cubes</w:t>
       </w:r>
     </w:p>
@@ -861,10 +855,7 @@
         <w:contextualSpacing w:val="0"/>
       </w:pPr>
       <w:r>
-        <w:t>Bij het winnen of verliezen van een match krijgt elke speler een bepaald</w:t>
-      </w:r>
-      <w:r>
-        <w:t xml:space="preserve"> aantal cubes. Het aantal cubes hangt af van het aantal spelers die meedoen aan de match. Cubes zijn voor elke speler beschikbaar, voor deze in-game currency hoef je niet in een clan te zitten.</w:t>
+        <w:t>Bij het winnen of verliezen van een match krijgt elke speler een bepaald aantal cubes. Het aantal cubes hangt af van het aantal spelers die meedoen aan de match. Cubes zijn voor elke speler beschikbaar, voor deze in-game currency hoef je niet in een clan te zitten.</w:t>
       </w:r>
     </w:p>
     <w:p>
@@ -880,10 +871,19 @@
         <w:contextualSpacing w:val="0"/>
       </w:pPr>
       <w:r>
-        <w:t>Het kopen van in-game currency is 1 van de grootste factore</w:t>
-      </w:r>
-      <w:r>
-        <w:t>n i.v.m hoe wij geld zullen verdien met ons project. Met de cubes (in-game currency) kunnen spelers de “huur” van de clan, heroes en skins kopen, enzovoort.</w:t>
+        <w:t xml:space="preserve">Het kopen van in-game currency is 1 van de grootste factoren </w:t>
+      </w:r>
+      <w:r>
+        <w:t>i.v.m.</w:t>
+      </w:r>
+      <w:r>
+        <w:t xml:space="preserve"> hoe wij geld zullen verdien met ons project. Met de cubes (in-game currency) kunnen spelers de “huur” van de clan</w:t>
+      </w:r>
+      <w:r>
+        <w:t xml:space="preserve"> betalen</w:t>
+      </w:r>
+      <w:r>
+        <w:t>, heroes en skins kopen, enzovoort.</w:t>
       </w:r>
     </w:p>
     <w:p>
@@ -902,6 +902,14 @@
     </w:p>
     <w:p>
       <w:pPr>
+        <w:contextualSpacing w:val="0"/>
+        <w:rPr>
+          <w:lang w:val="fr-FR"/>
+        </w:rPr>
+      </w:pPr>
+    </w:p>
+    <w:p>
+      <w:pPr>
         <w:ind w:left="720"/>
         <w:contextualSpacing w:val="0"/>
         <w:rPr>
@@ -970,57 +978,54 @@
     </w:p>
     <w:p>
       <w:pPr>
-        <w:contextualSpacing w:val="0"/>
-        <w:rPr>
-          <w:b/>
-          <w:u w:val="single"/>
-        </w:rPr>
-      </w:pPr>
-      <w:r>
-        <w:rPr>
-          <w:b/>
-          <w:u w:val="single"/>
-        </w:rPr>
-        <w:t>Da</w:t>
-      </w:r>
-      <w:r>
-        <w:rPr>
-          <w:b/>
-          <w:u w:val="single"/>
-        </w:rPr>
-        <w:t>ily Streaks</w:t>
-      </w:r>
-    </w:p>
-    <w:p>
-      <w:pPr>
-        <w:contextualSpacing w:val="0"/>
-      </w:pPr>
-      <w:r>
-        <w:t>Om onze spelers te bedanken dat ze ons spel spelen zullen zij elke dag een gift ontvangen omdat ze zich hebben ingelogd. Hoe meer dagen na elkaar elke speler zich inlogt des te specialer de gift is. Deze gifts bestaan uit:</w:t>
-      </w:r>
-    </w:p>
-    <w:p>
-      <w:pPr>
-        <w:contextualSpacing w:val="0"/>
-      </w:pPr>
-      <w:r>
-        <w:t>-&gt; beperkt aantal xp,</w:t>
-      </w:r>
-      <w:r>
-        <w:t xml:space="preserve"> mystery box, beperkt aantal cubes en kraslotjes.</w:t>
-      </w:r>
-    </w:p>
-    <w:p>
-      <w:pPr>
-        <w:contextualSpacing w:val="0"/>
-      </w:pPr>
-    </w:p>
-    <w:p>
-      <w:pPr>
-        <w:contextualSpacing w:val="0"/>
-      </w:pPr>
-      <w:r>
-        <w:t xml:space="preserve">De spelers hoeven niets te betalen voor de mystery boxen en kraslotjes! Wij geven de mystery boxen en kraslotjes gratis aan onze speler, zodat wij niet in aanmerking kunnen komen met de Kansspelcommissie. </w:t>
+        <w:pStyle w:val="Kop3"/>
+      </w:pPr>
+      <w:r>
+        <w:t>Daily Streaks</w:t>
+      </w:r>
+    </w:p>
+    <w:p>
+      <w:pPr>
+        <w:contextualSpacing w:val="0"/>
+      </w:pPr>
+      <w:r>
+        <w:t>Om onze spelers te bedanken dat ze ons spel spelen zullen zij elke dag een gift ontvangen omdat ze zich hebben ingelogd. Hoe meer dagen n</w:t>
+      </w:r>
+      <w:r>
+        <w:t xml:space="preserve">a elkaar elke speler zich inlogt </w:t>
+      </w:r>
+      <w:r>
+        <w:t>des te specialer de gift is. Deze gifts bestaan uit:</w:t>
+      </w:r>
+    </w:p>
+    <w:p>
+      <w:pPr>
+        <w:contextualSpacing w:val="0"/>
+      </w:pPr>
+      <w:r>
+        <w:t>-&gt; beperkt aantal xp, mystery box, beperkt aantal cubes en kraslotjes.</w:t>
+      </w:r>
+    </w:p>
+    <w:p>
+      <w:pPr>
+        <w:contextualSpacing w:val="0"/>
+      </w:pPr>
+    </w:p>
+    <w:p>
+      <w:pPr>
+        <w:contextualSpacing w:val="0"/>
+      </w:pPr>
+      <w:r>
+        <w:t xml:space="preserve">De spelers hoeven niets </w:t>
+      </w:r>
+      <w:r>
+        <w:t>te betalen voor de mystery boxes</w:t>
+      </w:r>
+      <w:r>
+        <w:t xml:space="preserve"> en kraslotjes! Wij geven de mystery boxen en kra</w:t>
+      </w:r>
+      <w:r>
+        <w:t>slotjes gratis aan onze speler, doordat er geen inzet is, is het technisch gezien geen kansspel.</w:t>
       </w:r>
     </w:p>
     <w:p>
@@ -1067,17 +1072,9 @@
     </w:p>
     <w:p>
       <w:pPr>
-        <w:contextualSpacing w:val="0"/>
-        <w:rPr>
-          <w:b/>
-          <w:u w:val="single"/>
-        </w:rPr>
-      </w:pPr>
-      <w:r>
-        <w:rPr>
-          <w:b/>
-          <w:u w:val="single"/>
-        </w:rPr>
+        <w:pStyle w:val="Kop3"/>
+      </w:pPr>
+      <w:r>
         <w:lastRenderedPageBreak/>
         <w:t>Clan</w:t>
       </w:r>
@@ -1087,30 +1084,72 @@
         <w:contextualSpacing w:val="0"/>
       </w:pPr>
       <w:r>
-        <w:t>Voor de speler die meer de community/interactie kant willen uitgaan. Voor hen hebben wij de optie clans voorzien. Hierbij kunnen spelers me</w:t>
-      </w:r>
-      <w:r>
-        <w:t>t elkaar communiceren en eventueel duelleren om zo de beste clan te creëren.</w:t>
-      </w:r>
-    </w:p>
-    <w:p>
-      <w:pPr>
-        <w:contextualSpacing w:val="0"/>
-      </w:pPr>
-    </w:p>
-    <w:p>
-      <w:pPr>
-        <w:contextualSpacing w:val="0"/>
-        <w:rPr>
-          <w:b/>
-          <w:u w:val="single"/>
-        </w:rPr>
-      </w:pPr>
-      <w:r>
-        <w:rPr>
-          <w:b/>
-          <w:u w:val="single"/>
-        </w:rPr>
+        <w:t>er zijn</w:t>
+      </w:r>
+      <w:r>
+        <w:t xml:space="preserve"> speler</w:t>
+      </w:r>
+      <w:r>
+        <w:t>s</w:t>
+      </w:r>
+      <w:r>
+        <w:t xml:space="preserve"> di</w:t>
+      </w:r>
+      <w:r>
+        <w:t xml:space="preserve">e meer de community/interactie willen voelen in onze game. </w:t>
+      </w:r>
+      <w:r>
+        <w:t xml:space="preserve">Voor hen hebben wij de optie </w:t>
+      </w:r>
+      <w:r>
+        <w:t>om een clan te joinen of maken</w:t>
+      </w:r>
+      <w:r>
+        <w:t xml:space="preserve"> voorzien. Hierbij kunnen </w:t>
+      </w:r>
+      <w:r>
+        <w:t>spelers met elkaar communiceren, maar dit is nog maar het begin.</w:t>
+      </w:r>
+    </w:p>
+    <w:p>
+      <w:pPr>
+        <w:contextualSpacing w:val="0"/>
+      </w:pPr>
+    </w:p>
+    <w:p>
+      <w:pPr>
+        <w:contextualSpacing w:val="0"/>
+      </w:pPr>
+      <w:r>
+        <w:t xml:space="preserve">Er zijn veel voordelen aan het in een clan zitten, </w:t>
+      </w:r>
+      <w:r>
+        <w:t>er gaat een hele wereld aan gamefeatures open vanaf het moment je een clan joined. Een van de eerste dingen die je zal merken is de clancompetitie, iedereen wil natuurlijk de beste clan zijn, en deze competitie kan lucratief zijn voor de clan. Op de toernooien tussen clans zal er namelijk ingame currency te winnen zijn.</w:t>
+      </w:r>
+    </w:p>
+    <w:p>
+      <w:pPr>
+        <w:contextualSpacing w:val="0"/>
+      </w:pPr>
+    </w:p>
+    <w:p>
+      <w:pPr>
+        <w:contextualSpacing w:val="0"/>
+      </w:pPr>
+      <w:r>
+        <w:t>Ook krijgen de spelers die in een clan zitten access tot andere dingen, denk aan speciale clanbadges, avatars en meer. Misschien wil de clanleader een eigen toernooitje maken binnen de clan? dit is allemaal mogelijk!</w:t>
+      </w:r>
+    </w:p>
+    <w:p>
+      <w:pPr>
+        <w:contextualSpacing w:val="0"/>
+      </w:pPr>
+    </w:p>
+    <w:p>
+      <w:pPr>
+        <w:pStyle w:val="Kop3"/>
+      </w:pPr>
+      <w:r>
         <w:t>Hoe join je een clan + huur</w:t>
       </w:r>
     </w:p>
@@ -1119,33 +1158,43 @@
         <w:contextualSpacing w:val="0"/>
       </w:pPr>
       <w:r>
-        <w:t>Om bij een clan te horen moet je uitgenodigd zijn door de leader, een aanvraag indienen bij de clan of in een clan gaan die open is voor iedereen. Wan</w:t>
-      </w:r>
-      <w:r>
-        <w:t>neer je tot een clan behoort, moet je elke maand een “huur” betalen van 200 cubes (in-game currency). Zodanig dat je in de clan kan blijven. Als u een betaling mist, krijgt u een waarschuwing. Als de speler binnen 3 dagen na de waarschuwing de “huur” nog n</w:t>
-      </w:r>
-      <w:r>
-        <w:t>iet heeft betaald, wordt deze speler automatisch uit de clan gezet. Dit doen we om inactieve spelers te verwijderen in de clans.</w:t>
-      </w:r>
-    </w:p>
-    <w:p>
-      <w:pPr>
-        <w:contextualSpacing w:val="0"/>
-      </w:pPr>
-    </w:p>
-    <w:p>
-      <w:pPr>
-        <w:contextualSpacing w:val="0"/>
-        <w:rPr>
-          <w:b/>
-          <w:u w:val="single"/>
-        </w:rPr>
-      </w:pPr>
-      <w:r>
-        <w:rPr>
-          <w:b/>
-          <w:u w:val="single"/>
-        </w:rPr>
+        <w:t xml:space="preserve">Om bij een clan te horen moet je uitgenodigd zijn door de leader, een aanvraag indienen bij de clan of in een clan gaan die open is voor iedereen. Wanneer je tot een clan behoort, moet je elke </w:t>
+      </w:r>
+      <w:r>
+        <w:t>maand een “huur” betalen van 20</w:t>
+      </w:r>
+      <w:r>
+        <w:t xml:space="preserve"> cubes (in-game currency). Zodanig dat </w:t>
+      </w:r>
+      <w:r>
+        <w:t>je in de clan kan blijven. Als de speler</w:t>
+      </w:r>
+      <w:r>
+        <w:t xml:space="preserve"> een betaling mist, krij</w:t>
+      </w:r>
+      <w:r>
+        <w:t>gt hij</w:t>
+      </w:r>
+      <w:r>
+        <w:t xml:space="preserve"> een waarschuwing. Als de speler binnen 3 dagen na de waarschuwing de “huur” nog niet heeft betaald,</w:t>
+      </w:r>
+      <w:r>
+        <w:t xml:space="preserve"> zal de clanleader de optie krijgen om de huur voor te schieten, wil de leader dit niet doen,</w:t>
+      </w:r>
+      <w:r>
+        <w:t xml:space="preserve"> wordt deze speler automatisch uit de clan gezet. Dit doen we om inactieve spelers te verwijderen in de clans.</w:t>
+      </w:r>
+    </w:p>
+    <w:p>
+      <w:pPr>
+        <w:contextualSpacing w:val="0"/>
+      </w:pPr>
+    </w:p>
+    <w:p>
+      <w:pPr>
+        <w:pStyle w:val="Kop3"/>
+      </w:pPr>
+      <w:r>
         <w:t>Soorten leden in een clan + machtsverhoudingen</w:t>
       </w:r>
     </w:p>
@@ -1154,18 +1203,18 @@
         <w:contextualSpacing w:val="0"/>
       </w:pPr>
       <w:r>
-        <w:t xml:space="preserve">Een clan is opgedeeld in 3 soorten leden: </w:t>
-      </w:r>
-    </w:p>
-    <w:p>
-      <w:pPr>
-        <w:contextualSpacing w:val="0"/>
-      </w:pPr>
-      <w:r>
-        <w:t>-&gt; Ten eerste hebben we een “Leader”</w:t>
-      </w:r>
-      <w:r>
-        <w:t xml:space="preserve"> deze persoon is de leider (in sommige gevallen ook de creator) van de clan. Een leader kan aanpassing doen aan de clan zoals de naam veranderen, logo veranderen, leden uitnodigen, leden weigeren, enzovoort.</w:t>
+        <w:t xml:space="preserve">Een clan heeft </w:t>
+      </w:r>
+      <w:r>
+        <w:t xml:space="preserve">3 soorten leden: </w:t>
+      </w:r>
+    </w:p>
+    <w:p>
+      <w:pPr>
+        <w:contextualSpacing w:val="0"/>
+      </w:pPr>
+      <w:r>
+        <w:t>-&gt; Ten eerste hebben we een “Leader” deze persoon is de leider (in sommige gevallen ook de creator) van de clan. Een leader kan aanpassing doen aan de clan zoals de naam veranderen, logo veranderen, leden uitnodigen, leden weigeren, enzovoort.</w:t>
       </w:r>
     </w:p>
     <w:p>
@@ -1181,21 +1230,21 @@
         <w:contextualSpacing w:val="0"/>
       </w:pPr>
       <w:r>
-        <w:t>-&gt;</w:t>
-      </w:r>
-      <w:r>
-        <w:t xml:space="preserve"> Ten tweede hebben we een “Co-Leader” deze persoon kan iets minder dan een leader. Een co-leader kan geen aanpassingen doen aan een clan, maar kan wel voorstellen doen om mensen uit te nodigen voor de clan.</w:t>
-      </w:r>
-    </w:p>
-    <w:p>
-      <w:pPr>
-        <w:contextualSpacing w:val="0"/>
-      </w:pPr>
-      <w:r>
-        <w:t>De co-leader kan alleen “member” promoveren tot c</w:t>
-      </w:r>
-      <w:r>
-        <w:t>o-leader of degraderen tot member.</w:t>
+        <w:t xml:space="preserve">-&gt; Ten tweede hebben we een “Co-Leader” deze persoon kan iets minder dan een leader. Een co-leader kan geen aanpassingen doen aan een clan, </w:t>
+      </w:r>
+      <w:r>
+        <w:t>maar kan wel mensen toevoegen aan de clan</w:t>
+      </w:r>
+      <w:r>
+        <w:t>.</w:t>
+      </w:r>
+    </w:p>
+    <w:p>
+      <w:pPr>
+        <w:contextualSpacing w:val="0"/>
+      </w:pPr>
+      <w:r>
+        <w:t>De co-leader kan alleen “member” promoveren tot co-leader of degraderen tot member.</w:t>
       </w:r>
     </w:p>
     <w:p>
@@ -1213,17 +1262,9 @@
     </w:p>
     <w:p>
       <w:pPr>
-        <w:contextualSpacing w:val="0"/>
-        <w:rPr>
-          <w:b/>
-          <w:u w:val="single"/>
-        </w:rPr>
-      </w:pPr>
-      <w:r>
-        <w:rPr>
-          <w:b/>
-          <w:u w:val="single"/>
-        </w:rPr>
+        <w:pStyle w:val="Kop3"/>
+      </w:pPr>
+      <w:r>
         <w:t>Battles + friendly Battles</w:t>
       </w:r>
     </w:p>
@@ -1248,30 +1289,21 @@
         <w:contextualSpacing w:val="0"/>
       </w:pPr>
       <w:r>
-        <w:t>De 2de game mode voor leden van een clan is “Battle”, hierbij wordt er een verzoek in de chat gezet om tegen andere leden van die clan te s</w:t>
-      </w:r>
-      <w:r>
-        <w:t>trijden. Iedereen van de clan kan joinen in dit gevecht en het aantal spelers die kunnen join is tussen de 2-5 clanleden.</w:t>
-      </w:r>
-    </w:p>
-    <w:p>
-      <w:pPr>
-        <w:contextualSpacing w:val="0"/>
-      </w:pPr>
-    </w:p>
-    <w:p>
-      <w:pPr>
-        <w:contextualSpacing w:val="0"/>
-        <w:rPr>
-          <w:b/>
-          <w:u w:val="single"/>
-        </w:rPr>
-      </w:pPr>
-      <w:r>
-        <w:rPr>
-          <w:b/>
-          <w:u w:val="single"/>
-        </w:rPr>
+        <w:t>De 2de game mode voor leden van een clan is “Battle”, hierbij wordt er een verzoek in de chat gezet om tegen andere leden van die clan te strijden. Iedereen van de clan kan joinen in dit gevecht en het aantal spelers die kunnen join</w:t>
+      </w:r>
+      <w:r>
+        <w:t>en</w:t>
+      </w:r>
+      <w:r>
+        <w:t xml:space="preserve"> is tussen de 2-5 clanleden.</w:t>
+      </w:r>
+    </w:p>
+    <w:p>
+      <w:pPr>
+        <w:pStyle w:val="Kop3"/>
+      </w:pPr>
+      <w:r>
+        <w:lastRenderedPageBreak/>
         <w:t>Clanpoints</w:t>
       </w:r>
     </w:p>
@@ -1280,13 +1312,19 @@
         <w:contextualSpacing w:val="0"/>
       </w:pPr>
       <w:r>
-        <w:t>Clanpoints zijn punten die worden gebruikt om jouw ranking te bepalen in de clan. Deze punten kan je alleen maar verdienen als je in een clan een ranked match speelt. Bij het winnen van een ranked match krijgt de speler een bepaald aantal clanpoints, die h</w:t>
-      </w:r>
-      <w:r>
-        <w:t>em helpt om hoger in de ranking van de clan te komen. Waarbij de andere leden kunnen zien wie er het meest speelt en de beste is van de clan. Deze ranking kan door iedereen geraadpleegd worden, de leader kan de ranking gebruiken om zo zijn beste team samen</w:t>
-      </w:r>
-      <w:r>
-        <w:t xml:space="preserve"> te stellen voor de toernooien in de toekomst. </w:t>
+        <w:t>Clanpoints zijn punten die worden gebruikt om jouw ranking te bepalen in de clan</w:t>
+      </w:r>
+      <w:r>
+        <w:t>, en de totale som van alle clanpoints wordt gebruikt om de rank van de clan te bepalen</w:t>
+      </w:r>
+      <w:r>
+        <w:t>. Deze punten kan je alleen maar verdienen als je in een clan</w:t>
+      </w:r>
+      <w:r>
+        <w:t xml:space="preserve"> zit en</w:t>
+      </w:r>
+      <w:r>
+        <w:t xml:space="preserve"> een ranked match speelt. Bij het winnen van een ranked match krijgt de speler een bepaald aantal clanpoints, die hem helpt om hoger in de ranking van de clan te komen. Waarbij de andere leden kunnen zien wie er het meest speelt en de beste is van de clan. Deze ranking kan door iedereen geraadpleegd worden, de leader kan de ranking gebruiken om zo zijn beste team samen te stellen voor de toernooien in de toekomst. </w:t>
       </w:r>
     </w:p>
     <w:p>
@@ -1296,30 +1334,13 @@
     </w:p>
     <w:p>
       <w:pPr>
-        <w:pStyle w:val="Kop1"/>
-        <w:keepNext w:val="0"/>
-        <w:keepLines w:val="0"/>
-        <w:spacing w:before="480"/>
-        <w:contextualSpacing w:val="0"/>
-      </w:pPr>
-      <w:bookmarkStart w:id="15" w:name="_j1okfc242anw" w:colFirst="0" w:colLast="0"/>
-      <w:bookmarkEnd w:id="15"/>
-      <w:r>
-        <w:rPr>
-          <w:b/>
-          <w:sz w:val="46"/>
-          <w:szCs w:val="46"/>
-        </w:rPr>
+        <w:pStyle w:val="Kop2"/>
+      </w:pPr>
+      <w:bookmarkStart w:id="14" w:name="_j1okfc242anw" w:colFirst="0" w:colLast="0"/>
+      <w:bookmarkEnd w:id="14"/>
+      <w:r>
         <w:lastRenderedPageBreak/>
-        <w:t>A</w:t>
-      </w:r>
-      <w:r>
-        <w:rPr>
-          <w:b/>
-          <w:sz w:val="46"/>
-          <w:szCs w:val="46"/>
-        </w:rPr>
-        <w:t>nalyse van de huidige situatie (=AS-IS situatie)</w:t>
+        <w:t>Analyse van de huidige situatie (=AS-IS situatie)</w:t>
       </w:r>
     </w:p>
     <w:p>
@@ -1340,81 +1361,47 @@
         <w:contextualSpacing w:val="0"/>
       </w:pPr>
       <w:r>
-        <w:t>Sommige games heb</w:t>
-      </w:r>
-      <w:r>
-        <w:t>ben een tekort aan communicatie met andere spelers, hiervoor zullen wij clans implementeren in onze game.</w:t>
-      </w:r>
-    </w:p>
-    <w:p>
-      <w:pPr>
-        <w:contextualSpacing w:val="0"/>
-      </w:pPr>
-      <w:r>
-        <w:t>De mensen van tegenwoordig willen geen normale games meer, ze willen games met speciale dingen in verwerkt, daarom zullen wij heroes implementeren die</w:t>
-      </w:r>
-      <w:r>
-        <w:t xml:space="preserve"> de ofwel jou kunnen helpen of de tegenstanders het spel moeilijk maken. Daarom zijn er ook verschillende gamemodes verwerkt in onze game zodat de mensen veel meer afwisseling hebben, dan maar 1 game mode die ze na een bepaalde tijd saai zullen vinden.</w:t>
-      </w:r>
-    </w:p>
-    <w:p>
-      <w:pPr>
-        <w:contextualSpacing w:val="0"/>
-      </w:pPr>
-      <w:commentRangeStart w:id="16"/>
+        <w:t>Sommige games hebben een tekort aan communicatie met andere spelers, hiervoor zullen wij clans implementeren in onze game.</w:t>
+      </w:r>
+    </w:p>
+    <w:p>
+      <w:pPr>
+        <w:contextualSpacing w:val="0"/>
+      </w:pPr>
+      <w:r>
+        <w:t>De mensen van tegenwoordig willen geen normale games meer, ze willen games met speciale dingen in verwerkt, daarom zullen wij heroes implementeren die de ofwel jou kunnen helpen of de tegenstanders het spel moeilijk maken. Daarom zijn er ook verschillende gamemodes verwerkt in onze game zodat de mensen veel meer afwisseling hebben, dan maar 1 game mode die ze na een bepaalde tijd saai zullen vinden.</w:t>
+      </w:r>
+    </w:p>
+    <w:p>
+      <w:pPr>
+        <w:contextualSpacing w:val="0"/>
+      </w:pPr>
+      <w:commentRangeStart w:id="15"/>
       <w:r>
         <w:t>...</w:t>
       </w:r>
-      <w:commentRangeEnd w:id="16"/>
-      <w:r>
-        <w:commentReference w:id="16"/>
-      </w:r>
-    </w:p>
-    <w:p>
-      <w:pPr>
-        <w:pStyle w:val="Kop1"/>
-        <w:keepNext w:val="0"/>
-        <w:keepLines w:val="0"/>
-        <w:spacing w:before="480"/>
-        <w:contextualSpacing w:val="0"/>
-        <w:rPr>
-          <w:b/>
-          <w:sz w:val="46"/>
-          <w:szCs w:val="46"/>
-        </w:rPr>
-      </w:pPr>
-      <w:bookmarkStart w:id="17" w:name="_z81pr3qgpo3j" w:colFirst="0" w:colLast="0"/>
+      <w:commentRangeEnd w:id="15"/>
+      <w:r>
+        <w:commentReference w:id="15"/>
+      </w:r>
+    </w:p>
+    <w:p>
+      <w:pPr>
+        <w:pStyle w:val="Kop2"/>
+      </w:pPr>
+      <w:bookmarkStart w:id="16" w:name="_z81pr3qgpo3j" w:colFirst="0" w:colLast="0"/>
+      <w:bookmarkEnd w:id="16"/>
+      <w:r>
+        <w:t>Stakeholders</w:t>
+      </w:r>
+    </w:p>
+    <w:p>
+      <w:pPr>
+        <w:pStyle w:val="Kop3"/>
+      </w:pPr>
+      <w:bookmarkStart w:id="17" w:name="_cz5zrurjqxjk" w:colFirst="0" w:colLast="0"/>
       <w:bookmarkEnd w:id="17"/>
       <w:r>
-        <w:rPr>
-          <w:b/>
-          <w:sz w:val="46"/>
-          <w:szCs w:val="46"/>
-        </w:rPr>
-        <w:t>Stakeholders</w:t>
-      </w:r>
-    </w:p>
-    <w:p>
-      <w:pPr>
-        <w:pStyle w:val="Kop2"/>
-        <w:keepNext w:val="0"/>
-        <w:keepLines w:val="0"/>
-        <w:spacing w:after="80"/>
-        <w:contextualSpacing w:val="0"/>
-        <w:rPr>
-          <w:b/>
-          <w:sz w:val="34"/>
-          <w:szCs w:val="34"/>
-        </w:rPr>
-      </w:pPr>
-      <w:bookmarkStart w:id="18" w:name="_cz5zrurjqxjk" w:colFirst="0" w:colLast="0"/>
-      <w:bookmarkEnd w:id="18"/>
-      <w:r>
-        <w:rPr>
-          <w:b/>
-          <w:sz w:val="34"/>
-          <w:szCs w:val="34"/>
-        </w:rPr>
         <w:t>Executive stakeholders:</w:t>
       </w:r>
     </w:p>
@@ -1453,25 +1440,11 @@
     </w:p>
     <w:p>
       <w:pPr>
-        <w:pStyle w:val="Kop2"/>
-        <w:keepNext w:val="0"/>
-        <w:keepLines w:val="0"/>
-        <w:spacing w:after="80"/>
-        <w:contextualSpacing w:val="0"/>
-        <w:rPr>
-          <w:b/>
-          <w:sz w:val="34"/>
-          <w:szCs w:val="34"/>
-        </w:rPr>
-      </w:pPr>
-      <w:bookmarkStart w:id="19" w:name="_9k7l3vsgny51" w:colFirst="0" w:colLast="0"/>
-      <w:bookmarkEnd w:id="19"/>
-      <w:r>
-        <w:rPr>
-          <w:b/>
-          <w:sz w:val="34"/>
-          <w:szCs w:val="34"/>
-        </w:rPr>
+        <w:pStyle w:val="Kop3"/>
+      </w:pPr>
+      <w:bookmarkStart w:id="18" w:name="_9k7l3vsgny51" w:colFirst="0" w:colLast="0"/>
+      <w:bookmarkEnd w:id="18"/>
+      <w:r>
         <w:t>End users</w:t>
       </w:r>
     </w:p>
@@ -1521,20 +1494,11 @@
     </w:p>
     <w:p>
       <w:pPr>
-        <w:pStyle w:val="Kop2"/>
-        <w:keepNext w:val="0"/>
-        <w:keepLines w:val="0"/>
-        <w:spacing w:after="80"/>
-        <w:contextualSpacing w:val="0"/>
-      </w:pPr>
-      <w:bookmarkStart w:id="20" w:name="_gkcdxv1u93ny" w:colFirst="0" w:colLast="0"/>
-      <w:bookmarkEnd w:id="20"/>
-      <w:r>
-        <w:rPr>
-          <w:b/>
-          <w:sz w:val="34"/>
-          <w:szCs w:val="34"/>
-        </w:rPr>
+        <w:pStyle w:val="Kop3"/>
+      </w:pPr>
+      <w:bookmarkStart w:id="19" w:name="_gkcdxv1u93ny" w:colFirst="0" w:colLast="0"/>
+      <w:bookmarkEnd w:id="19"/>
+      <w:r>
         <w:t>Experts</w:t>
       </w:r>
     </w:p>
@@ -1586,124 +1550,23 @@
       <w:pPr>
         <w:contextualSpacing w:val="0"/>
       </w:pPr>
-    </w:p>
-    <w:p>
-      <w:pPr>
-        <w:contextualSpacing w:val="0"/>
-      </w:pPr>
       <w:r>
         <w:t xml:space="preserve"> </w:t>
       </w:r>
-    </w:p>
-    <w:p>
-      <w:pPr>
-        <w:contextualSpacing w:val="0"/>
-      </w:pPr>
-      <w:r>
-        <w:t xml:space="preserve"> </w:t>
-      </w:r>
-    </w:p>
-    <w:p>
-      <w:pPr>
-        <w:contextualSpacing w:val="0"/>
-      </w:pPr>
-      <w:r>
-        <w:t xml:space="preserve"> </w:t>
-      </w:r>
+      <w:bookmarkStart w:id="20" w:name="_GoBack"/>
+      <w:bookmarkEnd w:id="20"/>
       <w:r>
         <w:br w:type="page"/>
       </w:r>
     </w:p>
     <w:p>
       <w:pPr>
-        <w:contextualSpacing w:val="0"/>
-        <w:rPr>
-          <w:b/>
-          <w:sz w:val="46"/>
-          <w:szCs w:val="46"/>
-        </w:rPr>
-      </w:pPr>
-      <w:r>
-        <w:rPr>
-          <w:b/>
-          <w:sz w:val="46"/>
-          <w:szCs w:val="46"/>
-        </w:rPr>
+        <w:pStyle w:val="Kop2"/>
+      </w:pPr>
+      <w:r>
         <w:lastRenderedPageBreak/>
-        <w:t>ROI</w:t>
-      </w:r>
-    </w:p>
-    <w:p>
-      <w:pPr>
-        <w:contextualSpacing w:val="0"/>
-      </w:pPr>
-      <w:r>
-        <w:t xml:space="preserve"> </w:t>
-      </w:r>
-    </w:p>
-    <w:p>
-      <w:pPr>
-        <w:contextualSpacing w:val="0"/>
-        <w:rPr>
-          <w:b/>
-          <w:color w:val="FF0000"/>
-          <w:sz w:val="15"/>
-          <w:szCs w:val="15"/>
-          <w:shd w:val="clear" w:color="auto" w:fill="F2F2F2"/>
-        </w:rPr>
-      </w:pPr>
-      <w:r>
-        <w:rPr>
-          <w:b/>
-          <w:color w:val="FF0000"/>
-          <w:sz w:val="15"/>
-          <w:szCs w:val="15"/>
-          <w:shd w:val="clear" w:color="auto" w:fill="F2F2F2"/>
-        </w:rPr>
-        <w:t>Beschrijf hier de berekening van de return on investment.</w:t>
-      </w:r>
-    </w:p>
-    <w:p>
-      <w:pPr>
-        <w:contextualSpacing w:val="0"/>
-        <w:rPr>
-          <w:color w:val="FF0000"/>
-        </w:rPr>
-      </w:pPr>
-      <w:r>
-        <w:rPr>
-          <w:color w:val="FF0000"/>
-        </w:rPr>
-        <w:t xml:space="preserve">(alle berekeningen staan in Project Management Dossier, zie leho) </w:t>
-      </w:r>
-    </w:p>
-    <w:p>
-      <w:pPr>
-        <w:contextualSpacing w:val="0"/>
-        <w:rPr>
-          <w:b/>
-          <w:sz w:val="46"/>
-          <w:szCs w:val="46"/>
-        </w:rPr>
-      </w:pPr>
-      <w:r>
-        <w:rPr>
-          <w:b/>
-          <w:sz w:val="46"/>
-          <w:szCs w:val="46"/>
-        </w:rPr>
         <w:t>Goals</w:t>
       </w:r>
-    </w:p>
-    <w:p>
-      <w:pPr>
-        <w:contextualSpacing w:val="0"/>
-        <w:rPr>
-          <w:b/>
-          <w:sz w:val="46"/>
-          <w:szCs w:val="46"/>
-        </w:rPr>
-      </w:pPr>
     </w:p>
     <w:tbl>
       <w:tblPr>
@@ -2150,53 +2013,23 @@
     </w:p>
     <w:p>
       <w:pPr>
-        <w:contextualSpacing w:val="0"/>
-        <w:rPr>
-          <w:b/>
-          <w:sz w:val="46"/>
-          <w:szCs w:val="46"/>
-        </w:rPr>
-      </w:pPr>
-      <w:r>
-        <w:rPr>
-          <w:b/>
-          <w:sz w:val="46"/>
-          <w:szCs w:val="46"/>
-        </w:rPr>
+        <w:pStyle w:val="Kop2"/>
+      </w:pPr>
+      <w:r>
         <w:lastRenderedPageBreak/>
         <w:t>Requirements</w:t>
       </w:r>
     </w:p>
     <w:p>
       <w:pPr>
-        <w:pStyle w:val="Kop2"/>
-        <w:keepNext w:val="0"/>
-        <w:keepLines w:val="0"/>
-        <w:spacing w:after="80"/>
-        <w:ind w:left="1080" w:hanging="360"/>
-        <w:contextualSpacing w:val="0"/>
-        <w:rPr>
-          <w:b/>
-          <w:sz w:val="34"/>
-          <w:szCs w:val="34"/>
-        </w:rPr>
+        <w:pStyle w:val="Kop3"/>
       </w:pPr>
       <w:bookmarkStart w:id="21" w:name="_tot6rrdmxkbs" w:colFirst="0" w:colLast="0"/>
       <w:bookmarkEnd w:id="21"/>
       <w:r>
-        <w:rPr>
-          <w:b/>
-          <w:sz w:val="34"/>
-          <w:szCs w:val="34"/>
-        </w:rPr>
         <w:t xml:space="preserve">1.  </w:t>
       </w:r>
       <w:r>
-        <w:rPr>
-          <w:b/>
-          <w:sz w:val="34"/>
-          <w:szCs w:val="34"/>
-        </w:rPr>
         <w:tab/>
         <w:t>Functionele vereisten</w:t>
       </w:r>
@@ -2905,58 +2738,20 @@
     </w:tbl>
     <w:p>
       <w:pPr>
-        <w:contextualSpacing w:val="0"/>
-      </w:pPr>
-      <w:r>
-        <w:t xml:space="preserve"> </w:t>
-      </w:r>
-    </w:p>
-    <w:p>
-      <w:pPr>
-        <w:pStyle w:val="Kop2"/>
-        <w:keepNext w:val="0"/>
-        <w:keepLines w:val="0"/>
-        <w:spacing w:after="80"/>
-        <w:ind w:left="1080" w:hanging="360"/>
-        <w:contextualSpacing w:val="0"/>
+        <w:pStyle w:val="Kop3"/>
       </w:pPr>
       <w:bookmarkStart w:id="22" w:name="_8x216x8j76e8" w:colFirst="0" w:colLast="0"/>
       <w:bookmarkEnd w:id="22"/>
       <w:r>
         <w:br w:type="page"/>
       </w:r>
-    </w:p>
-    <w:p>
-      <w:pPr>
-        <w:pStyle w:val="Kop2"/>
-        <w:keepNext w:val="0"/>
-        <w:keepLines w:val="0"/>
-        <w:spacing w:after="80"/>
-        <w:ind w:left="1080" w:hanging="360"/>
-        <w:contextualSpacing w:val="0"/>
-        <w:rPr>
-          <w:b/>
-          <w:sz w:val="34"/>
-          <w:szCs w:val="34"/>
-        </w:rPr>
-      </w:pPr>
       <w:bookmarkStart w:id="23" w:name="_w37bm0ff0sx8" w:colFirst="0" w:colLast="0"/>
       <w:bookmarkEnd w:id="23"/>
       <w:r>
-        <w:rPr>
-          <w:b/>
-          <w:sz w:val="34"/>
-          <w:szCs w:val="34"/>
-        </w:rPr>
         <w:lastRenderedPageBreak/>
         <w:t xml:space="preserve">2.  </w:t>
       </w:r>
       <w:r>
-        <w:rPr>
-          <w:b/>
-          <w:sz w:val="34"/>
-          <w:szCs w:val="34"/>
-        </w:rPr>
         <w:tab/>
         <w:t>Niet functionele vereisten</w:t>
       </w:r>
@@ -3351,15 +3146,7 @@
         <w:contextualSpacing w:val="0"/>
       </w:pPr>
       <w:r>
-        <w:t xml:space="preserve"> </w:t>
-      </w:r>
-    </w:p>
-    <w:p>
-      <w:pPr>
-        <w:contextualSpacing w:val="0"/>
-      </w:pPr>
-      <w:r>
-        <w:t xml:space="preserve"> </w:t>
+        <w:t xml:space="preserve">  </w:t>
       </w:r>
       <w:r>
         <w:br w:type="page"/>
@@ -3367,44 +3154,12 @@
     </w:p>
     <w:p>
       <w:pPr>
-        <w:contextualSpacing w:val="0"/>
-      </w:pPr>
-      <w:r>
-        <w:rPr>
-          <w:b/>
-          <w:sz w:val="46"/>
-          <w:szCs w:val="46"/>
-        </w:rPr>
+        <w:pStyle w:val="Kop2"/>
+      </w:pPr>
+      <w:r>
         <w:lastRenderedPageBreak/>
-        <w:t>Risico’s</w:t>
-      </w:r>
-    </w:p>
-    <w:p>
-      <w:pPr>
-        <w:contextualSpacing w:val="0"/>
-        <w:rPr>
-          <w:b/>
-          <w:sz w:val="46"/>
-          <w:szCs w:val="46"/>
-        </w:rPr>
-      </w:pPr>
-      <w:r>
-        <w:rPr>
-          <w:b/>
-          <w:sz w:val="46"/>
-          <w:szCs w:val="46"/>
-        </w:rPr>
         <w:t>Risk Management</w:t>
       </w:r>
-    </w:p>
-    <w:p>
-      <w:pPr>
-        <w:contextualSpacing w:val="0"/>
-        <w:rPr>
-          <w:sz w:val="46"/>
-          <w:szCs w:val="46"/>
-        </w:rPr>
-      </w:pPr>
     </w:p>
     <w:tbl>
       <w:tblPr>
@@ -5237,8 +4992,8 @@
       </w:pPr>
     </w:p>
     <w:sectPr>
-      <w:footerReference w:type="default" r:id="rId10"/>
-      <w:footerReference w:type="first" r:id="rId11"/>
+      <w:footerReference w:type="default" r:id="rId11"/>
+      <w:footerReference w:type="first" r:id="rId12"/>
       <w:pgSz w:w="11909" w:h="16834"/>
       <w:pgMar w:top="1440" w:right="1440" w:bottom="1440" w:left="1440" w:header="0" w:footer="720" w:gutter="0"/>
       <w:pgNumType w:start="0"/>
@@ -5251,7 +5006,7 @@
 
 <file path=word/comments.xml><?xml version="1.0" encoding="utf-8"?>
 <w:comments xmlns:wpc="http://schemas.microsoft.com/office/word/2010/wordprocessingCanvas" xmlns:cx="http://schemas.microsoft.com/office/drawing/2014/chartex" xmlns:cx1="http://schemas.microsoft.com/office/drawing/2015/9/8/chartex" xmlns:cx2="http://schemas.microsoft.com/office/drawing/2015/10/21/chartex" xmlns:cx3="http://schemas.microsoft.com/office/drawing/2016/5/9/chartex" xmlns:cx4="http://schemas.microsoft.com/office/drawing/2016/5/10/chartex" xmlns:cx5="http://schemas.microsoft.com/office/drawing/2016/5/11/chartex" xmlns:cx6="http://schemas.microsoft.com/office/drawing/2016/5/12/chartex" xmlns:cx7="http://schemas.microsoft.com/office/drawing/2016/5/13/chartex" xmlns:cx8="http://schemas.microsoft.com/office/drawing/2016/5/14/chartex" xmlns:mc="http://schemas.openxmlformats.org/markup-compatibility/2006" xmlns:aink="http://schemas.microsoft.com/office/drawing/2016/ink" xmlns:am3d="http://schemas.microsoft.com/office/drawing/2017/model3d" xmlns:o="urn:schemas-microsoft-com:office:office" xmlns:r="http://schemas.openxmlformats.org/officeDocument/2006/relationships" xmlns:m="http://schemas.openxmlformats.org/officeDocument/2006/math" xmlns:v="urn:schemas-microsoft-com:vml" xmlns:wp14="http://schemas.microsoft.com/office/word/2010/wordprocessingDrawing" xmlns:wp="http://schemas.openxmlformats.org/drawingml/2006/wordprocessingDrawing" xmlns:w10="urn:schemas-microsoft-com:office:word" xmlns:w="http://schemas.openxmlformats.org/wordprocessingml/2006/main" xmlns:w14="http://schemas.microsoft.com/office/word/2010/wordml" xmlns:w15="http://schemas.microsoft.com/office/word/2012/wordml" xmlns:w16cid="http://schemas.microsoft.com/office/word/2016/wordml/cid" xmlns:w16se="http://schemas.microsoft.com/office/word/2015/wordml/symex" xmlns:wpg="http://schemas.microsoft.com/office/word/2010/wordprocessingGroup" xmlns:wpi="http://schemas.microsoft.com/office/word/2010/wordprocessingInk" xmlns:wne="http://schemas.microsoft.com/office/word/2006/wordml" xmlns:wps="http://schemas.microsoft.com/office/word/2010/wordprocessingShape" mc:Ignorable="w14 w15 w16se w16cid wp14">
-  <w:comment w:id="13" w:author="bryan helsens" w:date="2018-11-06T09:36:00Z" w:initials="">
+  <w:comment w:id="12" w:author="bryan helsens" w:date="2018-11-06T09:36:00Z" w:initials="">
     <w:p>
       <w:pPr>
         <w:widowControl w:val="0"/>
@@ -5276,7 +5031,7 @@
       </w:r>
     </w:p>
   </w:comment>
-  <w:comment w:id="16" w:author="bryan helsens" w:date="2018-10-17T14:58:00Z" w:initials="">
+  <w:comment w:id="15" w:author="bryan helsens" w:date="2018-10-17T14:58:00Z" w:initials="">
     <w:p>
       <w:pPr>
         <w:widowControl w:val="0"/>
@@ -5313,7 +5068,6 @@
 
 <file path=word/commentsIds.xml><?xml version="1.0" encoding="utf-8"?>
 <w16cid:commentsIds xmlns:wpc="http://schemas.microsoft.com/office/word/2010/wordprocessingCanvas" xmlns:cx="http://schemas.microsoft.com/office/drawing/2014/chartex" xmlns:cx1="http://schemas.microsoft.com/office/drawing/2015/9/8/chartex" xmlns:cx2="http://schemas.microsoft.com/office/drawing/2015/10/21/chartex" xmlns:cx3="http://schemas.microsoft.com/office/drawing/2016/5/9/chartex" xmlns:cx4="http://schemas.microsoft.com/office/drawing/2016/5/10/chartex" xmlns:cx5="http://schemas.microsoft.com/office/drawing/2016/5/11/chartex" xmlns:cx6="http://schemas.microsoft.com/office/drawing/2016/5/12/chartex" xmlns:cx7="http://schemas.microsoft.com/office/drawing/2016/5/13/chartex" xmlns:cx8="http://schemas.microsoft.com/office/drawing/2016/5/14/chartex" xmlns:mc="http://schemas.openxmlformats.org/markup-compatibility/2006" xmlns:aink="http://schemas.microsoft.com/office/drawing/2016/ink" xmlns:am3d="http://schemas.microsoft.com/office/drawing/2017/model3d" xmlns:o="urn:schemas-microsoft-com:office:office" xmlns:r="http://schemas.openxmlformats.org/officeDocument/2006/relationships" xmlns:m="http://schemas.openxmlformats.org/officeDocument/2006/math" xmlns:v="urn:schemas-microsoft-com:vml" xmlns:wp14="http://schemas.microsoft.com/office/word/2010/wordprocessingDrawing" xmlns:wp="http://schemas.openxmlformats.org/drawingml/2006/wordprocessingDrawing" xmlns:w10="urn:schemas-microsoft-com:office:word" xmlns:w="http://schemas.openxmlformats.org/wordprocessingml/2006/main" xmlns:w14="http://schemas.microsoft.com/office/word/2010/wordml" xmlns:w15="http://schemas.microsoft.com/office/word/2012/wordml" xmlns:w16cid="http://schemas.microsoft.com/office/word/2016/wordml/cid" xmlns:w16se="http://schemas.microsoft.com/office/word/2015/wordml/symex" xmlns:wpg="http://schemas.microsoft.com/office/word/2010/wordprocessingGroup" xmlns:wpi="http://schemas.microsoft.com/office/word/2010/wordprocessingInk" xmlns:wne="http://schemas.microsoft.com/office/word/2006/wordml" xmlns:wps="http://schemas.microsoft.com/office/word/2010/wordprocessingShape" mc:Ignorable="w14 w15 w16se w16cid wp14">
-  <w16cid:commentId w16cid:paraId="6C71C93D" w16cid:durableId="1F8D8B2B"/>
   <w16cid:commentId w16cid:paraId="6C71C93E" w16cid:durableId="1F8D8B2C"/>
 </w16cid:commentsIds>
 </file>
@@ -6273,6 +6027,9 @@
   </w:latentStyles>
   <w:style w:type="paragraph" w:default="1" w:styleId="Standaard">
     <w:name w:val="Normal"/>
+    <w:rPr>
+      <w:lang w:val="nl-BE"/>
+    </w:rPr>
   </w:style>
   <w:style w:type="paragraph" w:styleId="Kop1">
     <w:name w:val="heading 1"/>
@@ -6552,6 +6309,121 @@
         <w:insideV w:val="single" w:sz="4" w:space="0" w:color="auto"/>
       </w:tblBorders>
     </w:tblPr>
+  </w:style>
+  <w:style w:type="paragraph" w:styleId="Ballontekst">
+    <w:name w:val="Balloon Text"/>
+    <w:basedOn w:val="Standaard"/>
+    <w:link w:val="BallontekstChar"/>
+    <w:uiPriority w:val="99"/>
+    <w:semiHidden/>
+    <w:unhideWhenUsed/>
+    <w:rsid w:val="001E293C"/>
+    <w:pPr>
+      <w:spacing w:line="240" w:lineRule="auto"/>
+    </w:pPr>
+    <w:rPr>
+      <w:rFonts w:ascii="Segoe UI" w:hAnsi="Segoe UI" w:cs="Segoe UI"/>
+      <w:sz w:val="18"/>
+      <w:szCs w:val="18"/>
+    </w:rPr>
+  </w:style>
+  <w:style w:type="character" w:customStyle="1" w:styleId="BallontekstChar">
+    <w:name w:val="Ballontekst Char"/>
+    <w:basedOn w:val="Standaardalinea-lettertype"/>
+    <w:link w:val="Ballontekst"/>
+    <w:uiPriority w:val="99"/>
+    <w:semiHidden/>
+    <w:rsid w:val="001E293C"/>
+    <w:rPr>
+      <w:rFonts w:ascii="Segoe UI" w:hAnsi="Segoe UI" w:cs="Segoe UI"/>
+      <w:sz w:val="18"/>
+      <w:szCs w:val="18"/>
+    </w:rPr>
+  </w:style>
+  <w:style w:type="paragraph" w:styleId="Koptekst">
+    <w:name w:val="header"/>
+    <w:basedOn w:val="Standaard"/>
+    <w:link w:val="KoptekstChar"/>
+    <w:uiPriority w:val="99"/>
+    <w:unhideWhenUsed/>
+    <w:rsid w:val="006C2BC4"/>
+    <w:pPr>
+      <w:tabs>
+        <w:tab w:val="center" w:pos="4536"/>
+        <w:tab w:val="right" w:pos="9072"/>
+      </w:tabs>
+      <w:spacing w:line="240" w:lineRule="auto"/>
+    </w:pPr>
+  </w:style>
+  <w:style w:type="character" w:customStyle="1" w:styleId="KoptekstChar">
+    <w:name w:val="Koptekst Char"/>
+    <w:basedOn w:val="Standaardalinea-lettertype"/>
+    <w:link w:val="Koptekst"/>
+    <w:uiPriority w:val="99"/>
+    <w:rsid w:val="006C2BC4"/>
+    <w:rPr>
+      <w:lang w:val="nl-BE"/>
+    </w:rPr>
+  </w:style>
+  <w:style w:type="paragraph" w:styleId="Voettekst">
+    <w:name w:val="footer"/>
+    <w:basedOn w:val="Standaard"/>
+    <w:link w:val="VoettekstChar"/>
+    <w:uiPriority w:val="99"/>
+    <w:unhideWhenUsed/>
+    <w:rsid w:val="006C2BC4"/>
+    <w:pPr>
+      <w:tabs>
+        <w:tab w:val="center" w:pos="4536"/>
+        <w:tab w:val="right" w:pos="9072"/>
+      </w:tabs>
+      <w:spacing w:line="240" w:lineRule="auto"/>
+    </w:pPr>
+  </w:style>
+  <w:style w:type="character" w:customStyle="1" w:styleId="VoettekstChar">
+    <w:name w:val="Voettekst Char"/>
+    <w:basedOn w:val="Standaardalinea-lettertype"/>
+    <w:link w:val="Voettekst"/>
+    <w:uiPriority w:val="99"/>
+    <w:rsid w:val="006C2BC4"/>
+    <w:rPr>
+      <w:lang w:val="nl-BE"/>
+    </w:rPr>
+  </w:style>
+  <w:style w:type="paragraph" w:styleId="Geenafstand">
+    <w:name w:val="No Spacing"/>
+    <w:uiPriority w:val="1"/>
+    <w:qFormat/>
+    <w:rsid w:val="00A07DD1"/>
+    <w:pPr>
+      <w:spacing w:line="240" w:lineRule="auto"/>
+    </w:pPr>
+    <w:rPr>
+      <w:lang w:val="nl-BE"/>
+    </w:rPr>
+  </w:style>
+  <w:style w:type="character" w:styleId="Hyperlink">
+    <w:name w:val="Hyperlink"/>
+    <w:basedOn w:val="Standaardalinea-lettertype"/>
+    <w:uiPriority w:val="99"/>
+    <w:unhideWhenUsed/>
+    <w:rsid w:val="00A671D4"/>
+    <w:rPr>
+      <w:color w:val="0000FF" w:themeColor="hyperlink"/>
+      <w:u w:val="single"/>
+    </w:rPr>
+  </w:style>
+  <w:style w:type="character" w:styleId="Onopgelostemelding">
+    <w:name w:val="Unresolved Mention"/>
+    <w:basedOn w:val="Standaardalinea-lettertype"/>
+    <w:uiPriority w:val="99"/>
+    <w:semiHidden/>
+    <w:unhideWhenUsed/>
+    <w:rsid w:val="00A671D4"/>
+    <w:rPr>
+      <w:color w:val="808080"/>
+      <w:shd w:val="clear" w:color="auto" w:fill="E6E6E6"/>
+    </w:rPr>
   </w:style>
 </w:styles>
 </file>
@@ -6874,4 +6746,16 @@
   </a:objectDefaults>
   <a:extraClrSchemeLst/>
 </a:theme>
+</file>
+
+<file path=customXml/item1.xml><?xml version="1.0" encoding="utf-8"?>
+<b:Sources xmlns:b="http://schemas.openxmlformats.org/officeDocument/2006/bibliography" xmlns="http://schemas.openxmlformats.org/officeDocument/2006/bibliography" SelectedStyle="\APASixthEditionOfficeOnline.xsl" StyleName="APA" Version="6"/>
+</file>
+
+<file path=customXml/itemProps1.xml><?xml version="1.0" encoding="utf-8"?>
+<ds:datastoreItem xmlns:ds="http://schemas.openxmlformats.org/officeDocument/2006/customXml" ds:itemID="{388109F7-E10F-4400-B65F-8E2F9B9D0308}">
+  <ds:schemaRefs>
+    <ds:schemaRef ds:uri="http://schemas.openxmlformats.org/officeDocument/2006/bibliography"/>
+  </ds:schemaRefs>
+</ds:datastoreItem>
 </file>
</xml_diff>

<commit_message>
added frontpage to business case
</commit_message>
<xml_diff>
--- a/documentatie/Business Case.docx
+++ b/documentatie/Business Case.docx
@@ -3,53 +3,520 @@
 <w:document xmlns:wpc="http://schemas.microsoft.com/office/word/2010/wordprocessingCanvas" xmlns:cx="http://schemas.microsoft.com/office/drawing/2014/chartex" xmlns:cx1="http://schemas.microsoft.com/office/drawing/2015/9/8/chartex" xmlns:cx2="http://schemas.microsoft.com/office/drawing/2015/10/21/chartex" xmlns:cx3="http://schemas.microsoft.com/office/drawing/2016/5/9/chartex" xmlns:cx4="http://schemas.microsoft.com/office/drawing/2016/5/10/chartex" xmlns:cx5="http://schemas.microsoft.com/office/drawing/2016/5/11/chartex" xmlns:cx6="http://schemas.microsoft.com/office/drawing/2016/5/12/chartex" xmlns:cx7="http://schemas.microsoft.com/office/drawing/2016/5/13/chartex" xmlns:cx8="http://schemas.microsoft.com/office/drawing/2016/5/14/chartex" xmlns:mc="http://schemas.openxmlformats.org/markup-compatibility/2006" xmlns:aink="http://schemas.microsoft.com/office/drawing/2016/ink" xmlns:am3d="http://schemas.microsoft.com/office/drawing/2017/model3d" xmlns:o="urn:schemas-microsoft-com:office:office" xmlns:r="http://schemas.openxmlformats.org/officeDocument/2006/relationships" xmlns:m="http://schemas.openxmlformats.org/officeDocument/2006/math" xmlns:v="urn:schemas-microsoft-com:vml" xmlns:wp14="http://schemas.microsoft.com/office/word/2010/wordprocessingDrawing" xmlns:wp="http://schemas.openxmlformats.org/drawingml/2006/wordprocessingDrawing" xmlns:w10="urn:schemas-microsoft-com:office:word" xmlns:w="http://schemas.openxmlformats.org/wordprocessingml/2006/main" xmlns:w14="http://schemas.microsoft.com/office/word/2010/wordml" xmlns:w15="http://schemas.microsoft.com/office/word/2012/wordml" xmlns:w16cid="http://schemas.microsoft.com/office/word/2016/wordml/cid" xmlns:w16se="http://schemas.microsoft.com/office/word/2015/wordml/symex" xmlns:wpg="http://schemas.microsoft.com/office/word/2010/wordprocessingGroup" xmlns:wpi="http://schemas.microsoft.com/office/word/2010/wordprocessingInk" xmlns:wne="http://schemas.microsoft.com/office/word/2006/wordml" xmlns:wps="http://schemas.microsoft.com/office/word/2010/wordprocessingShape" mc:Ignorable="w14 w15 w16se w16cid wp14">
   <w:body>
     <w:p>
-      <w:pPr>
-        <w:pStyle w:val="Kop1"/>
-        <w:jc w:val="center"/>
-        <w:rPr>
-          <w:lang w:val="en-GB"/>
-        </w:rPr>
-      </w:pPr>
-      <w:r>
-        <w:rPr>
-          <w:lang w:val="en-GB"/>
-        </w:rPr>
-        <w:t>Business Case Project</w:t>
-      </w:r>
-    </w:p>
-    <w:p>
-      <w:pPr>
-        <w:pStyle w:val="Kop1"/>
-        <w:jc w:val="center"/>
-        <w:rPr>
-          <w:lang w:val="en-GB"/>
-        </w:rPr>
-      </w:pPr>
-      <w:r>
-        <w:rPr>
-          <w:lang w:val="en-GB"/>
-        </w:rPr>
-        <w:t>&lt;&lt;Project II: Tetris&gt;&gt;</w:t>
-      </w:r>
-    </w:p>
-    <w:p>
-      <w:pPr>
-        <w:rPr>
-          <w:b/>
-          <w:sz w:val="48"/>
-          <w:szCs w:val="48"/>
-          <w:lang w:val="en-GB"/>
-        </w:rPr>
-      </w:pPr>
-      <w:r>
-        <w:rPr>
-          <w:b/>
-          <w:sz w:val="48"/>
-          <w:szCs w:val="48"/>
-          <w:lang w:val="en-GB"/>
-        </w:rPr>
-        <w:br w:type="page"/>
-      </w:r>
+      <w:r>
+        <w:rPr>
+          <w:noProof/>
+        </w:rPr>
+        <mc:AlternateContent>
+          <mc:Choice Requires="wps">
+            <w:drawing>
+              <wp:anchor distT="45720" distB="45720" distL="114300" distR="114300" simplePos="0" relativeHeight="251676160" behindDoc="0" locked="0" layoutInCell="1" allowOverlap="1" wp14:anchorId="16E34FAB" wp14:editId="5D44074A">
+                <wp:simplePos x="0" y="0"/>
+                <wp:positionH relativeFrom="column">
+                  <wp:posOffset>-640921</wp:posOffset>
+                </wp:positionH>
+                <wp:positionV relativeFrom="paragraph">
+                  <wp:posOffset>7884160</wp:posOffset>
+                </wp:positionV>
+                <wp:extent cx="1685925" cy="1210945"/>
+                <wp:effectExtent l="0" t="0" r="0" b="0"/>
+                <wp:wrapSquare wrapText="bothSides"/>
+                <wp:docPr id="7" name="Tekstvak 2"/>
+                <wp:cNvGraphicFramePr>
+                  <a:graphicFrameLocks xmlns:a="http://schemas.openxmlformats.org/drawingml/2006/main"/>
+                </wp:cNvGraphicFramePr>
+                <a:graphic xmlns:a="http://schemas.openxmlformats.org/drawingml/2006/main">
+                  <a:graphicData uri="http://schemas.microsoft.com/office/word/2010/wordprocessingShape">
+                    <wps:wsp>
+                      <wps:cNvSpPr txBox="1">
+                        <a:spLocks noChangeArrowheads="1"/>
+                      </wps:cNvSpPr>
+                      <wps:spPr bwMode="auto">
+                        <a:xfrm>
+                          <a:off x="0" y="0"/>
+                          <a:ext cx="1685925" cy="1210945"/>
+                        </a:xfrm>
+                        <a:prstGeom prst="rect">
+                          <a:avLst/>
+                        </a:prstGeom>
+                        <a:noFill/>
+                        <a:ln w="9525">
+                          <a:noFill/>
+                          <a:miter lim="800000"/>
+                          <a:headEnd/>
+                          <a:tailEnd/>
+                        </a:ln>
+                      </wps:spPr>
+                      <wps:txbx>
+                        <w:txbxContent>
+                          <w:p>
+                            <w:pPr>
+                              <w:rPr>
+                                <w:sz w:val="36"/>
+                              </w:rPr>
+                            </w:pPr>
+                            <w:r>
+                              <w:rPr>
+                                <w:sz w:val="36"/>
+                              </w:rPr>
+                              <w:t>PROJECT II 2018- 2019</w:t>
+                            </w:r>
+                          </w:p>
+                        </w:txbxContent>
+                      </wps:txbx>
+                      <wps:bodyPr rot="0" vert="horz" wrap="square" lIns="91440" tIns="45720" rIns="91440" bIns="45720" anchor="t" anchorCtr="0">
+                        <a:noAutofit/>
+                      </wps:bodyPr>
+                    </wps:wsp>
+                  </a:graphicData>
+                </a:graphic>
+                <wp14:sizeRelH relativeFrom="margin">
+                  <wp14:pctWidth>0</wp14:pctWidth>
+                </wp14:sizeRelH>
+                <wp14:sizeRelV relativeFrom="margin">
+                  <wp14:pctHeight>0</wp14:pctHeight>
+                </wp14:sizeRelV>
+              </wp:anchor>
+            </w:drawing>
+          </mc:Choice>
+          <mc:Fallback>
+            <w:pict>
+              <v:shapetype w14:anchorId="16E34FAB" id="_x0000_t202" coordsize="21600,21600" o:spt="202" path="m,l,21600r21600,l21600,xe">
+                <v:stroke joinstyle="miter"/>
+                <v:path gradientshapeok="t" o:connecttype="rect"/>
+              </v:shapetype>
+              <v:shape id="Tekstvak 2" o:spid="_x0000_s1026" type="#_x0000_t202" style="position:absolute;margin-left:-50.45pt;margin-top:620.8pt;width:132.75pt;height:95.35pt;z-index:251676160;visibility:visible;mso-wrap-style:square;mso-width-percent:0;mso-height-percent:0;mso-wrap-distance-left:9pt;mso-wrap-distance-top:3.6pt;mso-wrap-distance-right:9pt;mso-wrap-distance-bottom:3.6pt;mso-position-horizontal:absolute;mso-position-horizontal-relative:text;mso-position-vertical:absolute;mso-position-vertical-relative:text;mso-width-percent:0;mso-height-percent:0;mso-width-relative:margin;mso-height-relative:margin;v-text-anchor:top" o:gfxdata="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" filled="f" stroked="f">
+                <v:textbox>
+                  <w:txbxContent>
+                    <w:p>
+                      <w:pPr>
+                        <w:rPr>
+                          <w:sz w:val="36"/>
+                        </w:rPr>
+                      </w:pPr>
+                      <w:r>
+                        <w:rPr>
+                          <w:sz w:val="36"/>
+                        </w:rPr>
+                        <w:t>PROJECT II 2018- 2019</w:t>
+                      </w:r>
+                    </w:p>
+                  </w:txbxContent>
+                </v:textbox>
+                <w10:wrap type="square"/>
+              </v:shape>
+            </w:pict>
+          </mc:Fallback>
+        </mc:AlternateContent>
+      </w:r>
+      <w:r>
+        <w:rPr>
+          <w:noProof/>
+        </w:rPr>
+        <mc:AlternateContent>
+          <mc:Choice Requires="wps">
+            <w:drawing>
+              <wp:anchor distT="0" distB="0" distL="114300" distR="114300" simplePos="0" relativeHeight="251666944" behindDoc="0" locked="0" layoutInCell="1" allowOverlap="1" wp14:anchorId="162BFF90" wp14:editId="2A286FA7">
+                <wp:simplePos x="0" y="0"/>
+                <wp:positionH relativeFrom="column">
+                  <wp:posOffset>4451408</wp:posOffset>
+                </wp:positionH>
+                <wp:positionV relativeFrom="paragraph">
+                  <wp:posOffset>-1164343</wp:posOffset>
+                </wp:positionV>
+                <wp:extent cx="1923489" cy="1615045"/>
+                <wp:effectExtent l="0" t="0" r="0" b="4445"/>
+                <wp:wrapNone/>
+                <wp:docPr id="6" name="Tekstvak 6"/>
+                <wp:cNvGraphicFramePr/>
+                <a:graphic xmlns:a="http://schemas.openxmlformats.org/drawingml/2006/main">
+                  <a:graphicData uri="http://schemas.microsoft.com/office/word/2010/wordprocessingShape">
+                    <wps:wsp>
+                      <wps:cNvSpPr txBox="1"/>
+                      <wps:spPr>
+                        <a:xfrm>
+                          <a:off x="0" y="0"/>
+                          <a:ext cx="1923489" cy="1615045"/>
+                        </a:xfrm>
+                        <a:prstGeom prst="rect">
+                          <a:avLst/>
+                        </a:prstGeom>
+                        <a:noFill/>
+                        <a:ln w="6350">
+                          <a:noFill/>
+                        </a:ln>
+                      </wps:spPr>
+                      <wps:txbx>
+                        <w:txbxContent>
+                          <w:p>
+                            <w:pPr>
+                              <w:spacing w:line="600" w:lineRule="auto"/>
+                              <w:jc w:val="right"/>
+                              <w:rPr>
+                                <w:sz w:val="24"/>
+                              </w:rPr>
+                            </w:pPr>
+                            <w:r>
+                              <w:rPr>
+                                <w:sz w:val="24"/>
+                              </w:rPr>
+                              <w:t>HELSENS Bryan</w:t>
+                            </w:r>
+                          </w:p>
+                          <w:p>
+                            <w:pPr>
+                              <w:spacing w:line="600" w:lineRule="auto"/>
+                              <w:jc w:val="right"/>
+                              <w:rPr>
+                                <w:sz w:val="24"/>
+                              </w:rPr>
+                            </w:pPr>
+                            <w:r>
+                              <w:rPr>
+                                <w:sz w:val="24"/>
+                              </w:rPr>
+                              <w:t>LAMBERT Brend</w:t>
+                            </w:r>
+                          </w:p>
+                          <w:p>
+                            <w:pPr>
+                              <w:spacing w:line="600" w:lineRule="auto"/>
+                              <w:jc w:val="right"/>
+                              <w:rPr>
+                                <w:sz w:val="24"/>
+                              </w:rPr>
+                            </w:pPr>
+                            <w:r>
+                              <w:rPr>
+                                <w:sz w:val="24"/>
+                              </w:rPr>
+                              <w:t>VAN ACKER Reinbert</w:t>
+                            </w:r>
+                          </w:p>
+                          <w:p>
+                            <w:pPr>
+                              <w:spacing w:line="600" w:lineRule="auto"/>
+                              <w:jc w:val="right"/>
+                              <w:rPr>
+                                <w:sz w:val="24"/>
+                              </w:rPr>
+                            </w:pPr>
+                            <w:r>
+                              <w:rPr>
+                                <w:sz w:val="24"/>
+                              </w:rPr>
+                              <w:t>VAN HOORICK Dennis</w:t>
+                            </w:r>
+                          </w:p>
+                        </w:txbxContent>
+                      </wps:txbx>
+                      <wps:bodyPr rot="0" spcFirstLastPara="0" vertOverflow="overflow" horzOverflow="overflow" vert="horz" wrap="square" lIns="91440" tIns="45720" rIns="91440" bIns="45720" numCol="1" spcCol="0" rtlCol="0" fromWordArt="0" anchor="t" anchorCtr="0" forceAA="0" compatLnSpc="1">
+                        <a:prstTxWarp prst="textNoShape">
+                          <a:avLst/>
+                        </a:prstTxWarp>
+                        <a:noAutofit/>
+                      </wps:bodyPr>
+                    </wps:wsp>
+                  </a:graphicData>
+                </a:graphic>
+                <wp14:sizeRelH relativeFrom="margin">
+                  <wp14:pctWidth>0</wp14:pctWidth>
+                </wp14:sizeRelH>
+                <wp14:sizeRelV relativeFrom="margin">
+                  <wp14:pctHeight>0</wp14:pctHeight>
+                </wp14:sizeRelV>
+              </wp:anchor>
+            </w:drawing>
+          </mc:Choice>
+          <mc:Fallback>
+            <w:pict>
+              <v:shape w14:anchorId="162BFF90" id="Tekstvak 6" o:spid="_x0000_s1027" type="#_x0000_t202" style="position:absolute;margin-left:350.5pt;margin-top:-91.7pt;width:151.45pt;height:127.15pt;z-index:251666944;visibility:visible;mso-wrap-style:square;mso-width-percent:0;mso-height-percent:0;mso-wrap-distance-left:9pt;mso-wrap-distance-top:0;mso-wrap-distance-right:9pt;mso-wrap-distance-bottom:0;mso-position-horizontal:absolute;mso-position-horizontal-relative:text;mso-position-vertical:absolute;mso-position-vertical-relative:text;mso-width-percent:0;mso-height-percent:0;mso-width-relative:margin;mso-height-relative:margin;v-text-anchor:top" o:gfxdata="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" filled="f" stroked="f" strokeweight=".5pt">
+                <v:textbox>
+                  <w:txbxContent>
+                    <w:p>
+                      <w:pPr>
+                        <w:spacing w:line="600" w:lineRule="auto"/>
+                        <w:jc w:val="right"/>
+                        <w:rPr>
+                          <w:sz w:val="24"/>
+                        </w:rPr>
+                      </w:pPr>
+                      <w:r>
+                        <w:rPr>
+                          <w:sz w:val="24"/>
+                        </w:rPr>
+                        <w:t>HELSENS Bryan</w:t>
+                      </w:r>
+                    </w:p>
+                    <w:p>
+                      <w:pPr>
+                        <w:spacing w:line="600" w:lineRule="auto"/>
+                        <w:jc w:val="right"/>
+                        <w:rPr>
+                          <w:sz w:val="24"/>
+                        </w:rPr>
+                      </w:pPr>
+                      <w:r>
+                        <w:rPr>
+                          <w:sz w:val="24"/>
+                        </w:rPr>
+                        <w:t>LAMBERT Brend</w:t>
+                      </w:r>
+                    </w:p>
+                    <w:p>
+                      <w:pPr>
+                        <w:spacing w:line="600" w:lineRule="auto"/>
+                        <w:jc w:val="right"/>
+                        <w:rPr>
+                          <w:sz w:val="24"/>
+                        </w:rPr>
+                      </w:pPr>
+                      <w:r>
+                        <w:rPr>
+                          <w:sz w:val="24"/>
+                        </w:rPr>
+                        <w:t>VAN ACKER Reinbert</w:t>
+                      </w:r>
+                    </w:p>
+                    <w:p>
+                      <w:pPr>
+                        <w:spacing w:line="600" w:lineRule="auto"/>
+                        <w:jc w:val="right"/>
+                        <w:rPr>
+                          <w:sz w:val="24"/>
+                        </w:rPr>
+                      </w:pPr>
+                      <w:r>
+                        <w:rPr>
+                          <w:sz w:val="24"/>
+                        </w:rPr>
+                        <w:t>VAN HOORICK Dennis</w:t>
+                      </w:r>
+                    </w:p>
+                  </w:txbxContent>
+                </v:textbox>
+              </v:shape>
+            </w:pict>
+          </mc:Fallback>
+        </mc:AlternateContent>
+      </w:r>
+      <w:r>
+        <w:rPr>
+          <w:noProof/>
+        </w:rPr>
+        <mc:AlternateContent>
+          <mc:Choice Requires="wps">
+            <w:drawing>
+              <wp:anchor distT="45720" distB="45720" distL="114300" distR="114300" simplePos="0" relativeHeight="251651584" behindDoc="0" locked="0" layoutInCell="1" allowOverlap="1" wp14:anchorId="71D98ED3" wp14:editId="7E9A68C9">
+                <wp:simplePos x="0" y="0"/>
+                <wp:positionH relativeFrom="column">
+                  <wp:posOffset>1210690</wp:posOffset>
+                </wp:positionH>
+                <wp:positionV relativeFrom="paragraph">
+                  <wp:posOffset>6886765</wp:posOffset>
+                </wp:positionV>
+                <wp:extent cx="3289300" cy="640715"/>
+                <wp:effectExtent l="0" t="0" r="0" b="0"/>
+                <wp:wrapSquare wrapText="bothSides"/>
+                <wp:docPr id="217" name="Tekstvak 2"/>
+                <wp:cNvGraphicFramePr>
+                  <a:graphicFrameLocks xmlns:a="http://schemas.openxmlformats.org/drawingml/2006/main"/>
+                </wp:cNvGraphicFramePr>
+                <a:graphic xmlns:a="http://schemas.openxmlformats.org/drawingml/2006/main">
+                  <a:graphicData uri="http://schemas.microsoft.com/office/word/2010/wordprocessingShape">
+                    <wps:wsp>
+                      <wps:cNvSpPr txBox="1">
+                        <a:spLocks noChangeArrowheads="1"/>
+                      </wps:cNvSpPr>
+                      <wps:spPr bwMode="auto">
+                        <a:xfrm>
+                          <a:off x="0" y="0"/>
+                          <a:ext cx="3289300" cy="640715"/>
+                        </a:xfrm>
+                        <a:prstGeom prst="rect">
+                          <a:avLst/>
+                        </a:prstGeom>
+                        <a:noFill/>
+                        <a:ln w="9525">
+                          <a:noFill/>
+                          <a:miter lim="800000"/>
+                          <a:headEnd/>
+                          <a:tailEnd/>
+                        </a:ln>
+                      </wps:spPr>
+                      <wps:txbx>
+                        <w:txbxContent>
+                          <w:p>
+                            <w:pPr>
+                              <w:rPr>
+                                <w:color w:val="000000" w:themeColor="text1"/>
+                                <w:sz w:val="72"/>
+                                <w14:shadow w14:blurRad="38100" w14:dist="19050" w14:dir="2700000" w14:sx="100000" w14:sy="100000" w14:kx="0" w14:ky="0" w14:algn="tl">
+                                  <w14:schemeClr w14:val="dk1">
+                                    <w14:alpha w14:val="60000"/>
+                                  </w14:schemeClr>
+                                </w14:shadow>
+                                <w14:textOutline w14:w="9525" w14:cap="flat" w14:cmpd="sng" w14:algn="ctr">
+                                  <w14:noFill/>
+                                  <w14:prstDash w14:val="solid"/>
+                                  <w14:round/>
+                                </w14:textOutline>
+                              </w:rPr>
+                            </w:pPr>
+                            <w:r>
+                              <w:rPr>
+                                <w:color w:val="000000" w:themeColor="text1"/>
+                                <w:sz w:val="72"/>
+                                <w14:shadow w14:blurRad="38100" w14:dist="19050" w14:dir="2700000" w14:sx="100000" w14:sy="100000" w14:kx="0" w14:ky="0" w14:algn="tl">
+                                  <w14:schemeClr w14:val="dk1">
+                                    <w14:alpha w14:val="60000"/>
+                                  </w14:schemeClr>
+                                </w14:shadow>
+                                <w14:textOutline w14:w="9525" w14:cap="flat" w14:cmpd="sng" w14:algn="ctr">
+                                  <w14:noFill/>
+                                  <w14:prstDash w14:val="solid"/>
+                                  <w14:round/>
+                                </w14:textOutline>
+                              </w:rPr>
+                              <w:t>Business Case</w:t>
+                            </w:r>
+                          </w:p>
+                        </w:txbxContent>
+                      </wps:txbx>
+                      <wps:bodyPr rot="0" vert="horz" wrap="square" lIns="91440" tIns="45720" rIns="91440" bIns="45720" anchor="ctr" anchorCtr="0">
+                        <a:noAutofit/>
+                      </wps:bodyPr>
+                    </wps:wsp>
+                  </a:graphicData>
+                </a:graphic>
+                <wp14:sizeRelH relativeFrom="margin">
+                  <wp14:pctWidth>0</wp14:pctWidth>
+                </wp14:sizeRelH>
+                <wp14:sizeRelV relativeFrom="margin">
+                  <wp14:pctHeight>0</wp14:pctHeight>
+                </wp14:sizeRelV>
+              </wp:anchor>
+            </w:drawing>
+          </mc:Choice>
+          <mc:Fallback>
+            <w:pict>
+              <v:shape w14:anchorId="71D98ED3" id="_x0000_s1028" type="#_x0000_t202" style="position:absolute;margin-left:95.35pt;margin-top:542.25pt;width:259pt;height:50.45pt;z-index:251651584;visibility:visible;mso-wrap-style:square;mso-width-percent:0;mso-height-percent:0;mso-wrap-distance-left:9pt;mso-wrap-distance-top:3.6pt;mso-wrap-distance-right:9pt;mso-wrap-distance-bottom:3.6pt;mso-position-horizontal:absolute;mso-position-horizontal-relative:text;mso-position-vertical:absolute;mso-position-vertical-relative:text;mso-width-percent:0;mso-height-percent:0;mso-width-relative:margin;mso-height-relative:margin;v-text-anchor:middle" o:gfxdata="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" filled="f" stroked="f">
+                <v:textbox>
+                  <w:txbxContent>
+                    <w:p>
+                      <w:pPr>
+                        <w:rPr>
+                          <w:color w:val="000000" w:themeColor="text1"/>
+                          <w:sz w:val="72"/>
+                          <w14:shadow w14:blurRad="38100" w14:dist="19050" w14:dir="2700000" w14:sx="100000" w14:sy="100000" w14:kx="0" w14:ky="0" w14:algn="tl">
+                            <w14:schemeClr w14:val="dk1">
+                              <w14:alpha w14:val="60000"/>
+                            </w14:schemeClr>
+                          </w14:shadow>
+                          <w14:textOutline w14:w="9525" w14:cap="flat" w14:cmpd="sng" w14:algn="ctr">
+                            <w14:noFill/>
+                            <w14:prstDash w14:val="solid"/>
+                            <w14:round/>
+                          </w14:textOutline>
+                        </w:rPr>
+                      </w:pPr>
+                      <w:r>
+                        <w:rPr>
+                          <w:color w:val="000000" w:themeColor="text1"/>
+                          <w:sz w:val="72"/>
+                          <w14:shadow w14:blurRad="38100" w14:dist="19050" w14:dir="2700000" w14:sx="100000" w14:sy="100000" w14:kx="0" w14:ky="0" w14:algn="tl">
+                            <w14:schemeClr w14:val="dk1">
+                              <w14:alpha w14:val="60000"/>
+                            </w14:schemeClr>
+                          </w14:shadow>
+                          <w14:textOutline w14:w="9525" w14:cap="flat" w14:cmpd="sng" w14:algn="ctr">
+                            <w14:noFill/>
+                            <w14:prstDash w14:val="solid"/>
+                            <w14:round/>
+                          </w14:textOutline>
+                        </w:rPr>
+                        <w:t>Business Case</w:t>
+                      </w:r>
+                    </w:p>
+                  </w:txbxContent>
+                </v:textbox>
+                <w10:wrap type="square"/>
+              </v:shape>
+            </w:pict>
+          </mc:Fallback>
+        </mc:AlternateContent>
+      </w:r>
+      <w:sdt>
+        <w:sdtPr>
+          <w:id w:val="-1485781898"/>
+          <w:docPartObj>
+            <w:docPartGallery w:val="Cover Pages"/>
+            <w:docPartUnique/>
+          </w:docPartObj>
+        </w:sdtPr>
+        <w:sdtContent>
+          <w:r>
+            <w:rPr>
+              <w:noProof/>
+            </w:rPr>
+            <w:drawing>
+              <wp:anchor distT="0" distB="0" distL="114300" distR="114300" simplePos="0" relativeHeight="251641344" behindDoc="1" locked="0" layoutInCell="1" allowOverlap="1" wp14:anchorId="53EAEB2B" wp14:editId="48C73A4C">
+                <wp:simplePos x="0" y="0"/>
+                <wp:positionH relativeFrom="margin">
+                  <wp:posOffset>-905510</wp:posOffset>
+                </wp:positionH>
+                <wp:positionV relativeFrom="margin">
+                  <wp:posOffset>-900735</wp:posOffset>
+                </wp:positionV>
+                <wp:extent cx="7540625" cy="10664825"/>
+                <wp:effectExtent l="0" t="0" r="3175" b="3175"/>
+                <wp:wrapSquare wrapText="bothSides"/>
+                <wp:docPr id="1" name="Afbeelding 1"/>
+                <wp:cNvGraphicFramePr>
+                  <a:graphicFrameLocks xmlns:a="http://schemas.openxmlformats.org/drawingml/2006/main" noChangeAspect="1"/>
+                </wp:cNvGraphicFramePr>
+                <a:graphic xmlns:a="http://schemas.openxmlformats.org/drawingml/2006/main">
+                  <a:graphicData uri="http://schemas.openxmlformats.org/drawingml/2006/picture">
+                    <pic:pic xmlns:pic="http://schemas.openxmlformats.org/drawingml/2006/picture">
+                      <pic:nvPicPr>
+                        <pic:cNvPr id="1" name="Voorblad_BussinesCase.png"/>
+                        <pic:cNvPicPr/>
+                      </pic:nvPicPr>
+                      <pic:blipFill>
+                        <a:blip r:embed="rId8" cstate="print">
+                          <a:extLst>
+                            <a:ext uri="{28A0092B-C50C-407E-A947-70E740481C1C}">
+                              <a14:useLocalDpi xmlns:a14="http://schemas.microsoft.com/office/drawing/2010/main" val="0"/>
+                            </a:ext>
+                          </a:extLst>
+                        </a:blip>
+                        <a:stretch>
+                          <a:fillRect/>
+                        </a:stretch>
+                      </pic:blipFill>
+                      <pic:spPr>
+                        <a:xfrm>
+                          <a:off x="0" y="0"/>
+                          <a:ext cx="7540625" cy="10664825"/>
+                        </a:xfrm>
+                        <a:prstGeom prst="rect">
+                          <a:avLst/>
+                        </a:prstGeom>
+                      </pic:spPr>
+                    </pic:pic>
+                  </a:graphicData>
+                </a:graphic>
+                <wp14:sizeRelH relativeFrom="page">
+                  <wp14:pctWidth>0</wp14:pctWidth>
+                </wp14:sizeRelH>
+                <wp14:sizeRelV relativeFrom="page">
+                  <wp14:pctHeight>0</wp14:pctHeight>
+                </wp14:sizeRelV>
+              </wp:anchor>
+            </w:drawing>
+          </w:r>
+        </w:sdtContent>
+      </w:sdt>
     </w:p>
     <w:p>
       <w:pPr>
@@ -368,7 +835,10 @@
               <w:contextualSpacing w:val="0"/>
             </w:pPr>
             <w:r>
-              <w:t>8/11/18</w:t>
+              <w:t>9</w:t>
+            </w:r>
+            <w:r>
+              <w:t>/11/18</w:t>
             </w:r>
           </w:p>
         </w:tc>
@@ -394,7 +864,7 @@
               <w:contextualSpacing w:val="0"/>
             </w:pPr>
             <w:r>
-              <w:t>Toevoegen bedrijfseconomische berekeningen</w:t>
+              <w:t>Voorblad</w:t>
             </w:r>
           </w:p>
         </w:tc>
@@ -539,6 +1009,8 @@
       <w:r>
         <w:br w:type="page"/>
       </w:r>
+      <w:bookmarkStart w:id="12" w:name="_GoBack"/>
+      <w:bookmarkEnd w:id="12"/>
     </w:p>
     <w:p>
       <w:pPr>
@@ -546,10 +1018,10 @@
       </w:pPr>
       <w:r>
         <w:lastRenderedPageBreak/>
-        <w:commentReference w:id="12"/>
-      </w:r>
-      <w:bookmarkStart w:id="13" w:name="_340z1kwhq4a0" w:colFirst="0" w:colLast="0"/>
-      <w:bookmarkEnd w:id="13"/>
+        <w:commentReference w:id="13"/>
+      </w:r>
+      <w:bookmarkStart w:id="14" w:name="_340z1kwhq4a0" w:colFirst="0" w:colLast="0"/>
+      <w:bookmarkEnd w:id="14"/>
       <w:r>
         <w:t>Projectomschrijving</w:t>
       </w:r>
@@ -1336,8 +1808,8 @@
       <w:pPr>
         <w:pStyle w:val="Kop2"/>
       </w:pPr>
-      <w:bookmarkStart w:id="14" w:name="_j1okfc242anw" w:colFirst="0" w:colLast="0"/>
-      <w:bookmarkEnd w:id="14"/>
+      <w:bookmarkStart w:id="15" w:name="_j1okfc242anw" w:colFirst="0" w:colLast="0"/>
+      <w:bookmarkEnd w:id="15"/>
       <w:r>
         <w:lastRenderedPageBreak/>
         <w:t>Analyse van de huidige situatie (=AS-IS situatie)</w:t>
@@ -1376,21 +1848,21 @@
       <w:pPr>
         <w:contextualSpacing w:val="0"/>
       </w:pPr>
-      <w:commentRangeStart w:id="15"/>
+      <w:commentRangeStart w:id="16"/>
       <w:r>
         <w:t>...</w:t>
       </w:r>
-      <w:commentRangeEnd w:id="15"/>
-      <w:r>
-        <w:commentReference w:id="15"/>
+      <w:commentRangeEnd w:id="16"/>
+      <w:r>
+        <w:commentReference w:id="16"/>
       </w:r>
     </w:p>
     <w:p>
       <w:pPr>
         <w:pStyle w:val="Kop2"/>
       </w:pPr>
-      <w:bookmarkStart w:id="16" w:name="_z81pr3qgpo3j" w:colFirst="0" w:colLast="0"/>
-      <w:bookmarkEnd w:id="16"/>
+      <w:bookmarkStart w:id="17" w:name="_z81pr3qgpo3j" w:colFirst="0" w:colLast="0"/>
+      <w:bookmarkEnd w:id="17"/>
       <w:r>
         <w:t>Stakeholders</w:t>
       </w:r>
@@ -1399,8 +1871,8 @@
       <w:pPr>
         <w:pStyle w:val="Kop3"/>
       </w:pPr>
-      <w:bookmarkStart w:id="17" w:name="_cz5zrurjqxjk" w:colFirst="0" w:colLast="0"/>
-      <w:bookmarkEnd w:id="17"/>
+      <w:bookmarkStart w:id="18" w:name="_cz5zrurjqxjk" w:colFirst="0" w:colLast="0"/>
+      <w:bookmarkEnd w:id="18"/>
       <w:r>
         <w:t>Executive stakeholders:</w:t>
       </w:r>
@@ -1442,8 +1914,8 @@
       <w:pPr>
         <w:pStyle w:val="Kop3"/>
       </w:pPr>
-      <w:bookmarkStart w:id="18" w:name="_9k7l3vsgny51" w:colFirst="0" w:colLast="0"/>
-      <w:bookmarkEnd w:id="18"/>
+      <w:bookmarkStart w:id="19" w:name="_9k7l3vsgny51" w:colFirst="0" w:colLast="0"/>
+      <w:bookmarkEnd w:id="19"/>
       <w:r>
         <w:t>End users</w:t>
       </w:r>
@@ -1496,8 +1968,8 @@
       <w:pPr>
         <w:pStyle w:val="Kop3"/>
       </w:pPr>
-      <w:bookmarkStart w:id="19" w:name="_gkcdxv1u93ny" w:colFirst="0" w:colLast="0"/>
-      <w:bookmarkEnd w:id="19"/>
+      <w:bookmarkStart w:id="20" w:name="_gkcdxv1u93ny" w:colFirst="0" w:colLast="0"/>
+      <w:bookmarkEnd w:id="20"/>
       <w:r>
         <w:t>Experts</w:t>
       </w:r>
@@ -1587,8 +2059,8 @@
           <w:lang w:val="nl-NL"/>
         </w:rPr>
       </w:pPr>
-      <w:bookmarkStart w:id="20" w:name="_px36fn21wrcv"/>
-      <w:bookmarkEnd w:id="20"/>
+      <w:bookmarkStart w:id="21" w:name="_px36fn21wrcv"/>
+      <w:bookmarkEnd w:id="21"/>
       <w:r>
         <w:rPr>
           <w:lang w:val="nl-NL"/>
@@ -1813,8 +2285,8 @@
         <w:tab/>
         <w:t>42000 + 67200 EUR = 109200 EUR</w:t>
       </w:r>
-      <w:bookmarkStart w:id="21" w:name="_6xwjzv7t4l6t"/>
-      <w:bookmarkEnd w:id="21"/>
+      <w:bookmarkStart w:id="22" w:name="_6xwjzv7t4l6t"/>
+      <w:bookmarkEnd w:id="22"/>
     </w:p>
     <w:p>
       <w:pPr>
@@ -1823,8 +2295,8 @@
           <w:lang w:val="nl-NL"/>
         </w:rPr>
       </w:pPr>
-      <w:bookmarkStart w:id="22" w:name="_qg4wloe0m0s3"/>
-      <w:bookmarkEnd w:id="22"/>
+      <w:bookmarkStart w:id="23" w:name="_qg4wloe0m0s3"/>
+      <w:bookmarkEnd w:id="23"/>
       <w:r>
         <w:rPr>
           <w:lang w:val="nl-NL"/>
@@ -2922,7 +3394,7 @@
       <w:r>
         <w:t xml:space="preserve">Deze cijfers halen we uit verschillende studies. link: </w:t>
       </w:r>
-      <w:hyperlink r:id="rId11" w:history="1">
+      <w:hyperlink r:id="rId12" w:history="1">
         <w:r>
           <w:rPr>
             <w:rStyle w:val="Hyperlink"/>
@@ -2947,7 +3419,7 @@
       <w:r>
         <w:t xml:space="preserve">link: </w:t>
       </w:r>
-      <w:hyperlink r:id="rId12" w:history="1">
+      <w:hyperlink r:id="rId13" w:history="1">
         <w:r>
           <w:rPr>
             <w:rStyle w:val="Hyperlink"/>
@@ -3066,19 +3538,8 @@
         <w:t>1</w:t>
       </w:r>
       <w:r>
-        <w:t>2 213</w:t>
-      </w:r>
-      <w:r>
-        <w:t> </w:t>
-      </w:r>
-      <w:r>
-        <w:t>846</w:t>
-      </w:r>
-      <w:r>
-        <w:t xml:space="preserve"> Cubes zijn we break-even</w:t>
-      </w:r>
-      <w:bookmarkStart w:id="23" w:name="_GoBack"/>
-      <w:bookmarkEnd w:id="23"/>
+        <w:t>2 213 846 Cubes zijn we break-even</w:t>
+      </w:r>
     </w:p>
     <w:p/>
     <w:p>
@@ -6524,8 +6985,8 @@
       </w:pPr>
     </w:p>
     <w:sectPr>
-      <w:footerReference w:type="default" r:id="rId13"/>
-      <w:footerReference w:type="first" r:id="rId14"/>
+      <w:footerReference w:type="default" r:id="rId14"/>
+      <w:footerReference w:type="first" r:id="rId15"/>
       <w:pgSz w:w="11909" w:h="16834"/>
       <w:pgMar w:top="1440" w:right="1440" w:bottom="1440" w:left="1440" w:header="0" w:footer="720" w:gutter="0"/>
       <w:pgNumType w:start="0"/>
@@ -6538,7 +6999,7 @@
 
 <file path=word/comments.xml><?xml version="1.0" encoding="utf-8"?>
 <w:comments xmlns:wpc="http://schemas.microsoft.com/office/word/2010/wordprocessingCanvas" xmlns:cx="http://schemas.microsoft.com/office/drawing/2014/chartex" xmlns:cx1="http://schemas.microsoft.com/office/drawing/2015/9/8/chartex" xmlns:cx2="http://schemas.microsoft.com/office/drawing/2015/10/21/chartex" xmlns:cx3="http://schemas.microsoft.com/office/drawing/2016/5/9/chartex" xmlns:cx4="http://schemas.microsoft.com/office/drawing/2016/5/10/chartex" xmlns:cx5="http://schemas.microsoft.com/office/drawing/2016/5/11/chartex" xmlns:cx6="http://schemas.microsoft.com/office/drawing/2016/5/12/chartex" xmlns:cx7="http://schemas.microsoft.com/office/drawing/2016/5/13/chartex" xmlns:cx8="http://schemas.microsoft.com/office/drawing/2016/5/14/chartex" xmlns:mc="http://schemas.openxmlformats.org/markup-compatibility/2006" xmlns:aink="http://schemas.microsoft.com/office/drawing/2016/ink" xmlns:am3d="http://schemas.microsoft.com/office/drawing/2017/model3d" xmlns:o="urn:schemas-microsoft-com:office:office" xmlns:r="http://schemas.openxmlformats.org/officeDocument/2006/relationships" xmlns:m="http://schemas.openxmlformats.org/officeDocument/2006/math" xmlns:v="urn:schemas-microsoft-com:vml" xmlns:wp14="http://schemas.microsoft.com/office/word/2010/wordprocessingDrawing" xmlns:wp="http://schemas.openxmlformats.org/drawingml/2006/wordprocessingDrawing" xmlns:w10="urn:schemas-microsoft-com:office:word" xmlns:w="http://schemas.openxmlformats.org/wordprocessingml/2006/main" xmlns:w14="http://schemas.microsoft.com/office/word/2010/wordml" xmlns:w15="http://schemas.microsoft.com/office/word/2012/wordml" xmlns:w16cid="http://schemas.microsoft.com/office/word/2016/wordml/cid" xmlns:w16se="http://schemas.microsoft.com/office/word/2015/wordml/symex" xmlns:wpg="http://schemas.microsoft.com/office/word/2010/wordprocessingGroup" xmlns:wpi="http://schemas.microsoft.com/office/word/2010/wordprocessingInk" xmlns:wne="http://schemas.microsoft.com/office/word/2006/wordml" xmlns:wps="http://schemas.microsoft.com/office/word/2010/wordprocessingShape" mc:Ignorable="w14 w15 w16se w16cid wp14">
-  <w:comment w:id="12" w:author="bryan helsens" w:date="2018-11-06T09:36:00Z" w:initials="">
+  <w:comment w:id="13" w:author="bryan helsens" w:date="2018-11-06T09:36:00Z" w:initials="">
     <w:p>
       <w:pPr>
         <w:widowControl w:val="0"/>
@@ -6563,7 +7024,7 @@
       </w:r>
     </w:p>
   </w:comment>
-  <w:comment w:id="15" w:author="bryan helsens" w:date="2018-10-17T14:58:00Z" w:initials="">
+  <w:comment w:id="16" w:author="bryan helsens" w:date="2018-10-17T14:58:00Z" w:initials="">
     <w:p>
       <w:pPr>
         <w:widowControl w:val="0"/>
@@ -8285,7 +8746,7 @@
 </file>
 
 <file path=customXml/itemProps1.xml><?xml version="1.0" encoding="utf-8"?>
-<ds:datastoreItem xmlns:ds="http://schemas.openxmlformats.org/officeDocument/2006/customXml" ds:itemID="{846ABD35-91B3-446A-AD3D-54F4E6E84A4F}">
+<ds:datastoreItem xmlns:ds="http://schemas.openxmlformats.org/officeDocument/2006/customXml" ds:itemID="{EB5255BA-34D8-4DAC-995C-0202D3B1DB71}">
   <ds:schemaRefs>
     <ds:schemaRef ds:uri="http://schemas.openxmlformats.org/officeDocument/2006/bibliography"/>
   </ds:schemaRefs>

</xml_diff>

<commit_message>
add usefull commitmessage here
</commit_message>
<xml_diff>
--- a/documentatie/Business Case.docx
+++ b/documentatie/Business Case.docx
@@ -10,15 +10,15 @@
         <mc:AlternateContent>
           <mc:Choice Requires="wps">
             <w:drawing>
-              <wp:anchor distT="45720" distB="45720" distL="114300" distR="114300" simplePos="0" relativeHeight="251675136" behindDoc="0" locked="0" layoutInCell="1" allowOverlap="1" wp14:anchorId="16E34FAB" wp14:editId="5D44074A">
+              <wp:anchor distT="45720" distB="45720" distL="114300" distR="114300" simplePos="0" relativeHeight="251661312" behindDoc="0" locked="0" layoutInCell="1" allowOverlap="1" wp14:anchorId="16E34FAB" wp14:editId="418147DE">
                 <wp:simplePos x="0" y="0"/>
                 <wp:positionH relativeFrom="column">
-                  <wp:posOffset>-640921</wp:posOffset>
+                  <wp:posOffset>-641350</wp:posOffset>
                 </wp:positionH>
                 <wp:positionV relativeFrom="paragraph">
-                  <wp:posOffset>7884160</wp:posOffset>
+                  <wp:posOffset>7884795</wp:posOffset>
                 </wp:positionV>
-                <wp:extent cx="1685925" cy="1210945"/>
+                <wp:extent cx="1614805" cy="1210945"/>
                 <wp:effectExtent l="0" t="0" r="0" b="0"/>
                 <wp:wrapSquare wrapText="bothSides"/>
                 <wp:docPr id="7" name="Tekstvak 2"/>
@@ -34,7 +34,7 @@
                       <wps:spPr bwMode="auto">
                         <a:xfrm>
                           <a:off x="0" y="0"/>
-                          <a:ext cx="1685925" cy="1210945"/>
+                          <a:ext cx="1614805" cy="1210945"/>
                         </a:xfrm>
                         <a:prstGeom prst="rect">
                           <a:avLst/>
@@ -52,14 +52,30 @@
                           <w:p>
                             <w:pPr>
                               <w:rPr>
+                                <w:rFonts w:asciiTheme="majorHAnsi" w:hAnsiTheme="majorHAnsi" w:cstheme="majorHAnsi"/>
                                 <w:sz w:val="36"/>
                               </w:rPr>
                             </w:pPr>
                             <w:r>
                               <w:rPr>
+                                <w:rFonts w:asciiTheme="majorHAnsi" w:hAnsiTheme="majorHAnsi" w:cstheme="majorHAnsi"/>
                                 <w:sz w:val="36"/>
                               </w:rPr>
-                              <w:t>PROJECT II 2018- 2019</w:t>
+                              <w:t>PROJECT II 2018</w:t>
+                            </w:r>
+                            <w:r>
+                              <w:rPr>
+                                <w:rFonts w:asciiTheme="majorHAnsi" w:hAnsiTheme="majorHAnsi" w:cstheme="majorHAnsi"/>
+                                <w:sz w:val="36"/>
+                              </w:rPr>
+                              <w:t xml:space="preserve"> </w:t>
+                            </w:r>
+                            <w:r>
+                              <w:rPr>
+                                <w:rFonts w:asciiTheme="majorHAnsi" w:hAnsiTheme="majorHAnsi" w:cstheme="majorHAnsi"/>
+                                <w:sz w:val="36"/>
+                              </w:rPr>
+                              <w:t>- 2019</w:t>
                             </w:r>
                           </w:p>
                         </w:txbxContent>
@@ -85,20 +101,36 @@
                 <v:stroke joinstyle="miter"/>
                 <v:path gradientshapeok="t" o:connecttype="rect"/>
               </v:shapetype>
-              <v:shape id="Tekstvak 2" o:spid="_x0000_s1026" type="#_x0000_t202" style="position:absolute;margin-left:-50.45pt;margin-top:620.8pt;width:132.75pt;height:95.35pt;z-index:251675136;visibility:visible;mso-wrap-style:square;mso-width-percent:0;mso-height-percent:0;mso-wrap-distance-left:9pt;mso-wrap-distance-top:3.6pt;mso-wrap-distance-right:9pt;mso-wrap-distance-bottom:3.6pt;mso-position-horizontal:absolute;mso-position-horizontal-relative:text;mso-position-vertical:absolute;mso-position-vertical-relative:text;mso-width-percent:0;mso-height-percent:0;mso-width-relative:margin;mso-height-relative:margin;v-text-anchor:top" o:gfxdata="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" filled="f" stroked="f">
+              <v:shape id="Tekstvak 2" o:spid="_x0000_s1026" type="#_x0000_t202" style="position:absolute;margin-left:-50.5pt;margin-top:620.85pt;width:127.15pt;height:95.35pt;z-index:251661312;visibility:visible;mso-wrap-style:square;mso-width-percent:0;mso-height-percent:0;mso-wrap-distance-left:9pt;mso-wrap-distance-top:3.6pt;mso-wrap-distance-right:9pt;mso-wrap-distance-bottom:3.6pt;mso-position-horizontal:absolute;mso-position-horizontal-relative:text;mso-position-vertical:absolute;mso-position-vertical-relative:text;mso-width-percent:0;mso-height-percent:0;mso-width-relative:margin;mso-height-relative:margin;v-text-anchor:top" o:gfxdata="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" filled="f" stroked="f">
                 <v:textbox>
                   <w:txbxContent>
                     <w:p>
                       <w:pPr>
                         <w:rPr>
+                          <w:rFonts w:asciiTheme="majorHAnsi" w:hAnsiTheme="majorHAnsi" w:cstheme="majorHAnsi"/>
                           <w:sz w:val="36"/>
                         </w:rPr>
                       </w:pPr>
                       <w:r>
                         <w:rPr>
+                          <w:rFonts w:asciiTheme="majorHAnsi" w:hAnsiTheme="majorHAnsi" w:cstheme="majorHAnsi"/>
                           <w:sz w:val="36"/>
                         </w:rPr>
-                        <w:t>PROJECT II 2018- 2019</w:t>
+                        <w:t>PROJECT II 2018</w:t>
+                      </w:r>
+                      <w:r>
+                        <w:rPr>
+                          <w:rFonts w:asciiTheme="majorHAnsi" w:hAnsiTheme="majorHAnsi" w:cstheme="majorHAnsi"/>
+                          <w:sz w:val="36"/>
+                        </w:rPr>
+                        <w:t xml:space="preserve"> </w:t>
+                      </w:r>
+                      <w:r>
+                        <w:rPr>
+                          <w:rFonts w:asciiTheme="majorHAnsi" w:hAnsiTheme="majorHAnsi" w:cstheme="majorHAnsi"/>
+                          <w:sz w:val="36"/>
+                        </w:rPr>
+                        <w:t>- 2019</w:t>
                       </w:r>
                     </w:p>
                   </w:txbxContent>
@@ -116,16 +148,16 @@
         <mc:AlternateContent>
           <mc:Choice Requires="wps">
             <w:drawing>
-              <wp:anchor distT="0" distB="0" distL="114300" distR="114300" simplePos="0" relativeHeight="251665920" behindDoc="0" locked="0" layoutInCell="1" allowOverlap="1" wp14:anchorId="162BFF90" wp14:editId="2A286FA7">
+              <wp:anchor distT="0" distB="0" distL="114300" distR="114300" simplePos="0" relativeHeight="251657216" behindDoc="0" locked="0" layoutInCell="1" allowOverlap="1" wp14:anchorId="162BFF90" wp14:editId="438A6D4A">
                 <wp:simplePos x="0" y="0"/>
                 <wp:positionH relativeFrom="column">
-                  <wp:posOffset>4451408</wp:posOffset>
+                  <wp:posOffset>4453247</wp:posOffset>
                 </wp:positionH>
                 <wp:positionV relativeFrom="paragraph">
-                  <wp:posOffset>-1164343</wp:posOffset>
+                  <wp:posOffset>-2186858</wp:posOffset>
                 </wp:positionV>
-                <wp:extent cx="1923489" cy="1615045"/>
-                <wp:effectExtent l="0" t="0" r="0" b="4445"/>
+                <wp:extent cx="1923415" cy="2707203"/>
+                <wp:effectExtent l="0" t="0" r="0" b="0"/>
                 <wp:wrapNone/>
                 <wp:docPr id="6" name="Tekstvak 6"/>
                 <wp:cNvGraphicFramePr/>
@@ -136,7 +168,7 @@
                       <wps:spPr>
                         <a:xfrm>
                           <a:off x="0" y="0"/>
-                          <a:ext cx="1923489" cy="1615045"/>
+                          <a:ext cx="1923415" cy="2707203"/>
                         </a:xfrm>
                         <a:prstGeom prst="rect">
                           <a:avLst/>
@@ -153,11 +185,32 @@
                               <w:spacing w:line="600" w:lineRule="auto"/>
                               <w:jc w:val="right"/>
                               <w:rPr>
+                                <w:rFonts w:asciiTheme="majorHAnsi" w:hAnsiTheme="majorHAnsi" w:cstheme="majorHAnsi"/>
+                                <w:b/>
                                 <w:sz w:val="24"/>
                               </w:rPr>
                             </w:pPr>
                             <w:r>
                               <w:rPr>
+                                <w:rFonts w:asciiTheme="majorHAnsi" w:hAnsiTheme="majorHAnsi" w:cstheme="majorHAnsi"/>
+                                <w:b/>
+                                <w:sz w:val="24"/>
+                              </w:rPr>
+                              <w:t>Groep 16</w:t>
+                            </w:r>
+                          </w:p>
+                          <w:p>
+                            <w:pPr>
+                              <w:spacing w:line="600" w:lineRule="auto"/>
+                              <w:jc w:val="right"/>
+                              <w:rPr>
+                                <w:rFonts w:asciiTheme="majorHAnsi" w:hAnsiTheme="majorHAnsi" w:cstheme="majorHAnsi"/>
+                                <w:sz w:val="24"/>
+                              </w:rPr>
+                            </w:pPr>
+                            <w:r>
+                              <w:rPr>
+                                <w:rFonts w:asciiTheme="majorHAnsi" w:hAnsiTheme="majorHAnsi" w:cstheme="majorHAnsi"/>
                                 <w:sz w:val="24"/>
                               </w:rPr>
                               <w:t>HELSENS Bryan</w:t>
@@ -168,11 +221,13 @@
                               <w:spacing w:line="600" w:lineRule="auto"/>
                               <w:jc w:val="right"/>
                               <w:rPr>
+                                <w:rFonts w:asciiTheme="majorHAnsi" w:hAnsiTheme="majorHAnsi" w:cstheme="majorHAnsi"/>
                                 <w:sz w:val="24"/>
                               </w:rPr>
                             </w:pPr>
                             <w:r>
                               <w:rPr>
+                                <w:rFonts w:asciiTheme="majorHAnsi" w:hAnsiTheme="majorHAnsi" w:cstheme="majorHAnsi"/>
                                 <w:sz w:val="24"/>
                               </w:rPr>
                               <w:t>LAMBERT Brend</w:t>
@@ -183,11 +238,13 @@
                               <w:spacing w:line="600" w:lineRule="auto"/>
                               <w:jc w:val="right"/>
                               <w:rPr>
+                                <w:rFonts w:asciiTheme="majorHAnsi" w:hAnsiTheme="majorHAnsi" w:cstheme="majorHAnsi"/>
                                 <w:sz w:val="24"/>
                               </w:rPr>
                             </w:pPr>
                             <w:r>
                               <w:rPr>
+                                <w:rFonts w:asciiTheme="majorHAnsi" w:hAnsiTheme="majorHAnsi" w:cstheme="majorHAnsi"/>
                                 <w:sz w:val="24"/>
                               </w:rPr>
                               <w:t>VAN ACKER Reinbert</w:t>
@@ -198,11 +255,13 @@
                               <w:spacing w:line="600" w:lineRule="auto"/>
                               <w:jc w:val="right"/>
                               <w:rPr>
+                                <w:rFonts w:asciiTheme="majorHAnsi" w:hAnsiTheme="majorHAnsi" w:cstheme="majorHAnsi"/>
                                 <w:sz w:val="24"/>
                               </w:rPr>
                             </w:pPr>
                             <w:r>
                               <w:rPr>
+                                <w:rFonts w:asciiTheme="majorHAnsi" w:hAnsiTheme="majorHAnsi" w:cstheme="majorHAnsi"/>
                                 <w:sz w:val="24"/>
                               </w:rPr>
                               <w:t>VAN HOORICK Dennis</w:t>
@@ -230,7 +289,7 @@
           </mc:Choice>
           <mc:Fallback>
             <w:pict>
-              <v:shape w14:anchorId="162BFF90" id="Tekstvak 6" o:spid="_x0000_s1027" type="#_x0000_t202" style="position:absolute;margin-left:350.5pt;margin-top:-91.7pt;width:151.45pt;height:127.15pt;z-index:251665920;visibility:visible;mso-wrap-style:square;mso-width-percent:0;mso-height-percent:0;mso-wrap-distance-left:9pt;mso-wrap-distance-top:0;mso-wrap-distance-right:9pt;mso-wrap-distance-bottom:0;mso-position-horizontal:absolute;mso-position-horizontal-relative:text;mso-position-vertical:absolute;mso-position-vertical-relative:text;mso-width-percent:0;mso-height-percent:0;mso-width-relative:margin;mso-height-relative:margin;v-text-anchor:top" o:gfxdata="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" filled="f" stroked="f" strokeweight=".5pt">
+              <v:shape w14:anchorId="162BFF90" id="Tekstvak 6" o:spid="_x0000_s1027" type="#_x0000_t202" style="position:absolute;margin-left:350.65pt;margin-top:-172.2pt;width:151.45pt;height:213.15pt;z-index:251657216;visibility:visible;mso-wrap-style:square;mso-width-percent:0;mso-height-percent:0;mso-wrap-distance-left:9pt;mso-wrap-distance-top:0;mso-wrap-distance-right:9pt;mso-wrap-distance-bottom:0;mso-position-horizontal:absolute;mso-position-horizontal-relative:text;mso-position-vertical:absolute;mso-position-vertical-relative:text;mso-width-percent:0;mso-height-percent:0;mso-width-relative:margin;mso-height-relative:margin;v-text-anchor:top" o:gfxdata="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" filled="f" stroked="f" strokeweight=".5pt">
                 <v:textbox>
                   <w:txbxContent>
                     <w:p>
@@ -238,11 +297,32 @@
                         <w:spacing w:line="600" w:lineRule="auto"/>
                         <w:jc w:val="right"/>
                         <w:rPr>
+                          <w:rFonts w:asciiTheme="majorHAnsi" w:hAnsiTheme="majorHAnsi" w:cstheme="majorHAnsi"/>
+                          <w:b/>
                           <w:sz w:val="24"/>
                         </w:rPr>
                       </w:pPr>
                       <w:r>
                         <w:rPr>
+                          <w:rFonts w:asciiTheme="majorHAnsi" w:hAnsiTheme="majorHAnsi" w:cstheme="majorHAnsi"/>
+                          <w:b/>
+                          <w:sz w:val="24"/>
+                        </w:rPr>
+                        <w:t>Groep 16</w:t>
+                      </w:r>
+                    </w:p>
+                    <w:p>
+                      <w:pPr>
+                        <w:spacing w:line="600" w:lineRule="auto"/>
+                        <w:jc w:val="right"/>
+                        <w:rPr>
+                          <w:rFonts w:asciiTheme="majorHAnsi" w:hAnsiTheme="majorHAnsi" w:cstheme="majorHAnsi"/>
+                          <w:sz w:val="24"/>
+                        </w:rPr>
+                      </w:pPr>
+                      <w:r>
+                        <w:rPr>
+                          <w:rFonts w:asciiTheme="majorHAnsi" w:hAnsiTheme="majorHAnsi" w:cstheme="majorHAnsi"/>
                           <w:sz w:val="24"/>
                         </w:rPr>
                         <w:t>HELSENS Bryan</w:t>
@@ -253,11 +333,13 @@
                         <w:spacing w:line="600" w:lineRule="auto"/>
                         <w:jc w:val="right"/>
                         <w:rPr>
+                          <w:rFonts w:asciiTheme="majorHAnsi" w:hAnsiTheme="majorHAnsi" w:cstheme="majorHAnsi"/>
                           <w:sz w:val="24"/>
                         </w:rPr>
                       </w:pPr>
                       <w:r>
                         <w:rPr>
+                          <w:rFonts w:asciiTheme="majorHAnsi" w:hAnsiTheme="majorHAnsi" w:cstheme="majorHAnsi"/>
                           <w:sz w:val="24"/>
                         </w:rPr>
                         <w:t>LAMBERT Brend</w:t>
@@ -268,11 +350,13 @@
                         <w:spacing w:line="600" w:lineRule="auto"/>
                         <w:jc w:val="right"/>
                         <w:rPr>
+                          <w:rFonts w:asciiTheme="majorHAnsi" w:hAnsiTheme="majorHAnsi" w:cstheme="majorHAnsi"/>
                           <w:sz w:val="24"/>
                         </w:rPr>
                       </w:pPr>
                       <w:r>
                         <w:rPr>
+                          <w:rFonts w:asciiTheme="majorHAnsi" w:hAnsiTheme="majorHAnsi" w:cstheme="majorHAnsi"/>
                           <w:sz w:val="24"/>
                         </w:rPr>
                         <w:t>VAN ACKER Reinbert</w:t>
@@ -283,11 +367,13 @@
                         <w:spacing w:line="600" w:lineRule="auto"/>
                         <w:jc w:val="right"/>
                         <w:rPr>
+                          <w:rFonts w:asciiTheme="majorHAnsi" w:hAnsiTheme="majorHAnsi" w:cstheme="majorHAnsi"/>
                           <w:sz w:val="24"/>
                         </w:rPr>
                       </w:pPr>
                       <w:r>
                         <w:rPr>
+                          <w:rFonts w:asciiTheme="majorHAnsi" w:hAnsiTheme="majorHAnsi" w:cstheme="majorHAnsi"/>
                           <w:sz w:val="24"/>
                         </w:rPr>
                         <w:t>VAN HOORICK Dennis</w:t>
@@ -349,6 +435,7 @@
                           <w:p>
                             <w:pPr>
                               <w:rPr>
+                                <w:rFonts w:asciiTheme="majorHAnsi" w:hAnsiTheme="majorHAnsi" w:cstheme="majorHAnsi"/>
                                 <w:color w:val="000000" w:themeColor="text1"/>
                                 <w:sz w:val="72"/>
                                 <w14:shadow w14:blurRad="38100" w14:dist="19050" w14:dir="2700000" w14:sx="100000" w14:sy="100000" w14:kx="0" w14:ky="0" w14:algn="tl">
@@ -365,6 +452,7 @@
                             </w:pPr>
                             <w:r>
                               <w:rPr>
+                                <w:rFonts w:asciiTheme="majorHAnsi" w:hAnsiTheme="majorHAnsi" w:cstheme="majorHAnsi"/>
                                 <w:color w:val="000000" w:themeColor="text1"/>
                                 <w:sz w:val="72"/>
                                 <w14:shadow w14:blurRad="38100" w14:dist="19050" w14:dir="2700000" w14:sx="100000" w14:sy="100000" w14:kx="0" w14:ky="0" w14:algn="tl">
@@ -400,12 +488,13 @@
           </mc:Choice>
           <mc:Fallback>
             <w:pict>
-              <v:shape w14:anchorId="71D98ED3" id="_x0000_s1028" type="#_x0000_t202" style="position:absolute;margin-left:95.35pt;margin-top:542.25pt;width:259pt;height:50.45pt;z-index:251650560;visibility:visible;mso-wrap-style:square;mso-width-percent:0;mso-height-percent:0;mso-wrap-distance-left:9pt;mso-wrap-distance-top:3.6pt;mso-wrap-distance-right:9pt;mso-wrap-distance-bottom:3.6pt;mso-position-horizontal:absolute;mso-position-horizontal-relative:text;mso-position-vertical:absolute;mso-position-vertical-relative:text;mso-width-percent:0;mso-height-percent:0;mso-width-relative:margin;mso-height-relative:margin;v-text-anchor:middle" o:gfxdata="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" filled="f" stroked="f">
+              <v:shape w14:anchorId="71D98ED3" id="_x0000_s1028" type="#_x0000_t202" style="position:absolute;margin-left:95.35pt;margin-top:542.25pt;width:259pt;height:50.45pt;z-index:251650560;visibility:visible;mso-wrap-style:square;mso-width-percent:0;mso-height-percent:0;mso-wrap-distance-left:9pt;mso-wrap-distance-top:3.6pt;mso-wrap-distance-right:9pt;mso-wrap-distance-bottom:3.6pt;mso-position-horizontal:absolute;mso-position-horizontal-relative:text;mso-position-vertical:absolute;mso-position-vertical-relative:text;mso-width-percent:0;mso-height-percent:0;mso-width-relative:margin;mso-height-relative:margin;v-text-anchor:middle" o:gfxdata="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" filled="f" stroked="f">
                 <v:textbox>
                   <w:txbxContent>
                     <w:p>
                       <w:pPr>
                         <w:rPr>
+                          <w:rFonts w:asciiTheme="majorHAnsi" w:hAnsiTheme="majorHAnsi" w:cstheme="majorHAnsi"/>
                           <w:color w:val="000000" w:themeColor="text1"/>
                           <w:sz w:val="72"/>
                           <w14:shadow w14:blurRad="38100" w14:dist="19050" w14:dir="2700000" w14:sx="100000" w14:sy="100000" w14:kx="0" w14:ky="0" w14:algn="tl">
@@ -422,6 +511,7 @@
                       </w:pPr>
                       <w:r>
                         <w:rPr>
+                          <w:rFonts w:asciiTheme="majorHAnsi" w:hAnsiTheme="majorHAnsi" w:cstheme="majorHAnsi"/>
                           <w:color w:val="000000" w:themeColor="text1"/>
                           <w:sz w:val="72"/>
                           <w14:shadow w14:blurRad="38100" w14:dist="19050" w14:dir="2700000" w14:sx="100000" w14:sy="100000" w14:kx="0" w14:ky="0" w14:algn="tl">
@@ -525,7 +615,7 @@
           <w:lang w:val="en-GB"/>
         </w:rPr>
       </w:pPr>
-      <w:bookmarkStart w:id="0" w:name="_Toc529527922"/>
+      <w:bookmarkStart w:id="0" w:name="_Toc529535592"/>
       <w:r>
         <w:lastRenderedPageBreak/>
         <w:t>Versiegeschiedenis</w:t>
@@ -868,6 +958,9 @@
             <w:r>
               <w:t>Voorblad</w:t>
             </w:r>
+            <w:r>
+              <w:t>+inhoudstabel</w:t>
+            </w:r>
           </w:p>
         </w:tc>
       </w:tr>
@@ -893,6 +986,10 @@
     <w:sdt>
       <w:sdtPr>
         <w:rPr>
+          <w:rFonts w:ascii="Arial" w:eastAsia="Arial" w:hAnsi="Arial" w:cs="Arial"/>
+          <w:color w:val="auto"/>
+          <w:sz w:val="22"/>
+          <w:szCs w:val="22"/>
           <w:lang w:val="nl-NL"/>
         </w:rPr>
         <w:id w:val="1274589310"/>
@@ -903,12 +1000,8 @@
       </w:sdtPr>
       <w:sdtEndPr>
         <w:rPr>
-          <w:rFonts w:ascii="Arial" w:eastAsia="Arial" w:hAnsi="Arial" w:cs="Arial"/>
           <w:b/>
           <w:bCs/>
-          <w:color w:val="auto"/>
-          <w:sz w:val="22"/>
-          <w:szCs w:val="22"/>
         </w:rPr>
       </w:sdtEndPr>
       <w:sdtContent>
@@ -943,7 +1036,7 @@
           <w:r>
             <w:fldChar w:fldCharType="separate"/>
           </w:r>
-          <w:hyperlink w:anchor="_Toc529527922" w:history="1">
+          <w:hyperlink w:anchor="_Toc529535592" w:history="1">
             <w:r>
               <w:rPr>
                 <w:rStyle w:val="Hyperlink"/>
@@ -970,7 +1063,7 @@
                 <w:noProof/>
                 <w:webHidden/>
               </w:rPr>
-              <w:instrText xml:space="preserve"> PAGEREF _Toc529527922 \h </w:instrText>
+              <w:instrText xml:space="preserve"> PAGEREF _Toc529535592 \h </w:instrText>
             </w:r>
             <w:r>
               <w:rPr>
@@ -1012,7 +1105,7 @@
               <w:noProof/>
             </w:rPr>
           </w:pPr>
-          <w:hyperlink w:anchor="_Toc529527923" w:history="1">
+          <w:hyperlink w:anchor="_Toc529535593" w:history="1">
             <w:r>
               <w:rPr>
                 <w:rStyle w:val="Hyperlink"/>
@@ -1039,7 +1132,7 @@
                 <w:noProof/>
                 <w:webHidden/>
               </w:rPr>
-              <w:instrText xml:space="preserve"> PAGEREF _Toc529527923 \h </w:instrText>
+              <w:instrText xml:space="preserve"> PAGEREF _Toc529535593 \h </w:instrText>
             </w:r>
             <w:r>
               <w:rPr>
@@ -1081,7 +1174,7 @@
               <w:noProof/>
             </w:rPr>
           </w:pPr>
-          <w:hyperlink w:anchor="_Toc529527924" w:history="1">
+          <w:hyperlink w:anchor="_Toc529535594" w:history="1">
             <w:r>
               <w:rPr>
                 <w:rStyle w:val="Hyperlink"/>
@@ -1108,7 +1201,7 @@
                 <w:noProof/>
                 <w:webHidden/>
               </w:rPr>
-              <w:instrText xml:space="preserve"> PAGEREF _Toc529527924 \h </w:instrText>
+              <w:instrText xml:space="preserve"> PAGEREF _Toc529535594 \h </w:instrText>
             </w:r>
             <w:r>
               <w:rPr>
@@ -1151,7 +1244,7 @@
               <w:noProof/>
             </w:rPr>
           </w:pPr>
-          <w:hyperlink w:anchor="_Toc529527925" w:history="1">
+          <w:hyperlink w:anchor="_Toc529535595" w:history="1">
             <w:r>
               <w:rPr>
                 <w:rStyle w:val="Hyperlink"/>
@@ -1171,7 +1264,7 @@
                 <w:rStyle w:val="Hyperlink"/>
                 <w:noProof/>
               </w:rPr>
-              <w:t>Projectomschrijving</w:t>
+              <w:t>Functional requirements</w:t>
             </w:r>
             <w:r>
               <w:rPr>
@@ -1192,7 +1285,7 @@
                 <w:noProof/>
                 <w:webHidden/>
               </w:rPr>
-              <w:instrText xml:space="preserve"> PAGEREF _Toc529527925 \h </w:instrText>
+              <w:instrText xml:space="preserve"> PAGEREF _Toc529535595 \h </w:instrText>
             </w:r>
             <w:r>
               <w:rPr>
@@ -1235,7 +1328,7 @@
               <w:noProof/>
             </w:rPr>
           </w:pPr>
-          <w:hyperlink w:anchor="_Toc529527926" w:history="1">
+          <w:hyperlink w:anchor="_Toc529535596" w:history="1">
             <w:r>
               <w:rPr>
                 <w:rStyle w:val="Hyperlink"/>
@@ -1255,7 +1348,7 @@
                 <w:rStyle w:val="Hyperlink"/>
                 <w:noProof/>
               </w:rPr>
-              <w:t>Game + hero</w:t>
+              <w:t>Game mechanics</w:t>
             </w:r>
             <w:r>
               <w:rPr>
@@ -1276,7 +1369,7 @@
                 <w:noProof/>
                 <w:webHidden/>
               </w:rPr>
-              <w:instrText xml:space="preserve"> PAGEREF _Toc529527926 \h </w:instrText>
+              <w:instrText xml:space="preserve"> PAGEREF _Toc529535596 \h </w:instrText>
             </w:r>
             <w:r>
               <w:rPr>
@@ -1319,7 +1412,7 @@
               <w:noProof/>
             </w:rPr>
           </w:pPr>
-          <w:hyperlink w:anchor="_Toc529527927" w:history="1">
+          <w:hyperlink w:anchor="_Toc529535597" w:history="1">
             <w:r>
               <w:rPr>
                 <w:rStyle w:val="Hyperlink"/>
@@ -1339,7 +1432,7 @@
                 <w:rStyle w:val="Hyperlink"/>
                 <w:noProof/>
               </w:rPr>
-              <w:t>Gamemodes</w:t>
+              <w:t>Login</w:t>
             </w:r>
             <w:r>
               <w:rPr>
@@ -1360,7 +1453,7 @@
                 <w:noProof/>
                 <w:webHidden/>
               </w:rPr>
-              <w:instrText xml:space="preserve"> PAGEREF _Toc529527927 \h </w:instrText>
+              <w:instrText xml:space="preserve"> PAGEREF _Toc529535597 \h </w:instrText>
             </w:r>
             <w:r>
               <w:rPr>
@@ -1403,7 +1496,7 @@
               <w:noProof/>
             </w:rPr>
           </w:pPr>
-          <w:hyperlink w:anchor="_Toc529527928" w:history="1">
+          <w:hyperlink w:anchor="_Toc529535598" w:history="1">
             <w:r>
               <w:rPr>
                 <w:rStyle w:val="Hyperlink"/>
@@ -1423,6 +1516,88 @@
                 <w:rStyle w:val="Hyperlink"/>
                 <w:noProof/>
               </w:rPr>
+              <w:t>Gamemodes</w:t>
+            </w:r>
+            <w:r>
+              <w:rPr>
+                <w:noProof/>
+                <w:webHidden/>
+              </w:rPr>
+              <w:tab/>
+            </w:r>
+            <w:r>
+              <w:rPr>
+                <w:noProof/>
+                <w:webHidden/>
+              </w:rPr>
+              <w:fldChar w:fldCharType="begin"/>
+            </w:r>
+            <w:r>
+              <w:rPr>
+                <w:noProof/>
+                <w:webHidden/>
+              </w:rPr>
+              <w:instrText xml:space="preserve"> PAGEREF _Toc529535598 \h </w:instrText>
+            </w:r>
+            <w:r>
+              <w:rPr>
+                <w:noProof/>
+                <w:webHidden/>
+              </w:rPr>
+            </w:r>
+            <w:r>
+              <w:rPr>
+                <w:noProof/>
+                <w:webHidden/>
+              </w:rPr>
+              <w:fldChar w:fldCharType="separate"/>
+            </w:r>
+            <w:r>
+              <w:rPr>
+                <w:noProof/>
+                <w:webHidden/>
+              </w:rPr>
+              <w:t>6</w:t>
+            </w:r>
+            <w:r>
+              <w:rPr>
+                <w:noProof/>
+                <w:webHidden/>
+              </w:rPr>
+              <w:fldChar w:fldCharType="end"/>
+            </w:r>
+          </w:hyperlink>
+        </w:p>
+        <w:p>
+          <w:pPr>
+            <w:pStyle w:val="Inhopg3"/>
+            <w:tabs>
+              <w:tab w:val="left" w:pos="1320"/>
+              <w:tab w:val="right" w:leader="dot" w:pos="9019"/>
+            </w:tabs>
+            <w:rPr>
+              <w:noProof/>
+            </w:rPr>
+          </w:pPr>
+          <w:hyperlink w:anchor="_Toc529535599" w:history="1">
+            <w:r>
+              <w:rPr>
+                <w:rStyle w:val="Hyperlink"/>
+                <w:noProof/>
+              </w:rPr>
+              <w:t>1.3.1.</w:t>
+            </w:r>
+            <w:r>
+              <w:rPr>
+                <w:noProof/>
+              </w:rPr>
+              <w:tab/>
+            </w:r>
+            <w:r>
+              <w:rPr>
+                <w:rStyle w:val="Hyperlink"/>
+                <w:noProof/>
+              </w:rPr>
               <w:t>Meer info over onze gamemodes</w:t>
             </w:r>
             <w:r>
@@ -1444,7 +1619,7 @@
                 <w:noProof/>
                 <w:webHidden/>
               </w:rPr>
-              <w:instrText xml:space="preserve"> PAGEREF _Toc529527928 \h </w:instrText>
+              <w:instrText xml:space="preserve"> PAGEREF _Toc529535599 \h </w:instrText>
             </w:r>
             <w:r>
               <w:rPr>
@@ -1464,7 +1639,7 @@
                 <w:noProof/>
                 <w:webHidden/>
               </w:rPr>
-              <w:t>5</w:t>
+              <w:t>6</w:t>
             </w:r>
             <w:r>
               <w:rPr>
@@ -1487,12 +1662,11 @@
               <w:noProof/>
             </w:rPr>
           </w:pPr>
-          <w:hyperlink w:anchor="_Toc529527929" w:history="1">
+          <w:hyperlink w:anchor="_Toc529535600" w:history="1">
             <w:r>
               <w:rPr>
                 <w:rStyle w:val="Hyperlink"/>
                 <w:noProof/>
-                <w:lang w:val="en-GB"/>
               </w:rPr>
               <w:t>1.4.</w:t>
             </w:r>
@@ -1507,9 +1681,8 @@
               <w:rPr>
                 <w:rStyle w:val="Hyperlink"/>
                 <w:noProof/>
-                <w:lang w:val="en-GB"/>
-              </w:rPr>
-              <w:t>Friendly Battle en Random Battle (ranked)</w:t>
+              </w:rPr>
+              <w:t>Scoreberekening</w:t>
             </w:r>
             <w:r>
               <w:rPr>
@@ -1530,7 +1703,7 @@
                 <w:noProof/>
                 <w:webHidden/>
               </w:rPr>
-              <w:instrText xml:space="preserve"> PAGEREF _Toc529527929 \h </w:instrText>
+              <w:instrText xml:space="preserve"> PAGEREF _Toc529535600 \h </w:instrText>
             </w:r>
             <w:r>
               <w:rPr>
@@ -1573,7 +1746,7 @@
               <w:noProof/>
             </w:rPr>
           </w:pPr>
-          <w:hyperlink w:anchor="_Toc529527930" w:history="1">
+          <w:hyperlink w:anchor="_Toc529535601" w:history="1">
             <w:r>
               <w:rPr>
                 <w:rStyle w:val="Hyperlink"/>
@@ -1593,7 +1766,7 @@
                 <w:rStyle w:val="Hyperlink"/>
                 <w:noProof/>
               </w:rPr>
-              <w:t>Cubes</w:t>
+              <w:t>Friendly Battle en Random Battle (ranked)</w:t>
             </w:r>
             <w:r>
               <w:rPr>
@@ -1614,7 +1787,7 @@
                 <w:noProof/>
                 <w:webHidden/>
               </w:rPr>
-              <w:instrText xml:space="preserve"> PAGEREF _Toc529527930 \h </w:instrText>
+              <w:instrText xml:space="preserve"> PAGEREF _Toc529535601 \h </w:instrText>
             </w:r>
             <w:r>
               <w:rPr>
@@ -1657,7 +1830,7 @@
               <w:noProof/>
             </w:rPr>
           </w:pPr>
-          <w:hyperlink w:anchor="_Toc529527931" w:history="1">
+          <w:hyperlink w:anchor="_Toc529535602" w:history="1">
             <w:r>
               <w:rPr>
                 <w:rStyle w:val="Hyperlink"/>
@@ -1677,7 +1850,7 @@
                 <w:rStyle w:val="Hyperlink"/>
                 <w:noProof/>
               </w:rPr>
-              <w:t>Daily Streaks</w:t>
+              <w:t>Cubes</w:t>
             </w:r>
             <w:r>
               <w:rPr>
@@ -1698,7 +1871,7 @@
                 <w:noProof/>
                 <w:webHidden/>
               </w:rPr>
-              <w:instrText xml:space="preserve"> PAGEREF _Toc529527931 \h </w:instrText>
+              <w:instrText xml:space="preserve"> PAGEREF _Toc529535602 \h </w:instrText>
             </w:r>
             <w:r>
               <w:rPr>
@@ -1718,7 +1891,7 @@
                 <w:noProof/>
                 <w:webHidden/>
               </w:rPr>
-              <w:t>6</w:t>
+              <w:t>7</w:t>
             </w:r>
             <w:r>
               <w:rPr>
@@ -1741,7 +1914,7 @@
               <w:noProof/>
             </w:rPr>
           </w:pPr>
-          <w:hyperlink w:anchor="_Toc529527932" w:history="1">
+          <w:hyperlink w:anchor="_Toc529535603" w:history="1">
             <w:r>
               <w:rPr>
                 <w:rStyle w:val="Hyperlink"/>
@@ -1761,7 +1934,7 @@
                 <w:rStyle w:val="Hyperlink"/>
                 <w:noProof/>
               </w:rPr>
-              <w:t>Clan</w:t>
+              <w:t>Daily Streaks</w:t>
             </w:r>
             <w:r>
               <w:rPr>
@@ -1782,7 +1955,7 @@
                 <w:noProof/>
                 <w:webHidden/>
               </w:rPr>
-              <w:instrText xml:space="preserve"> PAGEREF _Toc529527932 \h </w:instrText>
+              <w:instrText xml:space="preserve"> PAGEREF _Toc529535603 \h </w:instrText>
             </w:r>
             <w:r>
               <w:rPr>
@@ -1825,7 +1998,7 @@
               <w:noProof/>
             </w:rPr>
           </w:pPr>
-          <w:hyperlink w:anchor="_Toc529527933" w:history="1">
+          <w:hyperlink w:anchor="_Toc529535604" w:history="1">
             <w:r>
               <w:rPr>
                 <w:rStyle w:val="Hyperlink"/>
@@ -1845,6 +2018,88 @@
                 <w:rStyle w:val="Hyperlink"/>
                 <w:noProof/>
               </w:rPr>
+              <w:t>Clans</w:t>
+            </w:r>
+            <w:r>
+              <w:rPr>
+                <w:noProof/>
+                <w:webHidden/>
+              </w:rPr>
+              <w:tab/>
+            </w:r>
+            <w:r>
+              <w:rPr>
+                <w:noProof/>
+                <w:webHidden/>
+              </w:rPr>
+              <w:fldChar w:fldCharType="begin"/>
+            </w:r>
+            <w:r>
+              <w:rPr>
+                <w:noProof/>
+                <w:webHidden/>
+              </w:rPr>
+              <w:instrText xml:space="preserve"> PAGEREF _Toc529535604 \h </w:instrText>
+            </w:r>
+            <w:r>
+              <w:rPr>
+                <w:noProof/>
+                <w:webHidden/>
+              </w:rPr>
+            </w:r>
+            <w:r>
+              <w:rPr>
+                <w:noProof/>
+                <w:webHidden/>
+              </w:rPr>
+              <w:fldChar w:fldCharType="separate"/>
+            </w:r>
+            <w:r>
+              <w:rPr>
+                <w:noProof/>
+                <w:webHidden/>
+              </w:rPr>
+              <w:t>8</w:t>
+            </w:r>
+            <w:r>
+              <w:rPr>
+                <w:noProof/>
+                <w:webHidden/>
+              </w:rPr>
+              <w:fldChar w:fldCharType="end"/>
+            </w:r>
+          </w:hyperlink>
+        </w:p>
+        <w:p>
+          <w:pPr>
+            <w:pStyle w:val="Inhopg3"/>
+            <w:tabs>
+              <w:tab w:val="left" w:pos="1320"/>
+              <w:tab w:val="right" w:leader="dot" w:pos="9019"/>
+            </w:tabs>
+            <w:rPr>
+              <w:noProof/>
+            </w:rPr>
+          </w:pPr>
+          <w:hyperlink w:anchor="_Toc529535605" w:history="1">
+            <w:r>
+              <w:rPr>
+                <w:rStyle w:val="Hyperlink"/>
+                <w:noProof/>
+              </w:rPr>
+              <w:t>1.8.1.</w:t>
+            </w:r>
+            <w:r>
+              <w:rPr>
+                <w:noProof/>
+              </w:rPr>
+              <w:tab/>
+            </w:r>
+            <w:r>
+              <w:rPr>
+                <w:rStyle w:val="Hyperlink"/>
+                <w:noProof/>
+              </w:rPr>
               <w:t>Hoe join je een clan + huur</w:t>
             </w:r>
             <w:r>
@@ -1866,7 +2121,7 @@
                 <w:noProof/>
                 <w:webHidden/>
               </w:rPr>
-              <w:instrText xml:space="preserve"> PAGEREF _Toc529527933 \h </w:instrText>
+              <w:instrText xml:space="preserve"> PAGEREF _Toc529535605 \h </w:instrText>
             </w:r>
             <w:r>
               <w:rPr>
@@ -1886,7 +2141,421 @@
                 <w:noProof/>
                 <w:webHidden/>
               </w:rPr>
-              <w:t>7</w:t>
+              <w:t>8</w:t>
+            </w:r>
+            <w:r>
+              <w:rPr>
+                <w:noProof/>
+                <w:webHidden/>
+              </w:rPr>
+              <w:fldChar w:fldCharType="end"/>
+            </w:r>
+          </w:hyperlink>
+        </w:p>
+        <w:p>
+          <w:pPr>
+            <w:pStyle w:val="Inhopg3"/>
+            <w:tabs>
+              <w:tab w:val="left" w:pos="1320"/>
+              <w:tab w:val="right" w:leader="dot" w:pos="9019"/>
+            </w:tabs>
+            <w:rPr>
+              <w:noProof/>
+            </w:rPr>
+          </w:pPr>
+          <w:hyperlink w:anchor="_Toc529535606" w:history="1">
+            <w:r>
+              <w:rPr>
+                <w:rStyle w:val="Hyperlink"/>
+                <w:noProof/>
+              </w:rPr>
+              <w:t>1.8.2.</w:t>
+            </w:r>
+            <w:r>
+              <w:rPr>
+                <w:noProof/>
+              </w:rPr>
+              <w:tab/>
+            </w:r>
+            <w:r>
+              <w:rPr>
+                <w:rStyle w:val="Hyperlink"/>
+                <w:noProof/>
+              </w:rPr>
+              <w:t>Soorten leden in een clan + machtsverhoudingen</w:t>
+            </w:r>
+            <w:r>
+              <w:rPr>
+                <w:noProof/>
+                <w:webHidden/>
+              </w:rPr>
+              <w:tab/>
+            </w:r>
+            <w:r>
+              <w:rPr>
+                <w:noProof/>
+                <w:webHidden/>
+              </w:rPr>
+              <w:fldChar w:fldCharType="begin"/>
+            </w:r>
+            <w:r>
+              <w:rPr>
+                <w:noProof/>
+                <w:webHidden/>
+              </w:rPr>
+              <w:instrText xml:space="preserve"> PAGEREF _Toc529535606 \h </w:instrText>
+            </w:r>
+            <w:r>
+              <w:rPr>
+                <w:noProof/>
+                <w:webHidden/>
+              </w:rPr>
+            </w:r>
+            <w:r>
+              <w:rPr>
+                <w:noProof/>
+                <w:webHidden/>
+              </w:rPr>
+              <w:fldChar w:fldCharType="separate"/>
+            </w:r>
+            <w:r>
+              <w:rPr>
+                <w:noProof/>
+                <w:webHidden/>
+              </w:rPr>
+              <w:t>8</w:t>
+            </w:r>
+            <w:r>
+              <w:rPr>
+                <w:noProof/>
+                <w:webHidden/>
+              </w:rPr>
+              <w:fldChar w:fldCharType="end"/>
+            </w:r>
+          </w:hyperlink>
+        </w:p>
+        <w:p>
+          <w:pPr>
+            <w:pStyle w:val="Inhopg3"/>
+            <w:tabs>
+              <w:tab w:val="left" w:pos="1320"/>
+              <w:tab w:val="right" w:leader="dot" w:pos="9019"/>
+            </w:tabs>
+            <w:rPr>
+              <w:noProof/>
+            </w:rPr>
+          </w:pPr>
+          <w:hyperlink w:anchor="_Toc529535607" w:history="1">
+            <w:r>
+              <w:rPr>
+                <w:rStyle w:val="Hyperlink"/>
+                <w:noProof/>
+              </w:rPr>
+              <w:t>1.8.3.</w:t>
+            </w:r>
+            <w:r>
+              <w:rPr>
+                <w:noProof/>
+              </w:rPr>
+              <w:tab/>
+            </w:r>
+            <w:r>
+              <w:rPr>
+                <w:rStyle w:val="Hyperlink"/>
+                <w:noProof/>
+              </w:rPr>
+              <w:t>Battles + friendly Battles</w:t>
+            </w:r>
+            <w:r>
+              <w:rPr>
+                <w:noProof/>
+                <w:webHidden/>
+              </w:rPr>
+              <w:tab/>
+            </w:r>
+            <w:r>
+              <w:rPr>
+                <w:noProof/>
+                <w:webHidden/>
+              </w:rPr>
+              <w:fldChar w:fldCharType="begin"/>
+            </w:r>
+            <w:r>
+              <w:rPr>
+                <w:noProof/>
+                <w:webHidden/>
+              </w:rPr>
+              <w:instrText xml:space="preserve"> PAGEREF _Toc529535607 \h </w:instrText>
+            </w:r>
+            <w:r>
+              <w:rPr>
+                <w:noProof/>
+                <w:webHidden/>
+              </w:rPr>
+            </w:r>
+            <w:r>
+              <w:rPr>
+                <w:noProof/>
+                <w:webHidden/>
+              </w:rPr>
+              <w:fldChar w:fldCharType="separate"/>
+            </w:r>
+            <w:r>
+              <w:rPr>
+                <w:noProof/>
+                <w:webHidden/>
+              </w:rPr>
+              <w:t>8</w:t>
+            </w:r>
+            <w:r>
+              <w:rPr>
+                <w:noProof/>
+                <w:webHidden/>
+              </w:rPr>
+              <w:fldChar w:fldCharType="end"/>
+            </w:r>
+          </w:hyperlink>
+        </w:p>
+        <w:p>
+          <w:pPr>
+            <w:pStyle w:val="Inhopg3"/>
+            <w:tabs>
+              <w:tab w:val="left" w:pos="1320"/>
+              <w:tab w:val="right" w:leader="dot" w:pos="9019"/>
+            </w:tabs>
+            <w:rPr>
+              <w:noProof/>
+            </w:rPr>
+          </w:pPr>
+          <w:hyperlink w:anchor="_Toc529535608" w:history="1">
+            <w:r>
+              <w:rPr>
+                <w:rStyle w:val="Hyperlink"/>
+                <w:noProof/>
+              </w:rPr>
+              <w:t>1.8.4.</w:t>
+            </w:r>
+            <w:r>
+              <w:rPr>
+                <w:noProof/>
+              </w:rPr>
+              <w:tab/>
+            </w:r>
+            <w:r>
+              <w:rPr>
+                <w:rStyle w:val="Hyperlink"/>
+                <w:noProof/>
+              </w:rPr>
+              <w:t>Clanpoints</w:t>
+            </w:r>
+            <w:r>
+              <w:rPr>
+                <w:noProof/>
+                <w:webHidden/>
+              </w:rPr>
+              <w:tab/>
+            </w:r>
+            <w:r>
+              <w:rPr>
+                <w:noProof/>
+                <w:webHidden/>
+              </w:rPr>
+              <w:fldChar w:fldCharType="begin"/>
+            </w:r>
+            <w:r>
+              <w:rPr>
+                <w:noProof/>
+                <w:webHidden/>
+              </w:rPr>
+              <w:instrText xml:space="preserve"> PAGEREF _Toc529535608 \h </w:instrText>
+            </w:r>
+            <w:r>
+              <w:rPr>
+                <w:noProof/>
+                <w:webHidden/>
+              </w:rPr>
+            </w:r>
+            <w:r>
+              <w:rPr>
+                <w:noProof/>
+                <w:webHidden/>
+              </w:rPr>
+              <w:fldChar w:fldCharType="separate"/>
+            </w:r>
+            <w:r>
+              <w:rPr>
+                <w:noProof/>
+                <w:webHidden/>
+              </w:rPr>
+              <w:t>9</w:t>
+            </w:r>
+            <w:r>
+              <w:rPr>
+                <w:noProof/>
+                <w:webHidden/>
+              </w:rPr>
+              <w:fldChar w:fldCharType="end"/>
+            </w:r>
+          </w:hyperlink>
+        </w:p>
+        <w:p>
+          <w:pPr>
+            <w:pStyle w:val="Inhopg1"/>
+            <w:tabs>
+              <w:tab w:val="left" w:pos="440"/>
+              <w:tab w:val="right" w:leader="dot" w:pos="9019"/>
+            </w:tabs>
+            <w:rPr>
+              <w:rFonts w:asciiTheme="minorHAnsi" w:eastAsiaTheme="minorEastAsia" w:hAnsiTheme="minorHAnsi" w:cstheme="minorBidi"/>
+              <w:noProof/>
+            </w:rPr>
+          </w:pPr>
+          <w:hyperlink w:anchor="_Toc529535609" w:history="1">
+            <w:r>
+              <w:rPr>
+                <w:rStyle w:val="Hyperlink"/>
+                <w:noProof/>
+              </w:rPr>
+              <w:t>2.</w:t>
+            </w:r>
+            <w:r>
+              <w:rPr>
+                <w:rFonts w:asciiTheme="minorHAnsi" w:eastAsiaTheme="minorEastAsia" w:hAnsiTheme="minorHAnsi" w:cstheme="minorBidi"/>
+                <w:noProof/>
+              </w:rPr>
+              <w:tab/>
+            </w:r>
+            <w:r>
+              <w:rPr>
+                <w:rStyle w:val="Hyperlink"/>
+                <w:noProof/>
+              </w:rPr>
+              <w:t>Analyse van de huidige situatie (=AS-IS situatie)</w:t>
+            </w:r>
+            <w:r>
+              <w:rPr>
+                <w:noProof/>
+                <w:webHidden/>
+              </w:rPr>
+              <w:tab/>
+            </w:r>
+            <w:r>
+              <w:rPr>
+                <w:noProof/>
+                <w:webHidden/>
+              </w:rPr>
+              <w:fldChar w:fldCharType="begin"/>
+            </w:r>
+            <w:r>
+              <w:rPr>
+                <w:noProof/>
+                <w:webHidden/>
+              </w:rPr>
+              <w:instrText xml:space="preserve"> PAGEREF _Toc529535609 \h </w:instrText>
+            </w:r>
+            <w:r>
+              <w:rPr>
+                <w:noProof/>
+                <w:webHidden/>
+              </w:rPr>
+            </w:r>
+            <w:r>
+              <w:rPr>
+                <w:noProof/>
+                <w:webHidden/>
+              </w:rPr>
+              <w:fldChar w:fldCharType="separate"/>
+            </w:r>
+            <w:r>
+              <w:rPr>
+                <w:noProof/>
+                <w:webHidden/>
+              </w:rPr>
+              <w:t>10</w:t>
+            </w:r>
+            <w:r>
+              <w:rPr>
+                <w:noProof/>
+                <w:webHidden/>
+              </w:rPr>
+              <w:fldChar w:fldCharType="end"/>
+            </w:r>
+          </w:hyperlink>
+        </w:p>
+        <w:p>
+          <w:pPr>
+            <w:pStyle w:val="Inhopg1"/>
+            <w:tabs>
+              <w:tab w:val="left" w:pos="440"/>
+              <w:tab w:val="right" w:leader="dot" w:pos="9019"/>
+            </w:tabs>
+            <w:rPr>
+              <w:rFonts w:asciiTheme="minorHAnsi" w:eastAsiaTheme="minorEastAsia" w:hAnsiTheme="minorHAnsi" w:cstheme="minorBidi"/>
+              <w:noProof/>
+            </w:rPr>
+          </w:pPr>
+          <w:hyperlink w:anchor="_Toc529535610" w:history="1">
+            <w:r>
+              <w:rPr>
+                <w:rStyle w:val="Hyperlink"/>
+                <w:noProof/>
+              </w:rPr>
+              <w:t>3.</w:t>
+            </w:r>
+            <w:r>
+              <w:rPr>
+                <w:rFonts w:asciiTheme="minorHAnsi" w:eastAsiaTheme="minorEastAsia" w:hAnsiTheme="minorHAnsi" w:cstheme="minorBidi"/>
+                <w:noProof/>
+              </w:rPr>
+              <w:tab/>
+            </w:r>
+            <w:r>
+              <w:rPr>
+                <w:rStyle w:val="Hyperlink"/>
+                <w:noProof/>
+              </w:rPr>
+              <w:t>Stakeholders</w:t>
+            </w:r>
+            <w:r>
+              <w:rPr>
+                <w:noProof/>
+                <w:webHidden/>
+              </w:rPr>
+              <w:tab/>
+            </w:r>
+            <w:r>
+              <w:rPr>
+                <w:noProof/>
+                <w:webHidden/>
+              </w:rPr>
+              <w:fldChar w:fldCharType="begin"/>
+            </w:r>
+            <w:r>
+              <w:rPr>
+                <w:noProof/>
+                <w:webHidden/>
+              </w:rPr>
+              <w:instrText xml:space="preserve"> PAGEREF _Toc529535610 \h </w:instrText>
+            </w:r>
+            <w:r>
+              <w:rPr>
+                <w:noProof/>
+                <w:webHidden/>
+              </w:rPr>
+            </w:r>
+            <w:r>
+              <w:rPr>
+                <w:noProof/>
+                <w:webHidden/>
+              </w:rPr>
+              <w:fldChar w:fldCharType="separate"/>
+            </w:r>
+            <w:r>
+              <w:rPr>
+                <w:noProof/>
+                <w:webHidden/>
+              </w:rPr>
+              <w:t>10</w:t>
             </w:r>
             <w:r>
               <w:rPr>
@@ -1909,13 +2578,13 @@
               <w:noProof/>
             </w:rPr>
           </w:pPr>
-          <w:hyperlink w:anchor="_Toc529527934" w:history="1">
+          <w:hyperlink w:anchor="_Toc529535611" w:history="1">
             <w:r>
               <w:rPr>
                 <w:rStyle w:val="Hyperlink"/>
                 <w:noProof/>
               </w:rPr>
-              <w:t>1.9.</w:t>
+              <w:t>3.1.</w:t>
             </w:r>
             <w:r>
               <w:rPr>
@@ -1929,7 +2598,7 @@
                 <w:rStyle w:val="Hyperlink"/>
                 <w:noProof/>
               </w:rPr>
-              <w:t>Soorten leden in een clan + machtsverhoudingen</w:t>
+              <w:t>Executive stakeholders:</w:t>
             </w:r>
             <w:r>
               <w:rPr>
@@ -1950,7 +2619,7 @@
                 <w:noProof/>
                 <w:webHidden/>
               </w:rPr>
-              <w:instrText xml:space="preserve"> PAGEREF _Toc529527934 \h </w:instrText>
+              <w:instrText xml:space="preserve"> PAGEREF _Toc529535611 \h </w:instrText>
             </w:r>
             <w:r>
               <w:rPr>
@@ -1970,7 +2639,7 @@
                 <w:noProof/>
                 <w:webHidden/>
               </w:rPr>
-              <w:t>7</w:t>
+              <w:t>10</w:t>
             </w:r>
             <w:r>
               <w:rPr>
@@ -1985,7 +2654,7 @@
           <w:pPr>
             <w:pStyle w:val="Inhopg2"/>
             <w:tabs>
-              <w:tab w:val="left" w:pos="1100"/>
+              <w:tab w:val="left" w:pos="880"/>
               <w:tab w:val="right" w:leader="dot" w:pos="9019"/>
             </w:tabs>
             <w:rPr>
@@ -1993,13 +2662,13 @@
               <w:noProof/>
             </w:rPr>
           </w:pPr>
-          <w:hyperlink w:anchor="_Toc529527935" w:history="1">
+          <w:hyperlink w:anchor="_Toc529535612" w:history="1">
             <w:r>
               <w:rPr>
                 <w:rStyle w:val="Hyperlink"/>
                 <w:noProof/>
               </w:rPr>
-              <w:t>1.10.</w:t>
+              <w:t>3.2.</w:t>
             </w:r>
             <w:r>
               <w:rPr>
@@ -2013,7 +2682,7 @@
                 <w:rStyle w:val="Hyperlink"/>
                 <w:noProof/>
               </w:rPr>
-              <w:t>Battles + friendly Battles</w:t>
+              <w:t>End users</w:t>
             </w:r>
             <w:r>
               <w:rPr>
@@ -2034,7 +2703,7 @@
                 <w:noProof/>
                 <w:webHidden/>
               </w:rPr>
-              <w:instrText xml:space="preserve"> PAGEREF _Toc529527935 \h </w:instrText>
+              <w:instrText xml:space="preserve"> PAGEREF _Toc529535612 \h </w:instrText>
             </w:r>
             <w:r>
               <w:rPr>
@@ -2054,7 +2723,7 @@
                 <w:noProof/>
                 <w:webHidden/>
               </w:rPr>
-              <w:t>7</w:t>
+              <w:t>10</w:t>
             </w:r>
             <w:r>
               <w:rPr>
@@ -2069,7 +2738,7 @@
           <w:pPr>
             <w:pStyle w:val="Inhopg2"/>
             <w:tabs>
-              <w:tab w:val="left" w:pos="1100"/>
+              <w:tab w:val="left" w:pos="880"/>
               <w:tab w:val="right" w:leader="dot" w:pos="9019"/>
             </w:tabs>
             <w:rPr>
@@ -2077,13 +2746,13 @@
               <w:noProof/>
             </w:rPr>
           </w:pPr>
-          <w:hyperlink w:anchor="_Toc529527936" w:history="1">
+          <w:hyperlink w:anchor="_Toc529535613" w:history="1">
             <w:r>
               <w:rPr>
                 <w:rStyle w:val="Hyperlink"/>
                 <w:noProof/>
               </w:rPr>
-              <w:t>1.11.</w:t>
+              <w:t>3.3.</w:t>
             </w:r>
             <w:r>
               <w:rPr>
@@ -2097,7 +2766,7 @@
                 <w:rStyle w:val="Hyperlink"/>
                 <w:noProof/>
               </w:rPr>
-              <w:t>Clanpoints</w:t>
+              <w:t>Experts</w:t>
             </w:r>
             <w:r>
               <w:rPr>
@@ -2118,7 +2787,7 @@
                 <w:noProof/>
                 <w:webHidden/>
               </w:rPr>
-              <w:instrText xml:space="preserve"> PAGEREF _Toc529527936 \h </w:instrText>
+              <w:instrText xml:space="preserve"> PAGEREF _Toc529535613 \h </w:instrText>
             </w:r>
             <w:r>
               <w:rPr>
@@ -2138,7 +2807,7 @@
                 <w:noProof/>
                 <w:webHidden/>
               </w:rPr>
-              <w:t>8</w:t>
+              <w:t>10</w:t>
             </w:r>
             <w:r>
               <w:rPr>
@@ -2161,13 +2830,13 @@
               <w:noProof/>
             </w:rPr>
           </w:pPr>
-          <w:hyperlink w:anchor="_Toc529527937" w:history="1">
+          <w:hyperlink w:anchor="_Toc529535614" w:history="1">
             <w:r>
               <w:rPr>
                 <w:rStyle w:val="Hyperlink"/>
                 <w:noProof/>
               </w:rPr>
-              <w:t>2.</w:t>
+              <w:t>4.</w:t>
             </w:r>
             <w:r>
               <w:rPr>
@@ -2181,7 +2850,7 @@
                 <w:rStyle w:val="Hyperlink"/>
                 <w:noProof/>
               </w:rPr>
-              <w:t>Analyse van de huidige situatie (=AS-IS situatie)</w:t>
+              <w:t>Goals</w:t>
             </w:r>
             <w:r>
               <w:rPr>
@@ -2202,7 +2871,7 @@
                 <w:noProof/>
                 <w:webHidden/>
               </w:rPr>
-              <w:instrText xml:space="preserve"> PAGEREF _Toc529527937 \h </w:instrText>
+              <w:instrText xml:space="preserve"> PAGEREF _Toc529535614 \h </w:instrText>
             </w:r>
             <w:r>
               <w:rPr>
@@ -2222,7 +2891,7 @@
                 <w:noProof/>
                 <w:webHidden/>
               </w:rPr>
-              <w:t>9</w:t>
+              <w:t>11</w:t>
             </w:r>
             <w:r>
               <w:rPr>
@@ -2245,13 +2914,13 @@
               <w:noProof/>
             </w:rPr>
           </w:pPr>
-          <w:hyperlink w:anchor="_Toc529527938" w:history="1">
+          <w:hyperlink w:anchor="_Toc529535615" w:history="1">
             <w:r>
               <w:rPr>
                 <w:rStyle w:val="Hyperlink"/>
                 <w:noProof/>
               </w:rPr>
-              <w:t>3.</w:t>
+              <w:t>5.</w:t>
             </w:r>
             <w:r>
               <w:rPr>
@@ -2265,7 +2934,7 @@
                 <w:rStyle w:val="Hyperlink"/>
                 <w:noProof/>
               </w:rPr>
-              <w:t>Stakeholders</w:t>
+              <w:t>Requirements</w:t>
             </w:r>
             <w:r>
               <w:rPr>
@@ -2286,7 +2955,7 @@
                 <w:noProof/>
                 <w:webHidden/>
               </w:rPr>
-              <w:instrText xml:space="preserve"> PAGEREF _Toc529527938 \h </w:instrText>
+              <w:instrText xml:space="preserve"> PAGEREF _Toc529535615 \h </w:instrText>
             </w:r>
             <w:r>
               <w:rPr>
@@ -2306,7 +2975,7 @@
                 <w:noProof/>
                 <w:webHidden/>
               </w:rPr>
-              <w:t>9</w:t>
+              <w:t>12</w:t>
             </w:r>
             <w:r>
               <w:rPr>
@@ -2329,13 +2998,13 @@
               <w:noProof/>
             </w:rPr>
           </w:pPr>
-          <w:hyperlink w:anchor="_Toc529527939" w:history="1">
+          <w:hyperlink w:anchor="_Toc529535616" w:history="1">
             <w:r>
               <w:rPr>
                 <w:rStyle w:val="Hyperlink"/>
                 <w:noProof/>
               </w:rPr>
-              <w:t>3.1.</w:t>
+              <w:t>5.1.</w:t>
             </w:r>
             <w:r>
               <w:rPr>
@@ -2349,7 +3018,7 @@
                 <w:rStyle w:val="Hyperlink"/>
                 <w:noProof/>
               </w:rPr>
-              <w:t>Executive stakeholders:</w:t>
+              <w:t>Functionele vereisten</w:t>
             </w:r>
             <w:r>
               <w:rPr>
@@ -2370,7 +3039,7 @@
                 <w:noProof/>
                 <w:webHidden/>
               </w:rPr>
-              <w:instrText xml:space="preserve"> PAGEREF _Toc529527939 \h </w:instrText>
+              <w:instrText xml:space="preserve"> PAGEREF _Toc529535616 \h </w:instrText>
             </w:r>
             <w:r>
               <w:rPr>
@@ -2390,7 +3059,7 @@
                 <w:noProof/>
                 <w:webHidden/>
               </w:rPr>
-              <w:t>9</w:t>
+              <w:t>12</w:t>
             </w:r>
             <w:r>
               <w:rPr>
@@ -2413,13 +3082,13 @@
               <w:noProof/>
             </w:rPr>
           </w:pPr>
-          <w:hyperlink w:anchor="_Toc529527940" w:history="1">
+          <w:hyperlink w:anchor="_Toc529535617" w:history="1">
             <w:r>
               <w:rPr>
                 <w:rStyle w:val="Hyperlink"/>
                 <w:noProof/>
               </w:rPr>
-              <w:t>3.2.</w:t>
+              <w:t>5.2.</w:t>
             </w:r>
             <w:r>
               <w:rPr>
@@ -2433,7 +3102,7 @@
                 <w:rStyle w:val="Hyperlink"/>
                 <w:noProof/>
               </w:rPr>
-              <w:t>End users</w:t>
+              <w:t>Niet functionele vereisten</w:t>
             </w:r>
             <w:r>
               <w:rPr>
@@ -2454,7 +3123,7 @@
                 <w:noProof/>
                 <w:webHidden/>
               </w:rPr>
-              <w:instrText xml:space="preserve"> PAGEREF _Toc529527940 \h </w:instrText>
+              <w:instrText xml:space="preserve"> PAGEREF _Toc529535617 \h </w:instrText>
             </w:r>
             <w:r>
               <w:rPr>
@@ -2474,91 +3143,7 @@
                 <w:noProof/>
                 <w:webHidden/>
               </w:rPr>
-              <w:t>9</w:t>
-            </w:r>
-            <w:r>
-              <w:rPr>
-                <w:noProof/>
-                <w:webHidden/>
-              </w:rPr>
-              <w:fldChar w:fldCharType="end"/>
-            </w:r>
-          </w:hyperlink>
-        </w:p>
-        <w:p>
-          <w:pPr>
-            <w:pStyle w:val="Inhopg2"/>
-            <w:tabs>
-              <w:tab w:val="left" w:pos="880"/>
-              <w:tab w:val="right" w:leader="dot" w:pos="9019"/>
-            </w:tabs>
-            <w:rPr>
-              <w:rFonts w:asciiTheme="minorHAnsi" w:eastAsiaTheme="minorEastAsia" w:hAnsiTheme="minorHAnsi" w:cstheme="minorBidi"/>
-              <w:noProof/>
-            </w:rPr>
-          </w:pPr>
-          <w:hyperlink w:anchor="_Toc529527941" w:history="1">
-            <w:r>
-              <w:rPr>
-                <w:rStyle w:val="Hyperlink"/>
-                <w:noProof/>
-              </w:rPr>
-              <w:t>3.3.</w:t>
-            </w:r>
-            <w:r>
-              <w:rPr>
-                <w:rFonts w:asciiTheme="minorHAnsi" w:eastAsiaTheme="minorEastAsia" w:hAnsiTheme="minorHAnsi" w:cstheme="minorBidi"/>
-                <w:noProof/>
-              </w:rPr>
-              <w:tab/>
-            </w:r>
-            <w:r>
-              <w:rPr>
-                <w:rStyle w:val="Hyperlink"/>
-                <w:noProof/>
-              </w:rPr>
-              <w:t>Experts</w:t>
-            </w:r>
-            <w:r>
-              <w:rPr>
-                <w:noProof/>
-                <w:webHidden/>
-              </w:rPr>
-              <w:tab/>
-            </w:r>
-            <w:r>
-              <w:rPr>
-                <w:noProof/>
-                <w:webHidden/>
-              </w:rPr>
-              <w:fldChar w:fldCharType="begin"/>
-            </w:r>
-            <w:r>
-              <w:rPr>
-                <w:noProof/>
-                <w:webHidden/>
-              </w:rPr>
-              <w:instrText xml:space="preserve"> PAGEREF _Toc529527941 \h </w:instrText>
-            </w:r>
-            <w:r>
-              <w:rPr>
-                <w:noProof/>
-                <w:webHidden/>
-              </w:rPr>
-            </w:r>
-            <w:r>
-              <w:rPr>
-                <w:noProof/>
-                <w:webHidden/>
-              </w:rPr>
-              <w:fldChar w:fldCharType="separate"/>
-            </w:r>
-            <w:r>
-              <w:rPr>
-                <w:noProof/>
-                <w:webHidden/>
-              </w:rPr>
-              <w:t>9</w:t>
+              <w:t>13</w:t>
             </w:r>
             <w:r>
               <w:rPr>
@@ -2581,13 +3166,13 @@
               <w:noProof/>
             </w:rPr>
           </w:pPr>
-          <w:hyperlink w:anchor="_Toc529527942" w:history="1">
+          <w:hyperlink w:anchor="_Toc529535618" w:history="1">
             <w:r>
               <w:rPr>
                 <w:rStyle w:val="Hyperlink"/>
                 <w:noProof/>
               </w:rPr>
-              <w:t>4.</w:t>
+              <w:t>6.</w:t>
             </w:r>
             <w:r>
               <w:rPr>
@@ -2601,7 +3186,7 @@
                 <w:rStyle w:val="Hyperlink"/>
                 <w:noProof/>
               </w:rPr>
-              <w:t>Goals</w:t>
+              <w:t>Risk Management</w:t>
             </w:r>
             <w:r>
               <w:rPr>
@@ -2622,7 +3207,7 @@
                 <w:noProof/>
                 <w:webHidden/>
               </w:rPr>
-              <w:instrText xml:space="preserve"> PAGEREF _Toc529527942 \h </w:instrText>
+              <w:instrText xml:space="preserve"> PAGEREF _Toc529535618 \h </w:instrText>
             </w:r>
             <w:r>
               <w:rPr>
@@ -2642,343 +3227,7 @@
                 <w:noProof/>
                 <w:webHidden/>
               </w:rPr>
-              <w:t>10</w:t>
-            </w:r>
-            <w:r>
-              <w:rPr>
-                <w:noProof/>
-                <w:webHidden/>
-              </w:rPr>
-              <w:fldChar w:fldCharType="end"/>
-            </w:r>
-          </w:hyperlink>
-        </w:p>
-        <w:p>
-          <w:pPr>
-            <w:pStyle w:val="Inhopg1"/>
-            <w:tabs>
-              <w:tab w:val="left" w:pos="440"/>
-              <w:tab w:val="right" w:leader="dot" w:pos="9019"/>
-            </w:tabs>
-            <w:rPr>
-              <w:rFonts w:asciiTheme="minorHAnsi" w:eastAsiaTheme="minorEastAsia" w:hAnsiTheme="minorHAnsi" w:cstheme="minorBidi"/>
-              <w:noProof/>
-            </w:rPr>
-          </w:pPr>
-          <w:hyperlink w:anchor="_Toc529527943" w:history="1">
-            <w:r>
-              <w:rPr>
-                <w:rStyle w:val="Hyperlink"/>
-                <w:noProof/>
-              </w:rPr>
-              <w:t>5.</w:t>
-            </w:r>
-            <w:r>
-              <w:rPr>
-                <w:rFonts w:asciiTheme="minorHAnsi" w:eastAsiaTheme="minorEastAsia" w:hAnsiTheme="minorHAnsi" w:cstheme="minorBidi"/>
-                <w:noProof/>
-              </w:rPr>
-              <w:tab/>
-            </w:r>
-            <w:r>
-              <w:rPr>
-                <w:rStyle w:val="Hyperlink"/>
-                <w:noProof/>
-              </w:rPr>
-              <w:t>Requirements</w:t>
-            </w:r>
-            <w:r>
-              <w:rPr>
-                <w:noProof/>
-                <w:webHidden/>
-              </w:rPr>
-              <w:tab/>
-            </w:r>
-            <w:r>
-              <w:rPr>
-                <w:noProof/>
-                <w:webHidden/>
-              </w:rPr>
-              <w:fldChar w:fldCharType="begin"/>
-            </w:r>
-            <w:r>
-              <w:rPr>
-                <w:noProof/>
-                <w:webHidden/>
-              </w:rPr>
-              <w:instrText xml:space="preserve"> PAGEREF _Toc529527943 \h </w:instrText>
-            </w:r>
-            <w:r>
-              <w:rPr>
-                <w:noProof/>
-                <w:webHidden/>
-              </w:rPr>
-            </w:r>
-            <w:r>
-              <w:rPr>
-                <w:noProof/>
-                <w:webHidden/>
-              </w:rPr>
-              <w:fldChar w:fldCharType="separate"/>
-            </w:r>
-            <w:r>
-              <w:rPr>
-                <w:noProof/>
-                <w:webHidden/>
-              </w:rPr>
-              <w:t>11</w:t>
-            </w:r>
-            <w:r>
-              <w:rPr>
-                <w:noProof/>
-                <w:webHidden/>
-              </w:rPr>
-              <w:fldChar w:fldCharType="end"/>
-            </w:r>
-          </w:hyperlink>
-        </w:p>
-        <w:p>
-          <w:pPr>
-            <w:pStyle w:val="Inhopg2"/>
-            <w:tabs>
-              <w:tab w:val="left" w:pos="880"/>
-              <w:tab w:val="right" w:leader="dot" w:pos="9019"/>
-            </w:tabs>
-            <w:rPr>
-              <w:rFonts w:asciiTheme="minorHAnsi" w:eastAsiaTheme="minorEastAsia" w:hAnsiTheme="minorHAnsi" w:cstheme="minorBidi"/>
-              <w:noProof/>
-            </w:rPr>
-          </w:pPr>
-          <w:hyperlink w:anchor="_Toc529527944" w:history="1">
-            <w:r>
-              <w:rPr>
-                <w:rStyle w:val="Hyperlink"/>
-                <w:noProof/>
-              </w:rPr>
-              <w:t>5.1.</w:t>
-            </w:r>
-            <w:r>
-              <w:rPr>
-                <w:rFonts w:asciiTheme="minorHAnsi" w:eastAsiaTheme="minorEastAsia" w:hAnsiTheme="minorHAnsi" w:cstheme="minorBidi"/>
-                <w:noProof/>
-              </w:rPr>
-              <w:tab/>
-            </w:r>
-            <w:r>
-              <w:rPr>
-                <w:rStyle w:val="Hyperlink"/>
-                <w:noProof/>
-              </w:rPr>
-              <w:t>Functionele vereisten</w:t>
-            </w:r>
-            <w:r>
-              <w:rPr>
-                <w:noProof/>
-                <w:webHidden/>
-              </w:rPr>
-              <w:tab/>
-            </w:r>
-            <w:r>
-              <w:rPr>
-                <w:noProof/>
-                <w:webHidden/>
-              </w:rPr>
-              <w:fldChar w:fldCharType="begin"/>
-            </w:r>
-            <w:r>
-              <w:rPr>
-                <w:noProof/>
-                <w:webHidden/>
-              </w:rPr>
-              <w:instrText xml:space="preserve"> PAGEREF _Toc529527944 \h </w:instrText>
-            </w:r>
-            <w:r>
-              <w:rPr>
-                <w:noProof/>
-                <w:webHidden/>
-              </w:rPr>
-            </w:r>
-            <w:r>
-              <w:rPr>
-                <w:noProof/>
-                <w:webHidden/>
-              </w:rPr>
-              <w:fldChar w:fldCharType="separate"/>
-            </w:r>
-            <w:r>
-              <w:rPr>
-                <w:noProof/>
-                <w:webHidden/>
-              </w:rPr>
-              <w:t>11</w:t>
-            </w:r>
-            <w:r>
-              <w:rPr>
-                <w:noProof/>
-                <w:webHidden/>
-              </w:rPr>
-              <w:fldChar w:fldCharType="end"/>
-            </w:r>
-          </w:hyperlink>
-        </w:p>
-        <w:p>
-          <w:pPr>
-            <w:pStyle w:val="Inhopg2"/>
-            <w:tabs>
-              <w:tab w:val="left" w:pos="880"/>
-              <w:tab w:val="right" w:leader="dot" w:pos="9019"/>
-            </w:tabs>
-            <w:rPr>
-              <w:rFonts w:asciiTheme="minorHAnsi" w:eastAsiaTheme="minorEastAsia" w:hAnsiTheme="minorHAnsi" w:cstheme="minorBidi"/>
-              <w:noProof/>
-            </w:rPr>
-          </w:pPr>
-          <w:hyperlink w:anchor="_Toc529527945" w:history="1">
-            <w:r>
-              <w:rPr>
-                <w:rStyle w:val="Hyperlink"/>
-                <w:noProof/>
-              </w:rPr>
-              <w:t>5.2.</w:t>
-            </w:r>
-            <w:r>
-              <w:rPr>
-                <w:rFonts w:asciiTheme="minorHAnsi" w:eastAsiaTheme="minorEastAsia" w:hAnsiTheme="minorHAnsi" w:cstheme="minorBidi"/>
-                <w:noProof/>
-              </w:rPr>
-              <w:tab/>
-            </w:r>
-            <w:r>
-              <w:rPr>
-                <w:rStyle w:val="Hyperlink"/>
-                <w:noProof/>
-              </w:rPr>
-              <w:t>Niet functionele vereisten</w:t>
-            </w:r>
-            <w:r>
-              <w:rPr>
-                <w:noProof/>
-                <w:webHidden/>
-              </w:rPr>
-              <w:tab/>
-            </w:r>
-            <w:r>
-              <w:rPr>
-                <w:noProof/>
-                <w:webHidden/>
-              </w:rPr>
-              <w:fldChar w:fldCharType="begin"/>
-            </w:r>
-            <w:r>
-              <w:rPr>
-                <w:noProof/>
-                <w:webHidden/>
-              </w:rPr>
-              <w:instrText xml:space="preserve"> PAGEREF _Toc529527945 \h </w:instrText>
-            </w:r>
-            <w:r>
-              <w:rPr>
-                <w:noProof/>
-                <w:webHidden/>
-              </w:rPr>
-            </w:r>
-            <w:r>
-              <w:rPr>
-                <w:noProof/>
-                <w:webHidden/>
-              </w:rPr>
-              <w:fldChar w:fldCharType="separate"/>
-            </w:r>
-            <w:r>
-              <w:rPr>
-                <w:noProof/>
-                <w:webHidden/>
-              </w:rPr>
-              <w:t>12</w:t>
-            </w:r>
-            <w:r>
-              <w:rPr>
-                <w:noProof/>
-                <w:webHidden/>
-              </w:rPr>
-              <w:fldChar w:fldCharType="end"/>
-            </w:r>
-          </w:hyperlink>
-        </w:p>
-        <w:p>
-          <w:pPr>
-            <w:pStyle w:val="Inhopg1"/>
-            <w:tabs>
-              <w:tab w:val="left" w:pos="440"/>
-              <w:tab w:val="right" w:leader="dot" w:pos="9019"/>
-            </w:tabs>
-            <w:rPr>
-              <w:rFonts w:asciiTheme="minorHAnsi" w:eastAsiaTheme="minorEastAsia" w:hAnsiTheme="minorHAnsi" w:cstheme="minorBidi"/>
-              <w:noProof/>
-            </w:rPr>
-          </w:pPr>
-          <w:hyperlink w:anchor="_Toc529527946" w:history="1">
-            <w:r>
-              <w:rPr>
-                <w:rStyle w:val="Hyperlink"/>
-                <w:noProof/>
-              </w:rPr>
-              <w:t>6.</w:t>
-            </w:r>
-            <w:r>
-              <w:rPr>
-                <w:rFonts w:asciiTheme="minorHAnsi" w:eastAsiaTheme="minorEastAsia" w:hAnsiTheme="minorHAnsi" w:cstheme="minorBidi"/>
-                <w:noProof/>
-              </w:rPr>
-              <w:tab/>
-            </w:r>
-            <w:r>
-              <w:rPr>
-                <w:rStyle w:val="Hyperlink"/>
-                <w:noProof/>
-              </w:rPr>
-              <w:t>Risk Management</w:t>
-            </w:r>
-            <w:r>
-              <w:rPr>
-                <w:noProof/>
-                <w:webHidden/>
-              </w:rPr>
-              <w:tab/>
-            </w:r>
-            <w:r>
-              <w:rPr>
-                <w:noProof/>
-                <w:webHidden/>
-              </w:rPr>
-              <w:fldChar w:fldCharType="begin"/>
-            </w:r>
-            <w:r>
-              <w:rPr>
-                <w:noProof/>
-                <w:webHidden/>
-              </w:rPr>
-              <w:instrText xml:space="preserve"> PAGEREF _Toc529527946 \h </w:instrText>
-            </w:r>
-            <w:r>
-              <w:rPr>
-                <w:noProof/>
-                <w:webHidden/>
-              </w:rPr>
-            </w:r>
-            <w:r>
-              <w:rPr>
-                <w:noProof/>
-                <w:webHidden/>
-              </w:rPr>
-              <w:fldChar w:fldCharType="separate"/>
-            </w:r>
-            <w:r>
-              <w:rPr>
-                <w:noProof/>
-                <w:webHidden/>
-              </w:rPr>
-              <w:t>13</w:t>
+              <w:t>14</w:t>
             </w:r>
             <w:r>
               <w:rPr>
@@ -3013,18 +3262,17 @@
       <w:r>
         <w:br w:type="page"/>
       </w:r>
-      <w:bookmarkStart w:id="12" w:name="_GoBack"/>
+    </w:p>
+    <w:p>
+      <w:pPr>
+        <w:pStyle w:val="Kop1"/>
+      </w:pPr>
+      <w:bookmarkStart w:id="12" w:name="_Toc529535593"/>
+      <w:r>
+        <w:lastRenderedPageBreak/>
+        <w:t>Verklarende woordenlijst</w:t>
+      </w:r>
       <w:bookmarkEnd w:id="12"/>
-    </w:p>
-    <w:p>
-      <w:pPr>
-        <w:pStyle w:val="Kop1"/>
-      </w:pPr>
-      <w:bookmarkStart w:id="13" w:name="_Toc529527923"/>
-      <w:r>
-        <w:t>Verklarende woordenlijst</w:t>
-      </w:r>
-      <w:bookmarkEnd w:id="13"/>
     </w:p>
     <w:p>
       <w:pPr>
@@ -3051,6 +3299,41 @@
       <w:r>
         <w:tab/>
         <w:t>Experience points is een waarde die aantoont hoe veel de speler al gewonnen heeft</w:t>
+      </w:r>
+    </w:p>
+    <w:p>
+      <w:pPr>
+        <w:spacing w:line="480" w:lineRule="auto"/>
+        <w:ind w:left="1440" w:hanging="1440"/>
+      </w:pPr>
+    </w:p>
+    <w:p>
+      <w:pPr>
+        <w:spacing w:line="480" w:lineRule="auto"/>
+        <w:ind w:left="1440" w:hanging="1440"/>
+      </w:pPr>
+      <w:r>
+        <w:t>Hard Drop</w:t>
+      </w:r>
+      <w:r>
+        <w:tab/>
+        <w:t xml:space="preserve">Een blokje direct </w:t>
+      </w:r>
+      <w:r>
+        <w:t>op de onderste rij laten vallen.</w:t>
+      </w:r>
+    </w:p>
+    <w:p>
+      <w:pPr>
+        <w:spacing w:line="480" w:lineRule="auto"/>
+        <w:ind w:left="1440" w:hanging="1440"/>
+      </w:pPr>
+      <w:r>
+        <w:t>Soft Drop</w:t>
+      </w:r>
+      <w:r>
+        <w:tab/>
+        <w:t>Een blokje versneld laten vallen.</w:t>
       </w:r>
     </w:p>
     <w:p>
@@ -3070,12 +3353,12 @@
       <w:pPr>
         <w:pStyle w:val="Kop1"/>
       </w:pPr>
-      <w:bookmarkStart w:id="14" w:name="_Toc529527924"/>
+      <w:bookmarkStart w:id="13" w:name="_Toc529535594"/>
       <w:r>
         <w:lastRenderedPageBreak/>
         <w:t>Inleiding</w:t>
       </w:r>
-      <w:bookmarkEnd w:id="14"/>
+      <w:bookmarkEnd w:id="13"/>
     </w:p>
     <w:p>
       <w:pPr>
@@ -3211,304 +3494,481 @@
       <w:r>
         <w:br w:type="page"/>
       </w:r>
-      <w:bookmarkStart w:id="15" w:name="_Toc529527925"/>
-      <w:r>
-        <w:t>Projectomschrijving</w:t>
+      <w:bookmarkStart w:id="14" w:name="_Toc529535595"/>
+      <w:r>
+        <w:lastRenderedPageBreak/>
+        <w:t>Functional requirements</w:t>
+      </w:r>
+      <w:bookmarkEnd w:id="14"/>
+    </w:p>
+    <w:p>
+      <w:pPr>
+        <w:pStyle w:val="Kop2"/>
+      </w:pPr>
+      <w:bookmarkStart w:id="15" w:name="_Toc529535596"/>
+      <w:r>
+        <w:t xml:space="preserve">Game </w:t>
+      </w:r>
+      <w:r>
+        <w:t>mechanics</w:t>
       </w:r>
       <w:bookmarkEnd w:id="15"/>
     </w:p>
     <w:p>
       <w:pPr>
+        <w:contextualSpacing w:val="0"/>
+      </w:pPr>
+      <w:r>
+        <w:t>Doordat tetris een spel is die uitgebracht werd in 1984, deed dit ons denken aan de tijd waar pac-man, donkey kong en allerlei andere characters heel beke</w:t>
+      </w:r>
+      <w:r>
+        <w:t xml:space="preserve">nd waren. Daarom willen wij onze gebruikers een kans geven om deze heroes te leren kennen of herontdekken, </w:t>
+      </w:r>
+      <w:r>
+        <w:t>door een nieuwe tetris te ontwikkelen waarbij we die (oude) character</w:t>
+      </w:r>
+      <w:r>
+        <w:t>s</w:t>
+      </w:r>
+      <w:r>
+        <w:t xml:space="preserve"> terug tot leven wekken en ze terug een kans geven om te schitteren.</w:t>
+      </w:r>
+    </w:p>
+    <w:p>
+      <w:pPr>
+        <w:contextualSpacing w:val="0"/>
+      </w:pPr>
+    </w:p>
+    <w:p>
+      <w:pPr>
+        <w:contextualSpacing w:val="0"/>
+      </w:pPr>
+      <w:r>
+        <w:t>Doordat deze game ontstaan is in de jaren 80 willen we onze game oo</w:t>
+      </w:r>
+      <w:r>
+        <w:t>k baseren op dingen van die jaren</w:t>
+      </w:r>
+      <w:r>
+        <w:t xml:space="preserve">. De </w:t>
+      </w:r>
+      <w:r>
+        <w:t>design elementen</w:t>
+      </w:r>
+      <w:r>
+        <w:t xml:space="preserve"> waarmee we </w:t>
+      </w:r>
+      <w:r>
+        <w:t>zullen werken zijn</w:t>
+      </w:r>
+      <w:r>
+        <w:t xml:space="preserve"> retro, synthwave, enzovoort. Deze dingen zullen in ons design te zien zijn.</w:t>
+      </w:r>
+    </w:p>
+    <w:p>
+      <w:pPr>
+        <w:contextualSpacing w:val="0"/>
+      </w:pPr>
+    </w:p>
+    <w:p>
+      <w:pPr>
+        <w:contextualSpacing w:val="0"/>
+      </w:pPr>
+      <w:r>
+        <w:t>De gekozen hero bepaalt ook d</w:t>
+      </w:r>
+      <w:r>
+        <w:t>e heropower, elke hero heeft na</w:t>
+      </w:r>
+      <w:r>
+        <w:t>melijk een power die bij hem past.</w:t>
+      </w:r>
+    </w:p>
+    <w:p>
+      <w:pPr>
+        <w:contextualSpacing w:val="0"/>
+      </w:pPr>
+    </w:p>
+    <w:p>
+      <w:pPr>
+        <w:contextualSpacing w:val="0"/>
+      </w:pPr>
+      <w:r>
+        <w:t>de besturing zal gebeuren via het toetsenbord, de blokjes kunnen naar links of rechts verplaatst worden doormiddel van de pijltjestoetsen naar links en rechts, en draaien via de pijltoets omhoog. De gebruiker kan het blokje sneller naar beneden laten gaan door op de pijltoets naar onder te klikken en een hard drop gebeurt door op de spatiebalk te duwen.</w:t>
+      </w:r>
+    </w:p>
+    <w:p>
+      <w:pPr>
+        <w:contextualSpacing w:val="0"/>
+      </w:pPr>
+    </w:p>
+    <w:p>
+      <w:pPr>
+        <w:contextualSpacing w:val="0"/>
+      </w:pPr>
+      <w:r>
+        <w:t xml:space="preserve">Doorheen het spel kan de speler gebruik maken van de heropower die zijn gekozen hero heeft, de prijs voor deze heropower is een bepaalde hoeveelheid van de score die de speler al gehaald heeft tijdens het spel.  </w:t>
+      </w:r>
+    </w:p>
+    <w:p>
+      <w:pPr>
         <w:pStyle w:val="Kop2"/>
       </w:pPr>
-      <w:bookmarkStart w:id="16" w:name="_Toc529527926"/>
-      <w:r>
-        <w:t>Game + hero</w:t>
+      <w:bookmarkStart w:id="16" w:name="_Toc529535597"/>
+      <w:r>
+        <w:t>Login</w:t>
       </w:r>
       <w:bookmarkEnd w:id="16"/>
     </w:p>
     <w:p>
       <w:pPr>
+        <w:pStyle w:val="Geenafstand"/>
+      </w:pPr>
+      <w:r>
+        <w:t xml:space="preserve">Vooraleer men het spel kan spelen moet de gebruiker zich inloggen in zijn persoonlijke account, </w:t>
+      </w:r>
+      <w:r>
+        <w:t>eenmaal ingelogd kan de speler zijn Cubes en inventory raadplegen alsook een spel starten.</w:t>
+      </w:r>
+    </w:p>
+    <w:p>
+      <w:pPr>
+        <w:pStyle w:val="Geenafstand"/>
+      </w:pPr>
+    </w:p>
+    <w:p>
+      <w:pPr>
+        <w:pStyle w:val="Geenafstand"/>
+      </w:pPr>
+      <w:r>
+        <w:t>Als de gebruiker nog geen account heeft kan hij een account aanmaken door te registreren met een gebruikersnaam en paswoord.</w:t>
+      </w:r>
+    </w:p>
+    <w:p>
+      <w:pPr>
+        <w:pStyle w:val="Geenafstand"/>
+      </w:pPr>
+    </w:p>
+    <w:p>
+      <w:pPr>
+        <w:pStyle w:val="Geenafstand"/>
+      </w:pPr>
+      <w:r>
+        <w:t>Na het inloggen komt de speler op de homescreen van de game, van waar hij kan navigeren naar andere delen van de applicatie.</w:t>
+      </w:r>
+    </w:p>
+    <w:p>
+      <w:r>
+        <w:br w:type="page"/>
+      </w:r>
+    </w:p>
+    <w:p>
+      <w:pPr>
+        <w:pStyle w:val="Kop2"/>
+      </w:pPr>
+      <w:bookmarkStart w:id="17" w:name="_Toc529535598"/>
+      <w:r>
+        <w:lastRenderedPageBreak/>
+        <w:t>Gamemodes</w:t>
+      </w:r>
+      <w:bookmarkEnd w:id="17"/>
+    </w:p>
+    <w:p>
+      <w:pPr>
         <w:contextualSpacing w:val="0"/>
       </w:pPr>
       <w:r>
-        <w:t>Doordat tetris een spel is die uitgebracht werd in 1984, deed dit ons denken aan de tijd waar pac-man, donkey kong en allerlei andere characters heel beke</w:t>
-      </w:r>
-      <w:r>
-        <w:t xml:space="preserve">nd waren. Daarom willen wij onze gebruikers een kans geven om deze heroes te leren kennen of herontdekken, </w:t>
-      </w:r>
-      <w:r>
-        <w:t>door een nieuwe tetris te ontwikkelen waarbij we die (oude) character</w:t>
-      </w:r>
-      <w:r>
-        <w:t>s</w:t>
-      </w:r>
-      <w:r>
-        <w:t xml:space="preserve"> terug tot leven wekken en ze terug een kans geven om te schitteren.</w:t>
-      </w:r>
+        <w:t>In het spel zullen verschillende gamemodes zitten. Informatie over deze verschillende gamemodes kan u hieronder lezen.</w:t>
+      </w:r>
+    </w:p>
+    <w:p>
+      <w:pPr>
+        <w:pStyle w:val="Kop3"/>
+      </w:pPr>
+      <w:bookmarkStart w:id="18" w:name="_Toc529535599"/>
+      <w:r>
+        <w:t>Meer info over onze gamemodes</w:t>
+      </w:r>
+      <w:bookmarkEnd w:id="18"/>
     </w:p>
     <w:p>
       <w:pPr>
         <w:contextualSpacing w:val="0"/>
       </w:pPr>
       <w:r>
-        <w:t>Doordat deze game ontstaan is in de jaren 80 willen we onze game oo</w:t>
-      </w:r>
-      <w:r>
-        <w:t>k baseren op dingen van die jaren</w:t>
-      </w:r>
-      <w:r>
-        <w:t xml:space="preserve">. De </w:t>
-      </w:r>
-      <w:r>
-        <w:t>design elementen</w:t>
-      </w:r>
-      <w:r>
-        <w:t xml:space="preserve"> waarmee we </w:t>
-      </w:r>
-      <w:r>
-        <w:t>zullen werken zijn</w:t>
-      </w:r>
-      <w:r>
-        <w:t xml:space="preserve"> retro, synthwave, enzovoort. Deze dingen zullen in ons design te zien zijn.</w:t>
-      </w:r>
-    </w:p>
-    <w:p>
-      <w:pPr>
+        <w:t>Onze game bestaat momenteel uit 4 game modes:</w:t>
+      </w:r>
+    </w:p>
+    <w:p>
+      <w:pPr>
+        <w:pStyle w:val="Lijstalinea"/>
+        <w:numPr>
+          <w:ilvl w:val="0"/>
+          <w:numId w:val="7"/>
+        </w:numPr>
         <w:contextualSpacing w:val="0"/>
       </w:pPr>
-    </w:p>
-    <w:p>
-      <w:pPr>
+      <w:r>
+        <w:t xml:space="preserve"> “S</w:t>
+      </w:r>
+      <w:r>
+        <w:t xml:space="preserve">tandaard </w:t>
+      </w:r>
+      <w:r>
+        <w:t>S</w:t>
+      </w:r>
+      <w:r>
+        <w:t xml:space="preserve">ingleplayer”: </w:t>
+      </w:r>
+    </w:p>
+    <w:p>
+      <w:pPr>
+        <w:pStyle w:val="Lijstalinea"/>
         <w:contextualSpacing w:val="0"/>
       </w:pPr>
       <w:r>
-        <w:t>De gekozen hero bepaalt ook de heropower, elke hero heeft nammelijk een power die bij hem past.</w:t>
-      </w:r>
+        <w:t>Bij deze gamemode speelt de speler alleen, zonder tegenstander. De bedoeling van deze gamemode is zoveel mogelijk lijnen maken zonder dat de blokjes de bovengrens raken. Dit is een gamemode waarbij de speler zijn eigen highscore kan verbeteren, maar anders heeft de gamemode geen invloed op xp, clans, Cubes.</w:t>
+      </w:r>
+    </w:p>
+    <w:p>
+      <w:pPr>
+        <w:contextualSpacing w:val="0"/>
+      </w:pPr>
+    </w:p>
+    <w:p>
+      <w:pPr>
+        <w:pStyle w:val="Lijstalinea"/>
+        <w:numPr>
+          <w:ilvl w:val="0"/>
+          <w:numId w:val="7"/>
+        </w:numPr>
+        <w:contextualSpacing w:val="0"/>
+      </w:pPr>
+      <w:r>
+        <w:t>“M</w:t>
+      </w:r>
+      <w:r>
+        <w:t>ultiplayer”:</w:t>
+      </w:r>
+      <w:r>
+        <w:br/>
+      </w:r>
+      <w:r>
+        <w:t>Hierbij speel je in e</w:t>
+      </w:r>
+      <w:r>
+        <w:t>en online match, waar je tegen 1</w:t>
+      </w:r>
+      <w:r>
+        <w:t>-5 andere online spelers strijd om zoveel mogelijk punten te halen, met die pun</w:t>
+      </w:r>
+      <w:r>
+        <w:t>ten kunnen de spelers hun heropower</w:t>
+      </w:r>
+      <w:r>
+        <w:t xml:space="preserve"> (die op voorhand is gekozen) activeren om het spel van de te</w:t>
+      </w:r>
+      <w:r>
+        <w:t>genstanders moeilijker te maken, of om zijn eigen spel gemakkelijker te maken. Dit hangt af van de gekozen heropower. Men kan deze gamemode winnen door als eerste een bepaalde score te halen of door als laatste over te blijven. men ligt uit de game als de speler de bovenrand raakt.</w:t>
+      </w:r>
+    </w:p>
+    <w:p>
+      <w:pPr>
+        <w:contextualSpacing w:val="0"/>
+      </w:pPr>
+    </w:p>
+    <w:p>
+      <w:pPr>
+        <w:pStyle w:val="Lijstalinea"/>
+        <w:numPr>
+          <w:ilvl w:val="0"/>
+          <w:numId w:val="7"/>
+        </w:numPr>
+        <w:contextualSpacing w:val="0"/>
+      </w:pPr>
+      <w:r>
+        <w:t>“Time Attack”:</w:t>
+      </w:r>
+      <w:r>
+        <w:br/>
+      </w:r>
+      <w:r>
+        <w:t>Dit is een race tegen de klok, hierbij is het de bedoeling dat elke speler zoveel mogelijk punten verzameld binnen een bepaald tijd.</w:t>
+      </w:r>
+      <w:r>
+        <w:br/>
+      </w:r>
+      <w:r>
+        <w:t xml:space="preserve">Ook bij deze gamemode wordt </w:t>
+      </w:r>
+      <w:r>
+        <w:t>ook</w:t>
+      </w:r>
+      <w:r>
+        <w:t xml:space="preserve"> gebruik gemaakt van </w:t>
+      </w:r>
+      <w:r>
+        <w:t>heropowers</w:t>
+      </w:r>
+      <w:r>
+        <w:t>.</w:t>
+      </w:r>
+    </w:p>
+    <w:p>
+      <w:pPr>
+        <w:contextualSpacing w:val="0"/>
+      </w:pPr>
+    </w:p>
+    <w:p>
+      <w:pPr>
+        <w:pStyle w:val="Lijstalinea"/>
+        <w:numPr>
+          <w:ilvl w:val="0"/>
+          <w:numId w:val="7"/>
+        </w:numPr>
+        <w:contextualSpacing w:val="0"/>
+      </w:pPr>
+      <w:r>
+        <w:t xml:space="preserve"> “</w:t>
+      </w:r>
+      <w:r>
+        <w:t>Last Man Standing</w:t>
+      </w:r>
+      <w:r>
+        <w:t>”</w:t>
+      </w:r>
+      <w:r>
+        <w:t>:</w:t>
+      </w:r>
+      <w:r>
+        <w:br/>
+      </w:r>
+      <w:r>
+        <w:t>Hierbij speel je in e</w:t>
+      </w:r>
+      <w:r>
+        <w:t xml:space="preserve">en online match, waar je tegen </w:t>
+      </w:r>
+      <w:r>
+        <w:t>5 andere</w:t>
+      </w:r>
+      <w:r>
+        <w:t xml:space="preserve"> spelers</w:t>
+      </w:r>
+      <w:r>
+        <w:t xml:space="preserve"> speelt en ga je de strijd met elkaar aan om zo lang mogelijk te overleven. </w:t>
+      </w:r>
+      <w:r>
+        <w:t>Dit is een gamemode die zeer lang kan duren.</w:t>
+      </w:r>
+    </w:p>
+    <w:p>
+      <w:pPr>
+        <w:pStyle w:val="Lijstalinea"/>
+      </w:pPr>
     </w:p>
     <w:p>
       <w:pPr>
         <w:pStyle w:val="Kop2"/>
       </w:pPr>
-      <w:bookmarkStart w:id="17" w:name="_Toc529527927"/>
-      <w:r>
-        <w:t>Gamemodes</w:t>
-      </w:r>
-      <w:bookmarkEnd w:id="17"/>
+      <w:bookmarkStart w:id="19" w:name="_Toc529535600"/>
+      <w:r>
+        <w:t>Scoreberekening</w:t>
+      </w:r>
+      <w:bookmarkEnd w:id="19"/>
+    </w:p>
+    <w:p>
+      <w:pPr>
+        <w:pStyle w:val="Geenafstand"/>
+      </w:pPr>
+      <w:r>
+        <w:t>de speler  kan op 2 verschillende manieren score verkrijgen. als eerste krijgt de speler een vaste hoeveelheid bij zijn score als hij een lijn maakt, en de speler krijgt ook score als hij een “Hard Drop” doet bij een blokje, dit is ook een vaste hoeveelheid.</w:t>
+      </w:r>
+    </w:p>
+    <w:p>
+      <w:pPr>
+        <w:pStyle w:val="Kop2"/>
+      </w:pPr>
+      <w:bookmarkStart w:id="20" w:name="_Toc529535601"/>
+      <w:r>
+        <w:t>Friendly Battle en Random Battle (ranked)</w:t>
+      </w:r>
+      <w:bookmarkEnd w:id="20"/>
     </w:p>
     <w:p>
       <w:pPr>
         <w:contextualSpacing w:val="0"/>
       </w:pPr>
       <w:r>
-        <w:t>Door middel van Multiplayer, Time Attack en Last Man Standing zullen deze character</w:t>
-      </w:r>
-      <w:r>
-        <w:t>s</w:t>
-      </w:r>
-      <w:r>
-        <w:t xml:space="preserve"> en hun speler</w:t>
-      </w:r>
-      <w:r>
-        <w:t>s</w:t>
-      </w:r>
-      <w:r>
-        <w:t xml:space="preserve"> het gevecht moeten aangaan met andere online spelers, om de heerser te worden van RetroBlocks.</w:t>
+        <w:t>Wanneer de speler</w:t>
+      </w:r>
+      <w:r>
+        <w:t xml:space="preserve"> een gamemode </w:t>
+      </w:r>
+      <w:r>
+        <w:t>heeft</w:t>
+      </w:r>
+      <w:r>
+        <w:t xml:space="preserve"> geselecteerd</w:t>
+      </w:r>
+      <w:r>
+        <w:t xml:space="preserve"> die multiplayer is</w:t>
+      </w:r>
+      <w:r>
+        <w:t>, heeft hij</w:t>
+      </w:r>
+      <w:r>
+        <w:t xml:space="preserve"> de keuze om met zijn vrienden te spelen (Friendly battle) of tegen</w:t>
+      </w:r>
+      <w:r>
+        <w:t xml:space="preserve"> een</w:t>
+      </w:r>
+      <w:r>
+        <w:t xml:space="preserve"> random speler te spelen (ranked).</w:t>
+      </w:r>
+    </w:p>
+    <w:p>
+      <w:pPr>
+        <w:contextualSpacing w:val="0"/>
+      </w:pPr>
+      <w:r>
+        <w:t>Een Friendly Battle bestaat uit 2-5 online spelers en een Random Battle bestaat</w:t>
+      </w:r>
+      <w:r>
+        <w:t xml:space="preserve"> uit 2 online spelers. De rank</w:t>
+      </w:r>
+      <w:r>
+        <w:t xml:space="preserve"> van de speler wordt bepaal</w:t>
+      </w:r>
+      <w:r>
+        <w:t>d door het aantal wins en losses.</w:t>
+      </w:r>
+    </w:p>
+    <w:p>
+      <w:r>
+        <w:br w:type="page"/>
       </w:r>
     </w:p>
     <w:p>
       <w:pPr>
         <w:pStyle w:val="Kop2"/>
       </w:pPr>
-      <w:bookmarkStart w:id="18" w:name="_Toc529527928"/>
-      <w:r>
-        <w:t>Meer info over onze gamemodes</w:t>
-      </w:r>
-      <w:bookmarkEnd w:id="18"/>
+      <w:bookmarkStart w:id="21" w:name="_Toc529535602"/>
+      <w:r>
+        <w:lastRenderedPageBreak/>
+        <w:t>Cubes</w:t>
+      </w:r>
+      <w:bookmarkEnd w:id="21"/>
     </w:p>
     <w:p>
       <w:pPr>
         <w:contextualSpacing w:val="0"/>
       </w:pPr>
       <w:r>
-        <w:t>Onze game bestaat momenteel uit 4 game modes:</w:t>
-      </w:r>
-    </w:p>
-    <w:p>
-      <w:pPr>
-        <w:contextualSpacing w:val="0"/>
-      </w:pPr>
-      <w:r>
-        <w:t xml:space="preserve">-&gt; Als eerste hebben we de “standaard singleplayer”: </w:t>
-      </w:r>
-    </w:p>
-    <w:p>
-      <w:pPr>
-        <w:contextualSpacing w:val="0"/>
-      </w:pPr>
-      <w:r>
-        <w:t>Waarbij het de bedoeling is om zoveel mogelijk rijen te maken zonder dat de speler de bovengrens raakt.</w:t>
-      </w:r>
-    </w:p>
-    <w:p>
-      <w:pPr>
-        <w:contextualSpacing w:val="0"/>
-      </w:pPr>
-    </w:p>
-    <w:p>
-      <w:pPr>
-        <w:contextualSpacing w:val="0"/>
-      </w:pPr>
-      <w:r>
-        <w:t>-&gt; Ten tweede hebben we “multiplayer”:</w:t>
-      </w:r>
-    </w:p>
-    <w:p>
-      <w:pPr>
-        <w:contextualSpacing w:val="0"/>
-      </w:pPr>
-      <w:r>
-        <w:t>Hierbij speel je in e</w:t>
-      </w:r>
-      <w:r>
-        <w:t>en online match, waar je tegen 1</w:t>
-      </w:r>
-      <w:r>
-        <w:t>-5 andere online spelers strijd om zoveel mogelijk punten te halen, met die pun</w:t>
-      </w:r>
-      <w:r>
-        <w:t>ten kunnen de spelers hun heropower</w:t>
-      </w:r>
-      <w:r>
-        <w:t xml:space="preserve"> (die op voorhand is gekozen) activeren om het spel van de tegenstanders moeilijker te maken.</w:t>
-      </w:r>
-    </w:p>
-    <w:p>
-      <w:pPr>
-        <w:contextualSpacing w:val="0"/>
-      </w:pPr>
-    </w:p>
-    <w:p>
-      <w:pPr>
-        <w:contextualSpacing w:val="0"/>
-      </w:pPr>
-      <w:r>
-        <w:t>-&gt; Ten derde hebben we “Time Attack”:</w:t>
-      </w:r>
-    </w:p>
-    <w:p>
-      <w:pPr>
-        <w:contextualSpacing w:val="0"/>
-      </w:pPr>
-      <w:r>
-        <w:t>Dit is een race tegen de klok, hierbij is het de bedoeling dat elke speler zoveel mogelijk punten verzameld binnen een bepaald tijd.</w:t>
-      </w:r>
-    </w:p>
-    <w:p>
-      <w:pPr>
-        <w:contextualSpacing w:val="0"/>
-      </w:pPr>
-      <w:r>
-        <w:t>Ook bij deze gamemode wordt er gebruik gemaakt van heroes om het spel van je tegenstanders moeilijker te maken.</w:t>
-      </w:r>
-    </w:p>
-    <w:p>
-      <w:pPr>
-        <w:contextualSpacing w:val="0"/>
-      </w:pPr>
-    </w:p>
-    <w:p>
-      <w:pPr>
-        <w:contextualSpacing w:val="0"/>
-      </w:pPr>
-      <w:r>
-        <w:t>-&gt; Als laatste hebben we Last Man Standing:</w:t>
-      </w:r>
-    </w:p>
-    <w:p>
-      <w:pPr>
-        <w:contextualSpacing w:val="0"/>
-      </w:pPr>
-      <w:r>
-        <w:t>Hierbij speel je in e</w:t>
-      </w:r>
-      <w:r>
-        <w:t>en online match, waar je tegen 1</w:t>
-      </w:r>
-      <w:r>
-        <w:t>-5 andere online spelers speelt en ga je de strijd met elkaar aan om zo lang mogelijk te overleven. Door middel van rijen te maken verdien je punten, met die punten kunnen de spelers hun heroes gebruiken om het spel van de tegenstanders moeilijker te maken.</w:t>
-      </w:r>
-    </w:p>
-    <w:p>
-      <w:pPr>
-        <w:pStyle w:val="Kop2"/>
-        <w:rPr>
-          <w:lang w:val="en-GB"/>
-        </w:rPr>
-      </w:pPr>
-      <w:bookmarkStart w:id="19" w:name="_Toc529527929"/>
-      <w:r>
-        <w:rPr>
-          <w:lang w:val="en-GB"/>
-        </w:rPr>
-        <w:lastRenderedPageBreak/>
-        <w:t>Friendly Battle en Random Battle (ranked)</w:t>
-      </w:r>
-      <w:bookmarkEnd w:id="19"/>
-    </w:p>
-    <w:p>
-      <w:pPr>
-        <w:contextualSpacing w:val="0"/>
-      </w:pPr>
-      <w:r>
-        <w:t>Wanneer de speler</w:t>
-      </w:r>
-      <w:r>
-        <w:t xml:space="preserve"> een gamemode he</w:t>
-      </w:r>
-      <w:r>
-        <w:t>bt geselecteerd, heeft hij</w:t>
-      </w:r>
-      <w:r>
-        <w:t xml:space="preserve"> de keuze om met zijn vrienden te spelen (Friendly battle) of tegen</w:t>
-      </w:r>
-      <w:r>
-        <w:t xml:space="preserve"> een</w:t>
-      </w:r>
-      <w:r>
-        <w:t xml:space="preserve"> random speler te spelen (ranked).</w:t>
-      </w:r>
-    </w:p>
-    <w:p>
-      <w:pPr>
-        <w:contextualSpacing w:val="0"/>
-      </w:pPr>
-      <w:r>
-        <w:t>Een Friendly Battle bestaat uit 2-5 online spelers en een Random Battle bestaat</w:t>
-      </w:r>
-      <w:r>
-        <w:t xml:space="preserve"> uit 2 online spelers. De rank</w:t>
-      </w:r>
-      <w:r>
-        <w:t xml:space="preserve"> van de speler wordt bepaald door het aantal wins en loses.</w:t>
-      </w:r>
-    </w:p>
-    <w:p>
-      <w:pPr>
-        <w:pStyle w:val="Kop2"/>
-      </w:pPr>
-      <w:bookmarkStart w:id="20" w:name="_Toc529527930"/>
-      <w:r>
-        <w:t>Cubes</w:t>
-      </w:r>
-      <w:bookmarkEnd w:id="20"/>
-    </w:p>
-    <w:p>
-      <w:pPr>
-        <w:contextualSpacing w:val="0"/>
-      </w:pPr>
-      <w:r>
-        <w:t>Bij het winnen of verliezen van een match krijgt elke speler een bepaald aantal cubes. Het aantal cubes hangt af van het aantal spelers die meedoen aan de match. Cubes zijn voor elke speler beschikbaar, voor deze in-game currency hoef je niet in een clan te zitten.</w:t>
+        <w:t>Na</w:t>
+      </w:r>
+      <w:r>
+        <w:t xml:space="preserve"> het winnen of verliezen van een match krijgt elke speler een bepaald aantal cubes. Het aantal cubes hangt af van het aantal spelers die meedoen aan de match. Cubes zijn voor elke speler beschikbaar, voor deze in-game currency hoef je niet in een clan te zitten.</w:t>
       </w:r>
     </w:p>
     <w:p>
@@ -3625,11 +4085,11 @@
       <w:pPr>
         <w:pStyle w:val="Kop2"/>
       </w:pPr>
-      <w:bookmarkStart w:id="21" w:name="_Toc529527931"/>
+      <w:bookmarkStart w:id="22" w:name="_Toc529535603"/>
       <w:r>
         <w:t>Daily Streaks</w:t>
       </w:r>
-      <w:bookmarkEnd w:id="21"/>
+      <w:bookmarkEnd w:id="22"/>
     </w:p>
     <w:p>
       <w:pPr>
@@ -3721,12 +4181,15 @@
       <w:pPr>
         <w:pStyle w:val="Kop2"/>
       </w:pPr>
-      <w:bookmarkStart w:id="22" w:name="_Toc529527932"/>
+      <w:bookmarkStart w:id="23" w:name="_Toc529535604"/>
       <w:r>
         <w:lastRenderedPageBreak/>
         <w:t>Clan</w:t>
       </w:r>
-      <w:bookmarkEnd w:id="22"/>
+      <w:r>
+        <w:t>s</w:t>
+      </w:r>
+      <w:bookmarkEnd w:id="23"/>
     </w:p>
     <w:p>
       <w:pPr>
@@ -3773,7 +4236,13 @@
         <w:t xml:space="preserve">Er zijn veel voordelen aan het in een clan zitten, </w:t>
       </w:r>
       <w:r>
-        <w:t>er gaat een hele wereld aan gamefeatures open vanaf het moment je een clan joined. Een van de eerste dingen die je zal merken is de clancompetitie, iedereen wil natuurlijk de beste clan zijn, en deze competitie kan lucratief zijn voor de clan. Op de toernooien tussen clans zal er namelijk ingame currency te winnen zijn.</w:t>
+        <w:t>er gaat een hele wereld aan gamefeatures open vanaf het moment je een clan joined. Een van de eerste dingen die je zal merken is de clancompetitie, iedereen wil natuurlijk de beste clan zijn, en deze competitie kan lucratief zijn voor de clan. Op de toernooie</w:t>
+      </w:r>
+      <w:r>
+        <w:t>n tussen clans zullen er namelijk Cubes</w:t>
+      </w:r>
+      <w:r>
+        <w:t xml:space="preserve"> te winnen zijn.</w:t>
       </w:r>
     </w:p>
     <w:p>
@@ -3791,26 +4260,49 @@
     </w:p>
     <w:p>
       <w:pPr>
-        <w:pStyle w:val="Kop2"/>
-      </w:pPr>
-      <w:bookmarkStart w:id="23" w:name="_Toc529527933"/>
+        <w:pStyle w:val="Kop3"/>
+      </w:pPr>
+      <w:bookmarkStart w:id="24" w:name="_Toc529535605"/>
       <w:r>
         <w:t>Hoe join je een clan + huur</w:t>
       </w:r>
-      <w:bookmarkEnd w:id="23"/>
+      <w:bookmarkEnd w:id="24"/>
     </w:p>
     <w:p>
       <w:pPr>
         <w:contextualSpacing w:val="0"/>
       </w:pPr>
       <w:r>
-        <w:t xml:space="preserve">Om bij een clan te horen moet je uitgenodigd zijn door de leader, een aanvraag indienen bij de clan of in een clan gaan die open is voor iedereen. Wanneer je tot een clan behoort, moet je elke </w:t>
+        <w:t xml:space="preserve">Om bij een clan te horen moet je uitgenodigd </w:t>
+      </w:r>
+      <w:r>
+        <w:t>worden</w:t>
+      </w:r>
+      <w:r>
+        <w:t xml:space="preserve"> door de leader, een aanvraag indienen bij de clan of in een clan gaan die open is voor iedereen. Wanneer je tot een clan behoort, moet je elke </w:t>
       </w:r>
       <w:r>
         <w:t>maand een “huur” betalen van 20</w:t>
       </w:r>
       <w:r>
-        <w:t xml:space="preserve"> cubes (in-game currency). Zodanig dat </w:t>
+        <w:t xml:space="preserve"> Cubes</w:t>
+      </w:r>
+      <w:r>
+        <w:t xml:space="preserve">. </w:t>
+      </w:r>
+      <w:r>
+        <w:t>Dit</w:t>
+      </w:r>
+      <w:r>
+        <w:t xml:space="preserve"> </w:t>
+      </w:r>
+      <w:r>
+        <w:t>zo</w:t>
+      </w:r>
+      <w:bookmarkStart w:id="25" w:name="_GoBack"/>
+      <w:bookmarkEnd w:id="25"/>
+      <w:r>
+        <w:t xml:space="preserve">dat </w:t>
       </w:r>
       <w:r>
         <w:t>je in de clan kan blijven. Als de speler</w:t>
@@ -3833,13 +4325,13 @@
     </w:p>
     <w:p>
       <w:pPr>
-        <w:pStyle w:val="Kop2"/>
-      </w:pPr>
-      <w:bookmarkStart w:id="24" w:name="_Toc529527934"/>
+        <w:pStyle w:val="Kop3"/>
+      </w:pPr>
+      <w:bookmarkStart w:id="26" w:name="_Toc529535606"/>
       <w:r>
         <w:t>Soorten leden in een clan + machtsverhoudingen</w:t>
       </w:r>
-      <w:bookmarkEnd w:id="24"/>
+      <w:bookmarkEnd w:id="26"/>
     </w:p>
     <w:p>
       <w:pPr>
@@ -3857,7 +4349,10 @@
         <w:contextualSpacing w:val="0"/>
       </w:pPr>
       <w:r>
-        <w:t>-&gt; Ten eerste hebben we een “Leader” deze persoon is de leider (in sommige gevallen ook de creator) van de clan. Een leader kan aanpassing doen aan de clan zoals de naam veranderen, logo veranderen, leden uitnodigen, leden weigeren, enzovoort.</w:t>
+        <w:t>Als</w:t>
+      </w:r>
+      <w:r>
+        <w:t xml:space="preserve"> eerste hebben we een “Leader” deze persoon is de leider (in sommige gevallen ook de creator) van de clan. Een leader kan aanpassing doen aan de clan zoals de naam veranderen, logo veranderen, leden uitnodigen, leden weigeren, enzovoort.</w:t>
       </w:r>
     </w:p>
     <w:p>
@@ -3873,7 +4368,7 @@
         <w:contextualSpacing w:val="0"/>
       </w:pPr>
       <w:r>
-        <w:t xml:space="preserve">-&gt; Ten tweede hebben we een “Co-Leader” deze persoon kan iets minder dan een leader. Een co-leader kan geen aanpassingen doen aan een clan, </w:t>
+        <w:t xml:space="preserve">Ten tweede hebben we een “Co-Leader” deze persoon kan iets minder dan een leader. Een co-leader kan geen aanpassingen doen aan een clan, </w:t>
       </w:r>
       <w:r>
         <w:t>maar kan wel mensen toevoegen aan de clan</w:t>
@@ -3895,18 +4390,18 @@
         <w:contextualSpacing w:val="0"/>
       </w:pPr>
       <w:r>
-        <w:t xml:space="preserve">-&gt; Als laatste hebben we een “Member” deze persoon is gewoon een lid van de clan. </w:t>
-      </w:r>
-    </w:p>
-    <w:p>
-      <w:pPr>
-        <w:pStyle w:val="Kop2"/>
-      </w:pPr>
-      <w:bookmarkStart w:id="25" w:name="_Toc529527935"/>
+        <w:t xml:space="preserve">Als laatste hebben we een “Member” deze persoon is gewoon een lid van de clan. </w:t>
+      </w:r>
+    </w:p>
+    <w:p>
+      <w:pPr>
+        <w:pStyle w:val="Kop3"/>
+      </w:pPr>
+      <w:bookmarkStart w:id="27" w:name="_Toc529535607"/>
       <w:r>
         <w:t>Battles + friendly Battles</w:t>
       </w:r>
-      <w:bookmarkEnd w:id="25"/>
+      <w:bookmarkEnd w:id="27"/>
     </w:p>
     <w:p>
       <w:pPr>
@@ -3940,14 +4435,14 @@
     </w:p>
     <w:p>
       <w:pPr>
-        <w:pStyle w:val="Kop2"/>
-      </w:pPr>
-      <w:bookmarkStart w:id="26" w:name="_Toc529527936"/>
+        <w:pStyle w:val="Kop3"/>
+      </w:pPr>
+      <w:bookmarkStart w:id="28" w:name="_Toc529535608"/>
       <w:r>
         <w:lastRenderedPageBreak/>
         <w:t>Clanpoints</w:t>
       </w:r>
-      <w:bookmarkEnd w:id="26"/>
+      <w:bookmarkEnd w:id="28"/>
     </w:p>
     <w:p>
       <w:pPr>
@@ -3982,14 +4477,14 @@
           <w:numId w:val="5"/>
         </w:numPr>
       </w:pPr>
-      <w:bookmarkStart w:id="27" w:name="_j1okfc242anw" w:colFirst="0" w:colLast="0"/>
-      <w:bookmarkStart w:id="28" w:name="_Toc529527937"/>
-      <w:bookmarkEnd w:id="27"/>
+      <w:bookmarkStart w:id="29" w:name="_j1okfc242anw" w:colFirst="0" w:colLast="0"/>
+      <w:bookmarkStart w:id="30" w:name="_Toc529535609"/>
+      <w:bookmarkEnd w:id="29"/>
       <w:r>
         <w:lastRenderedPageBreak/>
         <w:t>Analyse van de huidige situatie (=AS-IS situatie)</w:t>
       </w:r>
-      <w:bookmarkEnd w:id="28"/>
+      <w:bookmarkEnd w:id="30"/>
     </w:p>
     <w:p>
       <w:pPr>
@@ -4024,13 +4519,13 @@
       <w:pPr>
         <w:contextualSpacing w:val="0"/>
       </w:pPr>
-      <w:commentRangeStart w:id="29"/>
+      <w:commentRangeStart w:id="31"/>
       <w:r>
         <w:t>...</w:t>
       </w:r>
-      <w:commentRangeEnd w:id="29"/>
-      <w:r>
-        <w:commentReference w:id="29"/>
+      <w:commentRangeEnd w:id="31"/>
+      <w:r>
+        <w:commentReference w:id="31"/>
       </w:r>
     </w:p>
     <w:p>
@@ -4041,25 +4536,25 @@
           <w:numId w:val="5"/>
         </w:numPr>
       </w:pPr>
-      <w:bookmarkStart w:id="30" w:name="_z81pr3qgpo3j" w:colFirst="0" w:colLast="0"/>
-      <w:bookmarkStart w:id="31" w:name="_Toc529527938"/>
-      <w:bookmarkEnd w:id="30"/>
+      <w:bookmarkStart w:id="32" w:name="_z81pr3qgpo3j" w:colFirst="0" w:colLast="0"/>
+      <w:bookmarkStart w:id="33" w:name="_Toc529535610"/>
+      <w:bookmarkEnd w:id="32"/>
       <w:r>
         <w:t>Stakeholders</w:t>
       </w:r>
-      <w:bookmarkEnd w:id="31"/>
+      <w:bookmarkEnd w:id="33"/>
     </w:p>
     <w:p>
       <w:pPr>
         <w:pStyle w:val="Kop2"/>
       </w:pPr>
-      <w:bookmarkStart w:id="32" w:name="_cz5zrurjqxjk" w:colFirst="0" w:colLast="0"/>
-      <w:bookmarkStart w:id="33" w:name="_Toc529527939"/>
-      <w:bookmarkEnd w:id="32"/>
+      <w:bookmarkStart w:id="34" w:name="_cz5zrurjqxjk" w:colFirst="0" w:colLast="0"/>
+      <w:bookmarkStart w:id="35" w:name="_Toc529535611"/>
+      <w:bookmarkEnd w:id="34"/>
       <w:r>
         <w:t>Executive stakeholders:</w:t>
       </w:r>
-      <w:bookmarkEnd w:id="33"/>
+      <w:bookmarkEnd w:id="35"/>
     </w:p>
     <w:p>
       <w:pPr>
@@ -4098,13 +4593,13 @@
       <w:pPr>
         <w:pStyle w:val="Kop2"/>
       </w:pPr>
-      <w:bookmarkStart w:id="34" w:name="_9k7l3vsgny51" w:colFirst="0" w:colLast="0"/>
-      <w:bookmarkStart w:id="35" w:name="_Toc529527940"/>
-      <w:bookmarkEnd w:id="34"/>
+      <w:bookmarkStart w:id="36" w:name="_9k7l3vsgny51" w:colFirst="0" w:colLast="0"/>
+      <w:bookmarkStart w:id="37" w:name="_Toc529535612"/>
+      <w:bookmarkEnd w:id="36"/>
       <w:r>
         <w:t>End users</w:t>
       </w:r>
-      <w:bookmarkEnd w:id="35"/>
+      <w:bookmarkEnd w:id="37"/>
     </w:p>
     <w:p>
       <w:pPr>
@@ -4154,13 +4649,13 @@
       <w:pPr>
         <w:pStyle w:val="Kop2"/>
       </w:pPr>
-      <w:bookmarkStart w:id="36" w:name="_gkcdxv1u93ny" w:colFirst="0" w:colLast="0"/>
-      <w:bookmarkStart w:id="37" w:name="_Toc529527941"/>
-      <w:bookmarkEnd w:id="36"/>
+      <w:bookmarkStart w:id="38" w:name="_gkcdxv1u93ny" w:colFirst="0" w:colLast="0"/>
+      <w:bookmarkStart w:id="39" w:name="_Toc529535613"/>
+      <w:bookmarkEnd w:id="38"/>
       <w:r>
         <w:t>Experts</w:t>
       </w:r>
-      <w:bookmarkEnd w:id="37"/>
+      <w:bookmarkEnd w:id="39"/>
     </w:p>
     <w:p>
       <w:pPr>
@@ -4225,12 +4720,12 @@
           <w:numId w:val="5"/>
         </w:numPr>
       </w:pPr>
-      <w:bookmarkStart w:id="38" w:name="_Toc529527942"/>
+      <w:bookmarkStart w:id="40" w:name="_Toc529535614"/>
       <w:r>
         <w:lastRenderedPageBreak/>
         <w:t>Goals</w:t>
       </w:r>
-      <w:bookmarkEnd w:id="38"/>
+      <w:bookmarkEnd w:id="40"/>
     </w:p>
     <w:tbl>
       <w:tblPr>
@@ -4683,24 +5178,24 @@
           <w:numId w:val="5"/>
         </w:numPr>
       </w:pPr>
-      <w:bookmarkStart w:id="39" w:name="_Toc529527943"/>
+      <w:bookmarkStart w:id="41" w:name="_Toc529535615"/>
       <w:r>
         <w:lastRenderedPageBreak/>
         <w:t>Requirements</w:t>
       </w:r>
-      <w:bookmarkStart w:id="40" w:name="_tot6rrdmxkbs" w:colFirst="0" w:colLast="0"/>
-      <w:bookmarkEnd w:id="40"/>
-      <w:bookmarkEnd w:id="39"/>
+      <w:bookmarkStart w:id="42" w:name="_tot6rrdmxkbs" w:colFirst="0" w:colLast="0"/>
+      <w:bookmarkEnd w:id="42"/>
+      <w:bookmarkEnd w:id="41"/>
     </w:p>
     <w:p>
       <w:pPr>
         <w:pStyle w:val="Kop2"/>
       </w:pPr>
-      <w:bookmarkStart w:id="41" w:name="_Toc529527944"/>
+      <w:bookmarkStart w:id="43" w:name="_Toc529535616"/>
       <w:r>
         <w:t>Functionele vereisten</w:t>
       </w:r>
-      <w:bookmarkEnd w:id="41"/>
+      <w:bookmarkEnd w:id="43"/>
     </w:p>
     <w:tbl>
       <w:tblPr>
@@ -5400,19 +5895,19 @@
       <w:pPr>
         <w:pStyle w:val="Kop2"/>
       </w:pPr>
-      <w:bookmarkStart w:id="42" w:name="_8x216x8j76e8" w:colFirst="0" w:colLast="0"/>
-      <w:bookmarkEnd w:id="42"/>
+      <w:bookmarkStart w:id="44" w:name="_8x216x8j76e8" w:colFirst="0" w:colLast="0"/>
+      <w:bookmarkEnd w:id="44"/>
       <w:r>
         <w:br w:type="page"/>
       </w:r>
-      <w:bookmarkStart w:id="43" w:name="_w37bm0ff0sx8" w:colFirst="0" w:colLast="0"/>
-      <w:bookmarkStart w:id="44" w:name="_Toc529527945"/>
-      <w:bookmarkEnd w:id="43"/>
+      <w:bookmarkStart w:id="45" w:name="_w37bm0ff0sx8" w:colFirst="0" w:colLast="0"/>
+      <w:bookmarkStart w:id="46" w:name="_Toc529535617"/>
+      <w:bookmarkEnd w:id="45"/>
       <w:r>
         <w:lastRenderedPageBreak/>
         <w:t>Niet functionele vereisten</w:t>
       </w:r>
-      <w:bookmarkEnd w:id="44"/>
+      <w:bookmarkEnd w:id="46"/>
     </w:p>
     <w:p>
       <w:pPr>
@@ -5818,12 +6313,12 @@
           <w:numId w:val="5"/>
         </w:numPr>
       </w:pPr>
-      <w:bookmarkStart w:id="45" w:name="_Toc529527946"/>
+      <w:bookmarkStart w:id="47" w:name="_Toc529535618"/>
       <w:r>
         <w:lastRenderedPageBreak/>
         <w:t>Risk Management</w:t>
       </w:r>
-      <w:bookmarkEnd w:id="45"/>
+      <w:bookmarkEnd w:id="47"/>
     </w:p>
     <w:tbl>
       <w:tblPr>
@@ -7670,7 +8165,7 @@
 
 <file path=word/comments.xml><?xml version="1.0" encoding="utf-8"?>
 <w:comments xmlns:wpc="http://schemas.microsoft.com/office/word/2010/wordprocessingCanvas" xmlns:cx="http://schemas.microsoft.com/office/drawing/2014/chartex" xmlns:cx1="http://schemas.microsoft.com/office/drawing/2015/9/8/chartex" xmlns:cx2="http://schemas.microsoft.com/office/drawing/2015/10/21/chartex" xmlns:cx3="http://schemas.microsoft.com/office/drawing/2016/5/9/chartex" xmlns:cx4="http://schemas.microsoft.com/office/drawing/2016/5/10/chartex" xmlns:cx5="http://schemas.microsoft.com/office/drawing/2016/5/11/chartex" xmlns:cx6="http://schemas.microsoft.com/office/drawing/2016/5/12/chartex" xmlns:cx7="http://schemas.microsoft.com/office/drawing/2016/5/13/chartex" xmlns:cx8="http://schemas.microsoft.com/office/drawing/2016/5/14/chartex" xmlns:mc="http://schemas.openxmlformats.org/markup-compatibility/2006" xmlns:aink="http://schemas.microsoft.com/office/drawing/2016/ink" xmlns:am3d="http://schemas.microsoft.com/office/drawing/2017/model3d" xmlns:o="urn:schemas-microsoft-com:office:office" xmlns:r="http://schemas.openxmlformats.org/officeDocument/2006/relationships" xmlns:m="http://schemas.openxmlformats.org/officeDocument/2006/math" xmlns:v="urn:schemas-microsoft-com:vml" xmlns:wp14="http://schemas.microsoft.com/office/word/2010/wordprocessingDrawing" xmlns:wp="http://schemas.openxmlformats.org/drawingml/2006/wordprocessingDrawing" xmlns:w10="urn:schemas-microsoft-com:office:word" xmlns:w="http://schemas.openxmlformats.org/wordprocessingml/2006/main" xmlns:w14="http://schemas.microsoft.com/office/word/2010/wordml" xmlns:w15="http://schemas.microsoft.com/office/word/2012/wordml" xmlns:w16cid="http://schemas.microsoft.com/office/word/2016/wordml/cid" xmlns:w16se="http://schemas.microsoft.com/office/word/2015/wordml/symex" xmlns:wpg="http://schemas.microsoft.com/office/word/2010/wordprocessingGroup" xmlns:wpi="http://schemas.microsoft.com/office/word/2010/wordprocessingInk" xmlns:wne="http://schemas.microsoft.com/office/word/2006/wordml" xmlns:wps="http://schemas.microsoft.com/office/word/2010/wordprocessingShape" mc:Ignorable="w14 w15 w16se w16cid wp14">
-  <w:comment w:id="29" w:author="bryan helsens" w:date="2018-10-17T14:58:00Z" w:initials="">
+  <w:comment w:id="31" w:author="bryan helsens" w:date="2018-10-17T14:58:00Z" w:initials="">
     <w:p>
       <w:pPr>
         <w:widowControl w:val="0"/>
@@ -8465,6 +8960,119 @@
       </w:rPr>
     </w:lvl>
   </w:abstractNum>
+  <w:abstractNum w:abstractNumId="6" w15:restartNumberingAfterBreak="0">
+    <w:nsid w:val="7D882D33"/>
+    <w:multiLevelType w:val="hybridMultilevel"/>
+    <w:tmpl w:val="6D1E7CBE"/>
+    <w:lvl w:ilvl="0" w:tplc="5BB47394">
+      <w:start w:val="1"/>
+      <w:numFmt w:val="bullet"/>
+      <w:lvlText w:val="-"/>
+      <w:lvlJc w:val="left"/>
+      <w:pPr>
+        <w:ind w:left="720" w:hanging="360"/>
+      </w:pPr>
+      <w:rPr>
+        <w:rFonts w:ascii="Arial" w:eastAsia="Arial" w:hAnsi="Arial" w:cs="Arial" w:hint="default"/>
+      </w:rPr>
+    </w:lvl>
+    <w:lvl w:ilvl="1" w:tplc="08130003" w:tentative="1">
+      <w:start w:val="1"/>
+      <w:numFmt w:val="bullet"/>
+      <w:lvlText w:val="o"/>
+      <w:lvlJc w:val="left"/>
+      <w:pPr>
+        <w:ind w:left="1440" w:hanging="360"/>
+      </w:pPr>
+      <w:rPr>
+        <w:rFonts w:ascii="Courier New" w:hAnsi="Courier New" w:cs="Courier New" w:hint="default"/>
+      </w:rPr>
+    </w:lvl>
+    <w:lvl w:ilvl="2" w:tplc="08130005" w:tentative="1">
+      <w:start w:val="1"/>
+      <w:numFmt w:val="bullet"/>
+      <w:lvlText w:val=""/>
+      <w:lvlJc w:val="left"/>
+      <w:pPr>
+        <w:ind w:left="2160" w:hanging="360"/>
+      </w:pPr>
+      <w:rPr>
+        <w:rFonts w:ascii="Wingdings" w:hAnsi="Wingdings" w:hint="default"/>
+      </w:rPr>
+    </w:lvl>
+    <w:lvl w:ilvl="3" w:tplc="08130001" w:tentative="1">
+      <w:start w:val="1"/>
+      <w:numFmt w:val="bullet"/>
+      <w:lvlText w:val=""/>
+      <w:lvlJc w:val="left"/>
+      <w:pPr>
+        <w:ind w:left="2880" w:hanging="360"/>
+      </w:pPr>
+      <w:rPr>
+        <w:rFonts w:ascii="Symbol" w:hAnsi="Symbol" w:hint="default"/>
+      </w:rPr>
+    </w:lvl>
+    <w:lvl w:ilvl="4" w:tplc="08130003" w:tentative="1">
+      <w:start w:val="1"/>
+      <w:numFmt w:val="bullet"/>
+      <w:lvlText w:val="o"/>
+      <w:lvlJc w:val="left"/>
+      <w:pPr>
+        <w:ind w:left="3600" w:hanging="360"/>
+      </w:pPr>
+      <w:rPr>
+        <w:rFonts w:ascii="Courier New" w:hAnsi="Courier New" w:cs="Courier New" w:hint="default"/>
+      </w:rPr>
+    </w:lvl>
+    <w:lvl w:ilvl="5" w:tplc="08130005" w:tentative="1">
+      <w:start w:val="1"/>
+      <w:numFmt w:val="bullet"/>
+      <w:lvlText w:val=""/>
+      <w:lvlJc w:val="left"/>
+      <w:pPr>
+        <w:ind w:left="4320" w:hanging="360"/>
+      </w:pPr>
+      <w:rPr>
+        <w:rFonts w:ascii="Wingdings" w:hAnsi="Wingdings" w:hint="default"/>
+      </w:rPr>
+    </w:lvl>
+    <w:lvl w:ilvl="6" w:tplc="08130001" w:tentative="1">
+      <w:start w:val="1"/>
+      <w:numFmt w:val="bullet"/>
+      <w:lvlText w:val=""/>
+      <w:lvlJc w:val="left"/>
+      <w:pPr>
+        <w:ind w:left="5040" w:hanging="360"/>
+      </w:pPr>
+      <w:rPr>
+        <w:rFonts w:ascii="Symbol" w:hAnsi="Symbol" w:hint="default"/>
+      </w:rPr>
+    </w:lvl>
+    <w:lvl w:ilvl="7" w:tplc="08130003" w:tentative="1">
+      <w:start w:val="1"/>
+      <w:numFmt w:val="bullet"/>
+      <w:lvlText w:val="o"/>
+      <w:lvlJc w:val="left"/>
+      <w:pPr>
+        <w:ind w:left="5760" w:hanging="360"/>
+      </w:pPr>
+      <w:rPr>
+        <w:rFonts w:ascii="Courier New" w:hAnsi="Courier New" w:cs="Courier New" w:hint="default"/>
+      </w:rPr>
+    </w:lvl>
+    <w:lvl w:ilvl="8" w:tplc="08130005" w:tentative="1">
+      <w:start w:val="1"/>
+      <w:numFmt w:val="bullet"/>
+      <w:lvlText w:val=""/>
+      <w:lvlJc w:val="left"/>
+      <w:pPr>
+        <w:ind w:left="6480" w:hanging="360"/>
+      </w:pPr>
+      <w:rPr>
+        <w:rFonts w:ascii="Wingdings" w:hAnsi="Wingdings" w:hint="default"/>
+      </w:rPr>
+    </w:lvl>
+  </w:abstractNum>
   <w:num w:numId="1">
     <w:abstractNumId w:val="4"/>
   </w:num>
@@ -8482,6 +9090,9 @@
   </w:num>
   <w:num w:numId="6">
     <w:abstractNumId w:val="1"/>
+  </w:num>
+  <w:num w:numId="7">
+    <w:abstractNumId w:val="6"/>
   </w:num>
 </w:numbering>
 </file>
@@ -9363,6 +9974,29 @@
       <w:ind w:left="220"/>
     </w:pPr>
   </w:style>
+  <w:style w:type="paragraph" w:styleId="Lijstalinea">
+    <w:name w:val="List Paragraph"/>
+    <w:basedOn w:val="Standaard"/>
+    <w:uiPriority w:val="34"/>
+    <w:qFormat/>
+    <w:rsid w:val="001E1512"/>
+    <w:pPr>
+      <w:ind w:left="720"/>
+    </w:pPr>
+  </w:style>
+  <w:style w:type="paragraph" w:styleId="Inhopg3">
+    <w:name w:val="toc 3"/>
+    <w:basedOn w:val="Standaard"/>
+    <w:next w:val="Standaard"/>
+    <w:autoRedefine/>
+    <w:uiPriority w:val="39"/>
+    <w:unhideWhenUsed/>
+    <w:rsid w:val="00526D7A"/>
+    <w:pPr>
+      <w:spacing w:after="100"/>
+      <w:ind w:left="440"/>
+    </w:pPr>
+  </w:style>
 </w:styles>
 </file>
 
@@ -9691,7 +10325,7 @@
 </file>
 
 <file path=customXml/itemProps1.xml><?xml version="1.0" encoding="utf-8"?>
-<ds:datastoreItem xmlns:ds="http://schemas.openxmlformats.org/officeDocument/2006/customXml" ds:itemID="{FFCFE4A4-1F28-4CDA-A9D2-F558807DFBE5}">
+<ds:datastoreItem xmlns:ds="http://schemas.openxmlformats.org/officeDocument/2006/customXml" ds:itemID="{4BBFDB2B-5B41-4A00-A054-C8DEF6752826}">
   <ds:schemaRefs>
     <ds:schemaRef ds:uri="http://schemas.openxmlformats.org/officeDocument/2006/bibliography"/>
   </ds:schemaRefs>

</xml_diff>

<commit_message>
added tech tree to bussiness case
</commit_message>
<xml_diff>
--- a/documentatie/Business Case.docx
+++ b/documentatie/Business Case.docx
@@ -544,6 +544,7 @@
             <w:docPartUnique/>
           </w:docPartObj>
         </w:sdtPr>
+        <w:sdtEndPr/>
         <w:sdtContent>
           <w:r>
             <w:rPr>
@@ -3519,16 +3520,34 @@
         <w:contextualSpacing w:val="0"/>
       </w:pPr>
       <w:r>
-        <w:t>Doordat tetris een spel is die uitgebracht werd in 1984, deed dit ons denken aan de tijd waar pac-man, donkey kong en allerlei andere characters heel beke</w:t>
+        <w:t xml:space="preserve">Doordat tetris een spel is die uitgebracht werd in 1984, deed dit ons denken aan de tijd waar </w:t>
+      </w:r>
+      <w:r>
+        <w:t>pacman, D</w:t>
+      </w:r>
+      <w:r>
+        <w:t xml:space="preserve">onkey </w:t>
+      </w:r>
+      <w:r>
+        <w:t>Kong</w:t>
+      </w:r>
+      <w:r>
+        <w:t xml:space="preserve"> en allerlei andere </w:t>
+      </w:r>
+      <w:r>
+        <w:t>personages</w:t>
+      </w:r>
+      <w:r>
+        <w:t xml:space="preserve"> heel beke</w:t>
       </w:r>
       <w:r>
         <w:t xml:space="preserve">nd waren. Daarom willen wij onze gebruikers een kans geven om deze heroes te leren kennen of herontdekken, </w:t>
       </w:r>
       <w:r>
-        <w:t>door een nieuwe tetris te ontwikkelen waarbij we die (oude) character</w:t>
-      </w:r>
-      <w:r>
-        <w:t>s</w:t>
+        <w:t xml:space="preserve">door een nieuwe tetris te ontwikkelen waarbij we die (oude) </w:t>
+      </w:r>
+      <w:r>
+        <w:t>personages</w:t>
       </w:r>
       <w:r>
         <w:t xml:space="preserve"> terug tot leven wekken en ze terug een kans geven om te schitteren.</w:t>
@@ -3553,7 +3572,10 @@
         <w:t xml:space="preserve">. De </w:t>
       </w:r>
       <w:r>
-        <w:t>design elementen</w:t>
+        <w:t>design</w:t>
+      </w:r>
+      <w:r>
+        <w:t>elementen</w:t>
       </w:r>
       <w:r>
         <w:t xml:space="preserve"> waarmee we </w:t>
@@ -3888,9 +3910,15 @@
     <w:p>
       <w:pPr>
         <w:pStyle w:val="Kop2"/>
+        <w:rPr>
+          <w:lang w:val="en-GB"/>
+        </w:rPr>
       </w:pPr>
       <w:bookmarkStart w:id="20" w:name="_Toc529535601"/>
       <w:r>
+        <w:rPr>
+          <w:lang w:val="en-GB"/>
+        </w:rPr>
         <w:t>Friendly Battle en Random Battle (ranked)</w:t>
       </w:r>
       <w:bookmarkEnd w:id="20"/>
@@ -4173,6 +4201,60 @@
       </w:r>
     </w:p>
     <w:p>
+      <w:pPr>
+        <w:contextualSpacing w:val="0"/>
+      </w:pPr>
+    </w:p>
+    <w:p>
+      <w:pPr>
+        <w:pStyle w:val="Kop2"/>
+      </w:pPr>
+      <w:r>
+        <w:t>Tech tree</w:t>
+      </w:r>
+    </w:p>
+    <w:p>
+      <w:pPr>
+        <w:pStyle w:val="Geenafstand"/>
+      </w:pPr>
+      <w:r>
+        <w:t>Om geen oneerlijke voordelen te geven aan spelers hebben wij er voor gekozen om een Tech tree te maken die geen invloed heeft op game mechanics.</w:t>
+      </w:r>
+    </w:p>
+    <w:p>
+      <w:pPr>
+        <w:pStyle w:val="Geenafstand"/>
+      </w:pPr>
+    </w:p>
+    <w:p>
+      <w:pPr>
+        <w:pStyle w:val="Geenafstand"/>
+      </w:pPr>
+      <w:r>
+        <w:t>De speler kan perks kopen door perk points te betalen, bij elke levelup krijgt de speler een perk point.</w:t>
+      </w:r>
+    </w:p>
+    <w:p>
+      <w:pPr>
+        <w:pStyle w:val="Geenafstand"/>
+      </w:pPr>
+    </w:p>
+    <w:p>
+      <w:pPr>
+        <w:pStyle w:val="Geenafstand"/>
+      </w:pPr>
+      <w:r>
+        <w:t>De items die de speler kan unlocken met perk points zijn onder andere hero skins, speciale badges, avatars etc.</w:t>
+      </w:r>
+      <w:bookmarkStart w:id="23" w:name="_GoBack"/>
+      <w:bookmarkEnd w:id="23"/>
+    </w:p>
+    <w:p>
+      <w:pPr>
+        <w:pStyle w:val="Geenafstand"/>
+      </w:pPr>
+    </w:p>
+    <w:p>
       <w:r>
         <w:br w:type="page"/>
       </w:r>
@@ -4181,7 +4263,7 @@
       <w:pPr>
         <w:pStyle w:val="Kop2"/>
       </w:pPr>
-      <w:bookmarkStart w:id="23" w:name="_Toc529535604"/>
+      <w:bookmarkStart w:id="24" w:name="_Toc529535604"/>
       <w:r>
         <w:lastRenderedPageBreak/>
         <w:t>Clan</w:t>
@@ -4189,7 +4271,7 @@
       <w:r>
         <w:t>s</w:t>
       </w:r>
-      <w:bookmarkEnd w:id="23"/>
+      <w:bookmarkEnd w:id="24"/>
     </w:p>
     <w:p>
       <w:pPr>
@@ -4262,11 +4344,11 @@
       <w:pPr>
         <w:pStyle w:val="Kop3"/>
       </w:pPr>
-      <w:bookmarkStart w:id="24" w:name="_Toc529535605"/>
+      <w:bookmarkStart w:id="25" w:name="_Toc529535605"/>
       <w:r>
         <w:t>Hoe join je een clan + huur</w:t>
       </w:r>
-      <w:bookmarkEnd w:id="24"/>
+      <w:bookmarkEnd w:id="25"/>
     </w:p>
     <w:p>
       <w:pPr>
@@ -4299,8 +4381,6 @@
       <w:r>
         <w:t>zo</w:t>
       </w:r>
-      <w:bookmarkStart w:id="25" w:name="_GoBack"/>
-      <w:bookmarkEnd w:id="25"/>
       <w:r>
         <w:t xml:space="preserve">dat </w:t>
       </w:r>
@@ -4491,7 +4571,19 @@
         <w:contextualSpacing w:val="0"/>
       </w:pPr>
       <w:r>
-        <w:t>Op dit moment bestaat er al een paar versies van het “Tetris”, waaronder het basis spel, elk andere versie heeft zijn eigen eigenschappen.</w:t>
+        <w:t>Op dit moment bestaat er al een paar versies van he</w:t>
+      </w:r>
+      <w:r>
+        <w:t>t “Tetris”, waaronder het basis</w:t>
+      </w:r>
+      <w:r>
+        <w:t>spel, elk</w:t>
+      </w:r>
+      <w:r>
+        <w:t>e</w:t>
+      </w:r>
+      <w:r>
+        <w:t xml:space="preserve"> andere versie heeft zijn eigen eigenschappen.</w:t>
       </w:r>
     </w:p>
     <w:p>
@@ -4512,7 +4604,13 @@
         <w:contextualSpacing w:val="0"/>
       </w:pPr>
       <w:r>
-        <w:t>De mensen van tegenwoordig willen geen normale games meer, ze willen games met speciale dingen in verwerkt, daarom zullen wij heroes implementeren die de ofwel jou kunnen helpen of de tegenstanders het spel moeilijk maken. Daarom zijn er ook verschillende gamemodes verwerkt in onze game zodat de mensen veel meer afwisseling hebben, dan maar 1 game mode die ze na een bepaalde tijd saai zullen vinden.</w:t>
+        <w:t xml:space="preserve">De mensen van tegenwoordig willen geen normale games meer, ze willen games met speciale dingen in verwerkt, daarom zullen </w:t>
+      </w:r>
+      <w:r>
+        <w:t xml:space="preserve">wij heroes implementeren die </w:t>
+      </w:r>
+      <w:r>
+        <w:t>ofwel jou kunnen helpen of de tegenstanders het spel moeilijk maken. Daarom zijn er ook verschillende gamemodes verwerkt in onze game zodat de mensen veel meer afwisseling hebben, dan maar 1 game mode die ze na een bepaalde tijd saai zullen vinden.</w:t>
       </w:r>
     </w:p>
     <w:p>
@@ -5184,8 +5282,8 @@
         <w:t>Requirements</w:t>
       </w:r>
       <w:bookmarkStart w:id="42" w:name="_tot6rrdmxkbs" w:colFirst="0" w:colLast="0"/>
+      <w:bookmarkEnd w:id="41"/>
       <w:bookmarkEnd w:id="42"/>
-      <w:bookmarkEnd w:id="41"/>
     </w:p>
     <w:p>
       <w:pPr>
@@ -10325,7 +10423,7 @@
 </file>
 
 <file path=customXml/itemProps1.xml><?xml version="1.0" encoding="utf-8"?>
-<ds:datastoreItem xmlns:ds="http://schemas.openxmlformats.org/officeDocument/2006/customXml" ds:itemID="{4BBFDB2B-5B41-4A00-A054-C8DEF6752826}">
+<ds:datastoreItem xmlns:ds="http://schemas.openxmlformats.org/officeDocument/2006/customXml" ds:itemID="{A2DA7EFC-EE47-421B-AE9B-DFE677D679E7}">
   <ds:schemaRefs>
     <ds:schemaRef ds:uri="http://schemas.openxmlformats.org/officeDocument/2006/bibliography"/>
   </ds:schemaRefs>

</xml_diff>

<commit_message>
added 1.8 (tetrominoes) to Bussiness case
</commit_message>
<xml_diff>
--- a/documentatie/Business Case.docx
+++ b/documentatie/Business Case.docx
@@ -4246,8 +4246,6 @@
       <w:r>
         <w:t>De items die de speler kan unlocken met perk points zijn onder andere hero skins, speciale badges, avatars etc.</w:t>
       </w:r>
-      <w:bookmarkStart w:id="23" w:name="_GoBack"/>
-      <w:bookmarkEnd w:id="23"/>
     </w:p>
     <w:p>
       <w:pPr>
@@ -4263,7 +4261,7 @@
       <w:pPr>
         <w:pStyle w:val="Kop2"/>
       </w:pPr>
-      <w:bookmarkStart w:id="24" w:name="_Toc529535604"/>
+      <w:bookmarkStart w:id="23" w:name="_Toc529535604"/>
       <w:r>
         <w:lastRenderedPageBreak/>
         <w:t>Clan</w:t>
@@ -4271,6 +4269,83 @@
       <w:r>
         <w:t>s</w:t>
       </w:r>
+      <w:bookmarkEnd w:id="23"/>
+    </w:p>
+    <w:p>
+      <w:pPr>
+        <w:contextualSpacing w:val="0"/>
+      </w:pPr>
+      <w:r>
+        <w:t>er zijn</w:t>
+      </w:r>
+      <w:r>
+        <w:t xml:space="preserve"> speler</w:t>
+      </w:r>
+      <w:r>
+        <w:t>s</w:t>
+      </w:r>
+      <w:r>
+        <w:t xml:space="preserve"> di</w:t>
+      </w:r>
+      <w:r>
+        <w:t xml:space="preserve">e meer de community/interactie willen voelen in onze game. </w:t>
+      </w:r>
+      <w:r>
+        <w:t xml:space="preserve">Voor hen hebben wij de optie </w:t>
+      </w:r>
+      <w:r>
+        <w:t>om een clan te joinen of maken</w:t>
+      </w:r>
+      <w:r>
+        <w:t xml:space="preserve"> voorzien. Hierbij kunnen </w:t>
+      </w:r>
+      <w:r>
+        <w:t>spelers met elkaar communiceren, maar dit is nog maar het begin.</w:t>
+      </w:r>
+    </w:p>
+    <w:p>
+      <w:pPr>
+        <w:contextualSpacing w:val="0"/>
+      </w:pPr>
+    </w:p>
+    <w:p>
+      <w:pPr>
+        <w:contextualSpacing w:val="0"/>
+      </w:pPr>
+      <w:r>
+        <w:t xml:space="preserve">Er zijn veel voordelen aan het in een clan zitten, </w:t>
+      </w:r>
+      <w:r>
+        <w:t>er gaat een hele wereld aan gamefeatures open vanaf het moment je een clan joined. Een van de eerste dingen die je zal merken is de clancompetitie, iedereen wil natuurlijk de beste clan zijn, en deze competitie kan lucratief zijn voor de clan. Op de toernooie</w:t>
+      </w:r>
+      <w:r>
+        <w:t>n tussen clans zullen er namelijk Cubes</w:t>
+      </w:r>
+      <w:r>
+        <w:t xml:space="preserve"> te winnen zijn.</w:t>
+      </w:r>
+    </w:p>
+    <w:p>
+      <w:pPr>
+        <w:contextualSpacing w:val="0"/>
+      </w:pPr>
+    </w:p>
+    <w:p>
+      <w:pPr>
+        <w:contextualSpacing w:val="0"/>
+      </w:pPr>
+      <w:r>
+        <w:t>Ook krijgen de spelers die in een clan zitten access tot andere dingen, denk aan speciale clanbadges, avatars en meer. Misschien wil de clanleader een eigen toernooitje maken binnen de clan? dit is allemaal mogelijk!</w:t>
+      </w:r>
+    </w:p>
+    <w:p>
+      <w:pPr>
+        <w:pStyle w:val="Kop3"/>
+      </w:pPr>
+      <w:bookmarkStart w:id="24" w:name="_Toc529535605"/>
+      <w:r>
+        <w:t>Hoe join je een clan + huur</w:t>
+      </w:r>
       <w:bookmarkEnd w:id="24"/>
     </w:p>
     <w:p>
@@ -4278,273 +4353,966 @@
         <w:contextualSpacing w:val="0"/>
       </w:pPr>
       <w:r>
-        <w:t>er zijn</w:t>
-      </w:r>
-      <w:r>
-        <w:t xml:space="preserve"> speler</w:t>
-      </w:r>
-      <w:r>
-        <w:t>s</w:t>
-      </w:r>
-      <w:r>
-        <w:t xml:space="preserve"> di</w:t>
-      </w:r>
-      <w:r>
-        <w:t xml:space="preserve">e meer de community/interactie willen voelen in onze game. </w:t>
-      </w:r>
-      <w:r>
-        <w:t xml:space="preserve">Voor hen hebben wij de optie </w:t>
-      </w:r>
-      <w:r>
-        <w:t>om een clan te joinen of maken</w:t>
-      </w:r>
-      <w:r>
-        <w:t xml:space="preserve"> voorzien. Hierbij kunnen </w:t>
-      </w:r>
-      <w:r>
-        <w:t>spelers met elkaar communiceren, maar dit is nog maar het begin.</w:t>
-      </w:r>
+        <w:t xml:space="preserve">Om bij een clan te horen moet je uitgenodigd </w:t>
+      </w:r>
+      <w:r>
+        <w:t>worden</w:t>
+      </w:r>
+      <w:r>
+        <w:t xml:space="preserve"> door de leader, een aanvraag indienen bij de clan of in een clan gaan die open is voor iedereen. Wanneer je tot een clan behoort, moet je elke </w:t>
+      </w:r>
+      <w:r>
+        <w:t>maand een “huur” betalen van 20</w:t>
+      </w:r>
+      <w:r>
+        <w:t xml:space="preserve"> Cubes</w:t>
+      </w:r>
+      <w:r>
+        <w:t xml:space="preserve">. </w:t>
+      </w:r>
+      <w:r>
+        <w:t>Dit</w:t>
+      </w:r>
+      <w:r>
+        <w:t xml:space="preserve"> </w:t>
+      </w:r>
+      <w:r>
+        <w:t>zo</w:t>
+      </w:r>
+      <w:r>
+        <w:t xml:space="preserve">dat </w:t>
+      </w:r>
+      <w:r>
+        <w:t>je in de clan kan blijven. Als de speler</w:t>
+      </w:r>
+      <w:r>
+        <w:t xml:space="preserve"> een betaling mist, krij</w:t>
+      </w:r>
+      <w:r>
+        <w:t>gt hij</w:t>
+      </w:r>
+      <w:r>
+        <w:t xml:space="preserve"> een waarschuwing. Als de speler binnen 3 dagen na de waarschuwing de “huur” nog niet heeft betaald,</w:t>
+      </w:r>
+      <w:r>
+        <w:t xml:space="preserve"> zal de clanleader de optie krijgen om de huur voor te schieten, wil de leader dit niet doen,</w:t>
+      </w:r>
+      <w:r>
+        <w:t xml:space="preserve"> wordt deze speler automatisch uit de clan gezet. Dit doen we om inactieve spelers te verwijderen in de clans.</w:t>
+      </w:r>
+    </w:p>
+    <w:p>
+      <w:pPr>
+        <w:pStyle w:val="Kop3"/>
+      </w:pPr>
+      <w:bookmarkStart w:id="25" w:name="_Toc529535606"/>
+      <w:r>
+        <w:t>Soorten leden in een clan + machtsverhoudingen</w:t>
+      </w:r>
+      <w:bookmarkEnd w:id="25"/>
     </w:p>
     <w:p>
       <w:pPr>
         <w:contextualSpacing w:val="0"/>
       </w:pPr>
+      <w:r>
+        <w:t xml:space="preserve">Een clan heeft </w:t>
+      </w:r>
+      <w:r>
+        <w:t xml:space="preserve">3 soorten leden: </w:t>
+      </w:r>
     </w:p>
     <w:p>
       <w:pPr>
         <w:contextualSpacing w:val="0"/>
       </w:pPr>
       <w:r>
-        <w:t xml:space="preserve">Er zijn veel voordelen aan het in een clan zitten, </w:t>
-      </w:r>
-      <w:r>
-        <w:t>er gaat een hele wereld aan gamefeatures open vanaf het moment je een clan joined. Een van de eerste dingen die je zal merken is de clancompetitie, iedereen wil natuurlijk de beste clan zijn, en deze competitie kan lucratief zijn voor de clan. Op de toernooie</w:t>
-      </w:r>
-      <w:r>
-        <w:t>n tussen clans zullen er namelijk Cubes</w:t>
-      </w:r>
-      <w:r>
-        <w:t xml:space="preserve"> te winnen zijn.</w:t>
+        <w:t>Als</w:t>
+      </w:r>
+      <w:r>
+        <w:t xml:space="preserve"> eerste hebben we een “Leader” deze persoon is de leider (in sommige gevallen ook de creator) van de clan. Een leader kan aanpassing doen aan de clan zoals de naam veranderen, logo veranderen, leden uitnodigen, leden weigeren, enzovoort.</w:t>
       </w:r>
     </w:p>
     <w:p>
       <w:pPr>
         <w:contextualSpacing w:val="0"/>
       </w:pPr>
+      <w:r>
+        <w:t>De leader kan leden promoveren of degraderen.</w:t>
+      </w:r>
     </w:p>
     <w:p>
       <w:pPr>
         <w:contextualSpacing w:val="0"/>
       </w:pPr>
       <w:r>
-        <w:t>Ook krijgen de spelers die in een clan zitten access tot andere dingen, denk aan speciale clanbadges, avatars en meer. Misschien wil de clanleader een eigen toernooitje maken binnen de clan? dit is allemaal mogelijk!</w:t>
+        <w:t xml:space="preserve">Ten tweede hebben we een “Co-Leader” deze persoon kan iets minder dan een leader. Een co-leader kan geen aanpassingen doen aan een clan, </w:t>
+      </w:r>
+      <w:r>
+        <w:t>maar kan wel mensen toevoegen aan de clan</w:t>
+      </w:r>
+      <w:r>
+        <w:t>.</w:t>
+      </w:r>
+    </w:p>
+    <w:p>
+      <w:pPr>
+        <w:contextualSpacing w:val="0"/>
+      </w:pPr>
+      <w:r>
+        <w:t>De co-leader kan alleen “member” promoveren tot co-leader of degraderen tot member.</w:t>
+      </w:r>
+    </w:p>
+    <w:p>
+      <w:pPr>
+        <w:contextualSpacing w:val="0"/>
+      </w:pPr>
+      <w:r>
+        <w:t xml:space="preserve">Als laatste hebben we een “Member” deze persoon is gewoon een lid van de clan. </w:t>
       </w:r>
     </w:p>
     <w:p>
       <w:pPr>
         <w:pStyle w:val="Kop3"/>
       </w:pPr>
-      <w:bookmarkStart w:id="25" w:name="_Toc529535605"/>
-      <w:r>
-        <w:t>Hoe join je een clan + huur</w:t>
-      </w:r>
-      <w:bookmarkEnd w:id="25"/>
+      <w:bookmarkStart w:id="26" w:name="_Toc529535607"/>
+      <w:r>
+        <w:t>Battles + friendly Battles</w:t>
+      </w:r>
+      <w:bookmarkEnd w:id="26"/>
     </w:p>
     <w:p>
       <w:pPr>
         <w:contextualSpacing w:val="0"/>
       </w:pPr>
       <w:r>
-        <w:t xml:space="preserve">Om bij een clan te horen moet je uitgenodigd </w:t>
-      </w:r>
-      <w:r>
-        <w:t>worden</w:t>
-      </w:r>
-      <w:r>
-        <w:t xml:space="preserve"> door de leader, een aanvraag indienen bij de clan of in een clan gaan die open is voor iedereen. Wanneer je tot een clan behoort, moet je elke </w:t>
-      </w:r>
-      <w:r>
-        <w:t>maand een “huur” betalen van 20</w:t>
-      </w:r>
-      <w:r>
-        <w:t xml:space="preserve"> Cubes</w:t>
-      </w:r>
-      <w:r>
-        <w:t xml:space="preserve">. </w:t>
-      </w:r>
-      <w:r>
-        <w:t>Dit</w:t>
-      </w:r>
-      <w:r>
-        <w:t xml:space="preserve"> </w:t>
-      </w:r>
-      <w:r>
-        <w:t>zo</w:t>
-      </w:r>
-      <w:r>
-        <w:t xml:space="preserve">dat </w:t>
-      </w:r>
-      <w:r>
-        <w:t>je in de clan kan blijven. Als de speler</w:t>
-      </w:r>
-      <w:r>
-        <w:t xml:space="preserve"> een betaling mist, krij</w:t>
-      </w:r>
-      <w:r>
-        <w:t>gt hij</w:t>
-      </w:r>
-      <w:r>
-        <w:t xml:space="preserve"> een waarschuwing. Als de speler binnen 3 dagen na de waarschuwing de “huur” nog niet heeft betaald,</w:t>
-      </w:r>
-      <w:r>
-        <w:t xml:space="preserve"> zal de clanleader de optie krijgen om de huur voor te schieten, wil de leader dit niet doen,</w:t>
-      </w:r>
-      <w:r>
-        <w:t xml:space="preserve"> wordt deze speler automatisch uit de clan gezet. Dit doen we om inactieve spelers te verwijderen in de clans.</w:t>
+        <w:t>Spelers die in een clan zitten, hebben ook andere gamemodes.</w:t>
+      </w:r>
+    </w:p>
+    <w:p>
+      <w:pPr>
+        <w:contextualSpacing w:val="0"/>
+      </w:pPr>
+      <w:r>
+        <w:t>Eén van de clan gamemodes is “Friendly Battle”, hierbij kunnen leden van een clan elkaar uitdagen in een 1VS1 match.</w:t>
+      </w:r>
+    </w:p>
+    <w:p>
+      <w:pPr>
+        <w:contextualSpacing w:val="0"/>
+      </w:pPr>
+      <w:r>
+        <w:t>De 2de game mode voor leden van een clan is “Battle”, hierbij wordt er een verzoek in de chat gezet om tegen andere leden van die clan te strijden. Iedereen van de clan kan joinen in dit gevecht en het aantal spelers die kunnen join</w:t>
+      </w:r>
+      <w:r>
+        <w:t>en</w:t>
+      </w:r>
+      <w:r>
+        <w:t xml:space="preserve"> is tussen de 2-5 clanleden.</w:t>
       </w:r>
     </w:p>
     <w:p>
       <w:pPr>
         <w:pStyle w:val="Kop3"/>
       </w:pPr>
-      <w:bookmarkStart w:id="26" w:name="_Toc529535606"/>
-      <w:r>
-        <w:t>Soorten leden in een clan + machtsverhoudingen</w:t>
-      </w:r>
-      <w:bookmarkEnd w:id="26"/>
-    </w:p>
-    <w:p>
-      <w:pPr>
-        <w:contextualSpacing w:val="0"/>
-      </w:pPr>
-      <w:r>
-        <w:t xml:space="preserve">Een clan heeft </w:t>
-      </w:r>
-      <w:r>
-        <w:t xml:space="preserve">3 soorten leden: </w:t>
-      </w:r>
-    </w:p>
-    <w:p>
-      <w:pPr>
-        <w:contextualSpacing w:val="0"/>
-      </w:pPr>
-      <w:r>
-        <w:t>Als</w:t>
-      </w:r>
-      <w:r>
-        <w:t xml:space="preserve"> eerste hebben we een “Leader” deze persoon is de leider (in sommige gevallen ook de creator) van de clan. Een leader kan aanpassing doen aan de clan zoals de naam veranderen, logo veranderen, leden uitnodigen, leden weigeren, enzovoort.</w:t>
-      </w:r>
-    </w:p>
-    <w:p>
-      <w:pPr>
-        <w:contextualSpacing w:val="0"/>
-      </w:pPr>
-      <w:r>
-        <w:t>De leader kan leden promoveren of degraderen.</w:t>
-      </w:r>
-    </w:p>
-    <w:p>
-      <w:pPr>
-        <w:contextualSpacing w:val="0"/>
-      </w:pPr>
-      <w:r>
-        <w:t xml:space="preserve">Ten tweede hebben we een “Co-Leader” deze persoon kan iets minder dan een leader. Een co-leader kan geen aanpassingen doen aan een clan, </w:t>
-      </w:r>
-      <w:r>
-        <w:t>maar kan wel mensen toevoegen aan de clan</w:t>
-      </w:r>
-      <w:r>
-        <w:t>.</w:t>
-      </w:r>
-    </w:p>
-    <w:p>
-      <w:pPr>
-        <w:contextualSpacing w:val="0"/>
-      </w:pPr>
-      <w:r>
-        <w:t>De co-leader kan alleen “member” promoveren tot co-leader of degraderen tot member.</w:t>
-      </w:r>
-    </w:p>
-    <w:p>
-      <w:pPr>
-        <w:contextualSpacing w:val="0"/>
-      </w:pPr>
-      <w:r>
-        <w:t xml:space="preserve">Als laatste hebben we een “Member” deze persoon is gewoon een lid van de clan. </w:t>
-      </w:r>
-    </w:p>
-    <w:p>
-      <w:pPr>
-        <w:pStyle w:val="Kop3"/>
-      </w:pPr>
-      <w:bookmarkStart w:id="27" w:name="_Toc529535607"/>
-      <w:r>
-        <w:t>Battles + friendly Battles</w:t>
-      </w:r>
-      <w:bookmarkEnd w:id="27"/>
-    </w:p>
-    <w:p>
-      <w:pPr>
-        <w:contextualSpacing w:val="0"/>
-      </w:pPr>
-      <w:r>
-        <w:t>Spelers die in een clan zitten, hebben ook andere gamemodes.</w:t>
-      </w:r>
-    </w:p>
-    <w:p>
-      <w:pPr>
-        <w:contextualSpacing w:val="0"/>
-      </w:pPr>
-      <w:r>
-        <w:t>Eén van de clan gamemodes is “Friendly Battle”, hierbij kunnen leden van een clan elkaar uitdagen in een 1VS1 match.</w:t>
-      </w:r>
-    </w:p>
-    <w:p>
-      <w:pPr>
-        <w:contextualSpacing w:val="0"/>
-      </w:pPr>
-      <w:r>
-        <w:t>De 2de game mode voor leden van een clan is “Battle”, hierbij wordt er een verzoek in de chat gezet om tegen andere leden van die clan te strijden. Iedereen van de clan kan joinen in dit gevecht en het aantal spelers die kunnen join</w:t>
-      </w:r>
-      <w:r>
-        <w:t>en</w:t>
-      </w:r>
-      <w:r>
-        <w:t xml:space="preserve"> is tussen de 2-5 clanleden.</w:t>
-      </w:r>
-    </w:p>
-    <w:p>
-      <w:pPr>
-        <w:pStyle w:val="Kop3"/>
-      </w:pPr>
-      <w:bookmarkStart w:id="28" w:name="_Toc529535608"/>
+      <w:bookmarkStart w:id="27" w:name="_Toc529535608"/>
       <w:r>
         <w:lastRenderedPageBreak/>
         <w:t>Clanpoints</w:t>
       </w:r>
+      <w:bookmarkEnd w:id="27"/>
+    </w:p>
+    <w:p>
+      <w:pPr>
+        <w:contextualSpacing w:val="0"/>
+      </w:pPr>
+      <w:r>
+        <w:t>Clanpoints zijn punten die worden gebruikt om jouw ranking te bepalen in de clan</w:t>
+      </w:r>
+      <w:r>
+        <w:t>, en de totale som van alle clanpoints wordt gebruikt om de rank van de clan te bepalen</w:t>
+      </w:r>
+      <w:r>
+        <w:t>. Deze punten kan je alleen maar verdienen als je in een clan</w:t>
+      </w:r>
+      <w:r>
+        <w:t xml:space="preserve"> zit en</w:t>
+      </w:r>
+      <w:r>
+        <w:t xml:space="preserve"> een ranked match speelt. Bij het winnen van een ranked match krijgt de speler een bepaald aantal clanpoints, die hem helpt om hoger in de ranking van de clan te komen. Waarbij de andere leden kunnen zien wie er het meest speelt en de beste is van de clan. Deze ranking kan door iedereen geraadpleegd worden, de leader kan de ranking gebruiken om zo zijn beste team samen te stellen voor de toernooien in de toekomst. </w:t>
+      </w:r>
+    </w:p>
+    <w:p>
+      <w:pPr>
+        <w:contextualSpacing w:val="0"/>
+      </w:pPr>
+    </w:p>
+    <w:p>
+      <w:pPr>
+        <w:pStyle w:val="Kop2"/>
+      </w:pPr>
+      <w:r>
+        <w:t xml:space="preserve">Soorten </w:t>
+      </w:r>
+      <w:r>
+        <w:rPr>
+          <w:bCs/>
+        </w:rPr>
+        <w:t>Tetriminoes</w:t>
+      </w:r>
+    </w:p>
+    <w:p>
+      <w:pPr>
+        <w:pStyle w:val="Geenafstand"/>
+        <w:rPr>
+          <w:bCs/>
+        </w:rPr>
+      </w:pPr>
+      <w:r>
+        <w:t xml:space="preserve">Standaard zijn er 7 soorten </w:t>
+      </w:r>
+      <w:r>
+        <w:rPr>
+          <w:bCs/>
+        </w:rPr>
+        <w:t>Tetriminoes</w:t>
+      </w:r>
+      <w:r>
+        <w:rPr>
+          <w:bCs/>
+        </w:rPr>
+        <w:t>, namelijk:</w:t>
+      </w:r>
+    </w:p>
+    <w:p>
+      <w:pPr>
+        <w:pStyle w:val="Geenafstand"/>
+        <w:numPr>
+          <w:ilvl w:val="0"/>
+          <w:numId w:val="7"/>
+        </w:numPr>
+        <w:rPr>
+          <w:lang w:val="en-GB"/>
+        </w:rPr>
+      </w:pPr>
+      <w:r>
+        <w:rPr>
+          <w:lang w:val="en-GB"/>
+        </w:rPr>
+        <w:t>De “I”</w:t>
+      </w:r>
+      <w:r>
+        <w:rPr>
+          <w:lang w:val="en-GB"/>
+        </w:rPr>
+        <w:tab/>
+      </w:r>
+      <w:r>
+        <w:rPr>
+          <w:noProof/>
+        </w:rPr>
+        <w:drawing>
+          <wp:inline distT="0" distB="0" distL="0" distR="0" wp14:anchorId="0F9D7390" wp14:editId="795C8531">
+            <wp:extent cx="676275" cy="419100"/>
+            <wp:effectExtent l="0" t="0" r="9525" b="0"/>
+            <wp:docPr id="3" name="Afbeelding 3" descr="Tetromino image"/>
+            <wp:cNvGraphicFramePr>
+              <a:graphicFrameLocks xmlns:a="http://schemas.openxmlformats.org/drawingml/2006/main" noChangeAspect="1"/>
+            </wp:cNvGraphicFramePr>
+            <a:graphic xmlns:a="http://schemas.openxmlformats.org/drawingml/2006/main">
+              <a:graphicData uri="http://schemas.openxmlformats.org/drawingml/2006/picture">
+                <pic:pic xmlns:pic="http://schemas.openxmlformats.org/drawingml/2006/picture">
+                  <pic:nvPicPr>
+                    <pic:cNvPr id="0" name="Picture 3" descr="Tetromino image"/>
+                    <pic:cNvPicPr>
+                      <a:picLocks noChangeAspect="1" noChangeArrowheads="1"/>
+                    </pic:cNvPicPr>
+                  </pic:nvPicPr>
+                  <pic:blipFill rotWithShape="1">
+                    <a:blip r:embed="rId9">
+                      <a:extLst>
+                        <a:ext uri="{28A0092B-C50C-407E-A947-70E740481C1C}">
+                          <a14:useLocalDpi xmlns:a14="http://schemas.microsoft.com/office/drawing/2010/main" val="0"/>
+                        </a:ext>
+                      </a:extLst>
+                    </a:blip>
+                    <a:srcRect t="-2410" r="71600" b="49398"/>
+                    <a:stretch/>
+                  </pic:blipFill>
+                  <pic:spPr bwMode="auto">
+                    <a:xfrm>
+                      <a:off x="0" y="0"/>
+                      <a:ext cx="676275" cy="419100"/>
+                    </a:xfrm>
+                    <a:prstGeom prst="rect">
+                      <a:avLst/>
+                    </a:prstGeom>
+                    <a:noFill/>
+                    <a:ln>
+                      <a:noFill/>
+                    </a:ln>
+                    <a:extLst>
+                      <a:ext uri="{53640926-AAD7-44D8-BBD7-CCE9431645EC}">
+                        <a14:shadowObscured xmlns:a14="http://schemas.microsoft.com/office/drawing/2010/main"/>
+                      </a:ext>
+                    </a:extLst>
+                  </pic:spPr>
+                </pic:pic>
+              </a:graphicData>
+            </a:graphic>
+          </wp:inline>
+        </w:drawing>
+      </w:r>
+    </w:p>
+    <w:p>
+      <w:pPr>
+        <w:pStyle w:val="Geenafstand"/>
+        <w:numPr>
+          <w:ilvl w:val="0"/>
+          <w:numId w:val="7"/>
+        </w:numPr>
+      </w:pPr>
+      <w:r>
+        <w:t>De “J”</w:t>
+      </w:r>
+      <w:r>
+        <w:tab/>
+      </w:r>
+      <w:r>
+        <w:rPr>
+          <w:noProof/>
+        </w:rPr>
+        <w:drawing>
+          <wp:inline distT="0" distB="0" distL="0" distR="0" wp14:anchorId="2ADD037B" wp14:editId="7D35A1A0">
+            <wp:extent cx="523875" cy="371475"/>
+            <wp:effectExtent l="0" t="0" r="9525" b="9525"/>
+            <wp:docPr id="4" name="Afbeelding 4" descr="Tetromino image"/>
+            <wp:cNvGraphicFramePr>
+              <a:graphicFrameLocks xmlns:a="http://schemas.openxmlformats.org/drawingml/2006/main" noChangeAspect="1"/>
+            </wp:cNvGraphicFramePr>
+            <a:graphic xmlns:a="http://schemas.openxmlformats.org/drawingml/2006/main">
+              <a:graphicData uri="http://schemas.openxmlformats.org/drawingml/2006/picture">
+                <pic:pic xmlns:pic="http://schemas.openxmlformats.org/drawingml/2006/picture">
+                  <pic:nvPicPr>
+                    <pic:cNvPr id="0" name="Picture 5" descr="Tetromino image"/>
+                    <pic:cNvPicPr>
+                      <a:picLocks noChangeAspect="1" noChangeArrowheads="1"/>
+                    </pic:cNvPicPr>
+                  </pic:nvPicPr>
+                  <pic:blipFill rotWithShape="1">
+                    <a:blip r:embed="rId9">
+                      <a:extLst>
+                        <a:ext uri="{28A0092B-C50C-407E-A947-70E740481C1C}">
+                          <a14:useLocalDpi xmlns:a14="http://schemas.microsoft.com/office/drawing/2010/main" val="0"/>
+                        </a:ext>
+                      </a:extLst>
+                    </a:blip>
+                    <a:srcRect l="31999" t="-2409" r="46001" b="55421"/>
+                    <a:stretch/>
+                  </pic:blipFill>
+                  <pic:spPr bwMode="auto">
+                    <a:xfrm>
+                      <a:off x="0" y="0"/>
+                      <a:ext cx="523875" cy="371475"/>
+                    </a:xfrm>
+                    <a:prstGeom prst="rect">
+                      <a:avLst/>
+                    </a:prstGeom>
+                    <a:noFill/>
+                    <a:ln>
+                      <a:noFill/>
+                    </a:ln>
+                    <a:extLst>
+                      <a:ext uri="{53640926-AAD7-44D8-BBD7-CCE9431645EC}">
+                        <a14:shadowObscured xmlns:a14="http://schemas.microsoft.com/office/drawing/2010/main"/>
+                      </a:ext>
+                    </a:extLst>
+                  </pic:spPr>
+                </pic:pic>
+              </a:graphicData>
+            </a:graphic>
+          </wp:inline>
+        </w:drawing>
+      </w:r>
+      <w:r>
+        <w:t xml:space="preserve"> </w:t>
+      </w:r>
+    </w:p>
+    <w:p>
+      <w:pPr>
+        <w:pStyle w:val="Geenafstand"/>
+        <w:numPr>
+          <w:ilvl w:val="0"/>
+          <w:numId w:val="7"/>
+        </w:numPr>
+      </w:pPr>
+      <w:r>
+        <w:t>De “L”</w:t>
+      </w:r>
+      <w:r>
+        <w:rPr>
+          <w:noProof/>
+        </w:rPr>
+        <w:drawing>
+          <wp:inline distT="0" distB="0" distL="0" distR="0" wp14:anchorId="25672172" wp14:editId="7E2B154F">
+            <wp:extent cx="561975" cy="361950"/>
+            <wp:effectExtent l="0" t="0" r="9525" b="0"/>
+            <wp:docPr id="5" name="Afbeelding 5" descr="Tetromino image"/>
+            <wp:cNvGraphicFramePr>
+              <a:graphicFrameLocks xmlns:a="http://schemas.openxmlformats.org/drawingml/2006/main" noChangeAspect="1"/>
+            </wp:cNvGraphicFramePr>
+            <a:graphic xmlns:a="http://schemas.openxmlformats.org/drawingml/2006/main">
+              <a:graphicData uri="http://schemas.openxmlformats.org/drawingml/2006/picture">
+                <pic:pic xmlns:pic="http://schemas.openxmlformats.org/drawingml/2006/picture">
+                  <pic:nvPicPr>
+                    <pic:cNvPr id="0" name="Picture 7" descr="Tetromino image"/>
+                    <pic:cNvPicPr>
+                      <a:picLocks noChangeAspect="1" noChangeArrowheads="1"/>
+                    </pic:cNvPicPr>
+                  </pic:nvPicPr>
+                  <pic:blipFill rotWithShape="1">
+                    <a:blip r:embed="rId9">
+                      <a:extLst>
+                        <a:ext uri="{28A0092B-C50C-407E-A947-70E740481C1C}">
+                          <a14:useLocalDpi xmlns:a14="http://schemas.microsoft.com/office/drawing/2010/main" val="0"/>
+                        </a:ext>
+                      </a:extLst>
+                    </a:blip>
+                    <a:srcRect l="58400" t="-2409" r="18000" b="56626"/>
+                    <a:stretch/>
+                  </pic:blipFill>
+                  <pic:spPr bwMode="auto">
+                    <a:xfrm>
+                      <a:off x="0" y="0"/>
+                      <a:ext cx="561975" cy="361950"/>
+                    </a:xfrm>
+                    <a:prstGeom prst="rect">
+                      <a:avLst/>
+                    </a:prstGeom>
+                    <a:noFill/>
+                    <a:ln>
+                      <a:noFill/>
+                    </a:ln>
+                    <a:extLst>
+                      <a:ext uri="{53640926-AAD7-44D8-BBD7-CCE9431645EC}">
+                        <a14:shadowObscured xmlns:a14="http://schemas.microsoft.com/office/drawing/2010/main"/>
+                      </a:ext>
+                    </a:extLst>
+                  </pic:spPr>
+                </pic:pic>
+              </a:graphicData>
+            </a:graphic>
+          </wp:inline>
+        </w:drawing>
+      </w:r>
+    </w:p>
+    <w:p>
+      <w:pPr>
+        <w:pStyle w:val="Geenafstand"/>
+        <w:numPr>
+          <w:ilvl w:val="0"/>
+          <w:numId w:val="7"/>
+        </w:numPr>
+      </w:pPr>
+      <w:r>
+        <w:t>De “O”</w:t>
+      </w:r>
+      <w:r>
+        <w:tab/>
+      </w:r>
+      <w:r>
+        <w:rPr>
+          <w:noProof/>
+        </w:rPr>
+        <w:drawing>
+          <wp:inline distT="0" distB="0" distL="0" distR="0" wp14:anchorId="739A77CE" wp14:editId="79EC900C">
+            <wp:extent cx="371475" cy="381000"/>
+            <wp:effectExtent l="0" t="0" r="9525" b="0"/>
+            <wp:docPr id="9" name="Afbeelding 9" descr="Tetromino image"/>
+            <wp:cNvGraphicFramePr>
+              <a:graphicFrameLocks xmlns:a="http://schemas.openxmlformats.org/drawingml/2006/main" noChangeAspect="1"/>
+            </wp:cNvGraphicFramePr>
+            <a:graphic xmlns:a="http://schemas.openxmlformats.org/drawingml/2006/main">
+              <a:graphicData uri="http://schemas.openxmlformats.org/drawingml/2006/picture">
+                <pic:pic xmlns:pic="http://schemas.openxmlformats.org/drawingml/2006/picture">
+                  <pic:nvPicPr>
+                    <pic:cNvPr id="0" name="Picture 11" descr="Tetromino image"/>
+                    <pic:cNvPicPr>
+                      <a:picLocks noChangeAspect="1" noChangeArrowheads="1"/>
+                    </pic:cNvPicPr>
+                  </pic:nvPicPr>
+                  <pic:blipFill rotWithShape="1">
+                    <a:blip r:embed="rId9">
+                      <a:extLst>
+                        <a:ext uri="{28A0092B-C50C-407E-A947-70E740481C1C}">
+                          <a14:useLocalDpi xmlns:a14="http://schemas.microsoft.com/office/drawing/2010/main" val="0"/>
+                        </a:ext>
+                      </a:extLst>
+                    </a:blip>
+                    <a:srcRect l="86000" t="-2409" r="-1600" b="54216"/>
+                    <a:stretch/>
+                  </pic:blipFill>
+                  <pic:spPr bwMode="auto">
+                    <a:xfrm>
+                      <a:off x="0" y="0"/>
+                      <a:ext cx="371475" cy="381000"/>
+                    </a:xfrm>
+                    <a:prstGeom prst="rect">
+                      <a:avLst/>
+                    </a:prstGeom>
+                    <a:noFill/>
+                    <a:ln>
+                      <a:noFill/>
+                    </a:ln>
+                    <a:extLst>
+                      <a:ext uri="{53640926-AAD7-44D8-BBD7-CCE9431645EC}">
+                        <a14:shadowObscured xmlns:a14="http://schemas.microsoft.com/office/drawing/2010/main"/>
+                      </a:ext>
+                    </a:extLst>
+                  </pic:spPr>
+                </pic:pic>
+              </a:graphicData>
+            </a:graphic>
+          </wp:inline>
+        </w:drawing>
+      </w:r>
+    </w:p>
+    <w:p>
+      <w:pPr>
+        <w:pStyle w:val="Geenafstand"/>
+        <w:numPr>
+          <w:ilvl w:val="0"/>
+          <w:numId w:val="7"/>
+        </w:numPr>
+      </w:pPr>
+      <w:r>
+        <w:t>De “S”</w:t>
+      </w:r>
+      <w:r>
+        <w:rPr>
+          <w:noProof/>
+        </w:rPr>
+        <w:drawing>
+          <wp:inline distT="0" distB="0" distL="0" distR="0" wp14:anchorId="4315C246" wp14:editId="5ED48FD3">
+            <wp:extent cx="552450" cy="371475"/>
+            <wp:effectExtent l="0" t="0" r="0" b="9525"/>
+            <wp:docPr id="10" name="Afbeelding 10" descr="Tetromino image"/>
+            <wp:cNvGraphicFramePr>
+              <a:graphicFrameLocks xmlns:a="http://schemas.openxmlformats.org/drawingml/2006/main" noChangeAspect="1"/>
+            </wp:cNvGraphicFramePr>
+            <a:graphic xmlns:a="http://schemas.openxmlformats.org/drawingml/2006/main">
+              <a:graphicData uri="http://schemas.openxmlformats.org/drawingml/2006/picture">
+                <pic:pic xmlns:pic="http://schemas.openxmlformats.org/drawingml/2006/picture">
+                  <pic:nvPicPr>
+                    <pic:cNvPr id="0" name="Picture 13" descr="Tetromino image"/>
+                    <pic:cNvPicPr>
+                      <a:picLocks noChangeAspect="1" noChangeArrowheads="1"/>
+                    </pic:cNvPicPr>
+                  </pic:nvPicPr>
+                  <pic:blipFill rotWithShape="1">
+                    <a:blip r:embed="rId9">
+                      <a:extLst>
+                        <a:ext uri="{28A0092B-C50C-407E-A947-70E740481C1C}">
+                          <a14:useLocalDpi xmlns:a14="http://schemas.microsoft.com/office/drawing/2010/main" val="0"/>
+                        </a:ext>
+                      </a:extLst>
+                    </a:blip>
+                    <a:srcRect l="12000" t="55422" r="64800" b="-2409"/>
+                    <a:stretch/>
+                  </pic:blipFill>
+                  <pic:spPr bwMode="auto">
+                    <a:xfrm>
+                      <a:off x="0" y="0"/>
+                      <a:ext cx="552450" cy="371475"/>
+                    </a:xfrm>
+                    <a:prstGeom prst="rect">
+                      <a:avLst/>
+                    </a:prstGeom>
+                    <a:noFill/>
+                    <a:ln>
+                      <a:noFill/>
+                    </a:ln>
+                    <a:extLst>
+                      <a:ext uri="{53640926-AAD7-44D8-BBD7-CCE9431645EC}">
+                        <a14:shadowObscured xmlns:a14="http://schemas.microsoft.com/office/drawing/2010/main"/>
+                      </a:ext>
+                    </a:extLst>
+                  </pic:spPr>
+                </pic:pic>
+              </a:graphicData>
+            </a:graphic>
+          </wp:inline>
+        </w:drawing>
+      </w:r>
+    </w:p>
+    <w:p>
+      <w:pPr>
+        <w:pStyle w:val="Geenafstand"/>
+        <w:numPr>
+          <w:ilvl w:val="0"/>
+          <w:numId w:val="7"/>
+        </w:numPr>
+      </w:pPr>
+      <w:r>
+        <w:t>De “T”</w:t>
+      </w:r>
+      <w:r>
+        <w:rPr>
+          <w:noProof/>
+        </w:rPr>
+        <w:drawing>
+          <wp:inline distT="0" distB="0" distL="0" distR="0" wp14:anchorId="43716BAF" wp14:editId="42A2C3D2">
+            <wp:extent cx="619125" cy="400050"/>
+            <wp:effectExtent l="0" t="0" r="9525" b="0"/>
+            <wp:docPr id="8" name="Afbeelding 8" descr="Tetromino image"/>
+            <wp:cNvGraphicFramePr>
+              <a:graphicFrameLocks xmlns:a="http://schemas.openxmlformats.org/drawingml/2006/main" noChangeAspect="1"/>
+            </wp:cNvGraphicFramePr>
+            <a:graphic xmlns:a="http://schemas.openxmlformats.org/drawingml/2006/main">
+              <a:graphicData uri="http://schemas.openxmlformats.org/drawingml/2006/picture">
+                <pic:pic xmlns:pic="http://schemas.openxmlformats.org/drawingml/2006/picture">
+                  <pic:nvPicPr>
+                    <pic:cNvPr id="0" name="Picture 9" descr="Tetromino image"/>
+                    <pic:cNvPicPr>
+                      <a:picLocks noChangeAspect="1" noChangeArrowheads="1"/>
+                    </pic:cNvPicPr>
+                  </pic:nvPicPr>
+                  <pic:blipFill rotWithShape="1">
+                    <a:blip r:embed="rId9">
+                      <a:extLst>
+                        <a:ext uri="{28A0092B-C50C-407E-A947-70E740481C1C}">
+                          <a14:useLocalDpi xmlns:a14="http://schemas.microsoft.com/office/drawing/2010/main" val="0"/>
+                        </a:ext>
+                      </a:extLst>
+                    </a:blip>
+                    <a:srcRect l="37200" t="54218" r="36800" b="-4820"/>
+                    <a:stretch/>
+                  </pic:blipFill>
+                  <pic:spPr bwMode="auto">
+                    <a:xfrm>
+                      <a:off x="0" y="0"/>
+                      <a:ext cx="619125" cy="400050"/>
+                    </a:xfrm>
+                    <a:prstGeom prst="rect">
+                      <a:avLst/>
+                    </a:prstGeom>
+                    <a:noFill/>
+                    <a:ln>
+                      <a:noFill/>
+                    </a:ln>
+                    <a:extLst>
+                      <a:ext uri="{53640926-AAD7-44D8-BBD7-CCE9431645EC}">
+                        <a14:shadowObscured xmlns:a14="http://schemas.microsoft.com/office/drawing/2010/main"/>
+                      </a:ext>
+                    </a:extLst>
+                  </pic:spPr>
+                </pic:pic>
+              </a:graphicData>
+            </a:graphic>
+          </wp:inline>
+        </w:drawing>
+      </w:r>
+    </w:p>
+    <w:p>
+      <w:pPr>
+        <w:pStyle w:val="Geenafstand"/>
+        <w:numPr>
+          <w:ilvl w:val="0"/>
+          <w:numId w:val="7"/>
+        </w:numPr>
+      </w:pPr>
+      <w:r>
+        <w:t>De “Z”</w:t>
+      </w:r>
+      <w:r>
+        <w:tab/>
+      </w:r>
+      <w:r>
+        <w:rPr>
+          <w:noProof/>
+        </w:rPr>
+        <w:drawing>
+          <wp:inline distT="0" distB="0" distL="0" distR="0" wp14:anchorId="56250148" wp14:editId="2EEF35DD">
+            <wp:extent cx="542925" cy="409575"/>
+            <wp:effectExtent l="0" t="0" r="9525" b="9525"/>
+            <wp:docPr id="2" name="Afbeelding 2" descr="Tetromino image"/>
+            <wp:cNvGraphicFramePr>
+              <a:graphicFrameLocks xmlns:a="http://schemas.openxmlformats.org/drawingml/2006/main" noChangeAspect="1"/>
+            </wp:cNvGraphicFramePr>
+            <a:graphic xmlns:a="http://schemas.openxmlformats.org/drawingml/2006/main">
+              <a:graphicData uri="http://schemas.openxmlformats.org/drawingml/2006/picture">
+                <pic:pic xmlns:pic="http://schemas.openxmlformats.org/drawingml/2006/picture">
+                  <pic:nvPicPr>
+                    <pic:cNvPr id="0" name="Picture 1" descr="Tetromino image"/>
+                    <pic:cNvPicPr>
+                      <a:picLocks noChangeAspect="1" noChangeArrowheads="1"/>
+                    </pic:cNvPicPr>
+                  </pic:nvPicPr>
+                  <pic:blipFill rotWithShape="1">
+                    <a:blip r:embed="rId9">
+                      <a:extLst>
+                        <a:ext uri="{28A0092B-C50C-407E-A947-70E740481C1C}">
+                          <a14:useLocalDpi xmlns:a14="http://schemas.microsoft.com/office/drawing/2010/main" val="0"/>
+                        </a:ext>
+                      </a:extLst>
+                    </a:blip>
+                    <a:srcRect l="66000" t="51807" r="11200" b="-3615"/>
+                    <a:stretch/>
+                  </pic:blipFill>
+                  <pic:spPr bwMode="auto">
+                    <a:xfrm>
+                      <a:off x="0" y="0"/>
+                      <a:ext cx="542925" cy="409575"/>
+                    </a:xfrm>
+                    <a:prstGeom prst="rect">
+                      <a:avLst/>
+                    </a:prstGeom>
+                    <a:noFill/>
+                    <a:ln>
+                      <a:noFill/>
+                    </a:ln>
+                    <a:extLst>
+                      <a:ext uri="{53640926-AAD7-44D8-BBD7-CCE9431645EC}">
+                        <a14:shadowObscured xmlns:a14="http://schemas.microsoft.com/office/drawing/2010/main"/>
+                      </a:ext>
+                    </a:extLst>
+                  </pic:spPr>
+                </pic:pic>
+              </a:graphicData>
+            </a:graphic>
+          </wp:inline>
+        </w:drawing>
+      </w:r>
+    </w:p>
+    <w:p/>
+    <w:p>
+      <w:r>
+        <w:t>Wij voegen nog 3 extra blokjes toe aan ons spel, namelijk:</w:t>
+      </w:r>
+    </w:p>
+    <w:p>
+      <w:pPr>
+        <w:pStyle w:val="Lijstalinea"/>
+        <w:numPr>
+          <w:ilvl w:val="0"/>
+          <w:numId w:val="7"/>
+        </w:numPr>
+      </w:pPr>
+      <w:r>
+        <w:t>De “</w:t>
+      </w:r>
+      <w:r>
+        <w:t>Horseshoe</w:t>
+      </w:r>
+      <w:r>
+        <w:t>”</w:t>
+      </w:r>
+      <w:r>
+        <w:t xml:space="preserve"> </w:t>
+      </w:r>
+      <w:r>
+        <w:rPr>
+          <w:noProof/>
+        </w:rPr>
+        <w:drawing>
+          <wp:inline distT="0" distB="0" distL="0" distR="0" wp14:anchorId="077D1A69" wp14:editId="7EF7D9EC">
+            <wp:extent cx="468351" cy="685800"/>
+            <wp:effectExtent l="0" t="0" r="8255" b="0"/>
+            <wp:docPr id="12" name="Afbeelding 12"/>
+            <wp:cNvGraphicFramePr>
+              <a:graphicFrameLocks xmlns:a="http://schemas.openxmlformats.org/drawingml/2006/main" noChangeAspect="1"/>
+            </wp:cNvGraphicFramePr>
+            <a:graphic xmlns:a="http://schemas.openxmlformats.org/drawingml/2006/main">
+              <a:graphicData uri="http://schemas.openxmlformats.org/drawingml/2006/picture">
+                <pic:pic xmlns:pic="http://schemas.openxmlformats.org/drawingml/2006/picture">
+                  <pic:nvPicPr>
+                    <pic:cNvPr id="0" name="Picture 16"/>
+                    <pic:cNvPicPr>
+                      <a:picLocks noChangeAspect="1" noChangeArrowheads="1"/>
+                    </pic:cNvPicPr>
+                  </pic:nvPicPr>
+                  <pic:blipFill>
+                    <a:blip r:embed="rId10">
+                      <a:extLst>
+                        <a:ext uri="{28A0092B-C50C-407E-A947-70E740481C1C}">
+                          <a14:useLocalDpi xmlns:a14="http://schemas.microsoft.com/office/drawing/2010/main" val="0"/>
+                        </a:ext>
+                      </a:extLst>
+                    </a:blip>
+                    <a:srcRect/>
+                    <a:stretch>
+                      <a:fillRect/>
+                    </a:stretch>
+                  </pic:blipFill>
+                  <pic:spPr bwMode="auto">
+                    <a:xfrm>
+                      <a:off x="0" y="0"/>
+                      <a:ext cx="470693" cy="689229"/>
+                    </a:xfrm>
+                    <a:prstGeom prst="rect">
+                      <a:avLst/>
+                    </a:prstGeom>
+                    <a:noFill/>
+                    <a:ln>
+                      <a:noFill/>
+                    </a:ln>
+                  </pic:spPr>
+                </pic:pic>
+              </a:graphicData>
+            </a:graphic>
+          </wp:inline>
+        </w:drawing>
+      </w:r>
+    </w:p>
+    <w:p>
+      <w:pPr>
+        <w:pStyle w:val="Lijstalinea"/>
+        <w:numPr>
+          <w:ilvl w:val="0"/>
+          <w:numId w:val="7"/>
+        </w:numPr>
+      </w:pPr>
+      <w:r>
+        <w:t>De “</w:t>
+      </w:r>
+      <w:bookmarkStart w:id="28" w:name="_GoBack"/>
       <w:bookmarkEnd w:id="28"/>
-    </w:p>
-    <w:p>
-      <w:pPr>
-        <w:contextualSpacing w:val="0"/>
-      </w:pPr>
-      <w:r>
-        <w:t>Clanpoints zijn punten die worden gebruikt om jouw ranking te bepalen in de clan</w:t>
-      </w:r>
-      <w:r>
-        <w:t>, en de totale som van alle clanpoints wordt gebruikt om de rank van de clan te bepalen</w:t>
-      </w:r>
-      <w:r>
-        <w:t>. Deze punten kan je alleen maar verdienen als je in een clan</w:t>
-      </w:r>
-      <w:r>
-        <w:t xml:space="preserve"> zit en</w:t>
-      </w:r>
-      <w:r>
-        <w:t xml:space="preserve"> een ranked match speelt. Bij het winnen van een ranked match krijgt de speler een bepaald aantal clanpoints, die hem helpt om hoger in de ranking van de clan te komen. Waarbij de andere leden kunnen zien wie er het meest speelt en de beste is van de clan. Deze ranking kan door iedereen geraadpleegd worden, de leader kan de ranking gebruiken om zo zijn beste team samen te stellen voor de toernooien in de toekomst. </w:t>
-      </w:r>
-    </w:p>
-    <w:p>
+      <w:r>
+        <w:t>T</w:t>
+      </w:r>
+      <w:r>
+        <w:t>ea</w:t>
+      </w:r>
+      <w:r>
+        <w:t>”</w:t>
+      </w:r>
+      <w:r>
+        <w:rPr>
+          <w:noProof/>
+        </w:rPr>
+        <w:drawing>
+          <wp:inline distT="0" distB="0" distL="0" distR="0" wp14:anchorId="6B7BB2DE" wp14:editId="266000F5">
+            <wp:extent cx="523875" cy="530264"/>
+            <wp:effectExtent l="0" t="0" r="0" b="3175"/>
+            <wp:docPr id="11" name="Afbeelding 11"/>
+            <wp:cNvGraphicFramePr>
+              <a:graphicFrameLocks xmlns:a="http://schemas.openxmlformats.org/drawingml/2006/main" noChangeAspect="1"/>
+            </wp:cNvGraphicFramePr>
+            <a:graphic xmlns:a="http://schemas.openxmlformats.org/drawingml/2006/main">
+              <a:graphicData uri="http://schemas.openxmlformats.org/drawingml/2006/picture">
+                <pic:pic xmlns:pic="http://schemas.openxmlformats.org/drawingml/2006/picture">
+                  <pic:nvPicPr>
+                    <pic:cNvPr id="0" name="Picture 15"/>
+                    <pic:cNvPicPr>
+                      <a:picLocks noChangeAspect="1" noChangeArrowheads="1"/>
+                    </pic:cNvPicPr>
+                  </pic:nvPicPr>
+                  <pic:blipFill>
+                    <a:blip r:embed="rId11">
+                      <a:extLst>
+                        <a:ext uri="{28A0092B-C50C-407E-A947-70E740481C1C}">
+                          <a14:useLocalDpi xmlns:a14="http://schemas.microsoft.com/office/drawing/2010/main" val="0"/>
+                        </a:ext>
+                      </a:extLst>
+                    </a:blip>
+                    <a:srcRect/>
+                    <a:stretch>
+                      <a:fillRect/>
+                    </a:stretch>
+                  </pic:blipFill>
+                  <pic:spPr bwMode="auto">
+                    <a:xfrm>
+                      <a:off x="0" y="0"/>
+                      <a:ext cx="525607" cy="532017"/>
+                    </a:xfrm>
+                    <a:prstGeom prst="rect">
+                      <a:avLst/>
+                    </a:prstGeom>
+                    <a:noFill/>
+                    <a:ln>
+                      <a:noFill/>
+                    </a:ln>
+                  </pic:spPr>
+                </pic:pic>
+              </a:graphicData>
+            </a:graphic>
+          </wp:inline>
+        </w:drawing>
+      </w:r>
+    </w:p>
+    <w:p>
+      <w:pPr>
+        <w:pStyle w:val="Lijstalinea"/>
+        <w:numPr>
+          <w:ilvl w:val="0"/>
+          <w:numId w:val="7"/>
+        </w:numPr>
+      </w:pPr>
+      <w:r>
+        <w:t>De “</w:t>
+      </w:r>
+      <w:r>
+        <w:t>The Swiss block</w:t>
+      </w:r>
+      <w:r>
+        <w:t>”</w:t>
+      </w:r>
+      <w:r>
+        <w:t xml:space="preserve"> </w:t>
+      </w:r>
+      <w:r>
+        <w:rPr>
+          <w:noProof/>
+        </w:rPr>
+        <w:drawing>
+          <wp:inline distT="0" distB="0" distL="0" distR="0" wp14:anchorId="08948801" wp14:editId="00674762">
+            <wp:extent cx="828675" cy="819150"/>
+            <wp:effectExtent l="0" t="0" r="9525" b="0"/>
+            <wp:docPr id="14" name="Afbeelding 14"/>
+            <wp:cNvGraphicFramePr>
+              <a:graphicFrameLocks xmlns:a="http://schemas.openxmlformats.org/drawingml/2006/main" noChangeAspect="1"/>
+            </wp:cNvGraphicFramePr>
+            <a:graphic xmlns:a="http://schemas.openxmlformats.org/drawingml/2006/main">
+              <a:graphicData uri="http://schemas.openxmlformats.org/drawingml/2006/picture">
+                <pic:pic xmlns:pic="http://schemas.openxmlformats.org/drawingml/2006/picture">
+                  <pic:nvPicPr>
+                    <pic:cNvPr id="0" name="Picture 18"/>
+                    <pic:cNvPicPr>
+                      <a:picLocks noChangeAspect="1" noChangeArrowheads="1"/>
+                    </pic:cNvPicPr>
+                  </pic:nvPicPr>
+                  <pic:blipFill>
+                    <a:blip r:embed="rId12">
+                      <a:extLst>
+                        <a:ext uri="{28A0092B-C50C-407E-A947-70E740481C1C}">
+                          <a14:useLocalDpi xmlns:a14="http://schemas.microsoft.com/office/drawing/2010/main" val="0"/>
+                        </a:ext>
+                      </a:extLst>
+                    </a:blip>
+                    <a:srcRect/>
+                    <a:stretch>
+                      <a:fillRect/>
+                    </a:stretch>
+                  </pic:blipFill>
+                  <pic:spPr bwMode="auto">
+                    <a:xfrm>
+                      <a:off x="0" y="0"/>
+                      <a:ext cx="828675" cy="819150"/>
+                    </a:xfrm>
+                    <a:prstGeom prst="rect">
+                      <a:avLst/>
+                    </a:prstGeom>
+                    <a:noFill/>
+                    <a:ln>
+                      <a:noFill/>
+                    </a:ln>
+                  </pic:spPr>
+                </pic:pic>
+              </a:graphicData>
+            </a:graphic>
+          </wp:inline>
+        </w:drawing>
+      </w:r>
       <w:r>
         <w:br w:type="page"/>
       </w:r>
@@ -8249,8 +9017,8 @@
       </w:pPr>
     </w:p>
     <w:sectPr>
-      <w:footerReference w:type="default" r:id="rId12"/>
-      <w:footerReference w:type="first" r:id="rId13"/>
+      <w:footerReference w:type="default" r:id="rId16"/>
+      <w:footerReference w:type="first" r:id="rId17"/>
       <w:pgSz w:w="11909" w:h="16834"/>
       <w:pgMar w:top="1440" w:right="1440" w:bottom="1440" w:left="1440" w:header="0" w:footer="720" w:gutter="0"/>
       <w:pgNumType w:start="0"/>
@@ -9074,7 +9842,7 @@
         <w:rFonts w:ascii="Arial" w:eastAsia="Arial" w:hAnsi="Arial" w:cs="Arial" w:hint="default"/>
       </w:rPr>
     </w:lvl>
-    <w:lvl w:ilvl="1" w:tplc="08130003" w:tentative="1">
+    <w:lvl w:ilvl="1" w:tplc="08130003">
       <w:start w:val="1"/>
       <w:numFmt w:val="bullet"/>
       <w:lvlText w:val="o"/>
@@ -10423,7 +11191,7 @@
 </file>
 
 <file path=customXml/itemProps1.xml><?xml version="1.0" encoding="utf-8"?>
-<ds:datastoreItem xmlns:ds="http://schemas.openxmlformats.org/officeDocument/2006/customXml" ds:itemID="{A2DA7EFC-EE47-421B-AE9B-DFE677D679E7}">
+<ds:datastoreItem xmlns:ds="http://schemas.openxmlformats.org/officeDocument/2006/customXml" ds:itemID="{768228DB-481E-4107-8B50-EB1FCBC77490}">
   <ds:schemaRefs>
     <ds:schemaRef ds:uri="http://schemas.openxmlformats.org/officeDocument/2006/bibliography"/>
   </ds:schemaRefs>

</xml_diff>

<commit_message>
added uitleg Hero Powers
</commit_message>
<xml_diff>
--- a/documentatie/Business Case.docx
+++ b/documentatie/Business Case.docx
@@ -5173,12 +5173,7 @@
         </w:numPr>
       </w:pPr>
       <w:r>
-        <w:t>De “</w:t>
-      </w:r>
-      <w:bookmarkStart w:id="28" w:name="_GoBack"/>
-      <w:bookmarkEnd w:id="28"/>
-      <w:r>
-        <w:t>T</w:t>
+        <w:t>De “T</w:t>
       </w:r>
       <w:r>
         <w:t>ea</w:t>
@@ -5319,6 +5314,112 @@
     </w:p>
     <w:p>
       <w:pPr>
+        <w:pStyle w:val="Kop2"/>
+      </w:pPr>
+      <w:r>
+        <w:lastRenderedPageBreak/>
+        <w:t>Hero ability</w:t>
+      </w:r>
+    </w:p>
+    <w:p>
+      <w:pPr>
+        <w:pStyle w:val="Geenafstand"/>
+      </w:pPr>
+      <w:r>
+        <w:t>In ons spel zitten er 4 verschillende heroes, allemaal met een unieke ability. Deze ability kan geactiveerd worden als de speler voldoende score heeft. De heropower activeren kost score. Dit zorgt voor een afschrikking zodat de speler niet constant zijn ability kan gebruiken.</w:t>
+      </w:r>
+    </w:p>
+    <w:p>
+      <w:pPr>
+        <w:pStyle w:val="Geenafstand"/>
+      </w:pPr>
+    </w:p>
+    <w:p>
+      <w:pPr>
+        <w:pStyle w:val="Geenafstand"/>
+        <w:numPr>
+          <w:ilvl w:val="0"/>
+          <w:numId w:val="7"/>
+        </w:numPr>
+      </w:pPr>
+      <w:r>
+        <w:t xml:space="preserve">Pacman: </w:t>
+      </w:r>
+      <w:r>
+        <w:tab/>
+        <w:t>De ability van pacman is de 2 onderste rijen laten verdwijnen, dit is een referentie naar de pacman game, waarin pacman bolletjes moet opeten om punten te scoren. Pacman kan enkel in een rechte lijn bewegen.</w:t>
+      </w:r>
+      <w:r>
+        <w:br/>
+      </w:r>
+    </w:p>
+    <w:p>
+      <w:pPr>
+        <w:pStyle w:val="Geenafstand"/>
+        <w:numPr>
+          <w:ilvl w:val="0"/>
+          <w:numId w:val="7"/>
+        </w:numPr>
+      </w:pPr>
+      <w:r>
+        <w:t>Donkey Kong:</w:t>
+      </w:r>
+      <w:r>
+        <w:tab/>
+        <w:t>de ability van donkey kong is ervoor zorgen dat de bovenste pieken van het speelveld platgegooid worden, dit is een referentie naar de exploderende tonnen die DK gooit in het Donkey Kong spel.</w:t>
+      </w:r>
+      <w:r>
+        <w:br/>
+      </w:r>
+    </w:p>
+    <w:p>
+      <w:pPr>
+        <w:pStyle w:val="Geenafstand"/>
+        <w:numPr>
+          <w:ilvl w:val="0"/>
+          <w:numId w:val="7"/>
+        </w:numPr>
+      </w:pPr>
+      <w:r>
+        <w:t>Pikachu:</w:t>
+      </w:r>
+      <w:r>
+        <w:tab/>
+        <w:t>De tegenstander(s) worden geraakt met een bliksemschicht! Dit zorgt ervoor dat hun controls een bepaalde tijd omgekeerd zullen zijn</w:t>
+      </w:r>
+      <w:r>
+        <w:br/>
+      </w:r>
+    </w:p>
+    <w:p>
+      <w:pPr>
+        <w:pStyle w:val="Geenafstand"/>
+        <w:numPr>
+          <w:ilvl w:val="0"/>
+          <w:numId w:val="7"/>
+        </w:numPr>
+      </w:pPr>
+      <w:r>
+        <w:t xml:space="preserve">Sonic: </w:t>
+      </w:r>
+      <w:r>
+        <w:tab/>
+      </w:r>
+      <w:r>
+        <w:tab/>
+        <w:t>De ability van sonic zorgt ervoor dat het volgende blokje van de tegenstander(s) meteen naar beneden valt zonder dat ze deze kunnen draaien of veranderen van plaats.</w:t>
+      </w:r>
+      <w:bookmarkStart w:id="28" w:name="_GoBack"/>
+      <w:bookmarkEnd w:id="28"/>
+    </w:p>
+    <w:p>
+      <w:r>
+        <w:br w:type="page"/>
+      </w:r>
+    </w:p>
+    <w:p/>
+    <w:p>
+      <w:pPr>
         <w:pStyle w:val="Kop1"/>
         <w:numPr>
           <w:ilvl w:val="0"/>
@@ -5329,7 +5430,6 @@
       <w:bookmarkStart w:id="30" w:name="_Toc529535609"/>
       <w:bookmarkEnd w:id="29"/>
       <w:r>
-        <w:lastRenderedPageBreak/>
         <w:t>Analyse van de huidige situatie (=AS-IS situatie)</w:t>
       </w:r>
       <w:bookmarkEnd w:id="30"/>
@@ -11191,7 +11291,7 @@
 </file>
 
 <file path=customXml/itemProps1.xml><?xml version="1.0" encoding="utf-8"?>
-<ds:datastoreItem xmlns:ds="http://schemas.openxmlformats.org/officeDocument/2006/customXml" ds:itemID="{768228DB-481E-4107-8B50-EB1FCBC77490}">
+<ds:datastoreItem xmlns:ds="http://schemas.openxmlformats.org/officeDocument/2006/customXml" ds:itemID="{0A09F0D9-28AA-4A53-8823-5A1BE607E111}">
   <ds:schemaRefs>
     <ds:schemaRef ds:uri="http://schemas.openxmlformats.org/officeDocument/2006/bibliography"/>
   </ds:schemaRefs>

</xml_diff>

<commit_message>
minor spelling dingen aanpssen Bussiness Case
</commit_message>
<xml_diff>
--- a/documentatie/Business Case.docx
+++ b/documentatie/Business Case.docx
@@ -616,7 +616,7 @@
           <w:lang w:val="en-GB"/>
         </w:rPr>
       </w:pPr>
-      <w:bookmarkStart w:id="0" w:name="_Toc529535592"/>
+      <w:bookmarkStart w:id="0" w:name="_Toc530578650"/>
       <w:r>
         <w:lastRenderedPageBreak/>
         <w:t>Versiegeschiedenis</w:t>
@@ -1037,7 +1037,7 @@
           <w:r>
             <w:fldChar w:fldCharType="separate"/>
           </w:r>
-          <w:hyperlink w:anchor="_Toc529535592" w:history="1">
+          <w:hyperlink w:anchor="_Toc530578650" w:history="1">
             <w:r>
               <w:rPr>
                 <w:rStyle w:val="Hyperlink"/>
@@ -1064,7 +1064,7 @@
                 <w:noProof/>
                 <w:webHidden/>
               </w:rPr>
-              <w:instrText xml:space="preserve"> PAGEREF _Toc529535592 \h </w:instrText>
+              <w:instrText xml:space="preserve"> PAGEREF _Toc530578650 \h </w:instrText>
             </w:r>
             <w:r>
               <w:rPr>
@@ -1106,7 +1106,7 @@
               <w:noProof/>
             </w:rPr>
           </w:pPr>
-          <w:hyperlink w:anchor="_Toc529535593" w:history="1">
+          <w:hyperlink w:anchor="_Toc530578651" w:history="1">
             <w:r>
               <w:rPr>
                 <w:rStyle w:val="Hyperlink"/>
@@ -1133,7 +1133,7 @@
                 <w:noProof/>
                 <w:webHidden/>
               </w:rPr>
-              <w:instrText xml:space="preserve"> PAGEREF _Toc529535593 \h </w:instrText>
+              <w:instrText xml:space="preserve"> PAGEREF _Toc530578651 \h </w:instrText>
             </w:r>
             <w:r>
               <w:rPr>
@@ -1175,7 +1175,7 @@
               <w:noProof/>
             </w:rPr>
           </w:pPr>
-          <w:hyperlink w:anchor="_Toc529535594" w:history="1">
+          <w:hyperlink w:anchor="_Toc530578652" w:history="1">
             <w:r>
               <w:rPr>
                 <w:rStyle w:val="Hyperlink"/>
@@ -1202,7 +1202,7 @@
                 <w:noProof/>
                 <w:webHidden/>
               </w:rPr>
-              <w:instrText xml:space="preserve"> PAGEREF _Toc529535594 \h </w:instrText>
+              <w:instrText xml:space="preserve"> PAGEREF _Toc530578652 \h </w:instrText>
             </w:r>
             <w:r>
               <w:rPr>
@@ -1245,7 +1245,7 @@
               <w:noProof/>
             </w:rPr>
           </w:pPr>
-          <w:hyperlink w:anchor="_Toc529535595" w:history="1">
+          <w:hyperlink w:anchor="_Toc530578653" w:history="1">
             <w:r>
               <w:rPr>
                 <w:rStyle w:val="Hyperlink"/>
@@ -1286,7 +1286,7 @@
                 <w:noProof/>
                 <w:webHidden/>
               </w:rPr>
-              <w:instrText xml:space="preserve"> PAGEREF _Toc529535595 \h </w:instrText>
+              <w:instrText xml:space="preserve"> PAGEREF _Toc530578653 \h </w:instrText>
             </w:r>
             <w:r>
               <w:rPr>
@@ -1329,7 +1329,7 @@
               <w:noProof/>
             </w:rPr>
           </w:pPr>
-          <w:hyperlink w:anchor="_Toc529535596" w:history="1">
+          <w:hyperlink w:anchor="_Toc530578654" w:history="1">
             <w:r>
               <w:rPr>
                 <w:rStyle w:val="Hyperlink"/>
@@ -1370,7 +1370,7 @@
                 <w:noProof/>
                 <w:webHidden/>
               </w:rPr>
-              <w:instrText xml:space="preserve"> PAGEREF _Toc529535596 \h </w:instrText>
+              <w:instrText xml:space="preserve"> PAGEREF _Toc530578654 \h </w:instrText>
             </w:r>
             <w:r>
               <w:rPr>
@@ -1413,7 +1413,7 @@
               <w:noProof/>
             </w:rPr>
           </w:pPr>
-          <w:hyperlink w:anchor="_Toc529535597" w:history="1">
+          <w:hyperlink w:anchor="_Toc530578655" w:history="1">
             <w:r>
               <w:rPr>
                 <w:rStyle w:val="Hyperlink"/>
@@ -1454,7 +1454,7 @@
                 <w:noProof/>
                 <w:webHidden/>
               </w:rPr>
-              <w:instrText xml:space="preserve"> PAGEREF _Toc529535597 \h </w:instrText>
+              <w:instrText xml:space="preserve"> PAGEREF _Toc530578655 \h </w:instrText>
             </w:r>
             <w:r>
               <w:rPr>
@@ -1497,7 +1497,7 @@
               <w:noProof/>
             </w:rPr>
           </w:pPr>
-          <w:hyperlink w:anchor="_Toc529535598" w:history="1">
+          <w:hyperlink w:anchor="_Toc530578656" w:history="1">
             <w:r>
               <w:rPr>
                 <w:rStyle w:val="Hyperlink"/>
@@ -1538,7 +1538,7 @@
                 <w:noProof/>
                 <w:webHidden/>
               </w:rPr>
-              <w:instrText xml:space="preserve"> PAGEREF _Toc529535598 \h </w:instrText>
+              <w:instrText xml:space="preserve"> PAGEREF _Toc530578656 \h </w:instrText>
             </w:r>
             <w:r>
               <w:rPr>
@@ -1577,10 +1577,11 @@
               <w:tab w:val="right" w:leader="dot" w:pos="9019"/>
             </w:tabs>
             <w:rPr>
+              <w:rFonts w:asciiTheme="minorHAnsi" w:eastAsiaTheme="minorEastAsia" w:hAnsiTheme="minorHAnsi" w:cstheme="minorBidi"/>
               <w:noProof/>
             </w:rPr>
           </w:pPr>
-          <w:hyperlink w:anchor="_Toc529535599" w:history="1">
+          <w:hyperlink w:anchor="_Toc530578657" w:history="1">
             <w:r>
               <w:rPr>
                 <w:rStyle w:val="Hyperlink"/>
@@ -1590,6 +1591,7 @@
             </w:r>
             <w:r>
               <w:rPr>
+                <w:rFonts w:asciiTheme="minorHAnsi" w:eastAsiaTheme="minorEastAsia" w:hAnsiTheme="minorHAnsi" w:cstheme="minorBidi"/>
                 <w:noProof/>
               </w:rPr>
               <w:tab/>
@@ -1620,7 +1622,7 @@
                 <w:noProof/>
                 <w:webHidden/>
               </w:rPr>
-              <w:instrText xml:space="preserve"> PAGEREF _Toc529535599 \h </w:instrText>
+              <w:instrText xml:space="preserve"> PAGEREF _Toc530578657 \h </w:instrText>
             </w:r>
             <w:r>
               <w:rPr>
@@ -1663,7 +1665,7 @@
               <w:noProof/>
             </w:rPr>
           </w:pPr>
-          <w:hyperlink w:anchor="_Toc529535600" w:history="1">
+          <w:hyperlink w:anchor="_Toc530578658" w:history="1">
             <w:r>
               <w:rPr>
                 <w:rStyle w:val="Hyperlink"/>
@@ -1704,7 +1706,7 @@
                 <w:noProof/>
                 <w:webHidden/>
               </w:rPr>
-              <w:instrText xml:space="preserve"> PAGEREF _Toc529535600 \h </w:instrText>
+              <w:instrText xml:space="preserve"> PAGEREF _Toc530578658 \h </w:instrText>
             </w:r>
             <w:r>
               <w:rPr>
@@ -1747,11 +1749,12 @@
               <w:noProof/>
             </w:rPr>
           </w:pPr>
-          <w:hyperlink w:anchor="_Toc529535601" w:history="1">
+          <w:hyperlink w:anchor="_Toc530578659" w:history="1">
             <w:r>
               <w:rPr>
                 <w:rStyle w:val="Hyperlink"/>
                 <w:noProof/>
+                <w:lang w:val="en-GB"/>
               </w:rPr>
               <w:t>1.5.</w:t>
             </w:r>
@@ -1766,6 +1769,7 @@
               <w:rPr>
                 <w:rStyle w:val="Hyperlink"/>
                 <w:noProof/>
+                <w:lang w:val="en-GB"/>
               </w:rPr>
               <w:t>Friendly Battle en Random Battle (ranked)</w:t>
             </w:r>
@@ -1788,7 +1792,7 @@
                 <w:noProof/>
                 <w:webHidden/>
               </w:rPr>
-              <w:instrText xml:space="preserve"> PAGEREF _Toc529535601 \h </w:instrText>
+              <w:instrText xml:space="preserve"> PAGEREF _Toc530578659 \h </w:instrText>
             </w:r>
             <w:r>
               <w:rPr>
@@ -1831,7 +1835,7 @@
               <w:noProof/>
             </w:rPr>
           </w:pPr>
-          <w:hyperlink w:anchor="_Toc529535602" w:history="1">
+          <w:hyperlink w:anchor="_Toc530578660" w:history="1">
             <w:r>
               <w:rPr>
                 <w:rStyle w:val="Hyperlink"/>
@@ -1872,7 +1876,7 @@
                 <w:noProof/>
                 <w:webHidden/>
               </w:rPr>
-              <w:instrText xml:space="preserve"> PAGEREF _Toc529535602 \h </w:instrText>
+              <w:instrText xml:space="preserve"> PAGEREF _Toc530578660 \h </w:instrText>
             </w:r>
             <w:r>
               <w:rPr>
@@ -1915,7 +1919,7 @@
               <w:noProof/>
             </w:rPr>
           </w:pPr>
-          <w:hyperlink w:anchor="_Toc529535603" w:history="1">
+          <w:hyperlink w:anchor="_Toc530578661" w:history="1">
             <w:r>
               <w:rPr>
                 <w:rStyle w:val="Hyperlink"/>
@@ -1956,7 +1960,7 @@
                 <w:noProof/>
                 <w:webHidden/>
               </w:rPr>
-              <w:instrText xml:space="preserve"> PAGEREF _Toc529535603 \h </w:instrText>
+              <w:instrText xml:space="preserve"> PAGEREF _Toc530578661 \h </w:instrText>
             </w:r>
             <w:r>
               <w:rPr>
@@ -1999,7 +2003,7 @@
               <w:noProof/>
             </w:rPr>
           </w:pPr>
-          <w:hyperlink w:anchor="_Toc529535604" w:history="1">
+          <w:hyperlink w:anchor="_Toc530578662" w:history="1">
             <w:r>
               <w:rPr>
                 <w:rStyle w:val="Hyperlink"/>
@@ -2019,6 +2023,90 @@
                 <w:rStyle w:val="Hyperlink"/>
                 <w:noProof/>
               </w:rPr>
+              <w:t>Tech tree</w:t>
+            </w:r>
+            <w:r>
+              <w:rPr>
+                <w:noProof/>
+                <w:webHidden/>
+              </w:rPr>
+              <w:tab/>
+            </w:r>
+            <w:r>
+              <w:rPr>
+                <w:noProof/>
+                <w:webHidden/>
+              </w:rPr>
+              <w:fldChar w:fldCharType="begin"/>
+            </w:r>
+            <w:r>
+              <w:rPr>
+                <w:noProof/>
+                <w:webHidden/>
+              </w:rPr>
+              <w:instrText xml:space="preserve"> PAGEREF _Toc530578662 \h </w:instrText>
+            </w:r>
+            <w:r>
+              <w:rPr>
+                <w:noProof/>
+                <w:webHidden/>
+              </w:rPr>
+            </w:r>
+            <w:r>
+              <w:rPr>
+                <w:noProof/>
+                <w:webHidden/>
+              </w:rPr>
+              <w:fldChar w:fldCharType="separate"/>
+            </w:r>
+            <w:r>
+              <w:rPr>
+                <w:noProof/>
+                <w:webHidden/>
+              </w:rPr>
+              <w:t>7</w:t>
+            </w:r>
+            <w:r>
+              <w:rPr>
+                <w:noProof/>
+                <w:webHidden/>
+              </w:rPr>
+              <w:fldChar w:fldCharType="end"/>
+            </w:r>
+          </w:hyperlink>
+        </w:p>
+        <w:p>
+          <w:pPr>
+            <w:pStyle w:val="Inhopg2"/>
+            <w:tabs>
+              <w:tab w:val="left" w:pos="880"/>
+              <w:tab w:val="right" w:leader="dot" w:pos="9019"/>
+            </w:tabs>
+            <w:rPr>
+              <w:rFonts w:asciiTheme="minorHAnsi" w:eastAsiaTheme="minorEastAsia" w:hAnsiTheme="minorHAnsi" w:cstheme="minorBidi"/>
+              <w:noProof/>
+            </w:rPr>
+          </w:pPr>
+          <w:hyperlink w:anchor="_Toc530578663" w:history="1">
+            <w:r>
+              <w:rPr>
+                <w:rStyle w:val="Hyperlink"/>
+                <w:noProof/>
+              </w:rPr>
+              <w:t>1.9.</w:t>
+            </w:r>
+            <w:r>
+              <w:rPr>
+                <w:rFonts w:asciiTheme="minorHAnsi" w:eastAsiaTheme="minorEastAsia" w:hAnsiTheme="minorHAnsi" w:cstheme="minorBidi"/>
+                <w:noProof/>
+              </w:rPr>
+              <w:tab/>
+            </w:r>
+            <w:r>
+              <w:rPr>
+                <w:rStyle w:val="Hyperlink"/>
+                <w:noProof/>
+              </w:rPr>
               <w:t>Clans</w:t>
             </w:r>
             <w:r>
@@ -2040,7 +2128,7 @@
                 <w:noProof/>
                 <w:webHidden/>
               </w:rPr>
-              <w:instrText xml:space="preserve"> PAGEREF _Toc529535604 \h </w:instrText>
+              <w:instrText xml:space="preserve"> PAGEREF _Toc530578663 \h </w:instrText>
             </w:r>
             <w:r>
               <w:rPr>
@@ -2079,19 +2167,21 @@
               <w:tab w:val="right" w:leader="dot" w:pos="9019"/>
             </w:tabs>
             <w:rPr>
+              <w:rFonts w:asciiTheme="minorHAnsi" w:eastAsiaTheme="minorEastAsia" w:hAnsiTheme="minorHAnsi" w:cstheme="minorBidi"/>
               <w:noProof/>
             </w:rPr>
           </w:pPr>
-          <w:hyperlink w:anchor="_Toc529535605" w:history="1">
+          <w:hyperlink w:anchor="_Toc530578664" w:history="1">
             <w:r>
               <w:rPr>
                 <w:rStyle w:val="Hyperlink"/>
                 <w:noProof/>
               </w:rPr>
-              <w:t>1.8.1.</w:t>
-            </w:r>
-            <w:r>
-              <w:rPr>
+              <w:t>1.9.1.</w:t>
+            </w:r>
+            <w:r>
+              <w:rPr>
+                <w:rFonts w:asciiTheme="minorHAnsi" w:eastAsiaTheme="minorEastAsia" w:hAnsiTheme="minorHAnsi" w:cstheme="minorBidi"/>
                 <w:noProof/>
               </w:rPr>
               <w:tab/>
@@ -2122,7 +2212,7 @@
                 <w:noProof/>
                 <w:webHidden/>
               </w:rPr>
-              <w:instrText xml:space="preserve"> PAGEREF _Toc529535605 \h </w:instrText>
+              <w:instrText xml:space="preserve"> PAGEREF _Toc530578664 \h </w:instrText>
             </w:r>
             <w:r>
               <w:rPr>
@@ -2161,19 +2251,21 @@
               <w:tab w:val="right" w:leader="dot" w:pos="9019"/>
             </w:tabs>
             <w:rPr>
+              <w:rFonts w:asciiTheme="minorHAnsi" w:eastAsiaTheme="minorEastAsia" w:hAnsiTheme="minorHAnsi" w:cstheme="minorBidi"/>
               <w:noProof/>
             </w:rPr>
           </w:pPr>
-          <w:hyperlink w:anchor="_Toc529535606" w:history="1">
+          <w:hyperlink w:anchor="_Toc530578665" w:history="1">
             <w:r>
               <w:rPr>
                 <w:rStyle w:val="Hyperlink"/>
                 <w:noProof/>
               </w:rPr>
-              <w:t>1.8.2.</w:t>
-            </w:r>
-            <w:r>
-              <w:rPr>
+              <w:t>1.9.2.</w:t>
+            </w:r>
+            <w:r>
+              <w:rPr>
+                <w:rFonts w:asciiTheme="minorHAnsi" w:eastAsiaTheme="minorEastAsia" w:hAnsiTheme="minorHAnsi" w:cstheme="minorBidi"/>
                 <w:noProof/>
               </w:rPr>
               <w:tab/>
@@ -2204,7 +2296,7 @@
                 <w:noProof/>
                 <w:webHidden/>
               </w:rPr>
-              <w:instrText xml:space="preserve"> PAGEREF _Toc529535606 \h </w:instrText>
+              <w:instrText xml:space="preserve"> PAGEREF _Toc530578665 \h </w:instrText>
             </w:r>
             <w:r>
               <w:rPr>
@@ -2243,19 +2335,21 @@
               <w:tab w:val="right" w:leader="dot" w:pos="9019"/>
             </w:tabs>
             <w:rPr>
+              <w:rFonts w:asciiTheme="minorHAnsi" w:eastAsiaTheme="minorEastAsia" w:hAnsiTheme="minorHAnsi" w:cstheme="minorBidi"/>
               <w:noProof/>
             </w:rPr>
           </w:pPr>
-          <w:hyperlink w:anchor="_Toc529535607" w:history="1">
+          <w:hyperlink w:anchor="_Toc530578666" w:history="1">
             <w:r>
               <w:rPr>
                 <w:rStyle w:val="Hyperlink"/>
                 <w:noProof/>
               </w:rPr>
-              <w:t>1.8.3.</w:t>
-            </w:r>
-            <w:r>
-              <w:rPr>
+              <w:t>1.9.3.</w:t>
+            </w:r>
+            <w:r>
+              <w:rPr>
+                <w:rFonts w:asciiTheme="minorHAnsi" w:eastAsiaTheme="minorEastAsia" w:hAnsiTheme="minorHAnsi" w:cstheme="minorBidi"/>
                 <w:noProof/>
               </w:rPr>
               <w:tab/>
@@ -2286,7 +2380,7 @@
                 <w:noProof/>
                 <w:webHidden/>
               </w:rPr>
-              <w:instrText xml:space="preserve"> PAGEREF _Toc529535607 \h </w:instrText>
+              <w:instrText xml:space="preserve"> PAGEREF _Toc530578666 \h </w:instrText>
             </w:r>
             <w:r>
               <w:rPr>
@@ -2325,19 +2419,21 @@
               <w:tab w:val="right" w:leader="dot" w:pos="9019"/>
             </w:tabs>
             <w:rPr>
+              <w:rFonts w:asciiTheme="minorHAnsi" w:eastAsiaTheme="minorEastAsia" w:hAnsiTheme="minorHAnsi" w:cstheme="minorBidi"/>
               <w:noProof/>
             </w:rPr>
           </w:pPr>
-          <w:hyperlink w:anchor="_Toc529535608" w:history="1">
+          <w:hyperlink w:anchor="_Toc530578667" w:history="1">
             <w:r>
               <w:rPr>
                 <w:rStyle w:val="Hyperlink"/>
                 <w:noProof/>
               </w:rPr>
-              <w:t>1.8.4.</w:t>
-            </w:r>
-            <w:r>
-              <w:rPr>
+              <w:t>1.9.4.</w:t>
+            </w:r>
+            <w:r>
+              <w:rPr>
+                <w:rFonts w:asciiTheme="minorHAnsi" w:eastAsiaTheme="minorEastAsia" w:hAnsiTheme="minorHAnsi" w:cstheme="minorBidi"/>
                 <w:noProof/>
               </w:rPr>
               <w:tab/>
@@ -2368,7 +2464,7 @@
                 <w:noProof/>
                 <w:webHidden/>
               </w:rPr>
-              <w:instrText xml:space="preserve"> PAGEREF _Toc529535608 \h </w:instrText>
+              <w:instrText xml:space="preserve"> PAGEREF _Toc530578667 \h </w:instrText>
             </w:r>
             <w:r>
               <w:rPr>
@@ -2389,6 +2485,182 @@
                 <w:webHidden/>
               </w:rPr>
               <w:t>9</w:t>
+            </w:r>
+            <w:r>
+              <w:rPr>
+                <w:noProof/>
+                <w:webHidden/>
+              </w:rPr>
+              <w:fldChar w:fldCharType="end"/>
+            </w:r>
+          </w:hyperlink>
+        </w:p>
+        <w:p>
+          <w:pPr>
+            <w:pStyle w:val="Inhopg2"/>
+            <w:tabs>
+              <w:tab w:val="left" w:pos="1100"/>
+              <w:tab w:val="right" w:leader="dot" w:pos="9019"/>
+            </w:tabs>
+            <w:rPr>
+              <w:rFonts w:asciiTheme="minorHAnsi" w:eastAsiaTheme="minorEastAsia" w:hAnsiTheme="minorHAnsi" w:cstheme="minorBidi"/>
+              <w:noProof/>
+            </w:rPr>
+          </w:pPr>
+          <w:hyperlink w:anchor="_Toc530578668" w:history="1">
+            <w:r>
+              <w:rPr>
+                <w:rStyle w:val="Hyperlink"/>
+                <w:noProof/>
+              </w:rPr>
+              <w:t>1.10.</w:t>
+            </w:r>
+            <w:r>
+              <w:rPr>
+                <w:rFonts w:asciiTheme="minorHAnsi" w:eastAsiaTheme="minorEastAsia" w:hAnsiTheme="minorHAnsi" w:cstheme="minorBidi"/>
+                <w:noProof/>
+              </w:rPr>
+              <w:tab/>
+            </w:r>
+            <w:r>
+              <w:rPr>
+                <w:rStyle w:val="Hyperlink"/>
+                <w:noProof/>
+              </w:rPr>
+              <w:t xml:space="preserve">Soorten </w:t>
+            </w:r>
+            <w:r>
+              <w:rPr>
+                <w:rStyle w:val="Hyperlink"/>
+                <w:bCs/>
+                <w:noProof/>
+              </w:rPr>
+              <w:t>Tetriminoes</w:t>
+            </w:r>
+            <w:r>
+              <w:rPr>
+                <w:noProof/>
+                <w:webHidden/>
+              </w:rPr>
+              <w:tab/>
+            </w:r>
+            <w:r>
+              <w:rPr>
+                <w:noProof/>
+                <w:webHidden/>
+              </w:rPr>
+              <w:fldChar w:fldCharType="begin"/>
+            </w:r>
+            <w:r>
+              <w:rPr>
+                <w:noProof/>
+                <w:webHidden/>
+              </w:rPr>
+              <w:instrText xml:space="preserve"> PAGEREF _Toc530578668 \h </w:instrText>
+            </w:r>
+            <w:r>
+              <w:rPr>
+                <w:noProof/>
+                <w:webHidden/>
+              </w:rPr>
+            </w:r>
+            <w:r>
+              <w:rPr>
+                <w:noProof/>
+                <w:webHidden/>
+              </w:rPr>
+              <w:fldChar w:fldCharType="separate"/>
+            </w:r>
+            <w:r>
+              <w:rPr>
+                <w:noProof/>
+                <w:webHidden/>
+              </w:rPr>
+              <w:t>9</w:t>
+            </w:r>
+            <w:r>
+              <w:rPr>
+                <w:noProof/>
+                <w:webHidden/>
+              </w:rPr>
+              <w:fldChar w:fldCharType="end"/>
+            </w:r>
+          </w:hyperlink>
+        </w:p>
+        <w:p>
+          <w:pPr>
+            <w:pStyle w:val="Inhopg2"/>
+            <w:tabs>
+              <w:tab w:val="left" w:pos="1100"/>
+              <w:tab w:val="right" w:leader="dot" w:pos="9019"/>
+            </w:tabs>
+            <w:rPr>
+              <w:rFonts w:asciiTheme="minorHAnsi" w:eastAsiaTheme="minorEastAsia" w:hAnsiTheme="minorHAnsi" w:cstheme="minorBidi"/>
+              <w:noProof/>
+            </w:rPr>
+          </w:pPr>
+          <w:hyperlink w:anchor="_Toc530578669" w:history="1">
+            <w:r>
+              <w:rPr>
+                <w:rStyle w:val="Hyperlink"/>
+                <w:noProof/>
+              </w:rPr>
+              <w:t>1.11.</w:t>
+            </w:r>
+            <w:r>
+              <w:rPr>
+                <w:rFonts w:asciiTheme="minorHAnsi" w:eastAsiaTheme="minorEastAsia" w:hAnsiTheme="minorHAnsi" w:cstheme="minorBidi"/>
+                <w:noProof/>
+              </w:rPr>
+              <w:tab/>
+            </w:r>
+            <w:r>
+              <w:rPr>
+                <w:rStyle w:val="Hyperlink"/>
+                <w:noProof/>
+              </w:rPr>
+              <w:t>Hero ability</w:t>
+            </w:r>
+            <w:r>
+              <w:rPr>
+                <w:noProof/>
+                <w:webHidden/>
+              </w:rPr>
+              <w:tab/>
+            </w:r>
+            <w:r>
+              <w:rPr>
+                <w:noProof/>
+                <w:webHidden/>
+              </w:rPr>
+              <w:fldChar w:fldCharType="begin"/>
+            </w:r>
+            <w:r>
+              <w:rPr>
+                <w:noProof/>
+                <w:webHidden/>
+              </w:rPr>
+              <w:instrText xml:space="preserve"> PAGEREF _Toc530578669 \h </w:instrText>
+            </w:r>
+            <w:r>
+              <w:rPr>
+                <w:noProof/>
+                <w:webHidden/>
+              </w:rPr>
+            </w:r>
+            <w:r>
+              <w:rPr>
+                <w:noProof/>
+                <w:webHidden/>
+              </w:rPr>
+              <w:fldChar w:fldCharType="separate"/>
+            </w:r>
+            <w:r>
+              <w:rPr>
+                <w:noProof/>
+                <w:webHidden/>
+              </w:rPr>
+              <w:t>10</w:t>
             </w:r>
             <w:r>
               <w:rPr>
@@ -2411,7 +2683,7 @@
               <w:noProof/>
             </w:rPr>
           </w:pPr>
-          <w:hyperlink w:anchor="_Toc529535609" w:history="1">
+          <w:hyperlink w:anchor="_Toc530578670" w:history="1">
             <w:r>
               <w:rPr>
                 <w:rStyle w:val="Hyperlink"/>
@@ -2452,7 +2724,7 @@
                 <w:noProof/>
                 <w:webHidden/>
               </w:rPr>
-              <w:instrText xml:space="preserve"> PAGEREF _Toc529535609 \h </w:instrText>
+              <w:instrText xml:space="preserve"> PAGEREF _Toc530578670 \h </w:instrText>
             </w:r>
             <w:r>
               <w:rPr>
@@ -2472,7 +2744,7 @@
                 <w:noProof/>
                 <w:webHidden/>
               </w:rPr>
-              <w:t>10</w:t>
+              <w:t>11</w:t>
             </w:r>
             <w:r>
               <w:rPr>
@@ -2495,7 +2767,7 @@
               <w:noProof/>
             </w:rPr>
           </w:pPr>
-          <w:hyperlink w:anchor="_Toc529535610" w:history="1">
+          <w:hyperlink w:anchor="_Toc530578671" w:history="1">
             <w:r>
               <w:rPr>
                 <w:rStyle w:val="Hyperlink"/>
@@ -2536,7 +2808,7 @@
                 <w:noProof/>
                 <w:webHidden/>
               </w:rPr>
-              <w:instrText xml:space="preserve"> PAGEREF _Toc529535610 \h </w:instrText>
+              <w:instrText xml:space="preserve"> PAGEREF _Toc530578671 \h </w:instrText>
             </w:r>
             <w:r>
               <w:rPr>
@@ -2556,7 +2828,7 @@
                 <w:noProof/>
                 <w:webHidden/>
               </w:rPr>
-              <w:t>10</w:t>
+              <w:t>11</w:t>
             </w:r>
             <w:r>
               <w:rPr>
@@ -2579,7 +2851,7 @@
               <w:noProof/>
             </w:rPr>
           </w:pPr>
-          <w:hyperlink w:anchor="_Toc529535611" w:history="1">
+          <w:hyperlink w:anchor="_Toc530578672" w:history="1">
             <w:r>
               <w:rPr>
                 <w:rStyle w:val="Hyperlink"/>
@@ -2620,7 +2892,7 @@
                 <w:noProof/>
                 <w:webHidden/>
               </w:rPr>
-              <w:instrText xml:space="preserve"> PAGEREF _Toc529535611 \h </w:instrText>
+              <w:instrText xml:space="preserve"> PAGEREF _Toc530578672 \h </w:instrText>
             </w:r>
             <w:r>
               <w:rPr>
@@ -2640,7 +2912,7 @@
                 <w:noProof/>
                 <w:webHidden/>
               </w:rPr>
-              <w:t>10</w:t>
+              <w:t>11</w:t>
             </w:r>
             <w:r>
               <w:rPr>
@@ -2663,7 +2935,7 @@
               <w:noProof/>
             </w:rPr>
           </w:pPr>
-          <w:hyperlink w:anchor="_Toc529535612" w:history="1">
+          <w:hyperlink w:anchor="_Toc530578673" w:history="1">
             <w:r>
               <w:rPr>
                 <w:rStyle w:val="Hyperlink"/>
@@ -2704,7 +2976,7 @@
                 <w:noProof/>
                 <w:webHidden/>
               </w:rPr>
-              <w:instrText xml:space="preserve"> PAGEREF _Toc529535612 \h </w:instrText>
+              <w:instrText xml:space="preserve"> PAGEREF _Toc530578673 \h </w:instrText>
             </w:r>
             <w:r>
               <w:rPr>
@@ -2724,7 +2996,7 @@
                 <w:noProof/>
                 <w:webHidden/>
               </w:rPr>
-              <w:t>10</w:t>
+              <w:t>11</w:t>
             </w:r>
             <w:r>
               <w:rPr>
@@ -2747,7 +3019,7 @@
               <w:noProof/>
             </w:rPr>
           </w:pPr>
-          <w:hyperlink w:anchor="_Toc529535613" w:history="1">
+          <w:hyperlink w:anchor="_Toc530578674" w:history="1">
             <w:r>
               <w:rPr>
                 <w:rStyle w:val="Hyperlink"/>
@@ -2788,7 +3060,7 @@
                 <w:noProof/>
                 <w:webHidden/>
               </w:rPr>
-              <w:instrText xml:space="preserve"> PAGEREF _Toc529535613 \h </w:instrText>
+              <w:instrText xml:space="preserve"> PAGEREF _Toc530578674 \h </w:instrText>
             </w:r>
             <w:r>
               <w:rPr>
@@ -2808,7 +3080,7 @@
                 <w:noProof/>
                 <w:webHidden/>
               </w:rPr>
-              <w:t>10</w:t>
+              <w:t>11</w:t>
             </w:r>
             <w:r>
               <w:rPr>
@@ -2831,7 +3103,7 @@
               <w:noProof/>
             </w:rPr>
           </w:pPr>
-          <w:hyperlink w:anchor="_Toc529535614" w:history="1">
+          <w:hyperlink w:anchor="_Toc530578675" w:history="1">
             <w:r>
               <w:rPr>
                 <w:rStyle w:val="Hyperlink"/>
@@ -2872,7 +3144,7 @@
                 <w:noProof/>
                 <w:webHidden/>
               </w:rPr>
-              <w:instrText xml:space="preserve"> PAGEREF _Toc529535614 \h </w:instrText>
+              <w:instrText xml:space="preserve"> PAGEREF _Toc530578675 \h </w:instrText>
             </w:r>
             <w:r>
               <w:rPr>
@@ -2892,7 +3164,7 @@
                 <w:noProof/>
                 <w:webHidden/>
               </w:rPr>
-              <w:t>11</w:t>
+              <w:t>12</w:t>
             </w:r>
             <w:r>
               <w:rPr>
@@ -2915,7 +3187,7 @@
               <w:noProof/>
             </w:rPr>
           </w:pPr>
-          <w:hyperlink w:anchor="_Toc529535615" w:history="1">
+          <w:hyperlink w:anchor="_Toc530578676" w:history="1">
             <w:r>
               <w:rPr>
                 <w:rStyle w:val="Hyperlink"/>
@@ -2956,7 +3228,7 @@
                 <w:noProof/>
                 <w:webHidden/>
               </w:rPr>
-              <w:instrText xml:space="preserve"> PAGEREF _Toc529535615 \h </w:instrText>
+              <w:instrText xml:space="preserve"> PAGEREF _Toc530578676 \h </w:instrText>
             </w:r>
             <w:r>
               <w:rPr>
@@ -2976,7 +3248,7 @@
                 <w:noProof/>
                 <w:webHidden/>
               </w:rPr>
-              <w:t>12</w:t>
+              <w:t>13</w:t>
             </w:r>
             <w:r>
               <w:rPr>
@@ -2999,7 +3271,7 @@
               <w:noProof/>
             </w:rPr>
           </w:pPr>
-          <w:hyperlink w:anchor="_Toc529535616" w:history="1">
+          <w:hyperlink w:anchor="_Toc530578677" w:history="1">
             <w:r>
               <w:rPr>
                 <w:rStyle w:val="Hyperlink"/>
@@ -3040,7 +3312,7 @@
                 <w:noProof/>
                 <w:webHidden/>
               </w:rPr>
-              <w:instrText xml:space="preserve"> PAGEREF _Toc529535616 \h </w:instrText>
+              <w:instrText xml:space="preserve"> PAGEREF _Toc530578677 \h </w:instrText>
             </w:r>
             <w:r>
               <w:rPr>
@@ -3060,7 +3332,7 @@
                 <w:noProof/>
                 <w:webHidden/>
               </w:rPr>
-              <w:t>12</w:t>
+              <w:t>13</w:t>
             </w:r>
             <w:r>
               <w:rPr>
@@ -3083,7 +3355,7 @@
               <w:noProof/>
             </w:rPr>
           </w:pPr>
-          <w:hyperlink w:anchor="_Toc529535617" w:history="1">
+          <w:hyperlink w:anchor="_Toc530578678" w:history="1">
             <w:r>
               <w:rPr>
                 <w:rStyle w:val="Hyperlink"/>
@@ -3124,7 +3396,7 @@
                 <w:noProof/>
                 <w:webHidden/>
               </w:rPr>
-              <w:instrText xml:space="preserve"> PAGEREF _Toc529535617 \h </w:instrText>
+              <w:instrText xml:space="preserve"> PAGEREF _Toc530578678 \h </w:instrText>
             </w:r>
             <w:r>
               <w:rPr>
@@ -3144,7 +3416,7 @@
                 <w:noProof/>
                 <w:webHidden/>
               </w:rPr>
-              <w:t>13</w:t>
+              <w:t>14</w:t>
             </w:r>
             <w:r>
               <w:rPr>
@@ -3167,7 +3439,7 @@
               <w:noProof/>
             </w:rPr>
           </w:pPr>
-          <w:hyperlink w:anchor="_Toc529535618" w:history="1">
+          <w:hyperlink w:anchor="_Toc530578679" w:history="1">
             <w:r>
               <w:rPr>
                 <w:rStyle w:val="Hyperlink"/>
@@ -3208,7 +3480,7 @@
                 <w:noProof/>
                 <w:webHidden/>
               </w:rPr>
-              <w:instrText xml:space="preserve"> PAGEREF _Toc529535618 \h </w:instrText>
+              <w:instrText xml:space="preserve"> PAGEREF _Toc530578679 \h </w:instrText>
             </w:r>
             <w:r>
               <w:rPr>
@@ -3228,7 +3500,7 @@
                 <w:noProof/>
                 <w:webHidden/>
               </w:rPr>
-              <w:t>14</w:t>
+              <w:t>15</w:t>
             </w:r>
             <w:r>
               <w:rPr>
@@ -3268,7 +3540,7 @@
       <w:pPr>
         <w:pStyle w:val="Kop1"/>
       </w:pPr>
-      <w:bookmarkStart w:id="12" w:name="_Toc529535593"/>
+      <w:bookmarkStart w:id="12" w:name="_Toc530578651"/>
       <w:r>
         <w:lastRenderedPageBreak/>
         <w:t>Verklarende woordenlijst</w:t>
@@ -3354,7 +3626,7 @@
       <w:pPr>
         <w:pStyle w:val="Kop1"/>
       </w:pPr>
-      <w:bookmarkStart w:id="13" w:name="_Toc529535594"/>
+      <w:bookmarkStart w:id="13" w:name="_Toc530578652"/>
       <w:r>
         <w:lastRenderedPageBreak/>
         <w:t>Inleiding</w:t>
@@ -3495,7 +3767,7 @@
       <w:r>
         <w:br w:type="page"/>
       </w:r>
-      <w:bookmarkStart w:id="14" w:name="_Toc529535595"/>
+      <w:bookmarkStart w:id="14" w:name="_Toc530578653"/>
       <w:r>
         <w:lastRenderedPageBreak/>
         <w:t>Functional requirements</w:t>
@@ -3506,7 +3778,7 @@
       <w:pPr>
         <w:pStyle w:val="Kop2"/>
       </w:pPr>
-      <w:bookmarkStart w:id="15" w:name="_Toc529535596"/>
+      <w:bookmarkStart w:id="15" w:name="_Toc530578654"/>
       <w:r>
         <w:t xml:space="preserve">Game </w:t>
       </w:r>
@@ -3636,7 +3908,7 @@
       <w:pPr>
         <w:pStyle w:val="Kop2"/>
       </w:pPr>
-      <w:bookmarkStart w:id="16" w:name="_Toc529535597"/>
+      <w:bookmarkStart w:id="16" w:name="_Toc530578655"/>
       <w:r>
         <w:t>Login</w:t>
       </w:r>
@@ -3688,7 +3960,7 @@
       <w:pPr>
         <w:pStyle w:val="Kop2"/>
       </w:pPr>
-      <w:bookmarkStart w:id="17" w:name="_Toc529535598"/>
+      <w:bookmarkStart w:id="17" w:name="_Toc530578656"/>
       <w:r>
         <w:lastRenderedPageBreak/>
         <w:t>Gamemodes</w:t>
@@ -3707,7 +3979,7 @@
       <w:pPr>
         <w:pStyle w:val="Kop3"/>
       </w:pPr>
-      <w:bookmarkStart w:id="18" w:name="_Toc529535599"/>
+      <w:bookmarkStart w:id="18" w:name="_Toc530578657"/>
       <w:r>
         <w:t>Meer info over onze gamemodes</w:t>
       </w:r>
@@ -3893,7 +4165,7 @@
       <w:pPr>
         <w:pStyle w:val="Kop2"/>
       </w:pPr>
-      <w:bookmarkStart w:id="19" w:name="_Toc529535600"/>
+      <w:bookmarkStart w:id="19" w:name="_Toc530578658"/>
       <w:r>
         <w:t>Scoreberekening</w:t>
       </w:r>
@@ -3914,7 +4186,7 @@
           <w:lang w:val="en-GB"/>
         </w:rPr>
       </w:pPr>
-      <w:bookmarkStart w:id="20" w:name="_Toc529535601"/>
+      <w:bookmarkStart w:id="20" w:name="_Toc530578659"/>
       <w:r>
         <w:rPr>
           <w:lang w:val="en-GB"/>
@@ -3981,7 +4253,7 @@
       <w:pPr>
         <w:pStyle w:val="Kop2"/>
       </w:pPr>
-      <w:bookmarkStart w:id="21" w:name="_Toc529535602"/>
+      <w:bookmarkStart w:id="21" w:name="_Toc530578660"/>
       <w:r>
         <w:lastRenderedPageBreak/>
         <w:t>Cubes</w:t>
@@ -4113,7 +4385,7 @@
       <w:pPr>
         <w:pStyle w:val="Kop2"/>
       </w:pPr>
-      <w:bookmarkStart w:id="22" w:name="_Toc529535603"/>
+      <w:bookmarkStart w:id="22" w:name="_Toc530578661"/>
       <w:r>
         <w:t>Daily Streaks</w:t>
       </w:r>
@@ -4209,9 +4481,11 @@
       <w:pPr>
         <w:pStyle w:val="Kop2"/>
       </w:pPr>
+      <w:bookmarkStart w:id="23" w:name="_Toc530578662"/>
       <w:r>
         <w:t>Tech tree</w:t>
       </w:r>
+      <w:bookmarkEnd w:id="23"/>
     </w:p>
     <w:p>
       <w:pPr>
@@ -4261,7 +4535,7 @@
       <w:pPr>
         <w:pStyle w:val="Kop2"/>
       </w:pPr>
-      <w:bookmarkStart w:id="23" w:name="_Toc529535604"/>
+      <w:bookmarkStart w:id="24" w:name="_Toc530578663"/>
       <w:r>
         <w:lastRenderedPageBreak/>
         <w:t>Clan</w:t>
@@ -4269,7 +4543,7 @@
       <w:r>
         <w:t>s</w:t>
       </w:r>
-      <w:bookmarkEnd w:id="23"/>
+      <w:bookmarkEnd w:id="24"/>
     </w:p>
     <w:p>
       <w:pPr>
@@ -4342,11 +4616,11 @@
       <w:pPr>
         <w:pStyle w:val="Kop3"/>
       </w:pPr>
-      <w:bookmarkStart w:id="24" w:name="_Toc529535605"/>
+      <w:bookmarkStart w:id="25" w:name="_Toc530578664"/>
       <w:r>
         <w:t>Hoe join je een clan + huur</w:t>
       </w:r>
-      <w:bookmarkEnd w:id="24"/>
+      <w:bookmarkEnd w:id="25"/>
     </w:p>
     <w:p>
       <w:pPr>
@@ -4405,11 +4679,11 @@
       <w:pPr>
         <w:pStyle w:val="Kop3"/>
       </w:pPr>
-      <w:bookmarkStart w:id="25" w:name="_Toc529535606"/>
+      <w:bookmarkStart w:id="26" w:name="_Toc530578665"/>
       <w:r>
         <w:t>Soorten leden in een clan + machtsverhoudingen</w:t>
       </w:r>
-      <w:bookmarkEnd w:id="25"/>
+      <w:bookmarkEnd w:id="26"/>
     </w:p>
     <w:p>
       <w:pPr>
@@ -4475,11 +4749,11 @@
       <w:pPr>
         <w:pStyle w:val="Kop3"/>
       </w:pPr>
-      <w:bookmarkStart w:id="26" w:name="_Toc529535607"/>
+      <w:bookmarkStart w:id="27" w:name="_Toc530578666"/>
       <w:r>
         <w:t>Battles + friendly Battles</w:t>
       </w:r>
-      <w:bookmarkEnd w:id="26"/>
+      <w:bookmarkEnd w:id="27"/>
     </w:p>
     <w:p>
       <w:pPr>
@@ -4515,12 +4789,12 @@
       <w:pPr>
         <w:pStyle w:val="Kop3"/>
       </w:pPr>
-      <w:bookmarkStart w:id="27" w:name="_Toc529535608"/>
+      <w:bookmarkStart w:id="28" w:name="_Toc530578667"/>
       <w:r>
         <w:lastRenderedPageBreak/>
         <w:t>Clanpoints</w:t>
       </w:r>
-      <w:bookmarkEnd w:id="27"/>
+      <w:bookmarkEnd w:id="28"/>
     </w:p>
     <w:p>
       <w:pPr>
@@ -4551,6 +4825,7 @@
       <w:pPr>
         <w:pStyle w:val="Kop2"/>
       </w:pPr>
+      <w:bookmarkStart w:id="29" w:name="_Toc530578668"/>
       <w:r>
         <w:t xml:space="preserve">Soorten </w:t>
       </w:r>
@@ -4560,6 +4835,7 @@
         </w:rPr>
         <w:t>Tetriminoes</w:t>
       </w:r>
+      <w:bookmarkEnd w:id="29"/>
     </w:p>
     <w:p>
       <w:pPr>
@@ -5316,10 +5592,12 @@
       <w:pPr>
         <w:pStyle w:val="Kop2"/>
       </w:pPr>
+      <w:bookmarkStart w:id="30" w:name="_Toc530578669"/>
       <w:r>
         <w:lastRenderedPageBreak/>
         <w:t>Hero ability</w:t>
       </w:r>
+      <w:bookmarkEnd w:id="30"/>
     </w:p>
     <w:p>
       <w:pPr>
@@ -5409,15 +5687,12 @@
         <w:tab/>
         <w:t>De ability van sonic zorgt ervoor dat het volgende blokje van de tegenstander(s) meteen naar beneden valt zonder dat ze deze kunnen draaien of veranderen van plaats.</w:t>
       </w:r>
-      <w:bookmarkStart w:id="28" w:name="_GoBack"/>
-      <w:bookmarkEnd w:id="28"/>
     </w:p>
     <w:p>
       <w:r>
         <w:br w:type="page"/>
       </w:r>
     </w:p>
-    <w:p/>
     <w:p>
       <w:pPr>
         <w:pStyle w:val="Kop1"/>
@@ -5426,13 +5701,14 @@
           <w:numId w:val="5"/>
         </w:numPr>
       </w:pPr>
-      <w:bookmarkStart w:id="29" w:name="_j1okfc242anw" w:colFirst="0" w:colLast="0"/>
-      <w:bookmarkStart w:id="30" w:name="_Toc529535609"/>
-      <w:bookmarkEnd w:id="29"/>
-      <w:r>
+      <w:bookmarkStart w:id="31" w:name="_j1okfc242anw" w:colFirst="0" w:colLast="0"/>
+      <w:bookmarkStart w:id="32" w:name="_Toc530578670"/>
+      <w:bookmarkEnd w:id="31"/>
+      <w:r>
+        <w:lastRenderedPageBreak/>
         <w:t>Analyse van de huidige situatie (=AS-IS situatie)</w:t>
       </w:r>
-      <w:bookmarkEnd w:id="30"/>
+      <w:bookmarkEnd w:id="32"/>
     </w:p>
     <w:p>
       <w:pPr>
@@ -5472,26 +5748,49 @@
         <w:contextualSpacing w:val="0"/>
       </w:pPr>
       <w:r>
-        <w:t xml:space="preserve">De mensen van tegenwoordig willen geen normale games meer, ze willen games met speciale dingen in verwerkt, daarom zullen </w:t>
+        <w:t xml:space="preserve">De mensen van tegenwoordig willen geen normale games meer, ze willen games </w:t>
+      </w:r>
+      <w:r>
+        <w:t>waar speciale dingen in verwerkt zijn</w:t>
+      </w:r>
+      <w:r>
+        <w:t xml:space="preserve">, daarom zullen </w:t>
       </w:r>
       <w:r>
         <w:t xml:space="preserve">wij heroes implementeren die </w:t>
       </w:r>
       <w:r>
-        <w:t>ofwel jou kunnen helpen of de tegenstanders het spel moeilijk maken. Daarom zijn er ook verschillende gamemodes verwerkt in onze game zodat de mensen veel meer afwisseling hebben, dan maar 1 game mode die ze na een bepaalde tijd saai zullen vinden.</w:t>
+        <w:t xml:space="preserve">ofwel jou kunnen helpen of de tegenstanders het spel moeilijk maken. </w:t>
+      </w:r>
+      <w:r>
+        <w:t>Daarnaast</w:t>
+      </w:r>
+      <w:r>
+        <w:t xml:space="preserve"> zijn er ook verschillende gamemodes verwerkt in onze game zodat de mensen veel meer afwisseling hebben, </w:t>
+      </w:r>
+      <w:r>
+        <w:t>i</w:t>
+      </w:r>
+      <w:bookmarkStart w:id="33" w:name="_GoBack"/>
+      <w:bookmarkEnd w:id="33"/>
+      <w:r>
+        <w:t>n plaats van</w:t>
+      </w:r>
+      <w:r>
+        <w:t xml:space="preserve"> maar 1 game mode die ze na een bepaalde tijd saai zullen vinden.</w:t>
       </w:r>
     </w:p>
     <w:p>
       <w:pPr>
         <w:contextualSpacing w:val="0"/>
       </w:pPr>
-      <w:commentRangeStart w:id="31"/>
+      <w:commentRangeStart w:id="34"/>
       <w:r>
         <w:t>...</w:t>
       </w:r>
-      <w:commentRangeEnd w:id="31"/>
-      <w:r>
-        <w:commentReference w:id="31"/>
+      <w:commentRangeEnd w:id="34"/>
+      <w:r>
+        <w:commentReference w:id="34"/>
       </w:r>
     </w:p>
     <w:p>
@@ -5502,25 +5801,25 @@
           <w:numId w:val="5"/>
         </w:numPr>
       </w:pPr>
-      <w:bookmarkStart w:id="32" w:name="_z81pr3qgpo3j" w:colFirst="0" w:colLast="0"/>
-      <w:bookmarkStart w:id="33" w:name="_Toc529535610"/>
-      <w:bookmarkEnd w:id="32"/>
+      <w:bookmarkStart w:id="35" w:name="_z81pr3qgpo3j" w:colFirst="0" w:colLast="0"/>
+      <w:bookmarkStart w:id="36" w:name="_Toc530578671"/>
+      <w:bookmarkEnd w:id="35"/>
       <w:r>
         <w:t>Stakeholders</w:t>
       </w:r>
-      <w:bookmarkEnd w:id="33"/>
+      <w:bookmarkEnd w:id="36"/>
     </w:p>
     <w:p>
       <w:pPr>
         <w:pStyle w:val="Kop2"/>
       </w:pPr>
-      <w:bookmarkStart w:id="34" w:name="_cz5zrurjqxjk" w:colFirst="0" w:colLast="0"/>
-      <w:bookmarkStart w:id="35" w:name="_Toc529535611"/>
-      <w:bookmarkEnd w:id="34"/>
+      <w:bookmarkStart w:id="37" w:name="_cz5zrurjqxjk" w:colFirst="0" w:colLast="0"/>
+      <w:bookmarkStart w:id="38" w:name="_Toc530578672"/>
+      <w:bookmarkEnd w:id="37"/>
       <w:r>
         <w:t>Executive stakeholders:</w:t>
       </w:r>
-      <w:bookmarkEnd w:id="35"/>
+      <w:bookmarkEnd w:id="38"/>
     </w:p>
     <w:p>
       <w:pPr>
@@ -5559,13 +5858,13 @@
       <w:pPr>
         <w:pStyle w:val="Kop2"/>
       </w:pPr>
-      <w:bookmarkStart w:id="36" w:name="_9k7l3vsgny51" w:colFirst="0" w:colLast="0"/>
-      <w:bookmarkStart w:id="37" w:name="_Toc529535612"/>
-      <w:bookmarkEnd w:id="36"/>
+      <w:bookmarkStart w:id="39" w:name="_9k7l3vsgny51" w:colFirst="0" w:colLast="0"/>
+      <w:bookmarkStart w:id="40" w:name="_Toc530578673"/>
+      <w:bookmarkEnd w:id="39"/>
       <w:r>
         <w:t>End users</w:t>
       </w:r>
-      <w:bookmarkEnd w:id="37"/>
+      <w:bookmarkEnd w:id="40"/>
     </w:p>
     <w:p>
       <w:pPr>
@@ -5615,13 +5914,13 @@
       <w:pPr>
         <w:pStyle w:val="Kop2"/>
       </w:pPr>
-      <w:bookmarkStart w:id="38" w:name="_gkcdxv1u93ny" w:colFirst="0" w:colLast="0"/>
-      <w:bookmarkStart w:id="39" w:name="_Toc529535613"/>
-      <w:bookmarkEnd w:id="38"/>
+      <w:bookmarkStart w:id="41" w:name="_gkcdxv1u93ny" w:colFirst="0" w:colLast="0"/>
+      <w:bookmarkStart w:id="42" w:name="_Toc530578674"/>
+      <w:bookmarkEnd w:id="41"/>
       <w:r>
         <w:t>Experts</w:t>
       </w:r>
-      <w:bookmarkEnd w:id="39"/>
+      <w:bookmarkEnd w:id="42"/>
     </w:p>
     <w:p>
       <w:pPr>
@@ -5686,12 +5985,12 @@
           <w:numId w:val="5"/>
         </w:numPr>
       </w:pPr>
-      <w:bookmarkStart w:id="40" w:name="_Toc529535614"/>
+      <w:bookmarkStart w:id="43" w:name="_Toc530578675"/>
       <w:r>
         <w:lastRenderedPageBreak/>
         <w:t>Goals</w:t>
       </w:r>
-      <w:bookmarkEnd w:id="40"/>
+      <w:bookmarkEnd w:id="43"/>
     </w:p>
     <w:tbl>
       <w:tblPr>
@@ -6144,24 +6443,24 @@
           <w:numId w:val="5"/>
         </w:numPr>
       </w:pPr>
-      <w:bookmarkStart w:id="41" w:name="_Toc529535615"/>
+      <w:bookmarkStart w:id="44" w:name="_Toc530578676"/>
       <w:r>
         <w:lastRenderedPageBreak/>
         <w:t>Requirements</w:t>
       </w:r>
-      <w:bookmarkStart w:id="42" w:name="_tot6rrdmxkbs" w:colFirst="0" w:colLast="0"/>
-      <w:bookmarkEnd w:id="41"/>
-      <w:bookmarkEnd w:id="42"/>
+      <w:bookmarkStart w:id="45" w:name="_tot6rrdmxkbs" w:colFirst="0" w:colLast="0"/>
+      <w:bookmarkEnd w:id="44"/>
+      <w:bookmarkEnd w:id="45"/>
     </w:p>
     <w:p>
       <w:pPr>
         <w:pStyle w:val="Kop2"/>
       </w:pPr>
-      <w:bookmarkStart w:id="43" w:name="_Toc529535616"/>
+      <w:bookmarkStart w:id="46" w:name="_Toc530578677"/>
       <w:r>
         <w:t>Functionele vereisten</w:t>
       </w:r>
-      <w:bookmarkEnd w:id="43"/>
+      <w:bookmarkEnd w:id="46"/>
     </w:p>
     <w:tbl>
       <w:tblPr>
@@ -6861,19 +7160,19 @@
       <w:pPr>
         <w:pStyle w:val="Kop2"/>
       </w:pPr>
-      <w:bookmarkStart w:id="44" w:name="_8x216x8j76e8" w:colFirst="0" w:colLast="0"/>
-      <w:bookmarkEnd w:id="44"/>
+      <w:bookmarkStart w:id="47" w:name="_8x216x8j76e8" w:colFirst="0" w:colLast="0"/>
+      <w:bookmarkEnd w:id="47"/>
       <w:r>
         <w:br w:type="page"/>
       </w:r>
-      <w:bookmarkStart w:id="45" w:name="_w37bm0ff0sx8" w:colFirst="0" w:colLast="0"/>
-      <w:bookmarkStart w:id="46" w:name="_Toc529535617"/>
-      <w:bookmarkEnd w:id="45"/>
+      <w:bookmarkStart w:id="48" w:name="_w37bm0ff0sx8" w:colFirst="0" w:colLast="0"/>
+      <w:bookmarkStart w:id="49" w:name="_Toc530578678"/>
+      <w:bookmarkEnd w:id="48"/>
       <w:r>
         <w:lastRenderedPageBreak/>
         <w:t>Niet functionele vereisten</w:t>
       </w:r>
-      <w:bookmarkEnd w:id="46"/>
+      <w:bookmarkEnd w:id="49"/>
     </w:p>
     <w:p>
       <w:pPr>
@@ -7279,12 +7578,12 @@
           <w:numId w:val="5"/>
         </w:numPr>
       </w:pPr>
-      <w:bookmarkStart w:id="47" w:name="_Toc529535618"/>
+      <w:bookmarkStart w:id="50" w:name="_Toc530578679"/>
       <w:r>
         <w:lastRenderedPageBreak/>
         <w:t>Risk Management</w:t>
       </w:r>
-      <w:bookmarkEnd w:id="47"/>
+      <w:bookmarkEnd w:id="50"/>
     </w:p>
     <w:tbl>
       <w:tblPr>
@@ -9131,7 +9430,7 @@
 
 <file path=word/comments.xml><?xml version="1.0" encoding="utf-8"?>
 <w:comments xmlns:wpc="http://schemas.microsoft.com/office/word/2010/wordprocessingCanvas" xmlns:cx="http://schemas.microsoft.com/office/drawing/2014/chartex" xmlns:cx1="http://schemas.microsoft.com/office/drawing/2015/9/8/chartex" xmlns:cx2="http://schemas.microsoft.com/office/drawing/2015/10/21/chartex" xmlns:cx3="http://schemas.microsoft.com/office/drawing/2016/5/9/chartex" xmlns:cx4="http://schemas.microsoft.com/office/drawing/2016/5/10/chartex" xmlns:cx5="http://schemas.microsoft.com/office/drawing/2016/5/11/chartex" xmlns:cx6="http://schemas.microsoft.com/office/drawing/2016/5/12/chartex" xmlns:cx7="http://schemas.microsoft.com/office/drawing/2016/5/13/chartex" xmlns:cx8="http://schemas.microsoft.com/office/drawing/2016/5/14/chartex" xmlns:mc="http://schemas.openxmlformats.org/markup-compatibility/2006" xmlns:aink="http://schemas.microsoft.com/office/drawing/2016/ink" xmlns:am3d="http://schemas.microsoft.com/office/drawing/2017/model3d" xmlns:o="urn:schemas-microsoft-com:office:office" xmlns:r="http://schemas.openxmlformats.org/officeDocument/2006/relationships" xmlns:m="http://schemas.openxmlformats.org/officeDocument/2006/math" xmlns:v="urn:schemas-microsoft-com:vml" xmlns:wp14="http://schemas.microsoft.com/office/word/2010/wordprocessingDrawing" xmlns:wp="http://schemas.openxmlformats.org/drawingml/2006/wordprocessingDrawing" xmlns:w10="urn:schemas-microsoft-com:office:word" xmlns:w="http://schemas.openxmlformats.org/wordprocessingml/2006/main" xmlns:w14="http://schemas.microsoft.com/office/word/2010/wordml" xmlns:w15="http://schemas.microsoft.com/office/word/2012/wordml" xmlns:w16cid="http://schemas.microsoft.com/office/word/2016/wordml/cid" xmlns:w16se="http://schemas.microsoft.com/office/word/2015/wordml/symex" xmlns:wpg="http://schemas.microsoft.com/office/word/2010/wordprocessingGroup" xmlns:wpi="http://schemas.microsoft.com/office/word/2010/wordprocessingInk" xmlns:wne="http://schemas.microsoft.com/office/word/2006/wordml" xmlns:wps="http://schemas.microsoft.com/office/word/2010/wordprocessingShape" mc:Ignorable="w14 w15 w16se w16cid wp14">
-  <w:comment w:id="31" w:author="bryan helsens" w:date="2018-10-17T14:58:00Z" w:initials="">
+  <w:comment w:id="34" w:author="bryan helsens" w:date="2018-10-17T14:58:00Z" w:initials="">
     <w:p>
       <w:pPr>
         <w:widowControl w:val="0"/>
@@ -11291,7 +11590,7 @@
 </file>
 
 <file path=customXml/itemProps1.xml><?xml version="1.0" encoding="utf-8"?>
-<ds:datastoreItem xmlns:ds="http://schemas.openxmlformats.org/officeDocument/2006/customXml" ds:itemID="{0A09F0D9-28AA-4A53-8823-5A1BE607E111}">
+<ds:datastoreItem xmlns:ds="http://schemas.openxmlformats.org/officeDocument/2006/customXml" ds:itemID="{79233652-60BA-47BF-A6FA-D16EA75D87C4}">
   <ds:schemaRefs>
     <ds:schemaRef ds:uri="http://schemas.openxmlformats.org/officeDocument/2006/bibliography"/>
   </ds:schemaRefs>

</xml_diff>

<commit_message>
Feedback Taal toepassen op BusinessCase en PMD
</commit_message>
<xml_diff>
--- a/documentatie/Business Case.docx
+++ b/documentatie/Business Case.docx
@@ -944,7 +944,10 @@
               <w:contextualSpacing w:val="0"/>
             </w:pPr>
             <w:r>
-              <w:t>Dennis van Hoorick</w:t>
+              <w:t>Dennis V</w:t>
+            </w:r>
+            <w:r>
+              <w:t>an Hoorick</w:t>
             </w:r>
           </w:p>
         </w:tc>
@@ -962,6 +965,65 @@
             <w:r>
               <w:t>+inhoudstabel</w:t>
             </w:r>
+          </w:p>
+        </w:tc>
+      </w:tr>
+      <w:tr>
+        <w:trPr>
+          <w:trHeight w:val="740"/>
+        </w:trPr>
+        <w:tc>
+          <w:tcPr>
+            <w:tcW w:w="1455" w:type="dxa"/>
+          </w:tcPr>
+          <w:p>
+            <w:pPr>
+              <w:contextualSpacing w:val="0"/>
+            </w:pPr>
+            <w:r>
+              <w:t>5</w:t>
+            </w:r>
+          </w:p>
+        </w:tc>
+        <w:tc>
+          <w:tcPr>
+            <w:tcW w:w="1920" w:type="dxa"/>
+          </w:tcPr>
+          <w:p>
+            <w:pPr>
+              <w:contextualSpacing w:val="0"/>
+            </w:pPr>
+            <w:r>
+              <w:t>28/11/2018</w:t>
+            </w:r>
+          </w:p>
+        </w:tc>
+        <w:tc>
+          <w:tcPr>
+            <w:tcW w:w="2745" w:type="dxa"/>
+          </w:tcPr>
+          <w:p>
+            <w:pPr>
+              <w:contextualSpacing w:val="0"/>
+            </w:pPr>
+            <w:r>
+              <w:t>Dennis Van Hoorick</w:t>
+            </w:r>
+          </w:p>
+        </w:tc>
+        <w:tc>
+          <w:tcPr>
+            <w:tcW w:w="2745" w:type="dxa"/>
+          </w:tcPr>
+          <w:p>
+            <w:pPr>
+              <w:contextualSpacing w:val="0"/>
+            </w:pPr>
+            <w:r>
+              <w:t>Feedback taal toepassen</w:t>
+            </w:r>
+            <w:bookmarkStart w:id="12" w:name="_GoBack"/>
+            <w:bookmarkEnd w:id="12"/>
           </w:p>
         </w:tc>
       </w:tr>
@@ -3540,12 +3602,12 @@
       <w:pPr>
         <w:pStyle w:val="Kop1"/>
       </w:pPr>
-      <w:bookmarkStart w:id="12" w:name="_Toc530578651"/>
+      <w:bookmarkStart w:id="13" w:name="_Toc530578651"/>
       <w:r>
         <w:lastRenderedPageBreak/>
         <w:t>Verklarende woordenlijst</w:t>
       </w:r>
-      <w:bookmarkEnd w:id="12"/>
+      <w:bookmarkEnd w:id="13"/>
     </w:p>
     <w:p>
       <w:pPr>
@@ -3571,7 +3633,13 @@
       </w:r>
       <w:r>
         <w:tab/>
-        <w:t>Experience points is een waarde die aantoont hoe veel de speler al gewonnen heeft</w:t>
+        <w:t>Experience points</w:t>
+      </w:r>
+      <w:r>
+        <w:t xml:space="preserve"> is een waarde die aantoont hoe</w:t>
+      </w:r>
+      <w:r>
+        <w:t>veel de speler al gewonnen heeft</w:t>
       </w:r>
     </w:p>
     <w:p>
@@ -3626,25 +3694,31 @@
       <w:pPr>
         <w:pStyle w:val="Kop1"/>
       </w:pPr>
-      <w:bookmarkStart w:id="13" w:name="_Toc530578652"/>
+      <w:bookmarkStart w:id="14" w:name="_Toc530578652"/>
       <w:r>
         <w:lastRenderedPageBreak/>
         <w:t>Inleiding</w:t>
       </w:r>
-      <w:bookmarkEnd w:id="13"/>
+      <w:bookmarkEnd w:id="14"/>
     </w:p>
     <w:p>
       <w:pPr>
         <w:contextualSpacing w:val="0"/>
       </w:pPr>
       <w:r>
-        <w:t xml:space="preserve">Onze opdracht is om tetris in een nieuw jasje te steken, </w:t>
+        <w:t>Onze opdracht is om T</w:t>
+      </w:r>
+      <w:r>
+        <w:t xml:space="preserve">etris in een nieuw jasje te steken, </w:t>
       </w:r>
       <w:r>
         <w:t>d.m.v.</w:t>
       </w:r>
       <w:r>
-        <w:t xml:space="preserve"> heroes, een clan systeem en allerlei andere </w:t>
+        <w:t xml:space="preserve"> heroes, een clan</w:t>
+      </w:r>
+      <w:r>
+        <w:t xml:space="preserve">systeem en allerlei andere </w:t>
       </w:r>
       <w:r>
         <w:t>uitbereidingen</w:t>
@@ -3656,10 +3730,13 @@
         <w:t>D</w:t>
       </w:r>
       <w:r>
-        <w:t>oordat te</w:t>
-      </w:r>
-      <w:r>
-        <w:t xml:space="preserve">tris is uitgebracht in 1984, </w:t>
+        <w:t xml:space="preserve">oordat </w:t>
+      </w:r>
+      <w:r>
+        <w:t>Tetris</w:t>
+      </w:r>
+      <w:r>
+        <w:t xml:space="preserve"> is uitgebracht in 1984, </w:t>
       </w:r>
       <w:r>
         <w:t>z</w:t>
@@ -3699,7 +3776,19 @@
         <w:contextualSpacing w:val="0"/>
       </w:pPr>
       <w:r>
-        <w:t>Ons unique selling point is het clansysteem. Hiervoor zullen de spelers elke maand cubes (in-game currency) voor moeten betalen. Eenmaal je bij een clan zit kunnen deze spelers van extra features genieten, ten eerste zullen deze spelers extra game modes ter beschikking hebben zoals friendly clan battle of clan battle. Ten tweede kunnen ze clanpoints winnen die aantonen hoe goed ze zijn in battles, deze clanpoints worden gebruikt om een ranking te bepalen in een clan. Deze kunnen later van pas komen als de leader een team moet samenstellen voor digitale of fysieke toernooien.</w:t>
+        <w:t xml:space="preserve">Ons unique selling point is het clansysteem. Hiervoor </w:t>
+      </w:r>
+      <w:r>
+        <w:t>betalen de</w:t>
+      </w:r>
+      <w:r>
+        <w:t xml:space="preserve"> spelers elke maand cubes (in-game currency) voor moeten betalen. Eenmaal je bij een clan zit</w:t>
+      </w:r>
+      <w:r>
+        <w:t>,</w:t>
+      </w:r>
+      <w:r>
+        <w:t xml:space="preserve"> kunnen deze spelers van extra features genieten, ten eerste zullen deze spelers extra game modes ter beschikking hebben zoals friendly clan battle of clan battle. Ten tweede kunnen ze clanpoints winnen die aantonen hoe goed ze zijn in battles, deze clanpoints worden gebruikt om een ranking te bepalen in een clan. Deze kunnen later van pas komen als de leader een team moet samenstellen voor digitale of fysieke toernooien.</w:t>
       </w:r>
     </w:p>
     <w:p>
@@ -3740,7 +3829,13 @@
         <w:contextualSpacing w:val="0"/>
       </w:pPr>
       <w:r>
-        <w:t xml:space="preserve">Om onze spelers te belonen dat zij dit spel spelen, gaan wij met een daily streak werken. Als de spelers hun elke dag inloggen zullen ze </w:t>
+        <w:t xml:space="preserve">Om onze spelers te belonen dat zij dit spel spelen, gaan wij met een daily streak werken. Als de spelers </w:t>
+      </w:r>
+      <w:r>
+        <w:t>zich</w:t>
+      </w:r>
+      <w:r>
+        <w:t xml:space="preserve"> elke dag inloggen zullen ze </w:t>
       </w:r>
       <w:r>
         <w:t>een kleine reward krijgen</w:t>
@@ -3767,32 +3862,44 @@
       <w:r>
         <w:br w:type="page"/>
       </w:r>
-      <w:bookmarkStart w:id="14" w:name="_Toc530578653"/>
+      <w:bookmarkStart w:id="15" w:name="_Toc530578653"/>
       <w:r>
         <w:lastRenderedPageBreak/>
         <w:t>Functional requirements</w:t>
       </w:r>
-      <w:bookmarkEnd w:id="14"/>
+      <w:bookmarkEnd w:id="15"/>
     </w:p>
     <w:p>
       <w:pPr>
         <w:pStyle w:val="Kop2"/>
       </w:pPr>
-      <w:bookmarkStart w:id="15" w:name="_Toc530578654"/>
+      <w:bookmarkStart w:id="16" w:name="_Toc530578654"/>
       <w:r>
         <w:t xml:space="preserve">Game </w:t>
       </w:r>
       <w:r>
         <w:t>mechanics</w:t>
       </w:r>
-      <w:bookmarkEnd w:id="15"/>
+      <w:bookmarkEnd w:id="16"/>
     </w:p>
     <w:p>
       <w:pPr>
         <w:contextualSpacing w:val="0"/>
       </w:pPr>
       <w:r>
-        <w:t xml:space="preserve">Doordat tetris een spel is die uitgebracht werd in 1984, deed dit ons denken aan de tijd waar </w:t>
+        <w:t xml:space="preserve">Doordat </w:t>
+      </w:r>
+      <w:r>
+        <w:t>Tetris</w:t>
+      </w:r>
+      <w:r>
+        <w:t xml:space="preserve"> een spel is </w:t>
+      </w:r>
+      <w:r>
+        <w:t>dat</w:t>
+      </w:r>
+      <w:r>
+        <w:t xml:space="preserve"> uitgebracht werd in 1984, deed dit ons denken aan de tijd waar </w:t>
       </w:r>
       <w:r>
         <w:t>pacman, D</w:t>
@@ -3816,7 +3923,13 @@
         <w:t xml:space="preserve">nd waren. Daarom willen wij onze gebruikers een kans geven om deze heroes te leren kennen of herontdekken, </w:t>
       </w:r>
       <w:r>
-        <w:t xml:space="preserve">door een nieuwe tetris te ontwikkelen waarbij we die (oude) </w:t>
+        <w:t xml:space="preserve">door een nieuwe </w:t>
+      </w:r>
+      <w:r>
+        <w:t>Tetris</w:t>
+      </w:r>
+      <w:r>
+        <w:t xml:space="preserve"> te ontwikkelen waarbij we die (oude) </w:t>
       </w:r>
       <w:r>
         <w:t>personages</w:t>
@@ -3888,7 +4001,16 @@
         <w:contextualSpacing w:val="0"/>
       </w:pPr>
       <w:r>
-        <w:t>de besturing zal gebeuren via het toetsenbord, de blokjes kunnen naar links of rechts verplaatst worden doormiddel van de pijltjestoetsen naar links en rechts, en draaien via de pijltoets omhoog. De gebruiker kan het blokje sneller naar beneden laten gaan door op de pijltoets naar onder te klikken en een hard drop gebeurt door op de spatiebalk te duwen.</w:t>
+        <w:t>D</w:t>
+      </w:r>
+      <w:r>
+        <w:t xml:space="preserve">e besturing zal gebeuren via het toetsenbord, de blokjes kunnen naar links of rechts verplaatst worden </w:t>
+      </w:r>
+      <w:r>
+        <w:t>met</w:t>
+      </w:r>
+      <w:r>
+        <w:t xml:space="preserve"> de pijltjestoetsen naar links en rechts, en draaien via de pijltoets omhoog. De gebruiker kan het blokje sneller naar beneden laten gaan door op de pijltoets naar onder te klikken en een hard drop gebeurt door op de spatiebalk te duwen.</w:t>
       </w:r>
     </w:p>
     <w:p>
@@ -3901,28 +4023,43 @@
         <w:contextualSpacing w:val="0"/>
       </w:pPr>
       <w:r>
-        <w:t xml:space="preserve">Doorheen het spel kan de speler gebruik maken van de heropower die zijn gekozen hero heeft, de prijs voor deze heropower is een bepaalde hoeveelheid van de score die de speler al gehaald heeft tijdens het spel.  </w:t>
+        <w:t>Doorheen het spel kan de speler gebruik maken van de heropower die zijn gek</w:t>
+      </w:r>
+      <w:r>
+        <w:t>ozen hero heeft. D</w:t>
+      </w:r>
+      <w:r>
+        <w:t xml:space="preserve">e prijs voor deze heropower is een bepaalde hoeveelheid van de score die de speler al gehaald heeft tijdens het spel.  </w:t>
       </w:r>
     </w:p>
     <w:p>
       <w:pPr>
         <w:pStyle w:val="Kop2"/>
       </w:pPr>
-      <w:bookmarkStart w:id="16" w:name="_Toc530578655"/>
+      <w:bookmarkStart w:id="17" w:name="_Toc530578655"/>
       <w:r>
         <w:t>Login</w:t>
       </w:r>
-      <w:bookmarkEnd w:id="16"/>
+      <w:bookmarkEnd w:id="17"/>
     </w:p>
     <w:p>
       <w:pPr>
         <w:pStyle w:val="Geenafstand"/>
       </w:pPr>
       <w:r>
-        <w:t xml:space="preserve">Vooraleer men het spel kan spelen moet de gebruiker zich inloggen in zijn persoonlijke account, </w:t>
-      </w:r>
-      <w:r>
-        <w:t>eenmaal ingelogd kan de speler zijn Cubes en inventory raadplegen alsook een spel starten.</w:t>
+        <w:t>Vooraleer men het spel kan spelen moet de gebruiker zich inloggen in zijn persoonlijke account</w:t>
+      </w:r>
+      <w:r>
+        <w:t>.</w:t>
+      </w:r>
+      <w:r>
+        <w:t xml:space="preserve"> </w:t>
+      </w:r>
+      <w:r>
+        <w:t>E</w:t>
+      </w:r>
+      <w:r>
+        <w:t>enmaal ingelogd kan de speler zijn Cubes en inventory raadplegen alsook een spel starten.</w:t>
       </w:r>
     </w:p>
     <w:p>
@@ -3960,12 +4097,12 @@
       <w:pPr>
         <w:pStyle w:val="Kop2"/>
       </w:pPr>
-      <w:bookmarkStart w:id="17" w:name="_Toc530578656"/>
+      <w:bookmarkStart w:id="18" w:name="_Toc530578656"/>
       <w:r>
         <w:lastRenderedPageBreak/>
         <w:t>Gamemodes</w:t>
       </w:r>
-      <w:bookmarkEnd w:id="17"/>
+      <w:bookmarkEnd w:id="18"/>
     </w:p>
     <w:p>
       <w:pPr>
@@ -3979,11 +4116,11 @@
       <w:pPr>
         <w:pStyle w:val="Kop3"/>
       </w:pPr>
-      <w:bookmarkStart w:id="18" w:name="_Toc530578657"/>
+      <w:bookmarkStart w:id="19" w:name="_Toc530578657"/>
       <w:r>
         <w:t>Meer info over onze gamemodes</w:t>
       </w:r>
-      <w:bookmarkEnd w:id="18"/>
+      <w:bookmarkEnd w:id="19"/>
     </w:p>
     <w:p>
       <w:pPr>
@@ -4063,7 +4200,13 @@
         <w:t xml:space="preserve"> (die op voorhand is gekozen) activeren om het spel van de te</w:t>
       </w:r>
       <w:r>
-        <w:t>genstanders moeilijker te maken, of om zijn eigen spel gemakkelijker te maken. Dit hangt af van de gekozen heropower. Men kan deze gamemode winnen door als eerste een bepaalde score te halen of door als laatste over te blijven. men ligt uit de game als de speler de bovenrand raakt.</w:t>
+        <w:t>genstanders moeilijker te maken, of om zijn eigen spel gemakkelijker te maken. Dit hangt af van de gekozen heropower. Men kan deze gamemode winnen door als eerste een bepaalde score te halen of doo</w:t>
+      </w:r>
+      <w:r>
+        <w:t>r als laatste over te blijven. De speler</w:t>
+      </w:r>
+      <w:r>
+        <w:t xml:space="preserve"> ligt uit de game als de speler de bovenrand raakt.</w:t>
       </w:r>
     </w:p>
     <w:p>
@@ -4087,16 +4230,19 @@
         <w:br/>
       </w:r>
       <w:r>
-        <w:t>Dit is een race tegen de klok, hierbij is het de bedoeling dat elke speler zoveel mogelijk punten verzameld binnen een bepaald tijd.</w:t>
+        <w:t>Dit is een race tegen de klok, hierbij is het de bedoeling dat elke speler zoveel mogelijk punten verzamel</w:t>
+      </w:r>
+      <w:r>
+        <w:t>t</w:t>
+      </w:r>
+      <w:r>
+        <w:t xml:space="preserve"> binnen een bepaald tijd.</w:t>
       </w:r>
       <w:r>
         <w:br/>
       </w:r>
       <w:r>
-        <w:t xml:space="preserve">Ook bij deze gamemode wordt </w:t>
-      </w:r>
-      <w:r>
-        <w:t>ook</w:t>
+        <w:t>Ook bij deze gamemode wordt</w:t>
       </w:r>
       <w:r>
         <w:t xml:space="preserve"> gebruik gemaakt van </w:t>
@@ -4165,18 +4311,27 @@
       <w:pPr>
         <w:pStyle w:val="Kop2"/>
       </w:pPr>
-      <w:bookmarkStart w:id="19" w:name="_Toc530578658"/>
+      <w:bookmarkStart w:id="20" w:name="_Toc530578658"/>
       <w:r>
         <w:t>Scoreberekening</w:t>
       </w:r>
-      <w:bookmarkEnd w:id="19"/>
+      <w:bookmarkEnd w:id="20"/>
     </w:p>
     <w:p>
       <w:pPr>
         <w:pStyle w:val="Geenafstand"/>
       </w:pPr>
       <w:r>
-        <w:t>de speler  kan op 2 verschillende manieren score verkrijgen. als eerste krijgt de speler een vaste hoeveelheid bij zijn score als hij een lijn maakt, en de speler krijgt ook score als hij een “Hard Drop” doet bij een blokje, dit is ook een vaste hoeveelheid.</w:t>
+        <w:t>D</w:t>
+      </w:r>
+      <w:r>
+        <w:t>e speler  kan op 2 verschille</w:t>
+      </w:r>
+      <w:r>
+        <w:t>nde manieren score verkrijgen. A</w:t>
+      </w:r>
+      <w:r>
+        <w:t>ls eerste krijgt de speler een vaste hoeveelheid bij zijn score als hij een lijn maakt, en de speler krijgt ook score als hij een “Hard Drop” doet bij een blokje, dit is ook een vaste hoeveelheid.</w:t>
       </w:r>
     </w:p>
     <w:p>
@@ -4186,14 +4341,14 @@
           <w:lang w:val="en-GB"/>
         </w:rPr>
       </w:pPr>
-      <w:bookmarkStart w:id="20" w:name="_Toc530578659"/>
+      <w:bookmarkStart w:id="21" w:name="_Toc530578659"/>
       <w:r>
         <w:rPr>
           <w:lang w:val="en-GB"/>
         </w:rPr>
         <w:t>Friendly Battle en Random Battle (ranked)</w:t>
       </w:r>
-      <w:bookmarkEnd w:id="20"/>
+      <w:bookmarkEnd w:id="21"/>
     </w:p>
     <w:p>
       <w:pPr>
@@ -4253,12 +4408,12 @@
       <w:pPr>
         <w:pStyle w:val="Kop2"/>
       </w:pPr>
-      <w:bookmarkStart w:id="21" w:name="_Toc530578660"/>
+      <w:bookmarkStart w:id="22" w:name="_Toc530578660"/>
       <w:r>
         <w:lastRenderedPageBreak/>
         <w:t>Cubes</w:t>
       </w:r>
-      <w:bookmarkEnd w:id="21"/>
+      <w:bookmarkEnd w:id="22"/>
     </w:p>
     <w:p>
       <w:pPr>
@@ -4290,7 +4445,13 @@
         <w:t>i.v.m.</w:t>
       </w:r>
       <w:r>
-        <w:t xml:space="preserve"> hoe wij geld zullen verdien met ons project. Met de cubes (in-game currency) kunnen spelers de “huur” van de clan</w:t>
+        <w:t xml:space="preserve"> hoe wij geld zullen verdien</w:t>
+      </w:r>
+      <w:r>
+        <w:t>en</w:t>
+      </w:r>
+      <w:r>
+        <w:t xml:space="preserve"> met ons project. Met de cubes (in-game currency) kunnen spelers de “huur” van de clan</w:t>
       </w:r>
       <w:r>
         <w:t xml:space="preserve"> betalen</w:t>
@@ -4315,15 +4476,30 @@
     </w:p>
     <w:p>
       <w:pPr>
+        <w:pStyle w:val="Lijstalinea"/>
+        <w:numPr>
+          <w:ilvl w:val="0"/>
+          <w:numId w:val="8"/>
+        </w:numPr>
         <w:contextualSpacing w:val="0"/>
         <w:rPr>
           <w:lang w:val="fr-FR"/>
         </w:rPr>
       </w:pPr>
-    </w:p>
-    <w:p>
-      <w:pPr>
-        <w:ind w:left="720"/>
+      <w:r>
+        <w:rPr>
+          <w:lang w:val="fr-FR"/>
+        </w:rPr>
+        <w:t>1.99€ = 150 coins</w:t>
+      </w:r>
+    </w:p>
+    <w:p>
+      <w:pPr>
+        <w:pStyle w:val="Lijstalinea"/>
+        <w:numPr>
+          <w:ilvl w:val="0"/>
+          <w:numId w:val="8"/>
+        </w:numPr>
         <w:contextualSpacing w:val="0"/>
         <w:rPr>
           <w:lang w:val="fr-FR"/>
@@ -4333,12 +4509,16 @@
         <w:rPr>
           <w:lang w:val="fr-FR"/>
         </w:rPr>
-        <w:t>1.99€ = 150 coins</w:t>
-      </w:r>
-    </w:p>
-    <w:p>
-      <w:pPr>
-        <w:ind w:left="720"/>
+        <w:t>4.99€ = 400 coins</w:t>
+      </w:r>
+    </w:p>
+    <w:p>
+      <w:pPr>
+        <w:pStyle w:val="Lijstalinea"/>
+        <w:numPr>
+          <w:ilvl w:val="0"/>
+          <w:numId w:val="8"/>
+        </w:numPr>
         <w:contextualSpacing w:val="0"/>
         <w:rPr>
           <w:lang w:val="fr-FR"/>
@@ -4348,12 +4528,16 @@
         <w:rPr>
           <w:lang w:val="fr-FR"/>
         </w:rPr>
-        <w:t>4.99€ = 400 coins</w:t>
-      </w:r>
-    </w:p>
-    <w:p>
-      <w:pPr>
-        <w:ind w:left="720"/>
+        <w:t>14.99€ = 1300 coins</w:t>
+      </w:r>
+    </w:p>
+    <w:p>
+      <w:pPr>
+        <w:pStyle w:val="Lijstalinea"/>
+        <w:numPr>
+          <w:ilvl w:val="0"/>
+          <w:numId w:val="8"/>
+        </w:numPr>
         <w:contextualSpacing w:val="0"/>
         <w:rPr>
           <w:lang w:val="fr-FR"/>
@@ -4363,179 +4547,164 @@
         <w:rPr>
           <w:lang w:val="fr-FR"/>
         </w:rPr>
-        <w:t>14.99€ = 1300 coins</w:t>
-      </w:r>
-    </w:p>
-    <w:p>
-      <w:pPr>
-        <w:ind w:left="720"/>
+        <w:t>24.99€ = 2200 coins</w:t>
+      </w:r>
+    </w:p>
+    <w:p>
+      <w:pPr>
+        <w:pStyle w:val="Kop2"/>
+      </w:pPr>
+      <w:bookmarkStart w:id="23" w:name="_Toc530578661"/>
+      <w:r>
+        <w:t>Daily Streaks</w:t>
+      </w:r>
+      <w:bookmarkEnd w:id="23"/>
+    </w:p>
+    <w:p>
+      <w:pPr>
         <w:contextualSpacing w:val="0"/>
-        <w:rPr>
-          <w:lang w:val="fr-FR"/>
-        </w:rPr>
-      </w:pPr>
-      <w:r>
-        <w:rPr>
-          <w:lang w:val="fr-FR"/>
-        </w:rPr>
-        <w:t>24.99€ = 2200 coins</w:t>
-      </w:r>
+      </w:pPr>
+      <w:r>
+        <w:t>Om onze spelers te bedanken dat ze ons spel spelen zullen zij elke dag een gift ontvangen omdat ze zich hebben ingelogd. Hoe meer dagen n</w:t>
+      </w:r>
+      <w:r>
+        <w:t xml:space="preserve">a elkaar elke speler zich inlogt </w:t>
+      </w:r>
+      <w:r>
+        <w:t>des te specialer de gift is. Deze gifts bestaan uit:</w:t>
+      </w:r>
+    </w:p>
+    <w:p>
+      <w:pPr>
+        <w:contextualSpacing w:val="0"/>
+      </w:pPr>
+      <w:r>
+        <w:t>-&gt; beperkt aantal xp, mystery box, beperkt aantal cubes en kraslotjes.</w:t>
+      </w:r>
+    </w:p>
+    <w:p>
+      <w:pPr>
+        <w:contextualSpacing w:val="0"/>
+      </w:pPr>
+    </w:p>
+    <w:p>
+      <w:pPr>
+        <w:contextualSpacing w:val="0"/>
+      </w:pPr>
+      <w:r>
+        <w:t xml:space="preserve">De spelers hoeven niets </w:t>
+      </w:r>
+      <w:r>
+        <w:t>te betalen voor de mystery boxes</w:t>
+      </w:r>
+      <w:r>
+        <w:t xml:space="preserve"> en kraslotjes! Wij geven de mystery boxen en kra</w:t>
+      </w:r>
+      <w:r>
+        <w:t>slotjes gratis aan onze speler, doordat er geen inzet is, is het technisch gezien geen kansspel.</w:t>
+      </w:r>
+    </w:p>
+    <w:p>
+      <w:pPr>
+        <w:contextualSpacing w:val="0"/>
+      </w:pPr>
+    </w:p>
+    <w:p>
+      <w:pPr>
+        <w:contextualSpacing w:val="0"/>
+      </w:pPr>
+      <w:r>
+        <w:t>Wat zit er in ?</w:t>
+      </w:r>
+    </w:p>
+    <w:p>
+      <w:pPr>
+        <w:contextualSpacing w:val="0"/>
+      </w:pPr>
+      <w:r>
+        <w:t>Uit een mystery box kunnen spelers een cosmetic, beperkt aantal cubes, beperkt aantal xp, avatars of niets krijgen.</w:t>
+      </w:r>
+    </w:p>
+    <w:p>
+      <w:pPr>
+        <w:contextualSpacing w:val="0"/>
+      </w:pPr>
+      <w:r>
+        <w:t>Uit een kraslotjes kunnen spelers beperkt aantal xp, niets, enzovoort krijgen.</w:t>
+      </w:r>
+    </w:p>
+    <w:p>
+      <w:pPr>
+        <w:contextualSpacing w:val="0"/>
+      </w:pPr>
+      <w:r>
+        <w:t>In 1 maand kunnen er max 10 mensen een skin winnen d.m.v. kraslotjes, deze zullen dan heel rare zijn.</w:t>
+      </w:r>
+    </w:p>
+    <w:p>
+      <w:pPr>
+        <w:contextualSpacing w:val="0"/>
+      </w:pPr>
     </w:p>
     <w:p>
       <w:pPr>
         <w:pStyle w:val="Kop2"/>
       </w:pPr>
-      <w:bookmarkStart w:id="22" w:name="_Toc530578661"/>
-      <w:r>
-        <w:t>Daily Streaks</w:t>
-      </w:r>
-      <w:bookmarkEnd w:id="22"/>
-    </w:p>
-    <w:p>
-      <w:pPr>
-        <w:contextualSpacing w:val="0"/>
-      </w:pPr>
-      <w:r>
-        <w:t>Om onze spelers te bedanken dat ze ons spel spelen zullen zij elke dag een gift ontvangen omdat ze zich hebben ingelogd. Hoe meer dagen n</w:t>
-      </w:r>
-      <w:r>
-        <w:t xml:space="preserve">a elkaar elke speler zich inlogt </w:t>
-      </w:r>
-      <w:r>
-        <w:t>des te specialer de gift is. Deze gifts bestaan uit:</w:t>
-      </w:r>
-    </w:p>
-    <w:p>
-      <w:pPr>
-        <w:contextualSpacing w:val="0"/>
-      </w:pPr>
-      <w:r>
-        <w:t>-&gt; beperkt aantal xp, mystery box, beperkt aantal cubes en kraslotjes.</w:t>
-      </w:r>
-    </w:p>
-    <w:p>
-      <w:pPr>
-        <w:contextualSpacing w:val="0"/>
-      </w:pPr>
-    </w:p>
-    <w:p>
-      <w:pPr>
-        <w:contextualSpacing w:val="0"/>
-      </w:pPr>
-      <w:r>
-        <w:t xml:space="preserve">De spelers hoeven niets </w:t>
-      </w:r>
-      <w:r>
-        <w:t>te betalen voor de mystery boxes</w:t>
-      </w:r>
-      <w:r>
-        <w:t xml:space="preserve"> en kraslotjes! Wij geven de mystery boxen en kra</w:t>
-      </w:r>
-      <w:r>
-        <w:t>slotjes gratis aan onze speler, doordat er geen inzet is, is het technisch gezien geen kansspel.</w:t>
-      </w:r>
-    </w:p>
-    <w:p>
-      <w:pPr>
-        <w:contextualSpacing w:val="0"/>
-      </w:pPr>
-    </w:p>
-    <w:p>
-      <w:pPr>
-        <w:contextualSpacing w:val="0"/>
-      </w:pPr>
-      <w:r>
-        <w:t>Wat zit er in ?</w:t>
-      </w:r>
-    </w:p>
-    <w:p>
-      <w:pPr>
-        <w:contextualSpacing w:val="0"/>
-      </w:pPr>
-      <w:r>
-        <w:t>Uit een mystery box kunnen spelers een cosmetic, beperkt aantal cubes, beperkt aantal xp, avatars of niets krijgen.</w:t>
-      </w:r>
-    </w:p>
-    <w:p>
-      <w:pPr>
-        <w:contextualSpacing w:val="0"/>
-      </w:pPr>
-      <w:r>
-        <w:t>Uit een kraslotjes kunnen spelers beperkt aantal xp, niets, enzovoort krijgen.</w:t>
-      </w:r>
-    </w:p>
-    <w:p>
-      <w:pPr>
-        <w:contextualSpacing w:val="0"/>
-      </w:pPr>
-      <w:r>
-        <w:t>In 1 maand kunnen er max 10 mensen een skin winnen d.m.v. kraslotjes, deze zullen dan heel rare zijn.</w:t>
-      </w:r>
-    </w:p>
-    <w:p>
-      <w:pPr>
-        <w:contextualSpacing w:val="0"/>
-      </w:pPr>
+      <w:bookmarkStart w:id="24" w:name="_Toc530578662"/>
+      <w:r>
+        <w:t>Tech tree</w:t>
+      </w:r>
+      <w:bookmarkEnd w:id="24"/>
+    </w:p>
+    <w:p>
+      <w:pPr>
+        <w:pStyle w:val="Geenafstand"/>
+      </w:pPr>
+      <w:r>
+        <w:t>Om geen oneerlijke voordelen te geven aan spelers hebben wij er voor gekozen om een Tech tree te maken die geen invloed heeft op game mechanics.</w:t>
+      </w:r>
+    </w:p>
+    <w:p>
+      <w:pPr>
+        <w:pStyle w:val="Geenafstand"/>
+      </w:pPr>
+    </w:p>
+    <w:p>
+      <w:pPr>
+        <w:pStyle w:val="Geenafstand"/>
+      </w:pPr>
+      <w:r>
+        <w:t>De speler kan perks kopen door perk points te betalen, bij elke levelup krijgt de speler een perk point.</w:t>
+      </w:r>
+    </w:p>
+    <w:p>
+      <w:pPr>
+        <w:pStyle w:val="Geenafstand"/>
+      </w:pPr>
+    </w:p>
+    <w:p>
+      <w:pPr>
+        <w:pStyle w:val="Geenafstand"/>
+      </w:pPr>
+      <w:r>
+        <w:t>De items die de speler kan unlocken met perk points zijn onder andere hero skins, speciale badges, avatars etc.</w:t>
+      </w:r>
+    </w:p>
+    <w:p>
+      <w:pPr>
+        <w:pStyle w:val="Geenafstand"/>
+      </w:pPr>
+    </w:p>
+    <w:p>
+      <w:r>
+        <w:br w:type="page"/>
+      </w:r>
     </w:p>
     <w:p>
       <w:pPr>
         <w:pStyle w:val="Kop2"/>
       </w:pPr>
-      <w:bookmarkStart w:id="23" w:name="_Toc530578662"/>
-      <w:r>
-        <w:t>Tech tree</w:t>
-      </w:r>
-      <w:bookmarkEnd w:id="23"/>
-    </w:p>
-    <w:p>
-      <w:pPr>
-        <w:pStyle w:val="Geenafstand"/>
-      </w:pPr>
-      <w:r>
-        <w:t>Om geen oneerlijke voordelen te geven aan spelers hebben wij er voor gekozen om een Tech tree te maken die geen invloed heeft op game mechanics.</w:t>
-      </w:r>
-    </w:p>
-    <w:p>
-      <w:pPr>
-        <w:pStyle w:val="Geenafstand"/>
-      </w:pPr>
-    </w:p>
-    <w:p>
-      <w:pPr>
-        <w:pStyle w:val="Geenafstand"/>
-      </w:pPr>
-      <w:r>
-        <w:t>De speler kan perks kopen door perk points te betalen, bij elke levelup krijgt de speler een perk point.</w:t>
-      </w:r>
-    </w:p>
-    <w:p>
-      <w:pPr>
-        <w:pStyle w:val="Geenafstand"/>
-      </w:pPr>
-    </w:p>
-    <w:p>
-      <w:pPr>
-        <w:pStyle w:val="Geenafstand"/>
-      </w:pPr>
-      <w:r>
-        <w:t>De items die de speler kan unlocken met perk points zijn onder andere hero skins, speciale badges, avatars etc.</w:t>
-      </w:r>
-    </w:p>
-    <w:p>
-      <w:pPr>
-        <w:pStyle w:val="Geenafstand"/>
-      </w:pPr>
-    </w:p>
-    <w:p>
-      <w:r>
-        <w:br w:type="page"/>
-      </w:r>
-    </w:p>
-    <w:p>
-      <w:pPr>
-        <w:pStyle w:val="Kop2"/>
-      </w:pPr>
-      <w:bookmarkStart w:id="24" w:name="_Toc530578663"/>
+      <w:bookmarkStart w:id="25" w:name="_Toc530578663"/>
       <w:r>
         <w:lastRenderedPageBreak/>
         <w:t>Clan</w:t>
@@ -4543,7 +4712,7 @@
       <w:r>
         <w:t>s</w:t>
       </w:r>
-      <w:bookmarkEnd w:id="24"/>
+      <w:bookmarkEnd w:id="25"/>
     </w:p>
     <w:p>
       <w:pPr>
@@ -4568,7 +4737,13 @@
         <w:t xml:space="preserve">Voor hen hebben wij de optie </w:t>
       </w:r>
       <w:r>
-        <w:t>om een clan te joinen of maken</w:t>
+        <w:t xml:space="preserve">om een clan te joinen of </w:t>
+      </w:r>
+      <w:r>
+        <w:t xml:space="preserve">te </w:t>
+      </w:r>
+      <w:r>
+        <w:t>maken</w:t>
       </w:r>
       <w:r>
         <w:t xml:space="preserve"> voorzien. Hierbij kunnen </w:t>
@@ -4590,7 +4765,13 @@
         <w:t xml:space="preserve">Er zijn veel voordelen aan het in een clan zitten, </w:t>
       </w:r>
       <w:r>
-        <w:t>er gaat een hele wereld aan gamefeatures open vanaf het moment je een clan joined. Een van de eerste dingen die je zal merken is de clancompetitie, iedereen wil natuurlijk de beste clan zijn, en deze competitie kan lucratief zijn voor de clan. Op de toernooie</w:t>
+        <w:t>er gaat een hele wereld aan gamefeatures open van</w:t>
+      </w:r>
+      <w:r>
+        <w:t>af het moment je bij een clan gaat</w:t>
+      </w:r>
+      <w:r>
+        <w:t>. Een van de eerste dingen die je zal merken is de clancompetitie, iedereen wil natuurlijk de beste clan zijn, en deze competitie kan lucratief zijn voor de clan. Op de toernooie</w:t>
       </w:r>
       <w:r>
         <w:t>n tussen clans zullen er namelijk Cubes</w:t>
@@ -4616,11 +4797,11 @@
       <w:pPr>
         <w:pStyle w:val="Kop3"/>
       </w:pPr>
-      <w:bookmarkStart w:id="25" w:name="_Toc530578664"/>
+      <w:bookmarkStart w:id="26" w:name="_Toc530578664"/>
       <w:r>
         <w:t>Hoe join je een clan + huur</w:t>
       </w:r>
-      <w:bookmarkEnd w:id="25"/>
+      <w:bookmarkEnd w:id="26"/>
     </w:p>
     <w:p>
       <w:pPr>
@@ -4672,18 +4853,24 @@
         <w:t xml:space="preserve"> zal de clanleader de optie krijgen om de huur voor te schieten, wil de leader dit niet doen,</w:t>
       </w:r>
       <w:r>
-        <w:t xml:space="preserve"> wordt deze speler automatisch uit de clan gezet. Dit doen we om inactieve spelers te verwijderen in de clans.</w:t>
+        <w:t xml:space="preserve"> wordt deze speler automatisch uit de clan gezet. Dit doen we om inactieve spelers te verwijderen </w:t>
+      </w:r>
+      <w:r>
+        <w:t>uit</w:t>
+      </w:r>
+      <w:r>
+        <w:t xml:space="preserve"> de clans.</w:t>
       </w:r>
     </w:p>
     <w:p>
       <w:pPr>
         <w:pStyle w:val="Kop3"/>
       </w:pPr>
-      <w:bookmarkStart w:id="26" w:name="_Toc530578665"/>
+      <w:bookmarkStart w:id="27" w:name="_Toc530578665"/>
       <w:r>
         <w:t>Soorten leden in een clan + machtsverhoudingen</w:t>
       </w:r>
-      <w:bookmarkEnd w:id="26"/>
+      <w:bookmarkEnd w:id="27"/>
     </w:p>
     <w:p>
       <w:pPr>
@@ -4704,7 +4891,13 @@
         <w:t>Als</w:t>
       </w:r>
       <w:r>
-        <w:t xml:space="preserve"> eerste hebben we een “Leader” deze persoon is de leider (in sommige gevallen ook de creator) van de clan. Een leader kan aanpassing doen aan de clan zoals de naam veranderen, logo veranderen, leden uitnodigen, leden weigeren, enzovoort.</w:t>
+        <w:t xml:space="preserve"> eerste hebben we een “Leader” deze persoon is de leider (in sommige gevallen ook de creator) van de clan. Een leader </w:t>
+      </w:r>
+      <w:r>
+        <w:t>heeft de optie om veranderingen door te voeren voor</w:t>
+      </w:r>
+      <w:r>
+        <w:t xml:space="preserve"> de clan zoals de naam veranderen, logo veranderen, leden uitnodigen, leden weigeren, enzovoort.</w:t>
       </w:r>
     </w:p>
     <w:p>
@@ -4719,6 +4912,11 @@
       <w:pPr>
         <w:contextualSpacing w:val="0"/>
       </w:pPr>
+    </w:p>
+    <w:p>
+      <w:pPr>
+        <w:contextualSpacing w:val="0"/>
+      </w:pPr>
       <w:r>
         <w:t xml:space="preserve">Ten tweede hebben we een “Co-Leader” deze persoon kan iets minder dan een leader. Een co-leader kan geen aanpassingen doen aan een clan, </w:t>
       </w:r>
@@ -4728,14 +4926,17 @@
       <w:r>
         <w:t>.</w:t>
       </w:r>
+      <w:r>
+        <w:t xml:space="preserve"> </w:t>
+      </w:r>
+      <w:r>
+        <w:t>De co-leader kan alleen “member” promoveren tot co-leader of degraderen tot member.</w:t>
+      </w:r>
     </w:p>
     <w:p>
       <w:pPr>
         <w:contextualSpacing w:val="0"/>
       </w:pPr>
-      <w:r>
-        <w:t>De co-leader kan alleen “member” promoveren tot co-leader of degraderen tot member.</w:t>
-      </w:r>
     </w:p>
     <w:p>
       <w:pPr>
@@ -4749,11 +4950,11 @@
       <w:pPr>
         <w:pStyle w:val="Kop3"/>
       </w:pPr>
-      <w:bookmarkStart w:id="27" w:name="_Toc530578666"/>
+      <w:bookmarkStart w:id="28" w:name="_Toc530578666"/>
       <w:r>
         <w:t>Battles + friendly Battles</w:t>
       </w:r>
-      <w:bookmarkEnd w:id="27"/>
+      <w:bookmarkEnd w:id="28"/>
     </w:p>
     <w:p>
       <w:pPr>
@@ -4776,6 +4977,7 @@
         <w:contextualSpacing w:val="0"/>
       </w:pPr>
       <w:r>
+        <w:lastRenderedPageBreak/>
         <w:t>De 2de game mode voor leden van een clan is “Battle”, hierbij wordt er een verzoek in de chat gezet om tegen andere leden van die clan te strijden. Iedereen van de clan kan joinen in dit gevecht en het aantal spelers die kunnen join</w:t>
       </w:r>
       <w:r>
@@ -4789,12 +4991,11 @@
       <w:pPr>
         <w:pStyle w:val="Kop3"/>
       </w:pPr>
-      <w:bookmarkStart w:id="28" w:name="_Toc530578667"/>
-      <w:r>
-        <w:lastRenderedPageBreak/>
+      <w:bookmarkStart w:id="29" w:name="_Toc530578667"/>
+      <w:r>
         <w:t>Clanpoints</w:t>
       </w:r>
-      <w:bookmarkEnd w:id="28"/>
+      <w:bookmarkEnd w:id="29"/>
     </w:p>
     <w:p>
       <w:pPr>
@@ -4813,7 +5014,13 @@
         <w:t xml:space="preserve"> zit en</w:t>
       </w:r>
       <w:r>
-        <w:t xml:space="preserve"> een ranked match speelt. Bij het winnen van een ranked match krijgt de speler een bepaald aantal clanpoints, die hem helpt om hoger in de ranking van de clan te komen. Waarbij de andere leden kunnen zien wie er het meest speelt en de beste is van de clan. Deze ranking kan door iedereen geraadpleegd worden, de leader kan de ranking gebruiken om zo zijn beste team samen te stellen voor de toernooien in de toekomst. </w:t>
+        <w:t xml:space="preserve"> een ranked match speelt. Bij het winnen van een ranked match krijgt de speler een bepaald aantal clanpoints, die hem helpt om hoger in </w:t>
+      </w:r>
+      <w:r>
+        <w:t>de ranking van de clan te komen w</w:t>
+      </w:r>
+      <w:r>
+        <w:t xml:space="preserve">aarbij de andere leden kunnen zien wie er het meest speelt en de beste is van de clan. Deze ranking kan door iedereen geraadpleegd worden, de leader kan de ranking gebruiken om zo zijn beste team samen te stellen voor de toernooien in de toekomst. </w:t>
       </w:r>
     </w:p>
     <w:p>
@@ -4825,7 +5032,7 @@
       <w:pPr>
         <w:pStyle w:val="Kop2"/>
       </w:pPr>
-      <w:bookmarkStart w:id="29" w:name="_Toc530578668"/>
+      <w:bookmarkStart w:id="30" w:name="_Toc530578668"/>
       <w:r>
         <w:t xml:space="preserve">Soorten </w:t>
       </w:r>
@@ -4835,7 +5042,7 @@
         </w:rPr>
         <w:t>Tetriminoes</w:t>
       </w:r>
-      <w:bookmarkEnd w:id="29"/>
+      <w:bookmarkEnd w:id="30"/>
     </w:p>
     <w:p>
       <w:pPr>
@@ -5520,6 +5727,7 @@
         </w:numPr>
       </w:pPr>
       <w:r>
+        <w:lastRenderedPageBreak/>
         <w:t>De “</w:t>
       </w:r>
       <w:r>
@@ -5592,12 +5800,12 @@
       <w:pPr>
         <w:pStyle w:val="Kop2"/>
       </w:pPr>
-      <w:bookmarkStart w:id="30" w:name="_Toc530578669"/>
+      <w:bookmarkStart w:id="31" w:name="_Toc530578669"/>
       <w:r>
         <w:lastRenderedPageBreak/>
         <w:t>Hero ability</w:t>
       </w:r>
-      <w:bookmarkEnd w:id="30"/>
+      <w:bookmarkEnd w:id="31"/>
     </w:p>
     <w:p>
       <w:pPr>
@@ -5621,10 +5829,12 @@
         </w:numPr>
       </w:pPr>
       <w:r>
-        <w:t xml:space="preserve">Pacman: </w:t>
-      </w:r>
-      <w:r>
-        <w:tab/>
+        <w:t>Pa</w:t>
+      </w:r>
+      <w:r>
+        <w:t xml:space="preserve">cman: </w:t>
+      </w:r>
+      <w:r>
         <w:t>De ability van pacman is de 2 onderste rijen laten verdwijnen, dit is een referentie naar de pacman game, waarin pacman bolletjes moet opeten om punten te scoren. Pacman kan enkel in een rechte lijn bewegen.</w:t>
       </w:r>
       <w:r>
@@ -5644,7 +5854,10 @@
       </w:r>
       <w:r>
         <w:tab/>
-        <w:t>de ability van donkey kong is ervoor zorgen dat de bovenste pieken van het speelveld platgegooid worden, dit is een referentie naar de exploderende tonnen die DK gooit in het Donkey Kong spel.</w:t>
+        <w:t>D</w:t>
+      </w:r>
+      <w:r>
+        <w:t>e ability van donkey kong is ervoor zorgen dat de bovenste pieken van het speelveld platgegooid worden, dit is een referentie naar de exploderende tonnen die DK gooit in het Donkey Kong spel.</w:t>
       </w:r>
       <w:r>
         <w:br/>
@@ -5659,10 +5872,9 @@
         </w:numPr>
       </w:pPr>
       <w:r>
-        <w:t>Pikachu:</w:t>
-      </w:r>
-      <w:r>
-        <w:tab/>
+        <w:t xml:space="preserve">Pikachu: </w:t>
+      </w:r>
+      <w:r>
         <w:t>De tegenstander(s) worden geraakt met een bliksemschicht! Dit zorgt ervoor dat hun controls een bepaalde tijd omgekeerd zullen zijn</w:t>
       </w:r>
       <w:r>
@@ -5684,8 +5896,13 @@
         <w:tab/>
       </w:r>
       <w:r>
-        <w:tab/>
-        <w:t>De ability van sonic zorgt ervoor dat het volgende blokje van de tegenstander(s) meteen naar beneden valt zonder dat ze deze kunnen draaien of veranderen van plaats.</w:t>
+        <w:t>De ability van sonic zorgt ervoor</w:t>
+      </w:r>
+      <w:r>
+        <w:t xml:space="preserve"> dat het volgende blokje van de </w:t>
+      </w:r>
+      <w:r>
+        <w:t>tegenstander(s) meteen naar beneden valt zonder dat ze deze kunnen draaien of veranderen van plaats.</w:t>
       </w:r>
     </w:p>
     <w:p>
@@ -5701,14 +5918,14 @@
           <w:numId w:val="5"/>
         </w:numPr>
       </w:pPr>
-      <w:bookmarkStart w:id="31" w:name="_j1okfc242anw" w:colFirst="0" w:colLast="0"/>
-      <w:bookmarkStart w:id="32" w:name="_Toc530578670"/>
-      <w:bookmarkEnd w:id="31"/>
+      <w:bookmarkStart w:id="32" w:name="_j1okfc242anw" w:colFirst="0" w:colLast="0"/>
+      <w:bookmarkStart w:id="33" w:name="_Toc530578670"/>
+      <w:bookmarkEnd w:id="32"/>
       <w:r>
         <w:lastRenderedPageBreak/>
         <w:t>Analyse van de huidige situatie (=AS-IS situatie)</w:t>
       </w:r>
-      <w:bookmarkEnd w:id="32"/>
+      <w:bookmarkEnd w:id="33"/>
     </w:p>
     <w:p>
       <w:pPr>
@@ -5769,12 +5986,7 @@
         <w:t xml:space="preserve"> zijn er ook verschillende gamemodes verwerkt in onze game zodat de mensen veel meer afwisseling hebben, </w:t>
       </w:r>
       <w:r>
-        <w:t>i</w:t>
-      </w:r>
-      <w:bookmarkStart w:id="33" w:name="_GoBack"/>
-      <w:bookmarkEnd w:id="33"/>
-      <w:r>
-        <w:t>n plaats van</w:t>
+        <w:t>in plaats van</w:t>
       </w:r>
       <w:r>
         <w:t xml:space="preserve"> maar 1 game mode die ze na een bepaalde tijd saai zullen vinden.</w:t>
@@ -6131,7 +6343,13 @@
               <w:contextualSpacing w:val="0"/>
             </w:pPr>
             <w:r>
-              <w:t>Het oudere publiek, zich laten terugdenken aan de tijd van toen</w:t>
+              <w:t xml:space="preserve">Het oudere publiek, </w:t>
+            </w:r>
+            <w:r>
+              <w:t>ze</w:t>
+            </w:r>
+            <w:r>
+              <w:t xml:space="preserve"> laten terugdenken aan de tijd van toen</w:t>
             </w:r>
           </w:p>
         </w:tc>
@@ -6416,7 +6634,10 @@
               <w:contextualSpacing w:val="0"/>
             </w:pPr>
             <w:r>
-              <w:t>Tetris terug populaire maken</w:t>
+              <w:t>Tetris terug populair</w:t>
+            </w:r>
+            <w:r>
+              <w:t xml:space="preserve"> maken</w:t>
             </w:r>
           </w:p>
         </w:tc>
@@ -6633,7 +6854,13 @@
               <w:contextualSpacing w:val="0"/>
             </w:pPr>
             <w:r>
-              <w:t>Retro, synthwave en character die in de jaren 80 populaire waren gebruiken in ons design</w:t>
+              <w:t>Retro, synthwave en charac</w:t>
+            </w:r>
+            <w:r>
+              <w:t>ter die in de jaren 80 populair</w:t>
+            </w:r>
+            <w:r>
+              <w:t xml:space="preserve"> waren gebruiken in ons design</w:t>
             </w:r>
           </w:p>
         </w:tc>
@@ -7125,7 +7352,13 @@
               <w:contextualSpacing w:val="0"/>
             </w:pPr>
             <w:r>
-              <w:t>Nieuwe versie van tetris maken, die boven de rest uitsteekt.</w:t>
+              <w:t xml:space="preserve">Nieuwe versie van </w:t>
+            </w:r>
+            <w:r>
+              <w:t>Tetris</w:t>
+            </w:r>
+            <w:r>
+              <w:t xml:space="preserve"> maken, die boven de rest uitsteekt.</w:t>
             </w:r>
           </w:p>
         </w:tc>
@@ -9675,6 +9908,119 @@
     </w:lvl>
   </w:abstractNum>
   <w:abstractNum w:abstractNumId="1" w15:restartNumberingAfterBreak="0">
+    <w:nsid w:val="0A6F037C"/>
+    <w:multiLevelType w:val="hybridMultilevel"/>
+    <w:tmpl w:val="9418E976"/>
+    <w:lvl w:ilvl="0" w:tplc="08130001">
+      <w:start w:val="1"/>
+      <w:numFmt w:val="bullet"/>
+      <w:lvlText w:val=""/>
+      <w:lvlJc w:val="left"/>
+      <w:pPr>
+        <w:ind w:left="720" w:hanging="360"/>
+      </w:pPr>
+      <w:rPr>
+        <w:rFonts w:ascii="Symbol" w:hAnsi="Symbol" w:hint="default"/>
+      </w:rPr>
+    </w:lvl>
+    <w:lvl w:ilvl="1" w:tplc="08130003" w:tentative="1">
+      <w:start w:val="1"/>
+      <w:numFmt w:val="bullet"/>
+      <w:lvlText w:val="o"/>
+      <w:lvlJc w:val="left"/>
+      <w:pPr>
+        <w:ind w:left="1440" w:hanging="360"/>
+      </w:pPr>
+      <w:rPr>
+        <w:rFonts w:ascii="Courier New" w:hAnsi="Courier New" w:cs="Courier New" w:hint="default"/>
+      </w:rPr>
+    </w:lvl>
+    <w:lvl w:ilvl="2" w:tplc="08130005" w:tentative="1">
+      <w:start w:val="1"/>
+      <w:numFmt w:val="bullet"/>
+      <w:lvlText w:val=""/>
+      <w:lvlJc w:val="left"/>
+      <w:pPr>
+        <w:ind w:left="2160" w:hanging="360"/>
+      </w:pPr>
+      <w:rPr>
+        <w:rFonts w:ascii="Wingdings" w:hAnsi="Wingdings" w:hint="default"/>
+      </w:rPr>
+    </w:lvl>
+    <w:lvl w:ilvl="3" w:tplc="08130001" w:tentative="1">
+      <w:start w:val="1"/>
+      <w:numFmt w:val="bullet"/>
+      <w:lvlText w:val=""/>
+      <w:lvlJc w:val="left"/>
+      <w:pPr>
+        <w:ind w:left="2880" w:hanging="360"/>
+      </w:pPr>
+      <w:rPr>
+        <w:rFonts w:ascii="Symbol" w:hAnsi="Symbol" w:hint="default"/>
+      </w:rPr>
+    </w:lvl>
+    <w:lvl w:ilvl="4" w:tplc="08130003" w:tentative="1">
+      <w:start w:val="1"/>
+      <w:numFmt w:val="bullet"/>
+      <w:lvlText w:val="o"/>
+      <w:lvlJc w:val="left"/>
+      <w:pPr>
+        <w:ind w:left="3600" w:hanging="360"/>
+      </w:pPr>
+      <w:rPr>
+        <w:rFonts w:ascii="Courier New" w:hAnsi="Courier New" w:cs="Courier New" w:hint="default"/>
+      </w:rPr>
+    </w:lvl>
+    <w:lvl w:ilvl="5" w:tplc="08130005" w:tentative="1">
+      <w:start w:val="1"/>
+      <w:numFmt w:val="bullet"/>
+      <w:lvlText w:val=""/>
+      <w:lvlJc w:val="left"/>
+      <w:pPr>
+        <w:ind w:left="4320" w:hanging="360"/>
+      </w:pPr>
+      <w:rPr>
+        <w:rFonts w:ascii="Wingdings" w:hAnsi="Wingdings" w:hint="default"/>
+      </w:rPr>
+    </w:lvl>
+    <w:lvl w:ilvl="6" w:tplc="08130001" w:tentative="1">
+      <w:start w:val="1"/>
+      <w:numFmt w:val="bullet"/>
+      <w:lvlText w:val=""/>
+      <w:lvlJc w:val="left"/>
+      <w:pPr>
+        <w:ind w:left="5040" w:hanging="360"/>
+      </w:pPr>
+      <w:rPr>
+        <w:rFonts w:ascii="Symbol" w:hAnsi="Symbol" w:hint="default"/>
+      </w:rPr>
+    </w:lvl>
+    <w:lvl w:ilvl="7" w:tplc="08130003" w:tentative="1">
+      <w:start w:val="1"/>
+      <w:numFmt w:val="bullet"/>
+      <w:lvlText w:val="o"/>
+      <w:lvlJc w:val="left"/>
+      <w:pPr>
+        <w:ind w:left="5760" w:hanging="360"/>
+      </w:pPr>
+      <w:rPr>
+        <w:rFonts w:ascii="Courier New" w:hAnsi="Courier New" w:cs="Courier New" w:hint="default"/>
+      </w:rPr>
+    </w:lvl>
+    <w:lvl w:ilvl="8" w:tplc="08130005" w:tentative="1">
+      <w:start w:val="1"/>
+      <w:numFmt w:val="bullet"/>
+      <w:lvlText w:val=""/>
+      <w:lvlJc w:val="left"/>
+      <w:pPr>
+        <w:ind w:left="6480" w:hanging="360"/>
+      </w:pPr>
+      <w:rPr>
+        <w:rFonts w:ascii="Wingdings" w:hAnsi="Wingdings" w:hint="default"/>
+      </w:rPr>
+    </w:lvl>
+  </w:abstractNum>
+  <w:abstractNum w:abstractNumId="2" w15:restartNumberingAfterBreak="0">
     <w:nsid w:val="1C7C01EC"/>
     <w:multiLevelType w:val="hybridMultilevel"/>
     <w:tmpl w:val="724C48B2"/>
@@ -9763,7 +10109,7 @@
       </w:pPr>
     </w:lvl>
   </w:abstractNum>
-  <w:abstractNum w:abstractNumId="2" w15:restartNumberingAfterBreak="0">
+  <w:abstractNum w:abstractNumId="3" w15:restartNumberingAfterBreak="0">
     <w:nsid w:val="2C3F15FC"/>
     <w:multiLevelType w:val="multilevel"/>
     <w:tmpl w:val="2A4CE984"/>
@@ -9773,7 +10119,7 @@
       <w:lvlText w:val="%1."/>
       <w:lvlJc w:val="left"/>
       <w:pPr>
-        <w:ind w:left="525" w:hanging="360"/>
+        <w:ind w:left="360" w:hanging="360"/>
       </w:pPr>
       <w:rPr>
         <w:rFonts w:asciiTheme="majorHAnsi" w:eastAsia="Arial" w:hAnsiTheme="majorHAnsi" w:cs="Arial"/>
@@ -9787,7 +10133,7 @@
       <w:lvlText w:val="%1.%2."/>
       <w:lvlJc w:val="left"/>
       <w:pPr>
-        <w:ind w:left="885" w:hanging="720"/>
+        <w:ind w:left="720" w:hanging="720"/>
       </w:pPr>
       <w:rPr>
         <w:rFonts w:hint="default"/>
@@ -9801,7 +10147,7 @@
       <w:lvlText w:val="%1.%2.%3."/>
       <w:lvlJc w:val="left"/>
       <w:pPr>
-        <w:ind w:left="885" w:hanging="720"/>
+        <w:ind w:left="720" w:hanging="720"/>
       </w:pPr>
       <w:rPr>
         <w:rFonts w:hint="default"/>
@@ -9814,7 +10160,7 @@
       <w:lvlText w:val="%1.%2.%3.%4."/>
       <w:lvlJc w:val="left"/>
       <w:pPr>
-        <w:ind w:left="1245" w:hanging="1080"/>
+        <w:ind w:left="1080" w:hanging="1080"/>
       </w:pPr>
       <w:rPr>
         <w:rFonts w:hint="default"/>
@@ -9827,7 +10173,7 @@
       <w:lvlText w:val="%1.%2.%3.%4.%5."/>
       <w:lvlJc w:val="left"/>
       <w:pPr>
-        <w:ind w:left="1605" w:hanging="1440"/>
+        <w:ind w:left="1440" w:hanging="1440"/>
       </w:pPr>
       <w:rPr>
         <w:rFonts w:hint="default"/>
@@ -9840,7 +10186,7 @@
       <w:lvlText w:val="%1.%2.%3.%4.%5.%6."/>
       <w:lvlJc w:val="left"/>
       <w:pPr>
-        <w:ind w:left="1605" w:hanging="1440"/>
+        <w:ind w:left="1440" w:hanging="1440"/>
       </w:pPr>
       <w:rPr>
         <w:rFonts w:hint="default"/>
@@ -9853,7 +10199,7 @@
       <w:lvlText w:val="%1.%2.%3.%4.%5.%6.%7."/>
       <w:lvlJc w:val="left"/>
       <w:pPr>
-        <w:ind w:left="1965" w:hanging="1800"/>
+        <w:ind w:left="1800" w:hanging="1800"/>
       </w:pPr>
       <w:rPr>
         <w:rFonts w:hint="default"/>
@@ -9866,7 +10212,7 @@
       <w:lvlText w:val="%1.%2.%3.%4.%5.%6.%7.%8."/>
       <w:lvlJc w:val="left"/>
       <w:pPr>
-        <w:ind w:left="2325" w:hanging="2160"/>
+        <w:ind w:left="2160" w:hanging="2160"/>
       </w:pPr>
       <w:rPr>
         <w:rFonts w:hint="default"/>
@@ -9879,14 +10225,14 @@
       <w:lvlText w:val="%1.%2.%3.%4.%5.%6.%7.%8.%9."/>
       <w:lvlJc w:val="left"/>
       <w:pPr>
-        <w:ind w:left="2685" w:hanging="2520"/>
+        <w:ind w:left="2520" w:hanging="2520"/>
       </w:pPr>
       <w:rPr>
         <w:rFonts w:hint="default"/>
       </w:rPr>
     </w:lvl>
   </w:abstractNum>
-  <w:abstractNum w:abstractNumId="3" w15:restartNumberingAfterBreak="0">
+  <w:abstractNum w:abstractNumId="4" w15:restartNumberingAfterBreak="0">
     <w:nsid w:val="4A0316A7"/>
     <w:multiLevelType w:val="multilevel"/>
     <w:tmpl w:val="69823C40"/>
@@ -9999,7 +10345,7 @@
       </w:rPr>
     </w:lvl>
   </w:abstractNum>
-  <w:abstractNum w:abstractNumId="4" w15:restartNumberingAfterBreak="0">
+  <w:abstractNum w:abstractNumId="5" w15:restartNumberingAfterBreak="0">
     <w:nsid w:val="6411382A"/>
     <w:multiLevelType w:val="multilevel"/>
     <w:tmpl w:val="CA34B6A6"/>
@@ -10112,7 +10458,7 @@
       </w:rPr>
     </w:lvl>
   </w:abstractNum>
-  <w:abstractNum w:abstractNumId="5" w15:restartNumberingAfterBreak="0">
+  <w:abstractNum w:abstractNumId="6" w15:restartNumberingAfterBreak="0">
     <w:nsid w:val="67EB65C8"/>
     <w:multiLevelType w:val="multilevel"/>
     <w:tmpl w:val="EF7E3DF4"/>
@@ -10225,20 +10571,20 @@
       </w:rPr>
     </w:lvl>
   </w:abstractNum>
-  <w:abstractNum w:abstractNumId="6" w15:restartNumberingAfterBreak="0">
+  <w:abstractNum w:abstractNumId="7" w15:restartNumberingAfterBreak="0">
     <w:nsid w:val="7D882D33"/>
     <w:multiLevelType w:val="hybridMultilevel"/>
-    <w:tmpl w:val="6D1E7CBE"/>
-    <w:lvl w:ilvl="0" w:tplc="5BB47394">
+    <w:tmpl w:val="F49E01EC"/>
+    <w:lvl w:ilvl="0" w:tplc="08130001">
       <w:start w:val="1"/>
       <w:numFmt w:val="bullet"/>
-      <w:lvlText w:val="-"/>
+      <w:lvlText w:val=""/>
       <w:lvlJc w:val="left"/>
       <w:pPr>
         <w:ind w:left="720" w:hanging="360"/>
       </w:pPr>
       <w:rPr>
-        <w:rFonts w:ascii="Arial" w:eastAsia="Arial" w:hAnsi="Arial" w:cs="Arial" w:hint="default"/>
+        <w:rFonts w:ascii="Symbol" w:hAnsi="Symbol" w:hint="default"/>
       </w:rPr>
     </w:lvl>
     <w:lvl w:ilvl="1" w:tplc="08130003">
@@ -10339,25 +10685,28 @@
     </w:lvl>
   </w:abstractNum>
   <w:num w:numId="1">
+    <w:abstractNumId w:val="5"/>
+  </w:num>
+  <w:num w:numId="2">
     <w:abstractNumId w:val="4"/>
   </w:num>
-  <w:num w:numId="2">
-    <w:abstractNumId w:val="3"/>
-  </w:num>
   <w:num w:numId="3">
-    <w:abstractNumId w:val="5"/>
+    <w:abstractNumId w:val="6"/>
   </w:num>
   <w:num w:numId="4">
     <w:abstractNumId w:val="0"/>
   </w:num>
   <w:num w:numId="5">
+    <w:abstractNumId w:val="3"/>
+  </w:num>
+  <w:num w:numId="6">
     <w:abstractNumId w:val="2"/>
   </w:num>
-  <w:num w:numId="6">
+  <w:num w:numId="7">
+    <w:abstractNumId w:val="7"/>
+  </w:num>
+  <w:num w:numId="8">
     <w:abstractNumId w:val="1"/>
-  </w:num>
-  <w:num w:numId="7">
-    <w:abstractNumId w:val="6"/>
   </w:num>
 </w:numbering>
 </file>
@@ -10768,7 +11117,7 @@
     <w:name w:val="heading 1"/>
     <w:basedOn w:val="Standaard"/>
     <w:next w:val="Standaard"/>
-    <w:rsid w:val="005D149D"/>
+    <w:rsid w:val="001719FD"/>
     <w:pPr>
       <w:keepNext/>
       <w:keepLines/>
@@ -10787,7 +11136,7 @@
     <w:basedOn w:val="Standaard"/>
     <w:link w:val="Kop2Char"/>
     <w:autoRedefine/>
-    <w:rsid w:val="005D149D"/>
+    <w:rsid w:val="001719FD"/>
     <w:pPr>
       <w:keepNext/>
       <w:keepLines/>
@@ -10796,7 +11145,7 @@
         <w:numId w:val="5"/>
       </w:numPr>
       <w:spacing w:before="360" w:after="120" w:line="240" w:lineRule="auto"/>
-      <w:ind w:left="884"/>
+      <w:ind w:left="0" w:firstLine="0"/>
       <w:outlineLvl w:val="1"/>
     </w:pPr>
     <w:rPr>
@@ -11184,7 +11533,7 @@
     <w:name w:val="Kop 2 Char"/>
     <w:basedOn w:val="Standaardalinea-lettertype"/>
     <w:link w:val="Kop2"/>
-    <w:rsid w:val="005D149D"/>
+    <w:rsid w:val="001719FD"/>
     <w:rPr>
       <w:rFonts w:asciiTheme="majorHAnsi" w:hAnsiTheme="majorHAnsi"/>
       <w:color w:val="4F81BD" w:themeColor="accent1"/>
@@ -11590,7 +11939,7 @@
 </file>
 
 <file path=customXml/itemProps1.xml><?xml version="1.0" encoding="utf-8"?>
-<ds:datastoreItem xmlns:ds="http://schemas.openxmlformats.org/officeDocument/2006/customXml" ds:itemID="{79233652-60BA-47BF-A6FA-D16EA75D87C4}">
+<ds:datastoreItem xmlns:ds="http://schemas.openxmlformats.org/officeDocument/2006/customXml" ds:itemID="{45591C53-1032-40FE-9E59-D4BDF932143F}">
   <ds:schemaRefs>
     <ds:schemaRef ds:uri="http://schemas.openxmlformats.org/officeDocument/2006/bibliography"/>
   </ds:schemaRefs>

</xml_diff>